<commit_message>
Updated Assembly Instructions and added software folder
</commit_message>
<xml_diff>
--- a/Assembly Instructions/SPARK_Assembly_Instructions_Update 2.docx
+++ b/Assembly Instructions/SPARK_Assembly_Instructions_Update 2.docx
@@ -1,6 +1,6 @@
 
 <file path=word/document.xml><?xml version="1.0" encoding="utf-8"?>
-<w:document xmlns:wpc="http://schemas.microsoft.com/office/word/2010/wordprocessingCanvas" xmlns:mc="http://schemas.openxmlformats.org/markup-compatibility/2006" xmlns:o="urn:schemas-microsoft-com:office:office" xmlns:r="http://schemas.openxmlformats.org/officeDocument/2006/relationships" xmlns:m="http://schemas.openxmlformats.org/officeDocument/2006/math" xmlns:v="urn:schemas-microsoft-com:vml" xmlns:wp14="http://schemas.microsoft.com/office/word/2010/wordprocessingDrawing" xmlns:wp="http://schemas.openxmlformats.org/drawingml/2006/wordprocessingDrawing" xmlns:w10="urn:schemas-microsoft-com:office:word" xmlns:w="http://schemas.openxmlformats.org/wordprocessingml/2006/main" xmlns:w14="http://schemas.microsoft.com/office/word/2010/wordml" xmlns:w15="http://schemas.microsoft.com/office/word/2012/wordml" xmlns:wpg="http://schemas.microsoft.com/office/word/2010/wordprocessingGroup" xmlns:wpi="http://schemas.microsoft.com/office/word/2010/wordprocessingInk" xmlns:wne="http://schemas.microsoft.com/office/word/2006/wordml" xmlns:wps="http://schemas.microsoft.com/office/word/2010/wordprocessingShape" mc:Ignorable="w14 w15 wp14">
+<w:document xmlns:wpc="http://schemas.microsoft.com/office/word/2010/wordprocessingCanvas" xmlns:mc="http://schemas.openxmlformats.org/markup-compatibility/2006" xmlns:o="urn:schemas-microsoft-com:office:office" xmlns:r="http://schemas.openxmlformats.org/officeDocument/2006/relationships" xmlns:m="http://schemas.openxmlformats.org/officeDocument/2006/math" xmlns:v="urn:schemas-microsoft-com:vml" xmlns:wp14="http://schemas.microsoft.com/office/word/2010/wordprocessingDrawing" xmlns:wp="http://schemas.openxmlformats.org/drawingml/2006/wordprocessingDrawing" xmlns:w10="urn:schemas-microsoft-com:office:word" xmlns:w="http://schemas.openxmlformats.org/wordprocessingml/2006/main" xmlns:w14="http://schemas.microsoft.com/office/word/2010/wordml" xmlns:wpg="http://schemas.microsoft.com/office/word/2010/wordprocessingGroup" xmlns:wpi="http://schemas.microsoft.com/office/word/2010/wordprocessingInk" xmlns:wne="http://schemas.microsoft.com/office/word/2006/wordml" xmlns:wps="http://schemas.microsoft.com/office/word/2010/wordprocessingShape" mc:Ignorable="w14 wp14">
   <w:body>
     <w:p>
       <w:pPr>
@@ -151,7 +151,7 @@
                     <pic:cNvPicPr/>
                   </pic:nvPicPr>
                   <pic:blipFill>
-                    <a:blip r:embed="rId8">
+                    <a:blip r:embed="rId9">
                       <a:extLst>
                         <a:ext uri="{28A0092B-C50C-407E-A947-70E740481C1C}">
                           <a14:useLocalDpi xmlns:a14="http://schemas.microsoft.com/office/drawing/2010/main" val="0"/>
@@ -244,12 +244,30 @@
           <w:szCs w:val="24"/>
         </w:rPr>
         <w:tab/>
-      </w:r>
-      <w:r>
-        <w:rPr>
-          <w:sz w:val="24"/>
-          <w:szCs w:val="24"/>
-        </w:rPr>
+        <w:t xml:space="preserve"> Acronyms</w:t>
+      </w:r>
+    </w:p>
+    <w:p>
+      <w:pPr>
+        <w:spacing w:after="0"/>
+        <w:rPr>
+          <w:sz w:val="24"/>
+          <w:szCs w:val="24"/>
+        </w:rPr>
+      </w:pPr>
+      <w:r>
+        <w:rPr>
+          <w:sz w:val="24"/>
+          <w:szCs w:val="24"/>
+        </w:rPr>
+        <w:t>II</w:t>
+      </w:r>
+      <w:r>
+        <w:rPr>
+          <w:sz w:val="24"/>
+          <w:szCs w:val="24"/>
+        </w:rPr>
+        <w:tab/>
         <w:t xml:space="preserve"> </w:t>
       </w:r>
       <w:r>
@@ -257,23 +275,23 @@
           <w:sz w:val="24"/>
           <w:szCs w:val="24"/>
         </w:rPr>
-        <w:t>Acronyms</w:t>
-      </w:r>
-    </w:p>
-    <w:p>
-      <w:pPr>
-        <w:spacing w:after="0"/>
-        <w:rPr>
-          <w:sz w:val="24"/>
-          <w:szCs w:val="24"/>
-        </w:rPr>
-      </w:pPr>
-      <w:r>
-        <w:rPr>
-          <w:sz w:val="24"/>
-          <w:szCs w:val="24"/>
-        </w:rPr>
-        <w:t>II</w:t>
+        <w:t>Parts List</w:t>
+      </w:r>
+    </w:p>
+    <w:p>
+      <w:pPr>
+        <w:spacing w:after="0"/>
+        <w:rPr>
+          <w:sz w:val="24"/>
+          <w:szCs w:val="24"/>
+        </w:rPr>
+      </w:pPr>
+      <w:r>
+        <w:rPr>
+          <w:sz w:val="24"/>
+          <w:szCs w:val="24"/>
+        </w:rPr>
+        <w:t>III</w:t>
       </w:r>
       <w:r>
         <w:rPr>
@@ -281,36 +299,23 @@
           <w:szCs w:val="24"/>
         </w:rPr>
         <w:tab/>
-      </w:r>
-      <w:r>
-        <w:rPr>
-          <w:sz w:val="24"/>
-          <w:szCs w:val="24"/>
-        </w:rPr>
-        <w:t xml:space="preserve"> </w:t>
-      </w:r>
-      <w:r>
-        <w:rPr>
-          <w:sz w:val="24"/>
-          <w:szCs w:val="24"/>
-        </w:rPr>
-        <w:t>Parts List</w:t>
-      </w:r>
-    </w:p>
-    <w:p>
-      <w:pPr>
-        <w:spacing w:after="0"/>
-        <w:rPr>
-          <w:sz w:val="24"/>
-          <w:szCs w:val="24"/>
-        </w:rPr>
-      </w:pPr>
-      <w:r>
-        <w:rPr>
-          <w:sz w:val="24"/>
-          <w:szCs w:val="24"/>
-        </w:rPr>
-        <w:t>III</w:t>
+        <w:t xml:space="preserve"> Vendors/Suppliers</w:t>
+      </w:r>
+    </w:p>
+    <w:p>
+      <w:pPr>
+        <w:spacing w:after="0"/>
+        <w:rPr>
+          <w:sz w:val="24"/>
+          <w:szCs w:val="24"/>
+        </w:rPr>
+      </w:pPr>
+      <w:r>
+        <w:rPr>
+          <w:sz w:val="24"/>
+          <w:szCs w:val="24"/>
+        </w:rPr>
+        <w:t>IV</w:t>
       </w:r>
       <w:r>
         <w:rPr>
@@ -318,36 +323,23 @@
           <w:szCs w:val="24"/>
         </w:rPr>
         <w:tab/>
-      </w:r>
-      <w:r>
-        <w:rPr>
-          <w:sz w:val="24"/>
-          <w:szCs w:val="24"/>
-        </w:rPr>
-        <w:t xml:space="preserve"> </w:t>
-      </w:r>
-      <w:r>
-        <w:rPr>
-          <w:sz w:val="24"/>
-          <w:szCs w:val="24"/>
-        </w:rPr>
-        <w:t>Vendors/Suppliers</w:t>
-      </w:r>
-    </w:p>
-    <w:p>
-      <w:pPr>
-        <w:spacing w:after="0"/>
-        <w:rPr>
-          <w:sz w:val="24"/>
-          <w:szCs w:val="24"/>
-        </w:rPr>
-      </w:pPr>
-      <w:r>
-        <w:rPr>
-          <w:sz w:val="24"/>
-          <w:szCs w:val="24"/>
-        </w:rPr>
-        <w:t>IV</w:t>
+        <w:t xml:space="preserve"> Transformer Assembly </w:t>
+      </w:r>
+    </w:p>
+    <w:p>
+      <w:pPr>
+        <w:spacing w:after="0"/>
+        <w:rPr>
+          <w:sz w:val="24"/>
+          <w:szCs w:val="24"/>
+        </w:rPr>
+      </w:pPr>
+      <w:r>
+        <w:rPr>
+          <w:sz w:val="24"/>
+          <w:szCs w:val="24"/>
+        </w:rPr>
+        <w:t>V</w:t>
       </w:r>
       <w:r>
         <w:rPr>
@@ -355,36 +347,39 @@
           <w:szCs w:val="24"/>
         </w:rPr>
         <w:tab/>
-      </w:r>
-      <w:r>
-        <w:rPr>
-          <w:sz w:val="24"/>
-          <w:szCs w:val="24"/>
-        </w:rPr>
-        <w:t xml:space="preserve"> </w:t>
-      </w:r>
-      <w:r>
-        <w:rPr>
-          <w:sz w:val="24"/>
-          <w:szCs w:val="24"/>
-        </w:rPr>
-        <w:t xml:space="preserve">Transformer Assembly </w:t>
-      </w:r>
-    </w:p>
-    <w:p>
-      <w:pPr>
-        <w:spacing w:after="0"/>
-        <w:rPr>
-          <w:sz w:val="24"/>
-          <w:szCs w:val="24"/>
-        </w:rPr>
-      </w:pPr>
-      <w:r>
-        <w:rPr>
-          <w:sz w:val="24"/>
-          <w:szCs w:val="24"/>
-        </w:rPr>
-        <w:t>V</w:t>
+        <w:t xml:space="preserve"> Spark Gap Assembly</w:t>
+      </w:r>
+    </w:p>
+    <w:p>
+      <w:pPr>
+        <w:spacing w:after="0"/>
+        <w:rPr>
+          <w:sz w:val="24"/>
+          <w:szCs w:val="24"/>
+        </w:rPr>
+      </w:pPr>
+      <w:r>
+        <w:rPr>
+          <w:sz w:val="24"/>
+          <w:szCs w:val="24"/>
+        </w:rPr>
+        <w:t>VI           Final Assembly</w:t>
+      </w:r>
+    </w:p>
+    <w:p>
+      <w:pPr>
+        <w:spacing w:after="0"/>
+        <w:rPr>
+          <w:sz w:val="24"/>
+          <w:szCs w:val="24"/>
+        </w:rPr>
+      </w:pPr>
+      <w:r>
+        <w:rPr>
+          <w:sz w:val="24"/>
+          <w:szCs w:val="24"/>
+        </w:rPr>
+        <w:t>VII</w:t>
       </w:r>
       <w:r>
         <w:rPr>
@@ -392,59 +387,23 @@
           <w:szCs w:val="24"/>
         </w:rPr>
         <w:tab/>
-      </w:r>
-      <w:r>
-        <w:rPr>
-          <w:sz w:val="24"/>
-          <w:szCs w:val="24"/>
-        </w:rPr>
-        <w:t xml:space="preserve"> </w:t>
-      </w:r>
-      <w:r>
-        <w:rPr>
-          <w:sz w:val="24"/>
-          <w:szCs w:val="24"/>
-        </w:rPr>
-        <w:t>Spark Gap Assembly</w:t>
-      </w:r>
-    </w:p>
-    <w:p>
-      <w:pPr>
-        <w:spacing w:after="0"/>
-        <w:rPr>
-          <w:sz w:val="24"/>
-          <w:szCs w:val="24"/>
-        </w:rPr>
-      </w:pPr>
-      <w:r>
-        <w:rPr>
-          <w:sz w:val="24"/>
-          <w:szCs w:val="24"/>
-        </w:rPr>
-        <w:t>VI           Final Assembly</w:t>
-      </w:r>
-    </w:p>
-    <w:p>
-      <w:pPr>
-        <w:spacing w:after="0"/>
-        <w:rPr>
-          <w:sz w:val="24"/>
-          <w:szCs w:val="24"/>
-        </w:rPr>
-      </w:pPr>
-      <w:r>
-        <w:rPr>
-          <w:sz w:val="24"/>
-          <w:szCs w:val="24"/>
-        </w:rPr>
-        <w:t>VI</w:t>
-      </w:r>
-      <w:r>
-        <w:rPr>
-          <w:sz w:val="24"/>
-          <w:szCs w:val="24"/>
-        </w:rPr>
-        <w:t>I</w:t>
+        <w:t xml:space="preserve"> Setting Up the Raspberry Pi</w:t>
+      </w:r>
+    </w:p>
+    <w:p>
+      <w:pPr>
+        <w:spacing w:after="0"/>
+        <w:rPr>
+          <w:sz w:val="24"/>
+          <w:szCs w:val="24"/>
+        </w:rPr>
+      </w:pPr>
+      <w:r>
+        <w:rPr>
+          <w:sz w:val="24"/>
+          <w:szCs w:val="24"/>
+        </w:rPr>
+        <w:t>VIII</w:t>
       </w:r>
       <w:r>
         <w:rPr>
@@ -452,50 +411,23 @@
           <w:szCs w:val="24"/>
         </w:rPr>
         <w:tab/>
-      </w:r>
-      <w:r>
-        <w:rPr>
-          <w:sz w:val="24"/>
-          <w:szCs w:val="24"/>
-        </w:rPr>
-        <w:t xml:space="preserve"> </w:t>
-      </w:r>
-      <w:r>
-        <w:rPr>
-          <w:sz w:val="24"/>
-          <w:szCs w:val="24"/>
-        </w:rPr>
-        <w:t>Shop Drawings</w:t>
-      </w:r>
-    </w:p>
-    <w:p>
-      <w:pPr>
-        <w:spacing w:after="0"/>
-        <w:rPr>
-          <w:sz w:val="24"/>
-          <w:szCs w:val="24"/>
-        </w:rPr>
-      </w:pPr>
-      <w:r>
-        <w:rPr>
-          <w:sz w:val="24"/>
-          <w:szCs w:val="24"/>
-        </w:rPr>
-        <w:t>VI</w:t>
-      </w:r>
-      <w:r>
-        <w:rPr>
-          <w:sz w:val="24"/>
-          <w:szCs w:val="24"/>
-        </w:rPr>
-        <w:t>I</w:t>
-      </w:r>
-      <w:r>
-        <w:rPr>
-          <w:sz w:val="24"/>
-          <w:szCs w:val="24"/>
-        </w:rPr>
-        <w:t>I</w:t>
+        <w:t xml:space="preserve"> Shop Drawings</w:t>
+      </w:r>
+    </w:p>
+    <w:p>
+      <w:pPr>
+        <w:spacing w:after="0"/>
+        <w:rPr>
+          <w:sz w:val="24"/>
+          <w:szCs w:val="24"/>
+        </w:rPr>
+      </w:pPr>
+      <w:r>
+        <w:rPr>
+          <w:sz w:val="24"/>
+          <w:szCs w:val="24"/>
+        </w:rPr>
+        <w:t>IX</w:t>
       </w:r>
       <w:r>
         <w:rPr>
@@ -503,37 +435,17 @@
           <w:szCs w:val="24"/>
         </w:rPr>
         <w:tab/>
-      </w:r>
-      <w:r>
-        <w:rPr>
-          <w:sz w:val="24"/>
-          <w:szCs w:val="24"/>
-        </w:rPr>
-        <w:t xml:space="preserve"> </w:t>
-      </w:r>
-      <w:r>
-        <w:rPr>
-          <w:sz w:val="24"/>
-          <w:szCs w:val="24"/>
-        </w:rPr>
-        <w:t>Manufacturing</w:t>
-      </w:r>
-    </w:p>
-    <w:p>
-      <w:pPr>
-        <w:spacing w:after="0"/>
-        <w:rPr>
-          <w:sz w:val="24"/>
-          <w:szCs w:val="24"/>
-        </w:rPr>
-      </w:pPr>
-      <w:r>
-        <w:rPr>
-          <w:sz w:val="24"/>
-          <w:szCs w:val="24"/>
-        </w:rPr>
-        <w:t>I</w:t>
-      </w:r>
+        <w:t xml:space="preserve"> Manufacturing</w:t>
+      </w:r>
+    </w:p>
+    <w:p>
+      <w:pPr>
+        <w:spacing w:after="0"/>
+        <w:rPr>
+          <w:sz w:val="24"/>
+          <w:szCs w:val="24"/>
+        </w:rPr>
+      </w:pPr>
       <w:r>
         <w:rPr>
           <w:sz w:val="24"/>
@@ -547,36 +459,23 @@
           <w:szCs w:val="24"/>
         </w:rPr>
         <w:tab/>
-      </w:r>
-      <w:r>
-        <w:rPr>
-          <w:sz w:val="24"/>
-          <w:szCs w:val="24"/>
-        </w:rPr>
-        <w:t xml:space="preserve"> </w:t>
-      </w:r>
-      <w:r>
-        <w:rPr>
-          <w:sz w:val="24"/>
-          <w:szCs w:val="24"/>
-        </w:rPr>
-        <w:t>Testing</w:t>
-      </w:r>
-    </w:p>
-    <w:p>
-      <w:pPr>
-        <w:spacing w:after="0"/>
-        <w:rPr>
-          <w:sz w:val="24"/>
-          <w:szCs w:val="24"/>
-        </w:rPr>
-      </w:pPr>
-      <w:r>
-        <w:rPr>
-          <w:sz w:val="24"/>
-          <w:szCs w:val="24"/>
-        </w:rPr>
-        <w:t>X</w:t>
+        <w:t xml:space="preserve"> Testing</w:t>
+      </w:r>
+    </w:p>
+    <w:p>
+      <w:pPr>
+        <w:spacing w:after="0"/>
+        <w:rPr>
+          <w:sz w:val="24"/>
+          <w:szCs w:val="24"/>
+        </w:rPr>
+      </w:pPr>
+      <w:r>
+        <w:rPr>
+          <w:sz w:val="24"/>
+          <w:szCs w:val="24"/>
+        </w:rPr>
+        <w:t>XI</w:t>
       </w:r>
       <w:r>
         <w:rPr>
@@ -4880,7 +4779,7 @@
           <w:szCs w:val="600"/>
         </w:rPr>
       </w:pPr>
-      <w:hyperlink r:id="rId9" w:history="1">
+      <w:hyperlink r:id="rId10" w:history="1">
         <w:r>
           <w:rPr>
             <w:rStyle w:val="Hyperlink"/>
@@ -4947,7 +4846,7 @@
           <w:szCs w:val="24"/>
         </w:rPr>
       </w:pPr>
-      <w:hyperlink r:id="rId10" w:history="1">
+      <w:hyperlink r:id="rId11" w:history="1">
         <w:r>
           <w:rPr>
             <w:rStyle w:val="Hyperlink"/>
@@ -5014,7 +4913,7 @@
           <w:szCs w:val="24"/>
         </w:rPr>
       </w:pPr>
-      <w:hyperlink r:id="rId11" w:history="1">
+      <w:hyperlink r:id="rId12" w:history="1">
         <w:r>
           <w:rPr>
             <w:rStyle w:val="Hyperlink"/>
@@ -5081,7 +4980,7 @@
           <w:szCs w:val="24"/>
         </w:rPr>
       </w:pPr>
-      <w:hyperlink r:id="rId12" w:history="1">
+      <w:hyperlink r:id="rId13" w:history="1">
         <w:r>
           <w:rPr>
             <w:rStyle w:val="Hyperlink"/>
@@ -5503,7 +5402,7 @@
                     <pic:cNvPicPr/>
                   </pic:nvPicPr>
                   <pic:blipFill>
-                    <a:blip r:embed="rId13">
+                    <a:blip r:embed="rId14">
                       <a:extLst>
                         <a:ext uri="{28A0092B-C50C-407E-A947-70E740481C1C}">
                           <a14:useLocalDpi xmlns:a14="http://schemas.microsoft.com/office/drawing/2010/main" val="0"/>
@@ -5744,7 +5643,7 @@
                     <pic:cNvPicPr/>
                   </pic:nvPicPr>
                   <pic:blipFill>
-                    <a:blip r:embed="rId14">
+                    <a:blip r:embed="rId15">
                       <a:extLst>
                         <a:ext uri="{28A0092B-C50C-407E-A947-70E740481C1C}">
                           <a14:useLocalDpi xmlns:a14="http://schemas.microsoft.com/office/drawing/2010/main" val="0"/>
@@ -6020,7 +5919,7 @@
                     <pic:cNvPicPr/>
                   </pic:nvPicPr>
                   <pic:blipFill>
-                    <a:blip r:embed="rId15">
+                    <a:blip r:embed="rId16">
                       <a:extLst>
                         <a:ext uri="{28A0092B-C50C-407E-A947-70E740481C1C}">
                           <a14:useLocalDpi xmlns:a14="http://schemas.microsoft.com/office/drawing/2010/main" val="0"/>
@@ -6188,7 +6087,7 @@
                     <pic:cNvPicPr/>
                   </pic:nvPicPr>
                   <pic:blipFill>
-                    <a:blip r:embed="rId16">
+                    <a:blip r:embed="rId17">
                       <a:extLst>
                         <a:ext uri="{28A0092B-C50C-407E-A947-70E740481C1C}">
                           <a14:useLocalDpi xmlns:a14="http://schemas.microsoft.com/office/drawing/2010/main" val="0"/>
@@ -6560,7 +6459,7 @@
                     <pic:cNvPicPr/>
                   </pic:nvPicPr>
                   <pic:blipFill>
-                    <a:blip r:embed="rId17">
+                    <a:blip r:embed="rId18">
                       <a:extLst>
                         <a:ext uri="{28A0092B-C50C-407E-A947-70E740481C1C}">
                           <a14:useLocalDpi xmlns:a14="http://schemas.microsoft.com/office/drawing/2010/main" val="0"/>
@@ -6889,7 +6788,7 @@
                     <pic:cNvPicPr/>
                   </pic:nvPicPr>
                   <pic:blipFill>
-                    <a:blip r:embed="rId18">
+                    <a:blip r:embed="rId19">
                       <a:extLst>
                         <a:ext uri="{28A0092B-C50C-407E-A947-70E740481C1C}">
                           <a14:useLocalDpi xmlns:a14="http://schemas.microsoft.com/office/drawing/2010/main" val="0"/>
@@ -7087,7 +6986,7 @@
                     <pic:cNvPicPr/>
                   </pic:nvPicPr>
                   <pic:blipFill>
-                    <a:blip r:embed="rId19">
+                    <a:blip r:embed="rId20">
                       <a:extLst>
                         <a:ext uri="{28A0092B-C50C-407E-A947-70E740481C1C}">
                           <a14:useLocalDpi xmlns:a14="http://schemas.microsoft.com/office/drawing/2010/main" val="0"/>
@@ -7379,7 +7278,7 @@
                     <pic:cNvPicPr/>
                   </pic:nvPicPr>
                   <pic:blipFill>
-                    <a:blip r:embed="rId20">
+                    <a:blip r:embed="rId21">
                       <a:extLst>
                         <a:ext uri="{28A0092B-C50C-407E-A947-70E740481C1C}">
                           <a14:useLocalDpi xmlns:a14="http://schemas.microsoft.com/office/drawing/2010/main" val="0"/>
@@ -7519,7 +7418,7 @@
                     <pic:cNvPicPr/>
                   </pic:nvPicPr>
                   <pic:blipFill>
-                    <a:blip r:embed="rId21">
+                    <a:blip r:embed="rId22">
                       <a:extLst>
                         <a:ext uri="{28A0092B-C50C-407E-A947-70E740481C1C}">
                           <a14:useLocalDpi xmlns:a14="http://schemas.microsoft.com/office/drawing/2010/main" val="0"/>
@@ -7772,7 +7671,7 @@
                     <pic:cNvPicPr/>
                   </pic:nvPicPr>
                   <pic:blipFill>
-                    <a:blip r:embed="rId22">
+                    <a:blip r:embed="rId23">
                       <a:extLst>
                         <a:ext uri="{28A0092B-C50C-407E-A947-70E740481C1C}">
                           <a14:useLocalDpi xmlns:a14="http://schemas.microsoft.com/office/drawing/2010/main" val="0"/>
@@ -7951,7 +7850,7 @@
                     <pic:cNvPicPr/>
                   </pic:nvPicPr>
                   <pic:blipFill>
-                    <a:blip r:embed="rId23">
+                    <a:blip r:embed="rId24">
                       <a:extLst>
                         <a:ext uri="{28A0092B-C50C-407E-A947-70E740481C1C}">
                           <a14:useLocalDpi xmlns:a14="http://schemas.microsoft.com/office/drawing/2010/main" val="0"/>
@@ -7999,7 +7898,7 @@
                     <pic:cNvPicPr/>
                   </pic:nvPicPr>
                   <pic:blipFill>
-                    <a:blip r:embed="rId24">
+                    <a:blip r:embed="rId25">
                       <a:extLst>
                         <a:ext uri="{28A0092B-C50C-407E-A947-70E740481C1C}">
                           <a14:useLocalDpi xmlns:a14="http://schemas.microsoft.com/office/drawing/2010/main" val="0"/>
@@ -8219,7 +8118,7 @@
                     <pic:cNvPicPr/>
                   </pic:nvPicPr>
                   <pic:blipFill>
-                    <a:blip r:embed="rId25">
+                    <a:blip r:embed="rId26">
                       <a:extLst>
                         <a:ext uri="{28A0092B-C50C-407E-A947-70E740481C1C}">
                           <a14:useLocalDpi xmlns:a14="http://schemas.microsoft.com/office/drawing/2010/main" val="0"/>
@@ -8421,7 +8320,7 @@
                     <pic:cNvPicPr/>
                   </pic:nvPicPr>
                   <pic:blipFill rotWithShape="1">
-                    <a:blip r:embed="rId26">
+                    <a:blip r:embed="rId27">
                       <a:extLst>
                         <a:ext uri="{28A0092B-C50C-407E-A947-70E740481C1C}">
                           <a14:useLocalDpi xmlns:a14="http://schemas.microsoft.com/office/drawing/2010/main" val="0"/>
@@ -8610,7 +8509,7 @@
                     <pic:cNvPicPr/>
                   </pic:nvPicPr>
                   <pic:blipFill rotWithShape="1">
-                    <a:blip r:embed="rId27">
+                    <a:blip r:embed="rId28">
                       <a:extLst>
                         <a:ext uri="{28A0092B-C50C-407E-A947-70E740481C1C}">
                           <a14:useLocalDpi xmlns:a14="http://schemas.microsoft.com/office/drawing/2010/main" val="0"/>
@@ -8946,7 +8845,7 @@
                     <pic:cNvPicPr/>
                   </pic:nvPicPr>
                   <pic:blipFill>
-                    <a:blip r:embed="rId28">
+                    <a:blip r:embed="rId29">
                       <a:extLst>
                         <a:ext uri="{28A0092B-C50C-407E-A947-70E740481C1C}">
                           <a14:useLocalDpi xmlns:a14="http://schemas.microsoft.com/office/drawing/2010/main" val="0"/>
@@ -9013,7 +8912,7 @@
                     <pic:cNvPicPr/>
                   </pic:nvPicPr>
                   <pic:blipFill>
-                    <a:blip r:embed="rId29">
+                    <a:blip r:embed="rId30">
                       <a:extLst>
                         <a:ext uri="{28A0092B-C50C-407E-A947-70E740481C1C}">
                           <a14:useLocalDpi xmlns:a14="http://schemas.microsoft.com/office/drawing/2010/main" val="0"/>
@@ -9157,7 +9056,7 @@
                     <pic:cNvPicPr/>
                   </pic:nvPicPr>
                   <pic:blipFill>
-                    <a:blip r:embed="rId30">
+                    <a:blip r:embed="rId31">
                       <a:extLst>
                         <a:ext uri="{28A0092B-C50C-407E-A947-70E740481C1C}">
                           <a14:useLocalDpi xmlns:a14="http://schemas.microsoft.com/office/drawing/2010/main" val="0"/>
@@ -9733,7 +9632,7 @@
                     <pic:cNvPicPr/>
                   </pic:nvPicPr>
                   <pic:blipFill>
-                    <a:blip r:embed="rId31">
+                    <a:blip r:embed="rId32">
                       <a:extLst>
                         <a:ext uri="{28A0092B-C50C-407E-A947-70E740481C1C}">
                           <a14:useLocalDpi xmlns:a14="http://schemas.microsoft.com/office/drawing/2010/main" val="0"/>
@@ -9790,7 +9689,7 @@
                     <pic:cNvPicPr/>
                   </pic:nvPicPr>
                   <pic:blipFill>
-                    <a:blip r:embed="rId32">
+                    <a:blip r:embed="rId33">
                       <a:extLst>
                         <a:ext uri="{28A0092B-C50C-407E-A947-70E740481C1C}">
                           <a14:useLocalDpi xmlns:a14="http://schemas.microsoft.com/office/drawing/2010/main" val="0"/>
@@ -10001,7 +9900,7 @@
                     <pic:cNvPicPr/>
                   </pic:nvPicPr>
                   <pic:blipFill>
-                    <a:blip r:embed="rId33">
+                    <a:blip r:embed="rId34">
                       <a:extLst>
                         <a:ext uri="{28A0092B-C50C-407E-A947-70E740481C1C}">
                           <a14:useLocalDpi xmlns:a14="http://schemas.microsoft.com/office/drawing/2010/main" val="0"/>
@@ -10108,7 +10007,7 @@
                     <pic:cNvPicPr/>
                   </pic:nvPicPr>
                   <pic:blipFill>
-                    <a:blip r:embed="rId34">
+                    <a:blip r:embed="rId35">
                       <a:extLst>
                         <a:ext uri="{28A0092B-C50C-407E-A947-70E740481C1C}">
                           <a14:useLocalDpi xmlns:a14="http://schemas.microsoft.com/office/drawing/2010/main" val="0"/>
@@ -10421,24 +10320,995 @@
     </w:p>
     <w:p>
       <w:pPr>
+        <w:spacing w:after="0"/>
+        <w:jc w:val="center"/>
+        <w:rPr>
+          <w:sz w:val="48"/>
+          <w:szCs w:val="48"/>
+        </w:rPr>
+      </w:pPr>
+      <w:r>
+        <w:rPr>
+          <w:sz w:val="48"/>
+          <w:szCs w:val="48"/>
+        </w:rPr>
+        <w:lastRenderedPageBreak/>
+        <w:t>Part VII</w:t>
+      </w:r>
+      <w:r>
+        <w:rPr>
+          <w:sz w:val="48"/>
+          <w:szCs w:val="48"/>
+        </w:rPr>
+        <w:t>I</w:t>
+      </w:r>
+    </w:p>
+    <w:p>
+      <w:pPr>
+        <w:spacing w:after="0"/>
+        <w:jc w:val="center"/>
+        <w:rPr>
+          <w:sz w:val="48"/>
+          <w:szCs w:val="48"/>
+        </w:rPr>
+      </w:pPr>
+      <w:r>
+        <w:rPr>
+          <w:sz w:val="48"/>
+          <w:szCs w:val="48"/>
+        </w:rPr>
+        <w:t xml:space="preserve">Setting </w:t>
+      </w:r>
+      <w:proofErr w:type="gramStart"/>
+      <w:r>
+        <w:rPr>
+          <w:sz w:val="48"/>
+          <w:szCs w:val="48"/>
+        </w:rPr>
+        <w:t>Up</w:t>
+      </w:r>
+      <w:proofErr w:type="gramEnd"/>
+      <w:r>
+        <w:rPr>
+          <w:sz w:val="48"/>
+          <w:szCs w:val="48"/>
+        </w:rPr>
+        <w:t xml:space="preserve"> the Raspberry Pi</w:t>
+      </w:r>
+    </w:p>
+    <w:p>
+      <w:pPr>
+        <w:spacing w:after="0"/>
+        <w:jc w:val="center"/>
+        <w:rPr>
+          <w:sz w:val="24"/>
+          <w:szCs w:val="48"/>
+        </w:rPr>
+      </w:pPr>
+    </w:p>
+    <w:p>
+      <w:pPr>
+        <w:spacing w:after="0"/>
+        <w:rPr>
+          <w:sz w:val="24"/>
+          <w:szCs w:val="24"/>
+        </w:rPr>
+      </w:pPr>
+      <w:r>
+        <w:rPr>
+          <w:sz w:val="24"/>
+          <w:szCs w:val="24"/>
+        </w:rPr>
+        <w:t xml:space="preserve">This section will explain how to set up a Raspberry Pi to operate the Ocean Optics Flame Spectrometer (Note: at the time of writing the software setup described below is NOT compatible with the Ocean Optics USB2000. To interface with an Ocean Optics USB2000 </w:t>
+      </w:r>
+      <w:proofErr w:type="gramStart"/>
+      <w:r>
+        <w:rPr>
+          <w:sz w:val="24"/>
+          <w:szCs w:val="24"/>
+        </w:rPr>
+        <w:t>spectrometer use</w:t>
+      </w:r>
+      <w:proofErr w:type="gramEnd"/>
+      <w:r>
+        <w:rPr>
+          <w:sz w:val="24"/>
+          <w:szCs w:val="24"/>
+        </w:rPr>
+        <w:t xml:space="preserve"> a standard windows computer with the </w:t>
+      </w:r>
+      <w:proofErr w:type="spellStart"/>
+      <w:r>
+        <w:rPr>
+          <w:sz w:val="24"/>
+          <w:szCs w:val="24"/>
+        </w:rPr>
+        <w:t>OceanView</w:t>
+      </w:r>
+      <w:proofErr w:type="spellEnd"/>
+      <w:r>
+        <w:rPr>
+          <w:sz w:val="24"/>
+          <w:szCs w:val="24"/>
+        </w:rPr>
+        <w:t xml:space="preserve"> software). It assumes one already has a Raspberry Pi 3 or Raspberry Pi 3+ running </w:t>
+      </w:r>
+      <w:proofErr w:type="spellStart"/>
+      <w:r>
+        <w:rPr>
+          <w:sz w:val="24"/>
+          <w:szCs w:val="24"/>
+        </w:rPr>
+        <w:t>Raspbian</w:t>
+      </w:r>
+      <w:proofErr w:type="spellEnd"/>
+      <w:r>
+        <w:rPr>
+          <w:sz w:val="24"/>
+          <w:szCs w:val="24"/>
+        </w:rPr>
+        <w:t xml:space="preserve"> Stretch (both the Lite and Desktop variants are acceptable). A basic familiarity with Linux as well as an understanding of basic Linux console commands (specifically: $mv, $</w:t>
+      </w:r>
+      <w:proofErr w:type="spellStart"/>
+      <w:r>
+        <w:rPr>
+          <w:sz w:val="24"/>
+          <w:szCs w:val="24"/>
+        </w:rPr>
+        <w:t>cp</w:t>
+      </w:r>
+      <w:proofErr w:type="spellEnd"/>
+      <w:r>
+        <w:rPr>
+          <w:sz w:val="24"/>
+          <w:szCs w:val="24"/>
+        </w:rPr>
+        <w:t>, $</w:t>
+      </w:r>
+      <w:proofErr w:type="spellStart"/>
+      <w:r>
+        <w:rPr>
+          <w:sz w:val="24"/>
+          <w:szCs w:val="24"/>
+        </w:rPr>
+        <w:t>rm</w:t>
+      </w:r>
+      <w:proofErr w:type="spellEnd"/>
+      <w:r>
+        <w:rPr>
+          <w:sz w:val="24"/>
+          <w:szCs w:val="24"/>
+        </w:rPr>
+        <w:t>, $</w:t>
+      </w:r>
+      <w:proofErr w:type="spellStart"/>
+      <w:r>
+        <w:rPr>
+          <w:sz w:val="24"/>
+          <w:szCs w:val="24"/>
+        </w:rPr>
+        <w:t>mkdir</w:t>
+      </w:r>
+      <w:proofErr w:type="spellEnd"/>
+      <w:r>
+        <w:rPr>
+          <w:sz w:val="24"/>
+          <w:szCs w:val="24"/>
+        </w:rPr>
+        <w:t xml:space="preserve">, &amp; $unzip) is necessary here. All referenced files are included in the same </w:t>
+      </w:r>
+      <w:proofErr w:type="spellStart"/>
+      <w:r>
+        <w:rPr>
+          <w:sz w:val="24"/>
+          <w:szCs w:val="24"/>
+        </w:rPr>
+        <w:t>Github</w:t>
+      </w:r>
+      <w:proofErr w:type="spellEnd"/>
+      <w:r>
+        <w:rPr>
+          <w:sz w:val="24"/>
+          <w:szCs w:val="24"/>
+        </w:rPr>
+        <w:t xml:space="preserve"> repository as this document (UMBC_DPLX_SPARK_2018). </w:t>
+      </w:r>
+    </w:p>
+    <w:p>
+      <w:pPr>
+        <w:spacing w:after="0"/>
+        <w:rPr>
+          <w:sz w:val="24"/>
+          <w:szCs w:val="24"/>
+        </w:rPr>
+      </w:pPr>
+    </w:p>
+    <w:p>
+      <w:pPr>
+        <w:pStyle w:val="ListParagraph"/>
+        <w:numPr>
+          <w:ilvl w:val="0"/>
+          <w:numId w:val="32"/>
+        </w:numPr>
+        <w:spacing w:after="0"/>
+        <w:rPr>
+          <w:sz w:val="24"/>
+          <w:szCs w:val="24"/>
+        </w:rPr>
+      </w:pPr>
+      <w:r>
+        <w:rPr>
+          <w:sz w:val="24"/>
+          <w:szCs w:val="24"/>
+        </w:rPr>
+        <w:t>Place the file “seabreeze-3.0.11.zip” in the directory /home/pi/Documents</w:t>
+      </w:r>
+    </w:p>
+    <w:p>
+      <w:pPr>
+        <w:pStyle w:val="ListParagraph"/>
+        <w:numPr>
+          <w:ilvl w:val="0"/>
+          <w:numId w:val="32"/>
+        </w:numPr>
+        <w:spacing w:after="0"/>
+        <w:rPr>
+          <w:sz w:val="24"/>
+          <w:szCs w:val="24"/>
+        </w:rPr>
+      </w:pPr>
+      <w:r>
+        <w:rPr>
+          <w:sz w:val="24"/>
+          <w:szCs w:val="24"/>
+        </w:rPr>
+        <w:t>Unzip the file</w:t>
+      </w:r>
+    </w:p>
+    <w:p>
+      <w:pPr>
+        <w:pStyle w:val="ListParagraph"/>
+        <w:numPr>
+          <w:ilvl w:val="0"/>
+          <w:numId w:val="32"/>
+        </w:numPr>
+        <w:spacing w:after="0"/>
+        <w:rPr>
+          <w:sz w:val="24"/>
+          <w:szCs w:val="24"/>
+        </w:rPr>
+      </w:pPr>
+      <w:r>
+        <w:rPr>
+          <w:sz w:val="24"/>
+          <w:szCs w:val="24"/>
+        </w:rPr>
+        <w:t>Run the command $</w:t>
+      </w:r>
+      <w:proofErr w:type="spellStart"/>
+      <w:r>
+        <w:rPr>
+          <w:sz w:val="24"/>
+          <w:szCs w:val="24"/>
+        </w:rPr>
+        <w:t>sudo</w:t>
+      </w:r>
+      <w:proofErr w:type="spellEnd"/>
+      <w:r>
+        <w:rPr>
+          <w:sz w:val="24"/>
+          <w:szCs w:val="24"/>
+        </w:rPr>
+        <w:t xml:space="preserve"> apt-get install </w:t>
+      </w:r>
+      <w:proofErr w:type="spellStart"/>
+      <w:r>
+        <w:rPr>
+          <w:sz w:val="24"/>
+          <w:szCs w:val="24"/>
+        </w:rPr>
+        <w:t>libusb</w:t>
+      </w:r>
+      <w:proofErr w:type="spellEnd"/>
+      <w:r>
+        <w:rPr>
+          <w:sz w:val="24"/>
+          <w:szCs w:val="24"/>
+        </w:rPr>
+        <w:t>-dev</w:t>
+      </w:r>
+    </w:p>
+    <w:p>
+      <w:pPr>
+        <w:pStyle w:val="ListParagraph"/>
+        <w:numPr>
+          <w:ilvl w:val="0"/>
+          <w:numId w:val="32"/>
+        </w:numPr>
+        <w:spacing w:after="0"/>
+        <w:rPr>
+          <w:sz w:val="24"/>
+          <w:szCs w:val="24"/>
+        </w:rPr>
+      </w:pPr>
+      <w:r>
+        <w:rPr>
+          <w:sz w:val="24"/>
+          <w:szCs w:val="24"/>
+        </w:rPr>
+        <w:t xml:space="preserve">Locate the file “10-oceanoptics.rules” </w:t>
+      </w:r>
+      <w:r>
+        <w:rPr>
+          <w:rFonts w:cs="Arial"/>
+          <w:color w:val="000000"/>
+          <w:sz w:val="24"/>
+        </w:rPr>
+        <w:t xml:space="preserve">inside of </w:t>
+      </w:r>
+      <w:r>
+        <w:rPr>
+          <w:sz w:val="24"/>
+          <w:szCs w:val="24"/>
+        </w:rPr>
+        <w:t>/home/pi/Documents</w:t>
+      </w:r>
+      <w:r>
+        <w:rPr>
+          <w:rFonts w:cs="Arial"/>
+          <w:color w:val="000000"/>
+          <w:sz w:val="24"/>
+        </w:rPr>
+        <w:t>/</w:t>
+      </w:r>
+      <w:r>
+        <w:rPr>
+          <w:rFonts w:cs="Arial"/>
+          <w:color w:val="000000"/>
+          <w:sz w:val="24"/>
+        </w:rPr>
+        <w:t>seabreeze-3.0.11/</w:t>
+      </w:r>
+      <w:proofErr w:type="spellStart"/>
+      <w:r>
+        <w:rPr>
+          <w:rFonts w:cs="Arial"/>
+          <w:color w:val="000000"/>
+          <w:sz w:val="24"/>
+        </w:rPr>
+        <w:t>SeaBreeze</w:t>
+      </w:r>
+      <w:proofErr w:type="spellEnd"/>
+      <w:r>
+        <w:rPr>
+          <w:rFonts w:cs="Arial"/>
+          <w:color w:val="000000"/>
+          <w:sz w:val="24"/>
+        </w:rPr>
+        <w:t>/</w:t>
+      </w:r>
+      <w:proofErr w:type="spellStart"/>
+      <w:r>
+        <w:rPr>
+          <w:rFonts w:cs="Arial"/>
+          <w:color w:val="000000"/>
+          <w:sz w:val="24"/>
+        </w:rPr>
+        <w:t>os</w:t>
+      </w:r>
+      <w:proofErr w:type="spellEnd"/>
+      <w:r>
+        <w:rPr>
+          <w:rFonts w:cs="Arial"/>
+          <w:color w:val="000000"/>
+          <w:sz w:val="24"/>
+        </w:rPr>
+        <w:t>-support/</w:t>
+      </w:r>
+      <w:proofErr w:type="spellStart"/>
+      <w:r>
+        <w:rPr>
+          <w:rFonts w:cs="Arial"/>
+          <w:color w:val="000000"/>
+          <w:sz w:val="24"/>
+        </w:rPr>
+        <w:t>linux</w:t>
+      </w:r>
+      <w:proofErr w:type="spellEnd"/>
+      <w:r>
+        <w:rPr>
+          <w:rFonts w:cs="Arial"/>
+          <w:color w:val="000000"/>
+          <w:sz w:val="24"/>
+        </w:rPr>
+        <w:t xml:space="preserve"> and </w:t>
+      </w:r>
+      <w:r>
+        <w:rPr>
+          <w:rFonts w:cs="Arial"/>
+          <w:color w:val="000000"/>
+          <w:sz w:val="24"/>
+        </w:rPr>
+        <w:t xml:space="preserve">copy </w:t>
+      </w:r>
+      <w:r>
+        <w:rPr>
+          <w:rFonts w:cs="Arial"/>
+          <w:color w:val="000000"/>
+          <w:sz w:val="24"/>
+        </w:rPr>
+        <w:t>it to the directory /lib/</w:t>
+      </w:r>
+      <w:proofErr w:type="spellStart"/>
+      <w:r>
+        <w:rPr>
+          <w:rFonts w:cs="Arial"/>
+          <w:color w:val="000000"/>
+          <w:sz w:val="24"/>
+        </w:rPr>
+        <w:t>udev</w:t>
+      </w:r>
+      <w:proofErr w:type="spellEnd"/>
+      <w:r>
+        <w:rPr>
+          <w:rFonts w:cs="Arial"/>
+          <w:color w:val="000000"/>
+          <w:sz w:val="24"/>
+        </w:rPr>
+        <w:t>/</w:t>
+      </w:r>
+      <w:proofErr w:type="spellStart"/>
+      <w:r>
+        <w:rPr>
+          <w:rFonts w:cs="Arial"/>
+          <w:color w:val="000000"/>
+          <w:sz w:val="24"/>
+        </w:rPr>
+        <w:t>rules.d</w:t>
+      </w:r>
+      <w:proofErr w:type="spellEnd"/>
+    </w:p>
+    <w:p>
+      <w:pPr>
+        <w:pStyle w:val="ListParagraph"/>
+        <w:numPr>
+          <w:ilvl w:val="0"/>
+          <w:numId w:val="32"/>
+        </w:numPr>
+        <w:spacing w:after="0"/>
+        <w:rPr>
+          <w:sz w:val="24"/>
+          <w:szCs w:val="24"/>
+        </w:rPr>
+      </w:pPr>
+      <w:r>
+        <w:rPr>
+          <w:rFonts w:cs="Arial"/>
+          <w:color w:val="000000"/>
+          <w:sz w:val="24"/>
+        </w:rPr>
+        <w:t>Locate the file “Log.cpp” in /home/pi/Documents/seabreeze-3.0.11/</w:t>
+      </w:r>
+      <w:proofErr w:type="spellStart"/>
+      <w:r>
+        <w:rPr>
+          <w:rFonts w:cs="Arial"/>
+          <w:color w:val="000000"/>
+          <w:sz w:val="24"/>
+        </w:rPr>
+        <w:t>SeaBreeze</w:t>
+      </w:r>
+      <w:proofErr w:type="spellEnd"/>
+      <w:r>
+        <w:rPr>
+          <w:rFonts w:cs="Arial"/>
+          <w:color w:val="000000"/>
+          <w:sz w:val="24"/>
+        </w:rPr>
+        <w:t>/</w:t>
+      </w:r>
+      <w:proofErr w:type="spellStart"/>
+      <w:r>
+        <w:rPr>
+          <w:rFonts w:cs="Arial"/>
+          <w:color w:val="000000"/>
+          <w:sz w:val="24"/>
+        </w:rPr>
+        <w:t>src</w:t>
+      </w:r>
+      <w:proofErr w:type="spellEnd"/>
+      <w:r>
+        <w:rPr>
+          <w:rFonts w:cs="Arial"/>
+          <w:color w:val="000000"/>
+          <w:sz w:val="24"/>
+        </w:rPr>
+        <w:t>/common and delete this file</w:t>
+      </w:r>
+    </w:p>
+    <w:p>
+      <w:pPr>
+        <w:pStyle w:val="ListParagraph"/>
+        <w:numPr>
+          <w:ilvl w:val="0"/>
+          <w:numId w:val="32"/>
+        </w:numPr>
+        <w:spacing w:after="0"/>
+        <w:rPr>
+          <w:sz w:val="24"/>
+          <w:szCs w:val="24"/>
+        </w:rPr>
+      </w:pPr>
+      <w:r>
+        <w:rPr>
+          <w:rFonts w:cs="Arial"/>
+          <w:color w:val="000000"/>
+          <w:sz w:val="24"/>
+        </w:rPr>
+        <w:t>Place the “Log.cpp” file included with this document in the same folder where the faulty “Log.cpp” was just deleted</w:t>
+      </w:r>
+    </w:p>
+    <w:p>
+      <w:pPr>
+        <w:pStyle w:val="ListParagraph"/>
+        <w:numPr>
+          <w:ilvl w:val="0"/>
+          <w:numId w:val="32"/>
+        </w:numPr>
+        <w:spacing w:after="0"/>
+        <w:rPr>
+          <w:sz w:val="24"/>
+          <w:szCs w:val="24"/>
+        </w:rPr>
+      </w:pPr>
+      <w:r>
+        <w:rPr>
+          <w:rFonts w:cs="Arial"/>
+          <w:color w:val="000000"/>
+          <w:sz w:val="24"/>
+        </w:rPr>
+        <w:t>Place the files “demo-</w:t>
+      </w:r>
+      <w:proofErr w:type="spellStart"/>
+      <w:r>
+        <w:rPr>
+          <w:rFonts w:cs="Arial"/>
+          <w:color w:val="000000"/>
+          <w:sz w:val="24"/>
+        </w:rPr>
+        <w:t>getSpectrumLoop.c</w:t>
+      </w:r>
+      <w:proofErr w:type="spellEnd"/>
+      <w:r>
+        <w:rPr>
+          <w:rFonts w:cs="Arial"/>
+          <w:color w:val="000000"/>
+          <w:sz w:val="24"/>
+        </w:rPr>
+        <w:t>” and “demo-</w:t>
+      </w:r>
+      <w:proofErr w:type="spellStart"/>
+      <w:r>
+        <w:rPr>
+          <w:rFonts w:cs="Arial"/>
+          <w:color w:val="000000"/>
+          <w:sz w:val="24"/>
+        </w:rPr>
+        <w:t>integrationCalibration.c</w:t>
+      </w:r>
+      <w:proofErr w:type="spellEnd"/>
+      <w:r>
+        <w:rPr>
+          <w:rFonts w:cs="Arial"/>
+          <w:color w:val="000000"/>
+          <w:sz w:val="24"/>
+        </w:rPr>
+        <w:t>” in the directory /home/pi/Documents/seabreeze-3.0.11/</w:t>
+      </w:r>
+      <w:proofErr w:type="spellStart"/>
+      <w:r>
+        <w:rPr>
+          <w:rFonts w:cs="Arial"/>
+          <w:color w:val="000000"/>
+          <w:sz w:val="24"/>
+        </w:rPr>
+        <w:t>SeaBreeze</w:t>
+      </w:r>
+      <w:proofErr w:type="spellEnd"/>
+      <w:r>
+        <w:rPr>
+          <w:rFonts w:cs="Arial"/>
+          <w:color w:val="000000"/>
+          <w:sz w:val="24"/>
+        </w:rPr>
+        <w:t>/sample-code/c</w:t>
+      </w:r>
+    </w:p>
+    <w:p>
+      <w:pPr>
+        <w:pStyle w:val="ListParagraph"/>
+        <w:numPr>
+          <w:ilvl w:val="0"/>
+          <w:numId w:val="32"/>
+        </w:numPr>
+        <w:spacing w:after="0"/>
+        <w:rPr>
+          <w:sz w:val="24"/>
+          <w:szCs w:val="24"/>
+        </w:rPr>
+      </w:pPr>
+      <w:r>
+        <w:rPr>
+          <w:rFonts w:cs="Arial"/>
+          <w:color w:val="000000"/>
+          <w:sz w:val="24"/>
+        </w:rPr>
+        <w:t>Inside of /home/pi/Documents create two new directories called “</w:t>
+      </w:r>
+      <w:proofErr w:type="spellStart"/>
+      <w:r>
+        <w:rPr>
+          <w:rFonts w:cs="Arial"/>
+          <w:color w:val="000000"/>
+          <w:sz w:val="24"/>
+        </w:rPr>
+        <w:t>Data_Files</w:t>
+      </w:r>
+      <w:proofErr w:type="spellEnd"/>
+      <w:r>
+        <w:rPr>
+          <w:rFonts w:cs="Arial"/>
+          <w:color w:val="000000"/>
+          <w:sz w:val="24"/>
+        </w:rPr>
+        <w:t>” and “</w:t>
+      </w:r>
+      <w:proofErr w:type="spellStart"/>
+      <w:r>
+        <w:rPr>
+          <w:rFonts w:cs="Arial"/>
+          <w:color w:val="000000"/>
+          <w:sz w:val="24"/>
+        </w:rPr>
+        <w:t>codeTesting</w:t>
+      </w:r>
+      <w:proofErr w:type="spellEnd"/>
+      <w:r>
+        <w:rPr>
+          <w:rFonts w:cs="Arial"/>
+          <w:color w:val="000000"/>
+          <w:sz w:val="24"/>
+        </w:rPr>
+        <w:t>”</w:t>
+      </w:r>
+    </w:p>
+    <w:p>
+      <w:pPr>
+        <w:pStyle w:val="ListParagraph"/>
+        <w:numPr>
+          <w:ilvl w:val="0"/>
+          <w:numId w:val="32"/>
+        </w:numPr>
+        <w:spacing w:after="0"/>
+        <w:rPr>
+          <w:sz w:val="24"/>
+          <w:szCs w:val="24"/>
+        </w:rPr>
+      </w:pPr>
+      <w:r>
+        <w:rPr>
+          <w:rFonts w:cs="Arial"/>
+          <w:color w:val="000000"/>
+          <w:sz w:val="24"/>
+        </w:rPr>
+        <w:t>Place the files “sparkGapOff.py”, “sparkGapOn.py”, and “intCalibrationManager.py” in the directory /home/pi/Documents/</w:t>
+      </w:r>
+      <w:proofErr w:type="spellStart"/>
+      <w:r>
+        <w:rPr>
+          <w:rFonts w:cs="Arial"/>
+          <w:color w:val="000000"/>
+          <w:sz w:val="24"/>
+        </w:rPr>
+        <w:t>codeTesting</w:t>
+      </w:r>
+      <w:proofErr w:type="spellEnd"/>
+    </w:p>
+    <w:p>
+      <w:pPr>
+        <w:pStyle w:val="ListParagraph"/>
+        <w:numPr>
+          <w:ilvl w:val="0"/>
+          <w:numId w:val="32"/>
+        </w:numPr>
+        <w:spacing w:after="0"/>
+        <w:rPr>
+          <w:sz w:val="24"/>
+          <w:szCs w:val="24"/>
+        </w:rPr>
+      </w:pPr>
+      <w:r>
+        <w:rPr>
+          <w:rFonts w:cs="Arial"/>
+          <w:color w:val="000000"/>
+          <w:sz w:val="24"/>
+        </w:rPr>
+        <w:t>While inside of the /home/pi/Documents/</w:t>
+      </w:r>
+      <w:proofErr w:type="spellStart"/>
+      <w:r>
+        <w:rPr>
+          <w:rFonts w:cs="Arial"/>
+          <w:color w:val="000000"/>
+          <w:sz w:val="24"/>
+        </w:rPr>
+        <w:t>codeTesting</w:t>
+      </w:r>
+      <w:proofErr w:type="spellEnd"/>
+      <w:r>
+        <w:rPr>
+          <w:rFonts w:cs="Arial"/>
+          <w:color w:val="000000"/>
+          <w:sz w:val="24"/>
+        </w:rPr>
+        <w:t xml:space="preserve"> directory, run the command $</w:t>
+      </w:r>
+      <w:proofErr w:type="spellStart"/>
+      <w:r>
+        <w:rPr>
+          <w:rFonts w:cs="Arial"/>
+          <w:color w:val="000000"/>
+          <w:sz w:val="24"/>
+        </w:rPr>
+        <w:t>sudo</w:t>
+      </w:r>
+      <w:proofErr w:type="spellEnd"/>
+      <w:r>
+        <w:rPr>
+          <w:rFonts w:cs="Arial"/>
+          <w:color w:val="000000"/>
+          <w:sz w:val="24"/>
+        </w:rPr>
+        <w:t xml:space="preserve"> </w:t>
+      </w:r>
+      <w:proofErr w:type="spellStart"/>
+      <w:r>
+        <w:rPr>
+          <w:rFonts w:cs="Arial"/>
+          <w:color w:val="000000"/>
+          <w:sz w:val="24"/>
+        </w:rPr>
+        <w:t>chmod</w:t>
+      </w:r>
+      <w:proofErr w:type="spellEnd"/>
+      <w:r>
+        <w:rPr>
+          <w:rFonts w:cs="Arial"/>
+          <w:color w:val="000000"/>
+          <w:sz w:val="24"/>
+        </w:rPr>
+        <w:t xml:space="preserve"> +x sparkGapOff.py and $</w:t>
+      </w:r>
+      <w:proofErr w:type="spellStart"/>
+      <w:r>
+        <w:rPr>
+          <w:rFonts w:cs="Arial"/>
+          <w:color w:val="000000"/>
+          <w:sz w:val="24"/>
+        </w:rPr>
+        <w:t>sudo</w:t>
+      </w:r>
+      <w:proofErr w:type="spellEnd"/>
+      <w:r>
+        <w:rPr>
+          <w:rFonts w:cs="Arial"/>
+          <w:color w:val="000000"/>
+          <w:sz w:val="24"/>
+        </w:rPr>
+        <w:t xml:space="preserve"> </w:t>
+      </w:r>
+      <w:proofErr w:type="spellStart"/>
+      <w:r>
+        <w:rPr>
+          <w:rFonts w:cs="Arial"/>
+          <w:color w:val="000000"/>
+          <w:sz w:val="24"/>
+        </w:rPr>
+        <w:t>chmod</w:t>
+      </w:r>
+      <w:proofErr w:type="spellEnd"/>
+      <w:r>
+        <w:rPr>
+          <w:rFonts w:cs="Arial"/>
+          <w:color w:val="000000"/>
+          <w:sz w:val="24"/>
+        </w:rPr>
+        <w:t xml:space="preserve"> +x sparkGapOn.py</w:t>
+      </w:r>
+    </w:p>
+    <w:p>
+      <w:pPr>
+        <w:pStyle w:val="ListParagraph"/>
+        <w:numPr>
+          <w:ilvl w:val="0"/>
+          <w:numId w:val="32"/>
+        </w:numPr>
+        <w:spacing w:after="0"/>
+        <w:rPr>
+          <w:sz w:val="24"/>
+          <w:szCs w:val="24"/>
+        </w:rPr>
+      </w:pPr>
+      <w:r>
+        <w:rPr>
+          <w:rFonts w:cs="Arial"/>
+          <w:color w:val="000000"/>
+          <w:sz w:val="24"/>
+        </w:rPr>
+        <w:t xml:space="preserve">Move to the directory </w:t>
+      </w:r>
+      <w:r>
+        <w:rPr>
+          <w:sz w:val="24"/>
+          <w:szCs w:val="24"/>
+        </w:rPr>
+        <w:t>/home/pi/Documents</w:t>
+      </w:r>
+      <w:r>
+        <w:rPr>
+          <w:rFonts w:cs="Arial"/>
+          <w:color w:val="000000"/>
+          <w:sz w:val="24"/>
+        </w:rPr>
+        <w:t>/seabreeze-3.0.11/</w:t>
+      </w:r>
+      <w:proofErr w:type="spellStart"/>
+      <w:r>
+        <w:rPr>
+          <w:rFonts w:cs="Arial"/>
+          <w:color w:val="000000"/>
+          <w:sz w:val="24"/>
+        </w:rPr>
+        <w:t>SeaBreeze</w:t>
+      </w:r>
+      <w:proofErr w:type="spellEnd"/>
+      <w:r>
+        <w:rPr>
+          <w:rFonts w:cs="Arial"/>
+          <w:color w:val="000000"/>
+          <w:sz w:val="24"/>
+        </w:rPr>
+        <w:t xml:space="preserve"> and run the command $make (note: this step can take anywhere from 10 to 30 minutes)</w:t>
+      </w:r>
+    </w:p>
+    <w:p>
+      <w:pPr>
+        <w:pStyle w:val="ListParagraph"/>
+        <w:numPr>
+          <w:ilvl w:val="0"/>
+          <w:numId w:val="32"/>
+        </w:numPr>
+        <w:spacing w:after="0"/>
+        <w:rPr>
+          <w:sz w:val="24"/>
+          <w:szCs w:val="24"/>
+        </w:rPr>
+      </w:pPr>
+      <w:r>
+        <w:rPr>
+          <w:rFonts w:cs="Arial"/>
+          <w:color w:val="000000"/>
+          <w:sz w:val="24"/>
+        </w:rPr>
+        <w:t xml:space="preserve">Within the directory </w:t>
+      </w:r>
+      <w:r>
+        <w:rPr>
+          <w:sz w:val="24"/>
+          <w:szCs w:val="24"/>
+        </w:rPr>
+        <w:t>/home/pi/Documents</w:t>
+      </w:r>
+      <w:r>
+        <w:rPr>
+          <w:rFonts w:cs="Arial"/>
+          <w:color w:val="000000"/>
+          <w:sz w:val="24"/>
+        </w:rPr>
+        <w:t>/</w:t>
+      </w:r>
+      <w:r>
+        <w:rPr>
+          <w:rFonts w:cs="Arial"/>
+          <w:color w:val="000000"/>
+          <w:sz w:val="24"/>
+        </w:rPr>
+        <w:t>seabreeze-3.0.11/</w:t>
+      </w:r>
+      <w:proofErr w:type="spellStart"/>
+      <w:r>
+        <w:rPr>
+          <w:rFonts w:cs="Arial"/>
+          <w:color w:val="000000"/>
+          <w:sz w:val="24"/>
+        </w:rPr>
+        <w:t>SeaBreeze</w:t>
+      </w:r>
+      <w:proofErr w:type="spellEnd"/>
+      <w:r>
+        <w:rPr>
+          <w:rFonts w:cs="Arial"/>
+          <w:color w:val="000000"/>
+          <w:sz w:val="24"/>
+        </w:rPr>
+        <w:t>/</w:t>
+      </w:r>
+      <w:r>
+        <w:rPr>
+          <w:rFonts w:cs="Arial"/>
+          <w:color w:val="000000"/>
+          <w:sz w:val="24"/>
+        </w:rPr>
+        <w:t>lib locate the file “libseabreeze.so” and copy it to the directory /lib/arm-</w:t>
+      </w:r>
+      <w:proofErr w:type="spellStart"/>
+      <w:r>
+        <w:rPr>
+          <w:rFonts w:cs="Arial"/>
+          <w:color w:val="000000"/>
+          <w:sz w:val="24"/>
+        </w:rPr>
+        <w:t>linux</w:t>
+      </w:r>
+      <w:proofErr w:type="spellEnd"/>
+      <w:r>
+        <w:rPr>
+          <w:rFonts w:cs="Arial"/>
+          <w:color w:val="000000"/>
+          <w:sz w:val="24"/>
+        </w:rPr>
+        <w:t>-</w:t>
+      </w:r>
+      <w:proofErr w:type="spellStart"/>
+      <w:r>
+        <w:rPr>
+          <w:rFonts w:cs="Arial"/>
+          <w:color w:val="000000"/>
+          <w:sz w:val="24"/>
+        </w:rPr>
+        <w:t>gnueabihf</w:t>
+      </w:r>
+      <w:proofErr w:type="spellEnd"/>
+    </w:p>
+    <w:p>
+      <w:pPr>
+        <w:spacing w:after="0"/>
+        <w:rPr>
+          <w:sz w:val="24"/>
+          <w:szCs w:val="24"/>
+        </w:rPr>
+      </w:pPr>
+    </w:p>
+    <w:p>
+      <w:pPr>
         <w:tabs>
           <w:tab w:val="left" w:pos="4548"/>
           <w:tab w:val="center" w:pos="4680"/>
         </w:tabs>
         <w:spacing w:after="0"/>
-        <w:jc w:val="center"/>
-        <w:rPr>
-          <w:sz w:val="48"/>
-          <w:szCs w:val="48"/>
-        </w:rPr>
-      </w:pPr>
-      <w:r>
-        <w:rPr>
-          <w:sz w:val="48"/>
-          <w:szCs w:val="48"/>
-        </w:rPr>
-        <w:lastRenderedPageBreak/>
-        <w:t>Part VIII</w:t>
+        <w:rPr>
+          <w:b/>
+          <w:sz w:val="24"/>
+          <w:szCs w:val="48"/>
+        </w:rPr>
+      </w:pPr>
+      <w:r>
+        <w:rPr>
+          <w:b/>
+          <w:sz w:val="24"/>
+          <w:szCs w:val="48"/>
+        </w:rPr>
+        <w:t>The Raspberry Pi Software</w:t>
       </w:r>
     </w:p>
     <w:p>
@@ -10448,25 +11318,902 @@
           <w:tab w:val="center" w:pos="4680"/>
         </w:tabs>
         <w:spacing w:after="0"/>
+        <w:rPr>
+          <w:sz w:val="24"/>
+          <w:szCs w:val="48"/>
+        </w:rPr>
+      </w:pPr>
+      <w:r>
+        <w:rPr>
+          <w:sz w:val="24"/>
+          <w:szCs w:val="48"/>
+        </w:rPr>
+        <w:t>Assuming the above instructions have been followed, two separate programs have been set up on the Raspberry Pi. The first is demo-</w:t>
+      </w:r>
+      <w:proofErr w:type="spellStart"/>
+      <w:r>
+        <w:rPr>
+          <w:sz w:val="24"/>
+          <w:szCs w:val="48"/>
+        </w:rPr>
+        <w:t>getSpectrumLoop</w:t>
+      </w:r>
+      <w:proofErr w:type="spellEnd"/>
+      <w:r>
+        <w:rPr>
+          <w:sz w:val="24"/>
+          <w:szCs w:val="48"/>
+        </w:rPr>
+        <w:t xml:space="preserve">. When run, this program will infinitely request new back to back spectrums from the spectrometer, storing these spectrums in text </w:t>
+      </w:r>
+      <w:r>
+        <w:rPr>
+          <w:sz w:val="24"/>
+          <w:szCs w:val="48"/>
+        </w:rPr>
+        <w:lastRenderedPageBreak/>
+        <w:t>files within the /home/pi/Documents/</w:t>
+      </w:r>
+      <w:proofErr w:type="spellStart"/>
+      <w:r>
+        <w:rPr>
+          <w:sz w:val="24"/>
+          <w:szCs w:val="48"/>
+        </w:rPr>
+        <w:t>Data_Files</w:t>
+      </w:r>
+      <w:proofErr w:type="spellEnd"/>
+      <w:r>
+        <w:rPr>
+          <w:sz w:val="24"/>
+          <w:szCs w:val="48"/>
+        </w:rPr>
+        <w:t xml:space="preserve"> directory. Each text file will be titled “</w:t>
+      </w:r>
+      <w:proofErr w:type="spellStart"/>
+      <w:r>
+        <w:rPr>
+          <w:sz w:val="24"/>
+          <w:szCs w:val="48"/>
+        </w:rPr>
+        <w:t>SpecData</w:t>
+      </w:r>
+      <w:proofErr w:type="spellEnd"/>
+      <w:proofErr w:type="gramStart"/>
+      <w:r>
+        <w:rPr>
+          <w:sz w:val="24"/>
+          <w:szCs w:val="48"/>
+        </w:rPr>
+        <w:t>_[</w:t>
+      </w:r>
+      <w:proofErr w:type="gramEnd"/>
+      <w:r>
+        <w:rPr>
+          <w:sz w:val="24"/>
+          <w:szCs w:val="48"/>
+        </w:rPr>
+        <w:t>number].txt”. For every other spectrum, the program will also toggle one of the pi’s GPIO pins high to serve as a potential trigger to activate the spark gap or other light source should one desire. The default integration time is 3.5 seconds and the default trigger GPIO pin is 26, however both of these values can be changed by altering the program settings that can be found in the header of the file demo-</w:t>
+      </w:r>
+      <w:proofErr w:type="spellStart"/>
+      <w:r>
+        <w:rPr>
+          <w:sz w:val="24"/>
+          <w:szCs w:val="48"/>
+        </w:rPr>
+        <w:t>getSpectrumLoop.c</w:t>
+      </w:r>
+      <w:proofErr w:type="spellEnd"/>
+      <w:r>
+        <w:rPr>
+          <w:sz w:val="24"/>
+          <w:szCs w:val="48"/>
+        </w:rPr>
+        <w:t xml:space="preserve"> (note that after each edit, $make will need to be run in the directory /home/pi/Documents/seabreeze-3.0.11/</w:t>
+      </w:r>
+      <w:proofErr w:type="spellStart"/>
+      <w:r>
+        <w:rPr>
+          <w:sz w:val="24"/>
+          <w:szCs w:val="48"/>
+        </w:rPr>
+        <w:t>SeaBreeze</w:t>
+      </w:r>
+      <w:proofErr w:type="spellEnd"/>
+      <w:r>
+        <w:rPr>
+          <w:sz w:val="24"/>
+          <w:szCs w:val="48"/>
+        </w:rPr>
+        <w:t>/sample-code/c). To run the program, simply use the command $</w:t>
+      </w:r>
+      <w:proofErr w:type="gramStart"/>
+      <w:r>
+        <w:rPr>
+          <w:sz w:val="24"/>
+          <w:szCs w:val="48"/>
+        </w:rPr>
+        <w:t>./</w:t>
+      </w:r>
+      <w:proofErr w:type="gramEnd"/>
+      <w:r>
+        <w:rPr>
+          <w:sz w:val="24"/>
+          <w:szCs w:val="48"/>
+        </w:rPr>
+        <w:t>demo-</w:t>
+      </w:r>
+      <w:proofErr w:type="spellStart"/>
+      <w:r>
+        <w:rPr>
+          <w:sz w:val="24"/>
+          <w:szCs w:val="48"/>
+        </w:rPr>
+        <w:t>getSpectrumLoop</w:t>
+      </w:r>
+      <w:proofErr w:type="spellEnd"/>
+      <w:r>
+        <w:rPr>
+          <w:sz w:val="24"/>
+          <w:szCs w:val="48"/>
+        </w:rPr>
+        <w:t xml:space="preserve"> while in the /home/pi/Documents/seabreeze-3.0.11/</w:t>
+      </w:r>
+      <w:proofErr w:type="spellStart"/>
+      <w:r>
+        <w:rPr>
+          <w:sz w:val="24"/>
+          <w:szCs w:val="48"/>
+        </w:rPr>
+        <w:t>SeaBreeze</w:t>
+      </w:r>
+      <w:proofErr w:type="spellEnd"/>
+      <w:r>
+        <w:rPr>
+          <w:sz w:val="24"/>
+          <w:szCs w:val="48"/>
+        </w:rPr>
+        <w:t>/sample-code/c directory.</w:t>
+      </w:r>
+    </w:p>
+    <w:p>
+      <w:pPr>
+        <w:tabs>
+          <w:tab w:val="left" w:pos="4548"/>
+          <w:tab w:val="center" w:pos="4680"/>
+        </w:tabs>
+        <w:spacing w:after="0"/>
+        <w:rPr>
+          <w:sz w:val="24"/>
+          <w:szCs w:val="48"/>
+        </w:rPr>
+      </w:pPr>
+    </w:p>
+    <w:p>
+      <w:pPr>
+        <w:tabs>
+          <w:tab w:val="left" w:pos="4548"/>
+          <w:tab w:val="center" w:pos="4680"/>
+        </w:tabs>
+        <w:spacing w:after="0"/>
+        <w:rPr>
+          <w:sz w:val="24"/>
+          <w:szCs w:val="48"/>
+        </w:rPr>
+      </w:pPr>
+      <w:r>
+        <w:rPr>
+          <w:sz w:val="24"/>
+          <w:szCs w:val="48"/>
+        </w:rPr>
+        <w:t>The second program is demo-</w:t>
+      </w:r>
+      <w:proofErr w:type="spellStart"/>
+      <w:r>
+        <w:rPr>
+          <w:sz w:val="24"/>
+          <w:szCs w:val="48"/>
+        </w:rPr>
+        <w:t>integrationCalibration</w:t>
+      </w:r>
+      <w:proofErr w:type="spellEnd"/>
+      <w:r>
+        <w:rPr>
+          <w:sz w:val="24"/>
+          <w:szCs w:val="48"/>
+        </w:rPr>
+        <w:t>. This program can be used to determine what the optimal integration time is for a given light source. When run, the program will run through a series of integration times from 5 seconds to .025 seconds, generating 10 spectrums for each time. The program will then repeat the process a second time to gather noise. This will generate 560 text files in the directory /home/pi/Documents/</w:t>
+      </w:r>
+      <w:proofErr w:type="spellStart"/>
+      <w:r>
+        <w:rPr>
+          <w:sz w:val="24"/>
+          <w:szCs w:val="48"/>
+        </w:rPr>
+        <w:t>Data_Files</w:t>
+      </w:r>
+      <w:proofErr w:type="spellEnd"/>
+      <w:r>
+        <w:rPr>
+          <w:sz w:val="24"/>
+          <w:szCs w:val="48"/>
+        </w:rPr>
+        <w:t xml:space="preserve">. These text files can then be copied off of the pi to a windows machine (see the </w:t>
+      </w:r>
+      <w:proofErr w:type="spellStart"/>
+      <w:r>
+        <w:rPr>
+          <w:sz w:val="24"/>
+          <w:szCs w:val="48"/>
+        </w:rPr>
+        <w:t>CalibrationFormatter</w:t>
+      </w:r>
+      <w:proofErr w:type="spellEnd"/>
+      <w:r>
+        <w:rPr>
+          <w:sz w:val="24"/>
+          <w:szCs w:val="48"/>
+        </w:rPr>
+        <w:t xml:space="preserve"> section for more on using these files). To properly use this program, the spectrometer should be exposed to the light source in a steady manner, before beginning the program. The program should then be started and allowed to run for 17 minutes. After 17 minutes the light source should be turned off and the pi should be allowed to run for another ~17 minutes (or until the program completes). Once this is done, the files can be extracted. </w:t>
+      </w:r>
+      <w:proofErr w:type="gramStart"/>
+      <w:r>
+        <w:rPr>
+          <w:sz w:val="24"/>
+          <w:szCs w:val="48"/>
+        </w:rPr>
+        <w:t>To run this program, simply use the command $python intCalibrationManager.py while in the directory /home/pi/Documents/</w:t>
+      </w:r>
+      <w:proofErr w:type="spellStart"/>
+      <w:r>
+        <w:rPr>
+          <w:sz w:val="24"/>
+          <w:szCs w:val="48"/>
+        </w:rPr>
+        <w:t>codeTesting</w:t>
+      </w:r>
+      <w:proofErr w:type="spellEnd"/>
+      <w:r>
+        <w:rPr>
+          <w:sz w:val="24"/>
+          <w:szCs w:val="48"/>
+        </w:rPr>
+        <w:t>.</w:t>
+      </w:r>
+      <w:proofErr w:type="gramEnd"/>
+      <w:r>
+        <w:rPr>
+          <w:sz w:val="24"/>
+          <w:szCs w:val="48"/>
+        </w:rPr>
+        <w:t xml:space="preserve"> It is worth noting that in addition to the 560 data files, every time this program is run it will also create a text file titled DataExists.txt. This file holds no data but rather serves to prevent accidentally overwriting the data. While this file exists a new test cannot be run. To run a new test, simply delete this file.</w:t>
+      </w:r>
+    </w:p>
+    <w:p>
+      <w:pPr>
+        <w:tabs>
+          <w:tab w:val="left" w:pos="4548"/>
+          <w:tab w:val="center" w:pos="4680"/>
+        </w:tabs>
+        <w:spacing w:after="0"/>
+        <w:rPr>
+          <w:sz w:val="24"/>
+          <w:szCs w:val="48"/>
+        </w:rPr>
+      </w:pPr>
+    </w:p>
+    <w:p>
+      <w:pPr>
+        <w:tabs>
+          <w:tab w:val="left" w:pos="4548"/>
+          <w:tab w:val="center" w:pos="4680"/>
+        </w:tabs>
+        <w:spacing w:after="0"/>
+        <w:rPr>
+          <w:sz w:val="24"/>
+          <w:szCs w:val="48"/>
+        </w:rPr>
+      </w:pPr>
+      <w:r>
+        <w:rPr>
+          <w:sz w:val="24"/>
+          <w:szCs w:val="48"/>
+        </w:rPr>
+        <w:t>NOTE: If at any time a command run one or both of these programs fails, try appending “</w:t>
+      </w:r>
+      <w:proofErr w:type="spellStart"/>
+      <w:r>
+        <w:rPr>
+          <w:sz w:val="24"/>
+          <w:szCs w:val="48"/>
+        </w:rPr>
+        <w:t>sudo</w:t>
+      </w:r>
+      <w:proofErr w:type="spellEnd"/>
+      <w:r>
+        <w:rPr>
+          <w:sz w:val="24"/>
+          <w:szCs w:val="48"/>
+        </w:rPr>
+        <w:t xml:space="preserve">” to the front of the command and running it again. For reasons not entirely clear, this is necessary on some </w:t>
+      </w:r>
+      <w:proofErr w:type="spellStart"/>
+      <w:r>
+        <w:rPr>
+          <w:sz w:val="24"/>
+          <w:szCs w:val="48"/>
+        </w:rPr>
+        <w:t>pis</w:t>
+      </w:r>
+      <w:proofErr w:type="spellEnd"/>
+      <w:r>
+        <w:rPr>
+          <w:sz w:val="24"/>
+          <w:szCs w:val="48"/>
+        </w:rPr>
+        <w:t xml:space="preserve"> but not others, even when they were supposedly set up identically.</w:t>
+      </w:r>
+    </w:p>
+    <w:p>
+      <w:pPr>
+        <w:tabs>
+          <w:tab w:val="left" w:pos="4548"/>
+          <w:tab w:val="center" w:pos="4680"/>
+        </w:tabs>
+        <w:spacing w:after="0"/>
+        <w:rPr>
+          <w:sz w:val="24"/>
+          <w:szCs w:val="48"/>
+        </w:rPr>
+      </w:pPr>
+    </w:p>
+    <w:p>
+      <w:pPr>
+        <w:tabs>
+          <w:tab w:val="left" w:pos="4548"/>
+          <w:tab w:val="center" w:pos="4680"/>
+        </w:tabs>
+        <w:spacing w:after="0"/>
+        <w:rPr>
+          <w:b/>
+          <w:sz w:val="24"/>
+          <w:szCs w:val="48"/>
+        </w:rPr>
+      </w:pPr>
+      <w:proofErr w:type="spellStart"/>
+      <w:r>
+        <w:rPr>
+          <w:b/>
+          <w:sz w:val="24"/>
+          <w:szCs w:val="48"/>
+        </w:rPr>
+        <w:t>CalibrationFormatter</w:t>
+      </w:r>
+      <w:proofErr w:type="spellEnd"/>
+    </w:p>
+    <w:p>
+      <w:pPr>
+        <w:tabs>
+          <w:tab w:val="left" w:pos="4548"/>
+          <w:tab w:val="center" w:pos="4680"/>
+        </w:tabs>
+        <w:spacing w:after="0"/>
+        <w:rPr>
+          <w:sz w:val="24"/>
+          <w:szCs w:val="48"/>
+        </w:rPr>
+      </w:pPr>
+      <w:r>
+        <w:rPr>
+          <w:sz w:val="24"/>
+          <w:szCs w:val="48"/>
+        </w:rPr>
+        <w:t xml:space="preserve">Included with this document is a program called </w:t>
+      </w:r>
+      <w:proofErr w:type="spellStart"/>
+      <w:r>
+        <w:rPr>
+          <w:sz w:val="24"/>
+          <w:szCs w:val="48"/>
+        </w:rPr>
+        <w:t>CalibrationFormatter</w:t>
+      </w:r>
+      <w:proofErr w:type="spellEnd"/>
+      <w:r>
+        <w:rPr>
+          <w:sz w:val="24"/>
+          <w:szCs w:val="48"/>
+        </w:rPr>
+        <w:t>. This program can be placed in a folder with the 560 text files generated by demo-</w:t>
+      </w:r>
+      <w:proofErr w:type="spellStart"/>
+      <w:r>
+        <w:rPr>
+          <w:sz w:val="24"/>
+          <w:szCs w:val="48"/>
+        </w:rPr>
+        <w:t>integrationCalibration</w:t>
+      </w:r>
+      <w:proofErr w:type="spellEnd"/>
+      <w:r>
+        <w:rPr>
+          <w:sz w:val="24"/>
+          <w:szCs w:val="48"/>
+        </w:rPr>
+        <w:t xml:space="preserve"> and run to format the files (note that this must be done on a windows machine). Upon running </w:t>
+      </w:r>
+      <w:proofErr w:type="spellStart"/>
+      <w:r>
+        <w:rPr>
+          <w:sz w:val="24"/>
+          <w:szCs w:val="48"/>
+        </w:rPr>
+        <w:t>CalibrationFormatter</w:t>
+      </w:r>
+      <w:proofErr w:type="spellEnd"/>
+      <w:r>
+        <w:rPr>
+          <w:sz w:val="24"/>
+          <w:szCs w:val="48"/>
+        </w:rPr>
+        <w:t xml:space="preserve"> it will read each file and average both the lit and background readings of each integration time. The background average will then be subtracted from the lit average of each (to subtract out noise) and the resulting spectrums will all be saved to a single text file titled </w:t>
+      </w:r>
+      <w:proofErr w:type="spellStart"/>
+      <w:r>
+        <w:rPr>
+          <w:sz w:val="24"/>
+          <w:szCs w:val="48"/>
+        </w:rPr>
+        <w:t>ExcelFormat</w:t>
+      </w:r>
+      <w:proofErr w:type="spellEnd"/>
+      <w:r>
+        <w:rPr>
+          <w:sz w:val="24"/>
+          <w:szCs w:val="48"/>
+        </w:rPr>
+        <w:t>. This file can then be imported into excel using “:” as a delimiter to generate columns showing the spectrometer’s output at each of the tested integration times. These can then be compared to determine the optimal integration time for the given light source.</w:t>
+      </w:r>
+    </w:p>
+    <w:p>
+      <w:pPr>
+        <w:tabs>
+          <w:tab w:val="left" w:pos="4548"/>
+          <w:tab w:val="center" w:pos="4680"/>
+        </w:tabs>
+        <w:spacing w:after="0"/>
+        <w:rPr>
+          <w:sz w:val="24"/>
+          <w:szCs w:val="48"/>
+        </w:rPr>
+      </w:pPr>
+    </w:p>
+    <w:p>
+      <w:pPr>
+        <w:tabs>
+          <w:tab w:val="left" w:pos="4548"/>
+          <w:tab w:val="center" w:pos="4680"/>
+        </w:tabs>
+        <w:spacing w:after="0"/>
+        <w:rPr>
+          <w:b/>
+          <w:sz w:val="24"/>
+          <w:szCs w:val="48"/>
+        </w:rPr>
+      </w:pPr>
+      <w:r>
+        <w:rPr>
+          <w:b/>
+          <w:sz w:val="24"/>
+          <w:szCs w:val="48"/>
+        </w:rPr>
+        <w:t>Making Programs Run On Boot</w:t>
+      </w:r>
+    </w:p>
+    <w:p>
+      <w:pPr>
+        <w:tabs>
+          <w:tab w:val="left" w:pos="4548"/>
+          <w:tab w:val="center" w:pos="4680"/>
+        </w:tabs>
+        <w:spacing w:after="0"/>
+        <w:rPr>
+          <w:sz w:val="24"/>
+          <w:szCs w:val="48"/>
+        </w:rPr>
+      </w:pPr>
+      <w:r>
+        <w:rPr>
+          <w:sz w:val="24"/>
+          <w:szCs w:val="48"/>
+        </w:rPr>
+        <w:t xml:space="preserve">In several cases (especially when the pi is inside of a vacuum chamber and cannot be readily accessed) it may be beneficial to make a program run automatically as soon as the pi boots up. During the testing procedures </w:t>
+      </w:r>
+      <w:proofErr w:type="gramStart"/>
+      <w:r>
+        <w:rPr>
+          <w:sz w:val="24"/>
+          <w:szCs w:val="48"/>
+        </w:rPr>
+        <w:t>laid</w:t>
+      </w:r>
+      <w:proofErr w:type="gramEnd"/>
+      <w:r>
+        <w:rPr>
+          <w:sz w:val="24"/>
+          <w:szCs w:val="48"/>
+        </w:rPr>
+        <w:t xml:space="preserve"> out in section 10 the demo-</w:t>
+      </w:r>
+      <w:proofErr w:type="spellStart"/>
+      <w:r>
+        <w:rPr>
+          <w:sz w:val="24"/>
+          <w:szCs w:val="48"/>
+        </w:rPr>
+        <w:t>integrationCalibration</w:t>
+      </w:r>
+      <w:proofErr w:type="spellEnd"/>
+      <w:r>
+        <w:rPr>
+          <w:sz w:val="24"/>
+          <w:szCs w:val="48"/>
+        </w:rPr>
+        <w:t xml:space="preserve"> program was set to run automatically on boot so that once the appropriate pressure was reached, the pi could be powered and the test would begin automatically. This section will lay out how any program can be made to run automatically. It is worth noting that where program timing is involved, one should allow between 1 and 2 minutes for the pi to boot before the program will begin (this can vary based on what else is installed on the pi).</w:t>
+      </w:r>
+    </w:p>
+    <w:p>
+      <w:pPr>
+        <w:tabs>
+          <w:tab w:val="left" w:pos="4548"/>
+          <w:tab w:val="center" w:pos="4680"/>
+        </w:tabs>
+        <w:spacing w:after="0"/>
+        <w:rPr>
+          <w:sz w:val="24"/>
+          <w:szCs w:val="48"/>
+        </w:rPr>
+      </w:pPr>
+    </w:p>
+    <w:p>
+      <w:pPr>
+        <w:spacing w:after="0"/>
+        <w:rPr>
+          <w:sz w:val="24"/>
+          <w:szCs w:val="24"/>
+        </w:rPr>
+      </w:pPr>
+      <w:proofErr w:type="gramStart"/>
+      <w:r>
+        <w:rPr>
+          <w:sz w:val="24"/>
+          <w:szCs w:val="48"/>
+        </w:rPr>
+        <w:t>To begin, enter the command $</w:t>
+      </w:r>
+      <w:proofErr w:type="spellStart"/>
+      <w:r>
+        <w:rPr>
+          <w:sz w:val="24"/>
+          <w:szCs w:val="48"/>
+        </w:rPr>
+        <w:t>sudo</w:t>
+      </w:r>
+      <w:proofErr w:type="spellEnd"/>
+      <w:r>
+        <w:rPr>
+          <w:sz w:val="24"/>
+          <w:szCs w:val="48"/>
+        </w:rPr>
+        <w:t xml:space="preserve"> </w:t>
+      </w:r>
+      <w:proofErr w:type="spellStart"/>
+      <w:r>
+        <w:rPr>
+          <w:sz w:val="24"/>
+          <w:szCs w:val="48"/>
+        </w:rPr>
+        <w:t>nano</w:t>
+      </w:r>
+      <w:proofErr w:type="spellEnd"/>
+      <w:r>
+        <w:rPr>
+          <w:sz w:val="24"/>
+          <w:szCs w:val="48"/>
+        </w:rPr>
+        <w:t xml:space="preserve"> /</w:t>
+      </w:r>
+      <w:proofErr w:type="spellStart"/>
+      <w:r>
+        <w:rPr>
+          <w:sz w:val="24"/>
+          <w:szCs w:val="48"/>
+        </w:rPr>
+        <w:t>etc</w:t>
+      </w:r>
+      <w:proofErr w:type="spellEnd"/>
+      <w:r>
+        <w:rPr>
+          <w:sz w:val="24"/>
+          <w:szCs w:val="48"/>
+        </w:rPr>
+        <w:t>/</w:t>
+      </w:r>
+      <w:proofErr w:type="spellStart"/>
+      <w:r>
+        <w:rPr>
+          <w:sz w:val="24"/>
+          <w:szCs w:val="48"/>
+        </w:rPr>
+        <w:t>rc.local</w:t>
+      </w:r>
+      <w:proofErr w:type="spellEnd"/>
+      <w:r>
+        <w:rPr>
+          <w:sz w:val="24"/>
+          <w:szCs w:val="48"/>
+        </w:rPr>
+        <w:t>.</w:t>
+      </w:r>
+      <w:proofErr w:type="gramEnd"/>
+      <w:r>
+        <w:rPr>
+          <w:sz w:val="24"/>
+          <w:szCs w:val="48"/>
+        </w:rPr>
+        <w:t xml:space="preserve"> This will open an editor where a text file can be edited. </w:t>
+      </w:r>
+      <w:proofErr w:type="gramStart"/>
+      <w:r>
+        <w:rPr>
+          <w:sz w:val="24"/>
+          <w:szCs w:val="48"/>
+        </w:rPr>
+        <w:t>Used the arrow keys to move down to the final line of the file before “exit 0”.</w:t>
+      </w:r>
+      <w:proofErr w:type="gramEnd"/>
+      <w:r>
+        <w:rPr>
+          <w:sz w:val="24"/>
+          <w:szCs w:val="48"/>
+        </w:rPr>
+        <w:t xml:space="preserve"> On a new line before the “exit 0”, enter the same command described above to start the desired program. However, replace the name of the program with the complete file path to the program’s location. Following this, enter a space and a “&amp;”. As an example, to make demo-</w:t>
+      </w:r>
+      <w:proofErr w:type="spellStart"/>
+      <w:r>
+        <w:rPr>
+          <w:sz w:val="24"/>
+          <w:szCs w:val="48"/>
+        </w:rPr>
+        <w:t>integrationCalibration</w:t>
+      </w:r>
+      <w:proofErr w:type="spellEnd"/>
+      <w:r>
+        <w:rPr>
+          <w:sz w:val="24"/>
+          <w:szCs w:val="48"/>
+        </w:rPr>
+        <w:t xml:space="preserve"> run on startup this line should read “</w:t>
+      </w:r>
+      <w:proofErr w:type="spellStart"/>
+      <w:r>
+        <w:rPr>
+          <w:sz w:val="24"/>
+          <w:szCs w:val="48"/>
+        </w:rPr>
+        <w:t>sudo</w:t>
+      </w:r>
+      <w:proofErr w:type="spellEnd"/>
+      <w:r>
+        <w:rPr>
+          <w:sz w:val="24"/>
+          <w:szCs w:val="48"/>
+        </w:rPr>
+        <w:t xml:space="preserve"> python /home/pi/Documents/codeTesting/intCalibrationManager.py &amp;”. Once this is complete, the specified program will automatically run the next time the pi boots.</w:t>
+      </w:r>
+    </w:p>
+    <w:p>
+      <w:pPr>
+        <w:tabs>
+          <w:tab w:val="left" w:pos="4548"/>
+          <w:tab w:val="center" w:pos="4680"/>
+        </w:tabs>
+        <w:spacing w:after="0"/>
         <w:jc w:val="center"/>
         <w:rPr>
           <w:sz w:val="48"/>
           <w:szCs w:val="48"/>
         </w:rPr>
       </w:pPr>
-      <w:r>
+    </w:p>
+    <w:p>
+      <w:pPr>
+        <w:tabs>
+          <w:tab w:val="left" w:pos="4548"/>
+          <w:tab w:val="center" w:pos="4680"/>
+        </w:tabs>
+        <w:spacing w:after="0"/>
+        <w:jc w:val="center"/>
         <w:rPr>
           <w:sz w:val="48"/>
           <w:szCs w:val="48"/>
         </w:rPr>
+      </w:pPr>
+    </w:p>
+    <w:p>
+      <w:pPr>
+        <w:tabs>
+          <w:tab w:val="left" w:pos="4548"/>
+          <w:tab w:val="center" w:pos="4680"/>
+        </w:tabs>
+        <w:spacing w:after="0"/>
+        <w:jc w:val="center"/>
+        <w:rPr>
+          <w:sz w:val="48"/>
+          <w:szCs w:val="48"/>
+        </w:rPr>
+      </w:pPr>
+    </w:p>
+    <w:p>
+      <w:pPr>
+        <w:tabs>
+          <w:tab w:val="left" w:pos="4548"/>
+          <w:tab w:val="center" w:pos="4680"/>
+        </w:tabs>
+        <w:spacing w:after="0"/>
+        <w:jc w:val="center"/>
+        <w:rPr>
+          <w:sz w:val="48"/>
+          <w:szCs w:val="48"/>
+        </w:rPr>
+      </w:pPr>
+    </w:p>
+    <w:p>
+      <w:pPr>
+        <w:tabs>
+          <w:tab w:val="left" w:pos="4548"/>
+          <w:tab w:val="center" w:pos="4680"/>
+        </w:tabs>
+        <w:spacing w:after="0"/>
+        <w:jc w:val="center"/>
+        <w:rPr>
+          <w:sz w:val="48"/>
+          <w:szCs w:val="48"/>
+        </w:rPr>
+      </w:pPr>
+    </w:p>
+    <w:p>
+      <w:pPr>
+        <w:tabs>
+          <w:tab w:val="left" w:pos="4548"/>
+          <w:tab w:val="center" w:pos="4680"/>
+        </w:tabs>
+        <w:spacing w:after="0"/>
+        <w:jc w:val="center"/>
+        <w:rPr>
+          <w:sz w:val="48"/>
+          <w:szCs w:val="48"/>
+        </w:rPr>
+      </w:pPr>
+    </w:p>
+    <w:p>
+      <w:pPr>
+        <w:tabs>
+          <w:tab w:val="left" w:pos="4548"/>
+          <w:tab w:val="center" w:pos="4680"/>
+        </w:tabs>
+        <w:spacing w:after="0"/>
+        <w:jc w:val="center"/>
+        <w:rPr>
+          <w:sz w:val="48"/>
+          <w:szCs w:val="48"/>
+        </w:rPr>
+      </w:pPr>
+    </w:p>
+    <w:p>
+      <w:pPr>
+        <w:tabs>
+          <w:tab w:val="left" w:pos="4548"/>
+          <w:tab w:val="center" w:pos="4680"/>
+        </w:tabs>
+        <w:spacing w:after="0"/>
+        <w:jc w:val="center"/>
+        <w:rPr>
+          <w:sz w:val="48"/>
+          <w:szCs w:val="48"/>
+        </w:rPr>
+      </w:pPr>
+    </w:p>
+    <w:p>
+      <w:pPr>
+        <w:tabs>
+          <w:tab w:val="left" w:pos="4548"/>
+          <w:tab w:val="center" w:pos="4680"/>
+        </w:tabs>
+        <w:spacing w:after="0"/>
+        <w:jc w:val="center"/>
+        <w:rPr>
+          <w:sz w:val="48"/>
+          <w:szCs w:val="48"/>
+        </w:rPr>
+      </w:pPr>
+    </w:p>
+    <w:p>
+      <w:pPr>
+        <w:tabs>
+          <w:tab w:val="left" w:pos="4548"/>
+          <w:tab w:val="center" w:pos="4680"/>
+        </w:tabs>
+        <w:spacing w:after="0"/>
+        <w:jc w:val="center"/>
+        <w:rPr>
+          <w:sz w:val="48"/>
+          <w:szCs w:val="48"/>
+        </w:rPr>
+      </w:pPr>
+    </w:p>
+    <w:p>
+      <w:pPr>
+        <w:tabs>
+          <w:tab w:val="left" w:pos="4548"/>
+          <w:tab w:val="center" w:pos="4680"/>
+        </w:tabs>
+        <w:spacing w:after="0"/>
+        <w:jc w:val="center"/>
+        <w:rPr>
+          <w:sz w:val="48"/>
+          <w:szCs w:val="48"/>
+        </w:rPr>
+      </w:pPr>
+    </w:p>
+    <w:p>
+      <w:pPr>
+        <w:tabs>
+          <w:tab w:val="left" w:pos="4548"/>
+          <w:tab w:val="center" w:pos="4680"/>
+        </w:tabs>
+        <w:spacing w:after="0"/>
+        <w:jc w:val="center"/>
+        <w:rPr>
+          <w:sz w:val="48"/>
+          <w:szCs w:val="48"/>
+        </w:rPr>
+      </w:pPr>
+      <w:r>
+        <w:rPr>
+          <w:sz w:val="48"/>
+          <w:szCs w:val="48"/>
+        </w:rPr>
+        <w:lastRenderedPageBreak/>
+        <w:t xml:space="preserve">Part </w:t>
+      </w:r>
+      <w:r>
+        <w:rPr>
+          <w:sz w:val="48"/>
+          <w:szCs w:val="48"/>
+        </w:rPr>
+        <w:t>IX</w:t>
+      </w:r>
+    </w:p>
+    <w:p>
+      <w:pPr>
+        <w:tabs>
+          <w:tab w:val="left" w:pos="4548"/>
+          <w:tab w:val="center" w:pos="4680"/>
+        </w:tabs>
+        <w:spacing w:after="0"/>
+        <w:jc w:val="center"/>
+        <w:rPr>
+          <w:sz w:val="48"/>
+          <w:szCs w:val="48"/>
+        </w:rPr>
+      </w:pPr>
+      <w:r>
+        <w:rPr>
+          <w:sz w:val="48"/>
+          <w:szCs w:val="48"/>
+        </w:rPr>
         <w:t>Manufacturing</w:t>
-      </w:r>
-      <w:r>
-        <w:rPr>
-          <w:sz w:val="48"/>
-          <w:szCs w:val="48"/>
-        </w:rPr>
-        <w:br/>
       </w:r>
     </w:p>
     <w:tbl>
@@ -10476,10 +12223,10 @@
         <w:tblLook w:val="04A0" w:firstRow="1" w:lastRow="0" w:firstColumn="1" w:lastColumn="0" w:noHBand="0" w:noVBand="1"/>
       </w:tblPr>
       <w:tblGrid>
-        <w:gridCol w:w="1435"/>
-        <w:gridCol w:w="1890"/>
-        <w:gridCol w:w="3780"/>
-        <w:gridCol w:w="2245"/>
+        <w:gridCol w:w="1402"/>
+        <w:gridCol w:w="2190"/>
+        <w:gridCol w:w="3406"/>
+        <w:gridCol w:w="2578"/>
       </w:tblGrid>
       <w:tr>
         <w:tc>
@@ -11139,8 +12886,6 @@
             <w:r>
               <w:t>Hacksaw</w:t>
             </w:r>
-            <w:bookmarkStart w:id="0" w:name="_GoBack"/>
-            <w:bookmarkEnd w:id="0"/>
           </w:p>
         </w:tc>
         <w:tc>
@@ -11192,8 +12937,274 @@
         </w:rPr>
       </w:pPr>
     </w:p>
+    <w:p>
+      <w:pPr>
+        <w:tabs>
+          <w:tab w:val="left" w:pos="4548"/>
+          <w:tab w:val="center" w:pos="4680"/>
+        </w:tabs>
+        <w:spacing w:after="0"/>
+        <w:jc w:val="center"/>
+        <w:rPr>
+          <w:sz w:val="48"/>
+          <w:szCs w:val="48"/>
+        </w:rPr>
+      </w:pPr>
+      <w:r>
+        <w:rPr>
+          <w:sz w:val="48"/>
+          <w:szCs w:val="48"/>
+        </w:rPr>
+        <w:lastRenderedPageBreak/>
+        <w:t>P</w:t>
+      </w:r>
+      <w:bookmarkStart w:id="0" w:name="_GoBack"/>
+      <w:bookmarkEnd w:id="0"/>
+      <w:r>
+        <w:rPr>
+          <w:sz w:val="48"/>
+          <w:szCs w:val="48"/>
+        </w:rPr>
+        <w:t>art X</w:t>
+      </w:r>
+    </w:p>
+    <w:p>
+      <w:pPr>
+        <w:tabs>
+          <w:tab w:val="left" w:pos="4548"/>
+          <w:tab w:val="center" w:pos="4680"/>
+        </w:tabs>
+        <w:spacing w:after="0"/>
+        <w:jc w:val="center"/>
+        <w:rPr>
+          <w:sz w:val="48"/>
+          <w:szCs w:val="48"/>
+        </w:rPr>
+      </w:pPr>
+      <w:r>
+        <w:rPr>
+          <w:sz w:val="48"/>
+          <w:szCs w:val="48"/>
+        </w:rPr>
+        <w:t>Testing</w:t>
+      </w:r>
+    </w:p>
+    <w:p>
+      <w:pPr>
+        <w:tabs>
+          <w:tab w:val="left" w:pos="4548"/>
+          <w:tab w:val="center" w:pos="4680"/>
+        </w:tabs>
+        <w:spacing w:after="0"/>
+        <w:jc w:val="center"/>
+        <w:rPr>
+          <w:sz w:val="24"/>
+          <w:szCs w:val="48"/>
+        </w:rPr>
+      </w:pPr>
+    </w:p>
+    <w:p>
+      <w:pPr>
+        <w:tabs>
+          <w:tab w:val="left" w:pos="4548"/>
+          <w:tab w:val="center" w:pos="4680"/>
+        </w:tabs>
+        <w:spacing w:after="0"/>
+        <w:rPr>
+          <w:b/>
+          <w:sz w:val="24"/>
+          <w:szCs w:val="48"/>
+        </w:rPr>
+      </w:pPr>
+      <w:r>
+        <w:rPr>
+          <w:b/>
+          <w:sz w:val="24"/>
+          <w:szCs w:val="48"/>
+        </w:rPr>
+        <w:t>Testing Conducted with the Flight Spectrometer during July of 2018</w:t>
+      </w:r>
+    </w:p>
+    <w:p>
+      <w:pPr>
+        <w:tabs>
+          <w:tab w:val="left" w:pos="4548"/>
+          <w:tab w:val="center" w:pos="4680"/>
+        </w:tabs>
+        <w:spacing w:after="0"/>
+        <w:rPr>
+          <w:sz w:val="24"/>
+          <w:szCs w:val="48"/>
+        </w:rPr>
+      </w:pPr>
+      <w:r>
+        <w:rPr>
+          <w:sz w:val="24"/>
+          <w:szCs w:val="48"/>
+        </w:rPr>
+        <w:t xml:space="preserve">Once the test rig was assembled, testing was conducted in vacuum chambers both at UMBC and UMD. Each test was conducted in the 5E-5 </w:t>
+      </w:r>
+      <w:proofErr w:type="spellStart"/>
+      <w:r>
+        <w:rPr>
+          <w:sz w:val="24"/>
+          <w:szCs w:val="48"/>
+        </w:rPr>
+        <w:t>Torr</w:t>
+      </w:r>
+      <w:proofErr w:type="spellEnd"/>
+      <w:r>
+        <w:rPr>
+          <w:sz w:val="24"/>
+          <w:szCs w:val="48"/>
+        </w:rPr>
+        <w:t xml:space="preserve"> region. Each test was conducted as follows: The pi was set up so that the demo-</w:t>
+      </w:r>
+      <w:proofErr w:type="spellStart"/>
+      <w:r>
+        <w:rPr>
+          <w:sz w:val="24"/>
+          <w:szCs w:val="48"/>
+        </w:rPr>
+        <w:t>integrationCalibration</w:t>
+      </w:r>
+      <w:proofErr w:type="spellEnd"/>
+      <w:r>
+        <w:rPr>
+          <w:sz w:val="24"/>
+          <w:szCs w:val="48"/>
+        </w:rPr>
+        <w:t xml:space="preserve"> program would run automatically on boot. The entire test rig was then inserted into the vacuum chamber. Exterior wires were run to the leads of the spark gap while an exterior micro-</w:t>
+      </w:r>
+      <w:proofErr w:type="spellStart"/>
+      <w:r>
+        <w:rPr>
+          <w:sz w:val="24"/>
+          <w:szCs w:val="48"/>
+        </w:rPr>
+        <w:t>usb</w:t>
+      </w:r>
+      <w:proofErr w:type="spellEnd"/>
+      <w:r>
+        <w:rPr>
+          <w:sz w:val="24"/>
+          <w:szCs w:val="48"/>
+        </w:rPr>
+        <w:t xml:space="preserve"> line was run to the pi’s power port. Both lines were unpowered at this time. The vacuum chamber was then sealed and pumped down. Once the chamber reached ~5E-5 </w:t>
+      </w:r>
+      <w:proofErr w:type="spellStart"/>
+      <w:r>
+        <w:rPr>
+          <w:sz w:val="24"/>
+          <w:szCs w:val="48"/>
+        </w:rPr>
+        <w:t>torr</w:t>
+      </w:r>
+      <w:proofErr w:type="spellEnd"/>
+      <w:r>
+        <w:rPr>
+          <w:sz w:val="24"/>
+          <w:szCs w:val="48"/>
+        </w:rPr>
+        <w:t xml:space="preserve">, 7.4V was provided to the spark gap and the pi was powered with 5V and 2.5A. From the moment the pi was powered a stopwatch was begun. When 19 minutes had passed (17 minutes for the test + 2 minutes to allow for boot) the spark gap was depowered. After another 17 minutes the pi was also depowered. With this done the test was complete and the chamber was </w:t>
+      </w:r>
+      <w:proofErr w:type="spellStart"/>
+      <w:r>
+        <w:rPr>
+          <w:sz w:val="24"/>
+          <w:szCs w:val="48"/>
+        </w:rPr>
+        <w:t>repressurized</w:t>
+      </w:r>
+      <w:proofErr w:type="spellEnd"/>
+      <w:r>
+        <w:rPr>
+          <w:sz w:val="24"/>
+          <w:szCs w:val="48"/>
+        </w:rPr>
+        <w:t xml:space="preserve">. The test rig was then removed and the data files were pulled from the pi via SSH. </w:t>
+      </w:r>
+    </w:p>
+    <w:p>
+      <w:pPr>
+        <w:tabs>
+          <w:tab w:val="left" w:pos="4548"/>
+          <w:tab w:val="center" w:pos="4680"/>
+        </w:tabs>
+        <w:spacing w:after="0"/>
+        <w:rPr>
+          <w:sz w:val="24"/>
+          <w:szCs w:val="48"/>
+        </w:rPr>
+      </w:pPr>
+    </w:p>
+    <w:p>
+      <w:pPr>
+        <w:tabs>
+          <w:tab w:val="left" w:pos="4548"/>
+          <w:tab w:val="center" w:pos="4680"/>
+        </w:tabs>
+        <w:spacing w:after="0"/>
+        <w:rPr>
+          <w:sz w:val="24"/>
+          <w:szCs w:val="48"/>
+        </w:rPr>
+      </w:pPr>
+      <w:r>
+        <w:rPr>
+          <w:sz w:val="24"/>
+          <w:szCs w:val="48"/>
+        </w:rPr>
+        <w:t xml:space="preserve">The above procedure was used during the first two tests with the test rig. Future tests followed the same procedure with one variation. It was determined that constant power could potentially damage the transformer, thus future tests manually </w:t>
+      </w:r>
+      <w:proofErr w:type="gramStart"/>
+      <w:r>
+        <w:rPr>
+          <w:sz w:val="24"/>
+          <w:szCs w:val="48"/>
+        </w:rPr>
+        <w:t>pulsed</w:t>
+      </w:r>
+      <w:proofErr w:type="gramEnd"/>
+      <w:r>
+        <w:rPr>
+          <w:sz w:val="24"/>
+          <w:szCs w:val="48"/>
+        </w:rPr>
+        <w:t xml:space="preserve"> the power to the spark gap, with 6 seconds on and 6 seconds off. Unfortunately this method renders the </w:t>
+      </w:r>
+      <w:proofErr w:type="spellStart"/>
+      <w:r>
+        <w:rPr>
+          <w:sz w:val="24"/>
+          <w:szCs w:val="48"/>
+        </w:rPr>
+        <w:t>CalibrationFormatter</w:t>
+      </w:r>
+      <w:proofErr w:type="spellEnd"/>
+      <w:r>
+        <w:rPr>
+          <w:sz w:val="24"/>
+          <w:szCs w:val="48"/>
+        </w:rPr>
+        <w:t xml:space="preserve"> program useless and the data must be formatted manually.</w:t>
+      </w:r>
+    </w:p>
+    <w:p>
+      <w:pPr>
+        <w:tabs>
+          <w:tab w:val="left" w:pos="4548"/>
+          <w:tab w:val="center" w:pos="4680"/>
+        </w:tabs>
+        <w:spacing w:after="0"/>
+        <w:rPr>
+          <w:sz w:val="28"/>
+          <w:szCs w:val="48"/>
+        </w:rPr>
+      </w:pPr>
+    </w:p>
     <w:sectPr>
-      <w:footerReference w:type="default" r:id="rId35"/>
+      <w:footerReference w:type="default" r:id="rId36"/>
       <w:pgSz w:w="12240" w:h="15840"/>
       <w:pgMar w:top="1440" w:right="1440" w:bottom="1440" w:left="1440" w:header="720" w:footer="720" w:gutter="0"/>
       <w:cols w:space="720"/>
@@ -11204,7 +13215,7 @@
 </file>
 
 <file path=word/endnotes.xml><?xml version="1.0" encoding="utf-8"?>
-<w:endnotes xmlns:wpc="http://schemas.microsoft.com/office/word/2010/wordprocessingCanvas" xmlns:mc="http://schemas.openxmlformats.org/markup-compatibility/2006" xmlns:o="urn:schemas-microsoft-com:office:office" xmlns:r="http://schemas.openxmlformats.org/officeDocument/2006/relationships" xmlns:m="http://schemas.openxmlformats.org/officeDocument/2006/math" xmlns:v="urn:schemas-microsoft-com:vml" xmlns:wp14="http://schemas.microsoft.com/office/word/2010/wordprocessingDrawing" xmlns:wp="http://schemas.openxmlformats.org/drawingml/2006/wordprocessingDrawing" xmlns:w10="urn:schemas-microsoft-com:office:word" xmlns:w="http://schemas.openxmlformats.org/wordprocessingml/2006/main" xmlns:w14="http://schemas.microsoft.com/office/word/2010/wordml" xmlns:w15="http://schemas.microsoft.com/office/word/2012/wordml" xmlns:wpg="http://schemas.microsoft.com/office/word/2010/wordprocessingGroup" xmlns:wpi="http://schemas.microsoft.com/office/word/2010/wordprocessingInk" xmlns:wne="http://schemas.microsoft.com/office/word/2006/wordml" xmlns:wps="http://schemas.microsoft.com/office/word/2010/wordprocessingShape" mc:Ignorable="w14 w15 wp14">
+<w:endnotes xmlns:wpc="http://schemas.microsoft.com/office/word/2010/wordprocessingCanvas" xmlns:mc="http://schemas.openxmlformats.org/markup-compatibility/2006" xmlns:o="urn:schemas-microsoft-com:office:office" xmlns:r="http://schemas.openxmlformats.org/officeDocument/2006/relationships" xmlns:m="http://schemas.openxmlformats.org/officeDocument/2006/math" xmlns:v="urn:schemas-microsoft-com:vml" xmlns:wp14="http://schemas.microsoft.com/office/word/2010/wordprocessingDrawing" xmlns:wp="http://schemas.openxmlformats.org/drawingml/2006/wordprocessingDrawing" xmlns:w10="urn:schemas-microsoft-com:office:word" xmlns:w="http://schemas.openxmlformats.org/wordprocessingml/2006/main" xmlns:w14="http://schemas.microsoft.com/office/word/2010/wordml" xmlns:wpg="http://schemas.microsoft.com/office/word/2010/wordprocessingGroup" xmlns:wpi="http://schemas.microsoft.com/office/word/2010/wordprocessingInk" xmlns:wne="http://schemas.microsoft.com/office/word/2006/wordml" xmlns:wps="http://schemas.microsoft.com/office/word/2010/wordprocessingShape" mc:Ignorable="w14 wp14">
   <w:endnote w:type="separator" w:id="-1">
     <w:p>
       <w:pPr>
@@ -11229,7 +13240,7 @@
 </file>
 
 <file path=word/footer1.xml><?xml version="1.0" encoding="utf-8"?>
-<w:ftr xmlns:wpc="http://schemas.microsoft.com/office/word/2010/wordprocessingCanvas" xmlns:mc="http://schemas.openxmlformats.org/markup-compatibility/2006" xmlns:o="urn:schemas-microsoft-com:office:office" xmlns:r="http://schemas.openxmlformats.org/officeDocument/2006/relationships" xmlns:m="http://schemas.openxmlformats.org/officeDocument/2006/math" xmlns:v="urn:schemas-microsoft-com:vml" xmlns:wp14="http://schemas.microsoft.com/office/word/2010/wordprocessingDrawing" xmlns:wp="http://schemas.openxmlformats.org/drawingml/2006/wordprocessingDrawing" xmlns:w10="urn:schemas-microsoft-com:office:word" xmlns:w="http://schemas.openxmlformats.org/wordprocessingml/2006/main" xmlns:w14="http://schemas.microsoft.com/office/word/2010/wordml" xmlns:w15="http://schemas.microsoft.com/office/word/2012/wordml" xmlns:wpg="http://schemas.microsoft.com/office/word/2010/wordprocessingGroup" xmlns:wpi="http://schemas.microsoft.com/office/word/2010/wordprocessingInk" xmlns:wne="http://schemas.microsoft.com/office/word/2006/wordml" xmlns:wps="http://schemas.microsoft.com/office/word/2010/wordprocessingShape" mc:Ignorable="w14 w15 wp14">
+<w:ftr xmlns:wpc="http://schemas.microsoft.com/office/word/2010/wordprocessingCanvas" xmlns:mc="http://schemas.openxmlformats.org/markup-compatibility/2006" xmlns:o="urn:schemas-microsoft-com:office:office" xmlns:r="http://schemas.openxmlformats.org/officeDocument/2006/relationships" xmlns:m="http://schemas.openxmlformats.org/officeDocument/2006/math" xmlns:v="urn:schemas-microsoft-com:vml" xmlns:wp14="http://schemas.microsoft.com/office/word/2010/wordprocessingDrawing" xmlns:wp="http://schemas.openxmlformats.org/drawingml/2006/wordprocessingDrawing" xmlns:w10="urn:schemas-microsoft-com:office:word" xmlns:w="http://schemas.openxmlformats.org/wordprocessingml/2006/main" xmlns:w14="http://schemas.microsoft.com/office/word/2010/wordml" xmlns:wpg="http://schemas.microsoft.com/office/word/2010/wordprocessingGroup" xmlns:wpi="http://schemas.microsoft.com/office/word/2010/wordprocessingInk" xmlns:wne="http://schemas.microsoft.com/office/word/2006/wordml" xmlns:wps="http://schemas.microsoft.com/office/word/2010/wordprocessingShape" mc:Ignorable="w14 wp14">
   <w:sdt>
     <w:sdtPr>
       <w:id w:val="121036772"/>
@@ -11264,7 +13275,7 @@
           <w:rPr>
             <w:noProof/>
           </w:rPr>
-          <w:t>8</w:t>
+          <w:t>21</w:t>
         </w:r>
         <w:r>
           <w:rPr>
@@ -11284,7 +13295,7 @@
 </file>
 
 <file path=word/footnotes.xml><?xml version="1.0" encoding="utf-8"?>
-<w:footnotes xmlns:wpc="http://schemas.microsoft.com/office/word/2010/wordprocessingCanvas" xmlns:mc="http://schemas.openxmlformats.org/markup-compatibility/2006" xmlns:o="urn:schemas-microsoft-com:office:office" xmlns:r="http://schemas.openxmlformats.org/officeDocument/2006/relationships" xmlns:m="http://schemas.openxmlformats.org/officeDocument/2006/math" xmlns:v="urn:schemas-microsoft-com:vml" xmlns:wp14="http://schemas.microsoft.com/office/word/2010/wordprocessingDrawing" xmlns:wp="http://schemas.openxmlformats.org/drawingml/2006/wordprocessingDrawing" xmlns:w10="urn:schemas-microsoft-com:office:word" xmlns:w="http://schemas.openxmlformats.org/wordprocessingml/2006/main" xmlns:w14="http://schemas.microsoft.com/office/word/2010/wordml" xmlns:w15="http://schemas.microsoft.com/office/word/2012/wordml" xmlns:wpg="http://schemas.microsoft.com/office/word/2010/wordprocessingGroup" xmlns:wpi="http://schemas.microsoft.com/office/word/2010/wordprocessingInk" xmlns:wne="http://schemas.microsoft.com/office/word/2006/wordml" xmlns:wps="http://schemas.microsoft.com/office/word/2010/wordprocessingShape" mc:Ignorable="w14 w15 wp14">
+<w:footnotes xmlns:wpc="http://schemas.microsoft.com/office/word/2010/wordprocessingCanvas" xmlns:mc="http://schemas.openxmlformats.org/markup-compatibility/2006" xmlns:o="urn:schemas-microsoft-com:office:office" xmlns:r="http://schemas.openxmlformats.org/officeDocument/2006/relationships" xmlns:m="http://schemas.openxmlformats.org/officeDocument/2006/math" xmlns:v="urn:schemas-microsoft-com:vml" xmlns:wp14="http://schemas.microsoft.com/office/word/2010/wordprocessingDrawing" xmlns:wp="http://schemas.openxmlformats.org/drawingml/2006/wordprocessingDrawing" xmlns:w10="urn:schemas-microsoft-com:office:word" xmlns:w="http://schemas.openxmlformats.org/wordprocessingml/2006/main" xmlns:w14="http://schemas.microsoft.com/office/word/2010/wordml" xmlns:wpg="http://schemas.microsoft.com/office/word/2010/wordprocessingGroup" xmlns:wpi="http://schemas.microsoft.com/office/word/2010/wordprocessingInk" xmlns:wne="http://schemas.microsoft.com/office/word/2006/wordml" xmlns:wps="http://schemas.microsoft.com/office/word/2010/wordprocessingShape" mc:Ignorable="w14 wp14">
   <w:footnote w:type="separator" w:id="-1">
     <w:p>
       <w:pPr>
@@ -11309,8 +13320,94 @@
 </file>
 
 <file path=word/numbering.xml><?xml version="1.0" encoding="utf-8"?>
-<w:numbering xmlns:wpc="http://schemas.microsoft.com/office/word/2010/wordprocessingCanvas" xmlns:mc="http://schemas.openxmlformats.org/markup-compatibility/2006" xmlns:o="urn:schemas-microsoft-com:office:office" xmlns:r="http://schemas.openxmlformats.org/officeDocument/2006/relationships" xmlns:m="http://schemas.openxmlformats.org/officeDocument/2006/math" xmlns:v="urn:schemas-microsoft-com:vml" xmlns:wp14="http://schemas.microsoft.com/office/word/2010/wordprocessingDrawing" xmlns:wp="http://schemas.openxmlformats.org/drawingml/2006/wordprocessingDrawing" xmlns:w10="urn:schemas-microsoft-com:office:word" xmlns:w="http://schemas.openxmlformats.org/wordprocessingml/2006/main" xmlns:w14="http://schemas.microsoft.com/office/word/2010/wordml" xmlns:w15="http://schemas.microsoft.com/office/word/2012/wordml" xmlns:wpg="http://schemas.microsoft.com/office/word/2010/wordprocessingGroup" xmlns:wpi="http://schemas.microsoft.com/office/word/2010/wordprocessingInk" xmlns:wne="http://schemas.microsoft.com/office/word/2006/wordml" xmlns:wps="http://schemas.microsoft.com/office/word/2010/wordprocessingShape" mc:Ignorable="w14 w15 wp14">
-  <w:abstractNum w:abstractNumId="0" w15:restartNumberingAfterBreak="0">
+<w:numbering xmlns:wpc="http://schemas.microsoft.com/office/word/2010/wordprocessingCanvas" xmlns:mc="http://schemas.openxmlformats.org/markup-compatibility/2006" xmlns:o="urn:schemas-microsoft-com:office:office" xmlns:r="http://schemas.openxmlformats.org/officeDocument/2006/relationships" xmlns:m="http://schemas.openxmlformats.org/officeDocument/2006/math" xmlns:v="urn:schemas-microsoft-com:vml" xmlns:wp14="http://schemas.microsoft.com/office/word/2010/wordprocessingDrawing" xmlns:wp="http://schemas.openxmlformats.org/drawingml/2006/wordprocessingDrawing" xmlns:w10="urn:schemas-microsoft-com:office:word" xmlns:w="http://schemas.openxmlformats.org/wordprocessingml/2006/main" xmlns:w14="http://schemas.microsoft.com/office/word/2010/wordml" xmlns:wpg="http://schemas.microsoft.com/office/word/2010/wordprocessingGroup" xmlns:wpi="http://schemas.microsoft.com/office/word/2010/wordprocessingInk" xmlns:wne="http://schemas.microsoft.com/office/word/2006/wordml" xmlns:wps="http://schemas.microsoft.com/office/word/2010/wordprocessingShape" mc:Ignorable="w14 wp14">
+  <w:abstractNum w:abstractNumId="0">
+    <w:nsid w:val="004C1BF5"/>
+    <w:multiLevelType w:val="hybridMultilevel"/>
+    <w:tmpl w:val="7B9ECA72"/>
+    <w:lvl w:ilvl="0" w:tplc="0409000F">
+      <w:start w:val="1"/>
+      <w:numFmt w:val="decimal"/>
+      <w:lvlText w:val="%1."/>
+      <w:lvlJc w:val="left"/>
+      <w:pPr>
+        <w:ind w:left="720" w:hanging="360"/>
+      </w:pPr>
+    </w:lvl>
+    <w:lvl w:ilvl="1" w:tplc="04090019" w:tentative="1">
+      <w:start w:val="1"/>
+      <w:numFmt w:val="lowerLetter"/>
+      <w:lvlText w:val="%2."/>
+      <w:lvlJc w:val="left"/>
+      <w:pPr>
+        <w:ind w:left="1440" w:hanging="360"/>
+      </w:pPr>
+    </w:lvl>
+    <w:lvl w:ilvl="2" w:tplc="0409001B" w:tentative="1">
+      <w:start w:val="1"/>
+      <w:numFmt w:val="lowerRoman"/>
+      <w:lvlText w:val="%3."/>
+      <w:lvlJc w:val="right"/>
+      <w:pPr>
+        <w:ind w:left="2160" w:hanging="180"/>
+      </w:pPr>
+    </w:lvl>
+    <w:lvl w:ilvl="3" w:tplc="0409000F" w:tentative="1">
+      <w:start w:val="1"/>
+      <w:numFmt w:val="decimal"/>
+      <w:lvlText w:val="%4."/>
+      <w:lvlJc w:val="left"/>
+      <w:pPr>
+        <w:ind w:left="2880" w:hanging="360"/>
+      </w:pPr>
+    </w:lvl>
+    <w:lvl w:ilvl="4" w:tplc="04090019" w:tentative="1">
+      <w:start w:val="1"/>
+      <w:numFmt w:val="lowerLetter"/>
+      <w:lvlText w:val="%5."/>
+      <w:lvlJc w:val="left"/>
+      <w:pPr>
+        <w:ind w:left="3600" w:hanging="360"/>
+      </w:pPr>
+    </w:lvl>
+    <w:lvl w:ilvl="5" w:tplc="0409001B" w:tentative="1">
+      <w:start w:val="1"/>
+      <w:numFmt w:val="lowerRoman"/>
+      <w:lvlText w:val="%6."/>
+      <w:lvlJc w:val="right"/>
+      <w:pPr>
+        <w:ind w:left="4320" w:hanging="180"/>
+      </w:pPr>
+    </w:lvl>
+    <w:lvl w:ilvl="6" w:tplc="0409000F" w:tentative="1">
+      <w:start w:val="1"/>
+      <w:numFmt w:val="decimal"/>
+      <w:lvlText w:val="%7."/>
+      <w:lvlJc w:val="left"/>
+      <w:pPr>
+        <w:ind w:left="5040" w:hanging="360"/>
+      </w:pPr>
+    </w:lvl>
+    <w:lvl w:ilvl="7" w:tplc="04090019" w:tentative="1">
+      <w:start w:val="1"/>
+      <w:numFmt w:val="lowerLetter"/>
+      <w:lvlText w:val="%8."/>
+      <w:lvlJc w:val="left"/>
+      <w:pPr>
+        <w:ind w:left="5760" w:hanging="360"/>
+      </w:pPr>
+    </w:lvl>
+    <w:lvl w:ilvl="8" w:tplc="0409001B" w:tentative="1">
+      <w:start w:val="1"/>
+      <w:numFmt w:val="lowerRoman"/>
+      <w:lvlText w:val="%9."/>
+      <w:lvlJc w:val="right"/>
+      <w:pPr>
+        <w:ind w:left="6480" w:hanging="180"/>
+      </w:pPr>
+    </w:lvl>
+  </w:abstractNum>
+  <w:abstractNum w:abstractNumId="1">
     <w:nsid w:val="06AF14E8"/>
     <w:multiLevelType w:val="hybridMultilevel"/>
     <w:tmpl w:val="8E52435E"/>
@@ -11423,7 +13520,7 @@
       </w:rPr>
     </w:lvl>
   </w:abstractNum>
-  <w:abstractNum w:abstractNumId="1" w15:restartNumberingAfterBreak="0">
+  <w:abstractNum w:abstractNumId="2">
     <w:nsid w:val="13682744"/>
     <w:multiLevelType w:val="hybridMultilevel"/>
     <w:tmpl w:val="6C9C10E6"/>
@@ -11536,7 +13633,7 @@
       </w:rPr>
     </w:lvl>
   </w:abstractNum>
-  <w:abstractNum w:abstractNumId="2" w15:restartNumberingAfterBreak="0">
+  <w:abstractNum w:abstractNumId="3">
     <w:nsid w:val="14D152CA"/>
     <w:multiLevelType w:val="hybridMultilevel"/>
     <w:tmpl w:val="A0E4F084"/>
@@ -11649,7 +13746,7 @@
       </w:rPr>
     </w:lvl>
   </w:abstractNum>
-  <w:abstractNum w:abstractNumId="3" w15:restartNumberingAfterBreak="0">
+  <w:abstractNum w:abstractNumId="4">
     <w:nsid w:val="16D76335"/>
     <w:multiLevelType w:val="hybridMultilevel"/>
     <w:tmpl w:val="9064C6F0"/>
@@ -11762,7 +13859,7 @@
       </w:rPr>
     </w:lvl>
   </w:abstractNum>
-  <w:abstractNum w:abstractNumId="4" w15:restartNumberingAfterBreak="0">
+  <w:abstractNum w:abstractNumId="5">
     <w:nsid w:val="1D4A57F9"/>
     <w:multiLevelType w:val="hybridMultilevel"/>
     <w:tmpl w:val="65DE4D7E"/>
@@ -11875,7 +13972,7 @@
       </w:rPr>
     </w:lvl>
   </w:abstractNum>
-  <w:abstractNum w:abstractNumId="5" w15:restartNumberingAfterBreak="0">
+  <w:abstractNum w:abstractNumId="6">
     <w:nsid w:val="1F634E44"/>
     <w:multiLevelType w:val="hybridMultilevel"/>
     <w:tmpl w:val="BF1069EC"/>
@@ -11988,7 +14085,7 @@
       </w:rPr>
     </w:lvl>
   </w:abstractNum>
-  <w:abstractNum w:abstractNumId="6" w15:restartNumberingAfterBreak="0">
+  <w:abstractNum w:abstractNumId="7">
     <w:nsid w:val="26262EEF"/>
     <w:multiLevelType w:val="hybridMultilevel"/>
     <w:tmpl w:val="72268CA4"/>
@@ -12101,7 +14198,7 @@
       </w:rPr>
     </w:lvl>
   </w:abstractNum>
-  <w:abstractNum w:abstractNumId="7" w15:restartNumberingAfterBreak="0">
+  <w:abstractNum w:abstractNumId="8">
     <w:nsid w:val="2C9E6BF8"/>
     <w:multiLevelType w:val="hybridMultilevel"/>
     <w:tmpl w:val="BCCEDB74"/>
@@ -12214,7 +14311,7 @@
       </w:rPr>
     </w:lvl>
   </w:abstractNum>
-  <w:abstractNum w:abstractNumId="8" w15:restartNumberingAfterBreak="0">
+  <w:abstractNum w:abstractNumId="9">
     <w:nsid w:val="35ED15DB"/>
     <w:multiLevelType w:val="hybridMultilevel"/>
     <w:tmpl w:val="44749716"/>
@@ -12327,7 +14424,7 @@
       </w:rPr>
     </w:lvl>
   </w:abstractNum>
-  <w:abstractNum w:abstractNumId="9" w15:restartNumberingAfterBreak="0">
+  <w:abstractNum w:abstractNumId="10">
     <w:nsid w:val="37E04F5A"/>
     <w:multiLevelType w:val="hybridMultilevel"/>
     <w:tmpl w:val="CBB46132"/>
@@ -12440,7 +14537,7 @@
       </w:rPr>
     </w:lvl>
   </w:abstractNum>
-  <w:abstractNum w:abstractNumId="10" w15:restartNumberingAfterBreak="0">
+  <w:abstractNum w:abstractNumId="11">
     <w:nsid w:val="39FC34DA"/>
     <w:multiLevelType w:val="hybridMultilevel"/>
     <w:tmpl w:val="B0DED520"/>
@@ -12553,7 +14650,7 @@
       </w:rPr>
     </w:lvl>
   </w:abstractNum>
-  <w:abstractNum w:abstractNumId="11" w15:restartNumberingAfterBreak="0">
+  <w:abstractNum w:abstractNumId="12">
     <w:nsid w:val="3C2A5770"/>
     <w:multiLevelType w:val="hybridMultilevel"/>
     <w:tmpl w:val="7A50EC44"/>
@@ -12666,7 +14763,7 @@
       </w:rPr>
     </w:lvl>
   </w:abstractNum>
-  <w:abstractNum w:abstractNumId="12" w15:restartNumberingAfterBreak="0">
+  <w:abstractNum w:abstractNumId="13">
     <w:nsid w:val="3E300B74"/>
     <w:multiLevelType w:val="hybridMultilevel"/>
     <w:tmpl w:val="2F72970C"/>
@@ -12779,7 +14876,7 @@
       </w:rPr>
     </w:lvl>
   </w:abstractNum>
-  <w:abstractNum w:abstractNumId="13" w15:restartNumberingAfterBreak="0">
+  <w:abstractNum w:abstractNumId="14">
     <w:nsid w:val="40506FFF"/>
     <w:multiLevelType w:val="hybridMultilevel"/>
     <w:tmpl w:val="BC082BC6"/>
@@ -12892,7 +14989,7 @@
       </w:rPr>
     </w:lvl>
   </w:abstractNum>
-  <w:abstractNum w:abstractNumId="14" w15:restartNumberingAfterBreak="0">
+  <w:abstractNum w:abstractNumId="15">
     <w:nsid w:val="40954DA6"/>
     <w:multiLevelType w:val="hybridMultilevel"/>
     <w:tmpl w:val="53543C92"/>
@@ -13005,7 +15102,7 @@
       </w:rPr>
     </w:lvl>
   </w:abstractNum>
-  <w:abstractNum w:abstractNumId="15" w15:restartNumberingAfterBreak="0">
+  <w:abstractNum w:abstractNumId="16">
     <w:nsid w:val="41800978"/>
     <w:multiLevelType w:val="hybridMultilevel"/>
     <w:tmpl w:val="BA528142"/>
@@ -13118,7 +15215,7 @@
       </w:rPr>
     </w:lvl>
   </w:abstractNum>
-  <w:abstractNum w:abstractNumId="16" w15:restartNumberingAfterBreak="0">
+  <w:abstractNum w:abstractNumId="17">
     <w:nsid w:val="42225A0E"/>
     <w:multiLevelType w:val="hybridMultilevel"/>
     <w:tmpl w:val="2A08C032"/>
@@ -13204,7 +15301,7 @@
       </w:pPr>
     </w:lvl>
   </w:abstractNum>
-  <w:abstractNum w:abstractNumId="17" w15:restartNumberingAfterBreak="0">
+  <w:abstractNum w:abstractNumId="18">
     <w:nsid w:val="48483FF5"/>
     <w:multiLevelType w:val="hybridMultilevel"/>
     <w:tmpl w:val="0BC025B4"/>
@@ -13317,7 +15414,7 @@
       </w:rPr>
     </w:lvl>
   </w:abstractNum>
-  <w:abstractNum w:abstractNumId="18" w15:restartNumberingAfterBreak="0">
+  <w:abstractNum w:abstractNumId="19">
     <w:nsid w:val="489C59BB"/>
     <w:multiLevelType w:val="hybridMultilevel"/>
     <w:tmpl w:val="4E769D9E"/>
@@ -13430,7 +15527,7 @@
       </w:rPr>
     </w:lvl>
   </w:abstractNum>
-  <w:abstractNum w:abstractNumId="19" w15:restartNumberingAfterBreak="0">
+  <w:abstractNum w:abstractNumId="20">
     <w:nsid w:val="52B22B12"/>
     <w:multiLevelType w:val="hybridMultilevel"/>
     <w:tmpl w:val="D66A2604"/>
@@ -13543,7 +15640,7 @@
       </w:rPr>
     </w:lvl>
   </w:abstractNum>
-  <w:abstractNum w:abstractNumId="20" w15:restartNumberingAfterBreak="0">
+  <w:abstractNum w:abstractNumId="21">
     <w:nsid w:val="59E90BB6"/>
     <w:multiLevelType w:val="hybridMultilevel"/>
     <w:tmpl w:val="EC6C7424"/>
@@ -13656,7 +15753,7 @@
       </w:rPr>
     </w:lvl>
   </w:abstractNum>
-  <w:abstractNum w:abstractNumId="21" w15:restartNumberingAfterBreak="0">
+  <w:abstractNum w:abstractNumId="22">
     <w:nsid w:val="60951005"/>
     <w:multiLevelType w:val="hybridMultilevel"/>
     <w:tmpl w:val="7B04D328"/>
@@ -13769,7 +15866,7 @@
       </w:rPr>
     </w:lvl>
   </w:abstractNum>
-  <w:abstractNum w:abstractNumId="22" w15:restartNumberingAfterBreak="0">
+  <w:abstractNum w:abstractNumId="23">
     <w:nsid w:val="63D23569"/>
     <w:multiLevelType w:val="hybridMultilevel"/>
     <w:tmpl w:val="856E6076"/>
@@ -13882,7 +15979,7 @@
       </w:rPr>
     </w:lvl>
   </w:abstractNum>
-  <w:abstractNum w:abstractNumId="23" w15:restartNumberingAfterBreak="0">
+  <w:abstractNum w:abstractNumId="24">
     <w:nsid w:val="66AC218C"/>
     <w:multiLevelType w:val="hybridMultilevel"/>
     <w:tmpl w:val="6EC4B5CA"/>
@@ -13995,7 +16092,7 @@
       </w:rPr>
     </w:lvl>
   </w:abstractNum>
-  <w:abstractNum w:abstractNumId="24" w15:restartNumberingAfterBreak="0">
+  <w:abstractNum w:abstractNumId="25">
     <w:nsid w:val="6BD22499"/>
     <w:multiLevelType w:val="hybridMultilevel"/>
     <w:tmpl w:val="D83E3B0C"/>
@@ -14108,7 +16205,7 @@
       </w:rPr>
     </w:lvl>
   </w:abstractNum>
-  <w:abstractNum w:abstractNumId="25" w15:restartNumberingAfterBreak="0">
+  <w:abstractNum w:abstractNumId="26">
     <w:nsid w:val="6C401331"/>
     <w:multiLevelType w:val="hybridMultilevel"/>
     <w:tmpl w:val="15883EF6"/>
@@ -14221,7 +16318,7 @@
       </w:rPr>
     </w:lvl>
   </w:abstractNum>
-  <w:abstractNum w:abstractNumId="26" w15:restartNumberingAfterBreak="0">
+  <w:abstractNum w:abstractNumId="27">
     <w:nsid w:val="7079225B"/>
     <w:multiLevelType w:val="hybridMultilevel"/>
     <w:tmpl w:val="67965142"/>
@@ -14334,7 +16431,7 @@
       </w:rPr>
     </w:lvl>
   </w:abstractNum>
-  <w:abstractNum w:abstractNumId="27" w15:restartNumberingAfterBreak="0">
+  <w:abstractNum w:abstractNumId="28">
     <w:nsid w:val="77F24B38"/>
     <w:multiLevelType w:val="hybridMultilevel"/>
     <w:tmpl w:val="D9124A90"/>
@@ -14447,7 +16544,7 @@
       </w:rPr>
     </w:lvl>
   </w:abstractNum>
-  <w:abstractNum w:abstractNumId="28" w15:restartNumberingAfterBreak="0">
+  <w:abstractNum w:abstractNumId="29">
     <w:nsid w:val="797D01B7"/>
     <w:multiLevelType w:val="hybridMultilevel"/>
     <w:tmpl w:val="F28A3DF6"/>
@@ -14560,7 +16657,7 @@
       </w:rPr>
     </w:lvl>
   </w:abstractNum>
-  <w:abstractNum w:abstractNumId="29" w15:restartNumberingAfterBreak="0">
+  <w:abstractNum w:abstractNumId="30">
     <w:nsid w:val="7BC2069E"/>
     <w:multiLevelType w:val="hybridMultilevel"/>
     <w:tmpl w:val="FA9CBB9C"/>
@@ -14673,7 +16770,7 @@
       </w:rPr>
     </w:lvl>
   </w:abstractNum>
-  <w:abstractNum w:abstractNumId="30" w15:restartNumberingAfterBreak="0">
+  <w:abstractNum w:abstractNumId="31">
     <w:nsid w:val="7F466C68"/>
     <w:multiLevelType w:val="hybridMultilevel"/>
     <w:tmpl w:val="2C1A6848"/>
@@ -14787,103 +16884,106 @@
     </w:lvl>
   </w:abstractNum>
   <w:num w:numId="1">
+    <w:abstractNumId w:val="17"/>
+  </w:num>
+  <w:num w:numId="2">
+    <w:abstractNumId w:val="3"/>
+  </w:num>
+  <w:num w:numId="3">
+    <w:abstractNumId w:val="25"/>
+  </w:num>
+  <w:num w:numId="4">
+    <w:abstractNumId w:val="26"/>
+  </w:num>
+  <w:num w:numId="5">
+    <w:abstractNumId w:val="4"/>
+  </w:num>
+  <w:num w:numId="6">
+    <w:abstractNumId w:val="28"/>
+  </w:num>
+  <w:num w:numId="7">
+    <w:abstractNumId w:val="6"/>
+  </w:num>
+  <w:num w:numId="8">
+    <w:abstractNumId w:val="12"/>
+  </w:num>
+  <w:num w:numId="9">
+    <w:abstractNumId w:val="1"/>
+  </w:num>
+  <w:num w:numId="10">
+    <w:abstractNumId w:val="7"/>
+  </w:num>
+  <w:num w:numId="11">
+    <w:abstractNumId w:val="5"/>
+  </w:num>
+  <w:num w:numId="12">
+    <w:abstractNumId w:val="11"/>
+  </w:num>
+  <w:num w:numId="13">
+    <w:abstractNumId w:val="8"/>
+  </w:num>
+  <w:num w:numId="14">
     <w:abstractNumId w:val="16"/>
   </w:num>
-  <w:num w:numId="2">
+  <w:num w:numId="15">
+    <w:abstractNumId w:val="22"/>
+  </w:num>
+  <w:num w:numId="16">
+    <w:abstractNumId w:val="10"/>
+  </w:num>
+  <w:num w:numId="17">
+    <w:abstractNumId w:val="30"/>
+  </w:num>
+  <w:num w:numId="18">
+    <w:abstractNumId w:val="24"/>
+  </w:num>
+  <w:num w:numId="19">
+    <w:abstractNumId w:val="19"/>
+  </w:num>
+  <w:num w:numId="20">
+    <w:abstractNumId w:val="23"/>
+  </w:num>
+  <w:num w:numId="21">
+    <w:abstractNumId w:val="9"/>
+  </w:num>
+  <w:num w:numId="22">
     <w:abstractNumId w:val="2"/>
   </w:num>
-  <w:num w:numId="3">
-    <w:abstractNumId w:val="24"/>
-  </w:num>
-  <w:num w:numId="4">
-    <w:abstractNumId w:val="25"/>
-  </w:num>
-  <w:num w:numId="5">
-    <w:abstractNumId w:val="3"/>
-  </w:num>
-  <w:num w:numId="6">
+  <w:num w:numId="23">
     <w:abstractNumId w:val="27"/>
   </w:num>
-  <w:num w:numId="7">
-    <w:abstractNumId w:val="5"/>
+  <w:num w:numId="24">
+    <w:abstractNumId w:val="31"/>
   </w:num>
-  <w:num w:numId="8">
-    <w:abstractNumId w:val="11"/>
+  <w:num w:numId="25">
+    <w:abstractNumId w:val="14"/>
   </w:num>
-  <w:num w:numId="9">
-    <w:abstractNumId w:val="0"/>
+  <w:num w:numId="26">
+    <w:abstractNumId w:val="21"/>
   </w:num>
-  <w:num w:numId="10">
-    <w:abstractNumId w:val="6"/>
+  <w:num w:numId="27">
+    <w:abstractNumId w:val="13"/>
   </w:num>
-  <w:num w:numId="11">
-    <w:abstractNumId w:val="4"/>
+  <w:num w:numId="28">
+    <w:abstractNumId w:val="18"/>
   </w:num>
-  <w:num w:numId="12">
-    <w:abstractNumId w:val="10"/>
+  <w:num w:numId="29">
+    <w:abstractNumId w:val="20"/>
   </w:num>
-  <w:num w:numId="13">
-    <w:abstractNumId w:val="7"/>
+  <w:num w:numId="30">
+    <w:abstractNumId w:val="29"/>
   </w:num>
-  <w:num w:numId="14">
+  <w:num w:numId="31">
     <w:abstractNumId w:val="15"/>
   </w:num>
-  <w:num w:numId="15">
-    <w:abstractNumId w:val="21"/>
-  </w:num>
-  <w:num w:numId="16">
-    <w:abstractNumId w:val="9"/>
-  </w:num>
-  <w:num w:numId="17">
-    <w:abstractNumId w:val="29"/>
-  </w:num>
-  <w:num w:numId="18">
-    <w:abstractNumId w:val="23"/>
-  </w:num>
-  <w:num w:numId="19">
-    <w:abstractNumId w:val="18"/>
-  </w:num>
-  <w:num w:numId="20">
-    <w:abstractNumId w:val="22"/>
-  </w:num>
-  <w:num w:numId="21">
-    <w:abstractNumId w:val="8"/>
-  </w:num>
-  <w:num w:numId="22">
-    <w:abstractNumId w:val="1"/>
-  </w:num>
-  <w:num w:numId="23">
-    <w:abstractNumId w:val="26"/>
-  </w:num>
-  <w:num w:numId="24">
-    <w:abstractNumId w:val="30"/>
-  </w:num>
-  <w:num w:numId="25">
-    <w:abstractNumId w:val="13"/>
-  </w:num>
-  <w:num w:numId="26">
-    <w:abstractNumId w:val="20"/>
-  </w:num>
-  <w:num w:numId="27">
-    <w:abstractNumId w:val="12"/>
-  </w:num>
-  <w:num w:numId="28">
-    <w:abstractNumId w:val="17"/>
-  </w:num>
-  <w:num w:numId="29">
-    <w:abstractNumId w:val="19"/>
-  </w:num>
-  <w:num w:numId="30">
-    <w:abstractNumId w:val="28"/>
-  </w:num>
-  <w:num w:numId="31">
-    <w:abstractNumId w:val="14"/>
+  <w:num w:numId="32">
+    <w:abstractNumId w:val="0"/>
   </w:num>
 </w:numbering>
 </file>
 
 <file path=word/styles.xml><?xml version="1.0" encoding="utf-8"?>
-<w:styles xmlns:mc="http://schemas.openxmlformats.org/markup-compatibility/2006" xmlns:r="http://schemas.openxmlformats.org/officeDocument/2006/relationships" xmlns:w="http://schemas.openxmlformats.org/wordprocessingml/2006/main" xmlns:w14="http://schemas.microsoft.com/office/word/2010/wordml" xmlns:w15="http://schemas.microsoft.com/office/word/2012/wordml" mc:Ignorable="w14 w15">
+<w:styles xmlns:mc="http://schemas.openxmlformats.org/markup-compatibility/2006" xmlns:r="http://schemas.openxmlformats.org/officeDocument/2006/relationships" xmlns:w="http://schemas.openxmlformats.org/wordprocessingml/2006/main" xmlns:w14="http://schemas.microsoft.com/office/word/2010/wordml" mc:Ignorable="w14">
   <w:docDefaults>
     <w:rPrDefault>
       <w:rPr>
@@ -14899,378 +16999,461 @@
       </w:pPr>
     </w:pPrDefault>
   </w:docDefaults>
-  <w:latentStyles w:defLockedState="0" w:defUIPriority="99" w:defSemiHidden="0" w:defUnhideWhenUsed="0" w:defQFormat="0" w:count="371">
-    <w:lsdException w:name="Normal" w:uiPriority="0" w:qFormat="1"/>
-    <w:lsdException w:name="heading 1" w:uiPriority="9" w:qFormat="1"/>
-    <w:lsdException w:name="heading 2" w:semiHidden="1" w:uiPriority="9" w:unhideWhenUsed="1" w:qFormat="1"/>
-    <w:lsdException w:name="heading 3" w:semiHidden="1" w:uiPriority="9" w:unhideWhenUsed="1" w:qFormat="1"/>
-    <w:lsdException w:name="heading 4" w:semiHidden="1" w:uiPriority="9" w:unhideWhenUsed="1" w:qFormat="1"/>
-    <w:lsdException w:name="heading 5" w:semiHidden="1" w:uiPriority="9" w:unhideWhenUsed="1" w:qFormat="1"/>
-    <w:lsdException w:name="heading 6" w:semiHidden="1" w:uiPriority="9" w:unhideWhenUsed="1" w:qFormat="1"/>
-    <w:lsdException w:name="heading 7" w:semiHidden="1" w:uiPriority="9" w:unhideWhenUsed="1" w:qFormat="1"/>
-    <w:lsdException w:name="heading 8" w:semiHidden="1" w:uiPriority="9" w:unhideWhenUsed="1" w:qFormat="1"/>
-    <w:lsdException w:name="heading 9" w:semiHidden="1" w:uiPriority="9" w:unhideWhenUsed="1" w:qFormat="1"/>
-    <w:lsdException w:name="index 1" w:semiHidden="1" w:unhideWhenUsed="1"/>
-    <w:lsdException w:name="index 2" w:semiHidden="1" w:unhideWhenUsed="1"/>
-    <w:lsdException w:name="index 3" w:semiHidden="1" w:unhideWhenUsed="1"/>
-    <w:lsdException w:name="index 4" w:semiHidden="1" w:unhideWhenUsed="1"/>
-    <w:lsdException w:name="index 5" w:semiHidden="1" w:unhideWhenUsed="1"/>
-    <w:lsdException w:name="index 6" w:semiHidden="1" w:unhideWhenUsed="1"/>
-    <w:lsdException w:name="index 7" w:semiHidden="1" w:unhideWhenUsed="1"/>
-    <w:lsdException w:name="index 8" w:semiHidden="1" w:unhideWhenUsed="1"/>
-    <w:lsdException w:name="index 9" w:semiHidden="1" w:unhideWhenUsed="1"/>
-    <w:lsdException w:name="toc 1" w:semiHidden="1" w:uiPriority="39" w:unhideWhenUsed="1"/>
-    <w:lsdException w:name="toc 2" w:semiHidden="1" w:uiPriority="39" w:unhideWhenUsed="1"/>
-    <w:lsdException w:name="toc 3" w:semiHidden="1" w:uiPriority="39" w:unhideWhenUsed="1"/>
-    <w:lsdException w:name="toc 4" w:semiHidden="1" w:uiPriority="39" w:unhideWhenUsed="1"/>
-    <w:lsdException w:name="toc 5" w:semiHidden="1" w:uiPriority="39" w:unhideWhenUsed="1"/>
-    <w:lsdException w:name="toc 6" w:semiHidden="1" w:uiPriority="39" w:unhideWhenUsed="1"/>
-    <w:lsdException w:name="toc 7" w:semiHidden="1" w:uiPriority="39" w:unhideWhenUsed="1"/>
-    <w:lsdException w:name="toc 8" w:semiHidden="1" w:uiPriority="39" w:unhideWhenUsed="1"/>
-    <w:lsdException w:name="toc 9" w:semiHidden="1" w:uiPriority="39" w:unhideWhenUsed="1"/>
-    <w:lsdException w:name="Normal Indent" w:semiHidden="1" w:unhideWhenUsed="1"/>
-    <w:lsdException w:name="footnote text" w:semiHidden="1" w:unhideWhenUsed="1"/>
-    <w:lsdException w:name="annotation text" w:semiHidden="1" w:unhideWhenUsed="1"/>
-    <w:lsdException w:name="header" w:semiHidden="1" w:unhideWhenUsed="1"/>
-    <w:lsdException w:name="footer" w:semiHidden="1" w:unhideWhenUsed="1"/>
-    <w:lsdException w:name="index heading" w:semiHidden="1" w:unhideWhenUsed="1"/>
-    <w:lsdException w:name="caption" w:semiHidden="1" w:uiPriority="35" w:unhideWhenUsed="1" w:qFormat="1"/>
-    <w:lsdException w:name="table of figures" w:semiHidden="1" w:unhideWhenUsed="1"/>
-    <w:lsdException w:name="envelope address" w:semiHidden="1" w:unhideWhenUsed="1"/>
-    <w:lsdException w:name="envelope return" w:semiHidden="1" w:unhideWhenUsed="1"/>
-    <w:lsdException w:name="footnote reference" w:semiHidden="1" w:unhideWhenUsed="1"/>
-    <w:lsdException w:name="annotation reference" w:semiHidden="1" w:unhideWhenUsed="1"/>
-    <w:lsdException w:name="line number" w:semiHidden="1" w:unhideWhenUsed="1"/>
-    <w:lsdException w:name="page number" w:semiHidden="1" w:unhideWhenUsed="1"/>
-    <w:lsdException w:name="endnote reference" w:semiHidden="1" w:unhideWhenUsed="1"/>
-    <w:lsdException w:name="endnote text" w:semiHidden="1" w:unhideWhenUsed="1"/>
-    <w:lsdException w:name="table of authorities" w:semiHidden="1" w:unhideWhenUsed="1"/>
-    <w:lsdException w:name="macro" w:semiHidden="1" w:unhideWhenUsed="1"/>
-    <w:lsdException w:name="toa heading" w:semiHidden="1" w:unhideWhenUsed="1"/>
-    <w:lsdException w:name="List" w:semiHidden="1" w:unhideWhenUsed="1"/>
-    <w:lsdException w:name="List Bullet" w:semiHidden="1" w:unhideWhenUsed="1"/>
-    <w:lsdException w:name="List Number" w:semiHidden="1" w:unhideWhenUsed="1"/>
-    <w:lsdException w:name="List 2" w:semiHidden="1" w:unhideWhenUsed="1"/>
-    <w:lsdException w:name="List 3" w:semiHidden="1" w:unhideWhenUsed="1"/>
-    <w:lsdException w:name="List 4" w:semiHidden="1" w:unhideWhenUsed="1"/>
-    <w:lsdException w:name="List 5" w:semiHidden="1" w:unhideWhenUsed="1"/>
-    <w:lsdException w:name="List Bullet 2" w:semiHidden="1" w:unhideWhenUsed="1"/>
-    <w:lsdException w:name="List Bullet 3" w:semiHidden="1" w:unhideWhenUsed="1"/>
-    <w:lsdException w:name="List Bullet 4" w:semiHidden="1" w:unhideWhenUsed="1"/>
-    <w:lsdException w:name="List Bullet 5" w:semiHidden="1" w:unhideWhenUsed="1"/>
-    <w:lsdException w:name="List Number 2" w:semiHidden="1" w:unhideWhenUsed="1"/>
-    <w:lsdException w:name="List Number 3" w:semiHidden="1" w:unhideWhenUsed="1"/>
-    <w:lsdException w:name="List Number 4" w:semiHidden="1" w:unhideWhenUsed="1"/>
-    <w:lsdException w:name="List Number 5" w:semiHidden="1" w:unhideWhenUsed="1"/>
-    <w:lsdException w:name="Title" w:uiPriority="10" w:qFormat="1"/>
-    <w:lsdException w:name="Closing" w:semiHidden="1" w:unhideWhenUsed="1"/>
-    <w:lsdException w:name="Signature" w:semiHidden="1" w:unhideWhenUsed="1"/>
-    <w:lsdException w:name="Default Paragraph Font" w:semiHidden="1" w:uiPriority="1" w:unhideWhenUsed="1"/>
-    <w:lsdException w:name="Body Text" w:semiHidden="1" w:unhideWhenUsed="1"/>
-    <w:lsdException w:name="Body Text Indent" w:semiHidden="1" w:unhideWhenUsed="1"/>
-    <w:lsdException w:name="List Continue" w:semiHidden="1" w:unhideWhenUsed="1"/>
-    <w:lsdException w:name="List Continue 2" w:semiHidden="1" w:unhideWhenUsed="1"/>
-    <w:lsdException w:name="List Continue 3" w:semiHidden="1" w:unhideWhenUsed="1"/>
-    <w:lsdException w:name="List Continue 4" w:semiHidden="1" w:unhideWhenUsed="1"/>
-    <w:lsdException w:name="List Continue 5" w:semiHidden="1" w:unhideWhenUsed="1"/>
-    <w:lsdException w:name="Message Header" w:semiHidden="1" w:unhideWhenUsed="1"/>
-    <w:lsdException w:name="Subtitle" w:uiPriority="11" w:qFormat="1"/>
-    <w:lsdException w:name="Salutation" w:semiHidden="1" w:unhideWhenUsed="1"/>
-    <w:lsdException w:name="Date" w:semiHidden="1" w:unhideWhenUsed="1"/>
-    <w:lsdException w:name="Body Text First Indent" w:semiHidden="1" w:unhideWhenUsed="1"/>
-    <w:lsdException w:name="Body Text First Indent 2" w:semiHidden="1" w:unhideWhenUsed="1"/>
-    <w:lsdException w:name="Note Heading" w:semiHidden="1" w:unhideWhenUsed="1"/>
-    <w:lsdException w:name="Body Text 2" w:semiHidden="1" w:unhideWhenUsed="1"/>
-    <w:lsdException w:name="Body Text 3" w:semiHidden="1" w:unhideWhenUsed="1"/>
-    <w:lsdException w:name="Body Text Indent 2" w:semiHidden="1" w:unhideWhenUsed="1"/>
-    <w:lsdException w:name="Body Text Indent 3" w:semiHidden="1" w:unhideWhenUsed="1"/>
-    <w:lsdException w:name="Block Text" w:semiHidden="1" w:unhideWhenUsed="1"/>
-    <w:lsdException w:name="Hyperlink" w:semiHidden="1" w:unhideWhenUsed="1"/>
-    <w:lsdException w:name="FollowedHyperlink" w:semiHidden="1" w:unhideWhenUsed="1"/>
-    <w:lsdException w:name="Strong" w:uiPriority="22" w:qFormat="1"/>
-    <w:lsdException w:name="Emphasis" w:uiPriority="20" w:qFormat="1"/>
-    <w:lsdException w:name="Document Map" w:semiHidden="1" w:unhideWhenUsed="1"/>
-    <w:lsdException w:name="Plain Text" w:semiHidden="1" w:unhideWhenUsed="1"/>
-    <w:lsdException w:name="E-mail Signature" w:semiHidden="1" w:unhideWhenUsed="1"/>
-    <w:lsdException w:name="HTML Top of Form" w:semiHidden="1" w:unhideWhenUsed="1"/>
-    <w:lsdException w:name="HTML Bottom of Form" w:semiHidden="1" w:unhideWhenUsed="1"/>
-    <w:lsdException w:name="Normal (Web)" w:semiHidden="1" w:unhideWhenUsed="1"/>
-    <w:lsdException w:name="HTML Acronym" w:semiHidden="1" w:unhideWhenUsed="1"/>
-    <w:lsdException w:name="HTML Address" w:semiHidden="1" w:unhideWhenUsed="1"/>
-    <w:lsdException w:name="HTML Cite" w:semiHidden="1" w:unhideWhenUsed="1"/>
-    <w:lsdException w:name="HTML Code" w:semiHidden="1" w:unhideWhenUsed="1"/>
-    <w:lsdException w:name="HTML Definition" w:semiHidden="1" w:unhideWhenUsed="1"/>
-    <w:lsdException w:name="HTML Keyboard" w:semiHidden="1" w:unhideWhenUsed="1"/>
-    <w:lsdException w:name="HTML Preformatted" w:semiHidden="1" w:unhideWhenUsed="1"/>
-    <w:lsdException w:name="HTML Sample" w:semiHidden="1" w:unhideWhenUsed="1"/>
-    <w:lsdException w:name="HTML Typewriter" w:semiHidden="1" w:unhideWhenUsed="1"/>
-    <w:lsdException w:name="HTML Variable" w:semiHidden="1" w:unhideWhenUsed="1"/>
-    <w:lsdException w:name="Normal Table" w:semiHidden="1" w:unhideWhenUsed="1"/>
-    <w:lsdException w:name="annotation subject" w:semiHidden="1" w:unhideWhenUsed="1"/>
-    <w:lsdException w:name="No List" w:semiHidden="1" w:unhideWhenUsed="1"/>
-    <w:lsdException w:name="Outline List 1" w:semiHidden="1" w:unhideWhenUsed="1"/>
-    <w:lsdException w:name="Outline List 2" w:semiHidden="1" w:unhideWhenUsed="1"/>
-    <w:lsdException w:name="Outline List 3" w:semiHidden="1" w:unhideWhenUsed="1"/>
-    <w:lsdException w:name="Table Simple 1" w:semiHidden="1" w:unhideWhenUsed="1"/>
-    <w:lsdException w:name="Table Simple 2" w:semiHidden="1" w:unhideWhenUsed="1"/>
-    <w:lsdException w:name="Table Simple 3" w:semiHidden="1" w:unhideWhenUsed="1"/>
-    <w:lsdException w:name="Table Classic 1" w:semiHidden="1" w:unhideWhenUsed="1"/>
-    <w:lsdException w:name="Table Classic 2" w:semiHidden="1" w:unhideWhenUsed="1"/>
-    <w:lsdException w:name="Table Classic 3" w:semiHidden="1" w:unhideWhenUsed="1"/>
-    <w:lsdException w:name="Table Classic 4" w:semiHidden="1" w:unhideWhenUsed="1"/>
-    <w:lsdException w:name="Table Colorful 1" w:semiHidden="1" w:unhideWhenUsed="1"/>
-    <w:lsdException w:name="Table Colorful 2" w:semiHidden="1" w:unhideWhenUsed="1"/>
-    <w:lsdException w:name="Table Colorful 3" w:semiHidden="1" w:unhideWhenUsed="1"/>
-    <w:lsdException w:name="Table Columns 1" w:semiHidden="1" w:unhideWhenUsed="1"/>
-    <w:lsdException w:name="Table Columns 2" w:semiHidden="1" w:unhideWhenUsed="1"/>
-    <w:lsdException w:name="Table Columns 3" w:semiHidden="1" w:unhideWhenUsed="1"/>
-    <w:lsdException w:name="Table Columns 4" w:semiHidden="1" w:unhideWhenUsed="1"/>
-    <w:lsdException w:name="Table Columns 5" w:semiHidden="1" w:unhideWhenUsed="1"/>
-    <w:lsdException w:name="Table Grid 1" w:semiHidden="1" w:unhideWhenUsed="1"/>
-    <w:lsdException w:name="Table Grid 2" w:semiHidden="1" w:unhideWhenUsed="1"/>
-    <w:lsdException w:name="Table Grid 3" w:semiHidden="1" w:unhideWhenUsed="1"/>
-    <w:lsdException w:name="Table Grid 4" w:semiHidden="1" w:unhideWhenUsed="1"/>
-    <w:lsdException w:name="Table Grid 5" w:semiHidden="1" w:unhideWhenUsed="1"/>
-    <w:lsdException w:name="Table Grid 6" w:semiHidden="1" w:unhideWhenUsed="1"/>
-    <w:lsdException w:name="Table Grid 7" w:semiHidden="1" w:unhideWhenUsed="1"/>
-    <w:lsdException w:name="Table Grid 8" w:semiHidden="1" w:unhideWhenUsed="1"/>
-    <w:lsdException w:name="Table List 1" w:semiHidden="1" w:unhideWhenUsed="1"/>
-    <w:lsdException w:name="Table List 2" w:semiHidden="1" w:unhideWhenUsed="1"/>
-    <w:lsdException w:name="Table List 3" w:semiHidden="1" w:unhideWhenUsed="1"/>
-    <w:lsdException w:name="Table List 4" w:semiHidden="1" w:unhideWhenUsed="1"/>
-    <w:lsdException w:name="Table List 5" w:semiHidden="1" w:unhideWhenUsed="1"/>
-    <w:lsdException w:name="Table List 6" w:semiHidden="1" w:unhideWhenUsed="1"/>
-    <w:lsdException w:name="Table List 7" w:semiHidden="1" w:unhideWhenUsed="1"/>
-    <w:lsdException w:name="Table List 8" w:semiHidden="1" w:unhideWhenUsed="1"/>
-    <w:lsdException w:name="Table 3D effects 1" w:semiHidden="1" w:unhideWhenUsed="1"/>
-    <w:lsdException w:name="Table 3D effects 2" w:semiHidden="1" w:unhideWhenUsed="1"/>
-    <w:lsdException w:name="Table 3D effects 3" w:semiHidden="1" w:unhideWhenUsed="1"/>
-    <w:lsdException w:name="Table Contemporary" w:semiHidden="1" w:unhideWhenUsed="1"/>
-    <w:lsdException w:name="Table Elegant" w:semiHidden="1" w:unhideWhenUsed="1"/>
-    <w:lsdException w:name="Table Professional" w:semiHidden="1" w:unhideWhenUsed="1"/>
-    <w:lsdException w:name="Table Subtle 1" w:semiHidden="1" w:unhideWhenUsed="1"/>
-    <w:lsdException w:name="Table Subtle 2" w:semiHidden="1" w:unhideWhenUsed="1"/>
-    <w:lsdException w:name="Table Web 1" w:semiHidden="1" w:unhideWhenUsed="1"/>
-    <w:lsdException w:name="Table Web 2" w:semiHidden="1" w:unhideWhenUsed="1"/>
-    <w:lsdException w:name="Table Web 3" w:semiHidden="1" w:unhideWhenUsed="1"/>
-    <w:lsdException w:name="Balloon Text" w:semiHidden="1" w:unhideWhenUsed="1"/>
-    <w:lsdException w:name="Table Grid" w:uiPriority="39"/>
-    <w:lsdException w:name="Table Theme" w:semiHidden="1" w:unhideWhenUsed="1"/>
-    <w:lsdException w:name="Placeholder Text" w:semiHidden="1"/>
-    <w:lsdException w:name="No Spacing" w:uiPriority="1" w:qFormat="1"/>
-    <w:lsdException w:name="Light Shading" w:uiPriority="60"/>
-    <w:lsdException w:name="Light List" w:uiPriority="61"/>
-    <w:lsdException w:name="Light Grid" w:uiPriority="62"/>
-    <w:lsdException w:name="Medium Shading 1" w:uiPriority="63"/>
-    <w:lsdException w:name="Medium Shading 2" w:uiPriority="64"/>
-    <w:lsdException w:name="Medium List 1" w:uiPriority="65"/>
-    <w:lsdException w:name="Medium List 2" w:uiPriority="66"/>
-    <w:lsdException w:name="Medium Grid 1" w:uiPriority="67"/>
-    <w:lsdException w:name="Medium Grid 2" w:uiPriority="68"/>
-    <w:lsdException w:name="Medium Grid 3" w:uiPriority="69"/>
-    <w:lsdException w:name="Dark List" w:uiPriority="70"/>
-    <w:lsdException w:name="Colorful Shading" w:uiPriority="71"/>
-    <w:lsdException w:name="Colorful List" w:uiPriority="72"/>
-    <w:lsdException w:name="Colorful Grid" w:uiPriority="73"/>
-    <w:lsdException w:name="Light Shading Accent 1" w:uiPriority="60"/>
-    <w:lsdException w:name="Light List Accent 1" w:uiPriority="61"/>
-    <w:lsdException w:name="Light Grid Accent 1" w:uiPriority="62"/>
-    <w:lsdException w:name="Medium Shading 1 Accent 1" w:uiPriority="63"/>
-    <w:lsdException w:name="Medium Shading 2 Accent 1" w:uiPriority="64"/>
-    <w:lsdException w:name="Medium List 1 Accent 1" w:uiPriority="65"/>
-    <w:lsdException w:name="Revision" w:semiHidden="1"/>
-    <w:lsdException w:name="List Paragraph" w:uiPriority="34" w:qFormat="1"/>
-    <w:lsdException w:name="Quote" w:uiPriority="29" w:qFormat="1"/>
-    <w:lsdException w:name="Intense Quote" w:uiPriority="30" w:qFormat="1"/>
-    <w:lsdException w:name="Medium List 2 Accent 1" w:uiPriority="66"/>
-    <w:lsdException w:name="Medium Grid 1 Accent 1" w:uiPriority="67"/>
-    <w:lsdException w:name="Medium Grid 2 Accent 1" w:uiPriority="68"/>
-    <w:lsdException w:name="Medium Grid 3 Accent 1" w:uiPriority="69"/>
-    <w:lsdException w:name="Dark List Accent 1" w:uiPriority="70"/>
-    <w:lsdException w:name="Colorful Shading Accent 1" w:uiPriority="71"/>
-    <w:lsdException w:name="Colorful List Accent 1" w:uiPriority="72"/>
-    <w:lsdException w:name="Colorful Grid Accent 1" w:uiPriority="73"/>
-    <w:lsdException w:name="Light Shading Accent 2" w:uiPriority="60"/>
-    <w:lsdException w:name="Light List Accent 2" w:uiPriority="61"/>
-    <w:lsdException w:name="Light Grid Accent 2" w:uiPriority="62"/>
-    <w:lsdException w:name="Medium Shading 1 Accent 2" w:uiPriority="63"/>
-    <w:lsdException w:name="Medium Shading 2 Accent 2" w:uiPriority="64"/>
-    <w:lsdException w:name="Medium List 1 Accent 2" w:uiPriority="65"/>
-    <w:lsdException w:name="Medium List 2 Accent 2" w:uiPriority="66"/>
-    <w:lsdException w:name="Medium Grid 1 Accent 2" w:uiPriority="67"/>
-    <w:lsdException w:name="Medium Grid 2 Accent 2" w:uiPriority="68"/>
-    <w:lsdException w:name="Medium Grid 3 Accent 2" w:uiPriority="69"/>
-    <w:lsdException w:name="Dark List Accent 2" w:uiPriority="70"/>
-    <w:lsdException w:name="Colorful Shading Accent 2" w:uiPriority="71"/>
-    <w:lsdException w:name="Colorful List Accent 2" w:uiPriority="72"/>
-    <w:lsdException w:name="Colorful Grid Accent 2" w:uiPriority="73"/>
-    <w:lsdException w:name="Light Shading Accent 3" w:uiPriority="60"/>
-    <w:lsdException w:name="Light List Accent 3" w:uiPriority="61"/>
-    <w:lsdException w:name="Light Grid Accent 3" w:uiPriority="62"/>
-    <w:lsdException w:name="Medium Shading 1 Accent 3" w:uiPriority="63"/>
-    <w:lsdException w:name="Medium Shading 2 Accent 3" w:uiPriority="64"/>
-    <w:lsdException w:name="Medium List 1 Accent 3" w:uiPriority="65"/>
-    <w:lsdException w:name="Medium List 2 Accent 3" w:uiPriority="66"/>
-    <w:lsdException w:name="Medium Grid 1 Accent 3" w:uiPriority="67"/>
-    <w:lsdException w:name="Medium Grid 2 Accent 3" w:uiPriority="68"/>
-    <w:lsdException w:name="Medium Grid 3 Accent 3" w:uiPriority="69"/>
-    <w:lsdException w:name="Dark List Accent 3" w:uiPriority="70"/>
-    <w:lsdException w:name="Colorful Shading Accent 3" w:uiPriority="71"/>
-    <w:lsdException w:name="Colorful List Accent 3" w:uiPriority="72"/>
-    <w:lsdException w:name="Colorful Grid Accent 3" w:uiPriority="73"/>
-    <w:lsdException w:name="Light Shading Accent 4" w:uiPriority="60"/>
-    <w:lsdException w:name="Light List Accent 4" w:uiPriority="61"/>
-    <w:lsdException w:name="Light Grid Accent 4" w:uiPriority="62"/>
-    <w:lsdException w:name="Medium Shading 1 Accent 4" w:uiPriority="63"/>
-    <w:lsdException w:name="Medium Shading 2 Accent 4" w:uiPriority="64"/>
-    <w:lsdException w:name="Medium List 1 Accent 4" w:uiPriority="65"/>
-    <w:lsdException w:name="Medium List 2 Accent 4" w:uiPriority="66"/>
-    <w:lsdException w:name="Medium Grid 1 Accent 4" w:uiPriority="67"/>
-    <w:lsdException w:name="Medium Grid 2 Accent 4" w:uiPriority="68"/>
-    <w:lsdException w:name="Medium Grid 3 Accent 4" w:uiPriority="69"/>
-    <w:lsdException w:name="Dark List Accent 4" w:uiPriority="70"/>
-    <w:lsdException w:name="Colorful Shading Accent 4" w:uiPriority="71"/>
-    <w:lsdException w:name="Colorful List Accent 4" w:uiPriority="72"/>
-    <w:lsdException w:name="Colorful Grid Accent 4" w:uiPriority="73"/>
-    <w:lsdException w:name="Light Shading Accent 5" w:uiPriority="60"/>
-    <w:lsdException w:name="Light List Accent 5" w:uiPriority="61"/>
-    <w:lsdException w:name="Light Grid Accent 5" w:uiPriority="62"/>
-    <w:lsdException w:name="Medium Shading 1 Accent 5" w:uiPriority="63"/>
-    <w:lsdException w:name="Medium Shading 2 Accent 5" w:uiPriority="64"/>
-    <w:lsdException w:name="Medium List 1 Accent 5" w:uiPriority="65"/>
-    <w:lsdException w:name="Medium List 2 Accent 5" w:uiPriority="66"/>
-    <w:lsdException w:name="Medium Grid 1 Accent 5" w:uiPriority="67"/>
-    <w:lsdException w:name="Medium Grid 2 Accent 5" w:uiPriority="68"/>
-    <w:lsdException w:name="Medium Grid 3 Accent 5" w:uiPriority="69"/>
-    <w:lsdException w:name="Dark List Accent 5" w:uiPriority="70"/>
-    <w:lsdException w:name="Colorful Shading Accent 5" w:uiPriority="71"/>
-    <w:lsdException w:name="Colorful List Accent 5" w:uiPriority="72"/>
-    <w:lsdException w:name="Colorful Grid Accent 5" w:uiPriority="73"/>
-    <w:lsdException w:name="Light Shading Accent 6" w:uiPriority="60"/>
-    <w:lsdException w:name="Light List Accent 6" w:uiPriority="61"/>
-    <w:lsdException w:name="Light Grid Accent 6" w:uiPriority="62"/>
-    <w:lsdException w:name="Medium Shading 1 Accent 6" w:uiPriority="63"/>
-    <w:lsdException w:name="Medium Shading 2 Accent 6" w:uiPriority="64"/>
-    <w:lsdException w:name="Medium List 1 Accent 6" w:uiPriority="65"/>
-    <w:lsdException w:name="Medium List 2 Accent 6" w:uiPriority="66"/>
-    <w:lsdException w:name="Medium Grid 1 Accent 6" w:uiPriority="67"/>
-    <w:lsdException w:name="Medium Grid 2 Accent 6" w:uiPriority="68"/>
-    <w:lsdException w:name="Medium Grid 3 Accent 6" w:uiPriority="69"/>
-    <w:lsdException w:name="Dark List Accent 6" w:uiPriority="70"/>
-    <w:lsdException w:name="Colorful Shading Accent 6" w:uiPriority="71"/>
-    <w:lsdException w:name="Colorful List Accent 6" w:uiPriority="72"/>
-    <w:lsdException w:name="Colorful Grid Accent 6" w:uiPriority="73"/>
-    <w:lsdException w:name="Subtle Emphasis" w:uiPriority="19" w:qFormat="1"/>
-    <w:lsdException w:name="Intense Emphasis" w:uiPriority="21" w:qFormat="1"/>
-    <w:lsdException w:name="Subtle Reference" w:uiPriority="31" w:qFormat="1"/>
-    <w:lsdException w:name="Intense Reference" w:uiPriority="32" w:qFormat="1"/>
-    <w:lsdException w:name="Book Title" w:uiPriority="33" w:qFormat="1"/>
-    <w:lsdException w:name="Bibliography" w:semiHidden="1" w:uiPriority="37" w:unhideWhenUsed="1"/>
-    <w:lsdException w:name="TOC Heading" w:semiHidden="1" w:uiPriority="39" w:unhideWhenUsed="1" w:qFormat="1"/>
-    <w:lsdException w:name="Plain Table 1" w:uiPriority="41"/>
-    <w:lsdException w:name="Plain Table 2" w:uiPriority="42"/>
-    <w:lsdException w:name="Plain Table 3" w:uiPriority="43"/>
-    <w:lsdException w:name="Plain Table 4" w:uiPriority="44"/>
-    <w:lsdException w:name="Plain Table 5" w:uiPriority="45"/>
-    <w:lsdException w:name="Grid Table Light" w:uiPriority="40"/>
-    <w:lsdException w:name="Grid Table 1 Light" w:uiPriority="46"/>
-    <w:lsdException w:name="Grid Table 2" w:uiPriority="47"/>
-    <w:lsdException w:name="Grid Table 3" w:uiPriority="48"/>
-    <w:lsdException w:name="Grid Table 4" w:uiPriority="49"/>
-    <w:lsdException w:name="Grid Table 5 Dark" w:uiPriority="50"/>
-    <w:lsdException w:name="Grid Table 6 Colorful" w:uiPriority="51"/>
-    <w:lsdException w:name="Grid Table 7 Colorful" w:uiPriority="52"/>
-    <w:lsdException w:name="Grid Table 1 Light Accent 1" w:uiPriority="46"/>
-    <w:lsdException w:name="Grid Table 2 Accent 1" w:uiPriority="47"/>
-    <w:lsdException w:name="Grid Table 3 Accent 1" w:uiPriority="48"/>
-    <w:lsdException w:name="Grid Table 4 Accent 1" w:uiPriority="49"/>
-    <w:lsdException w:name="Grid Table 5 Dark Accent 1" w:uiPriority="50"/>
-    <w:lsdException w:name="Grid Table 6 Colorful Accent 1" w:uiPriority="51"/>
-    <w:lsdException w:name="Grid Table 7 Colorful Accent 1" w:uiPriority="52"/>
-    <w:lsdException w:name="Grid Table 1 Light Accent 2" w:uiPriority="46"/>
-    <w:lsdException w:name="Grid Table 2 Accent 2" w:uiPriority="47"/>
-    <w:lsdException w:name="Grid Table 3 Accent 2" w:uiPriority="48"/>
-    <w:lsdException w:name="Grid Table 4 Accent 2" w:uiPriority="49"/>
-    <w:lsdException w:name="Grid Table 5 Dark Accent 2" w:uiPriority="50"/>
-    <w:lsdException w:name="Grid Table 6 Colorful Accent 2" w:uiPriority="51"/>
-    <w:lsdException w:name="Grid Table 7 Colorful Accent 2" w:uiPriority="52"/>
-    <w:lsdException w:name="Grid Table 1 Light Accent 3" w:uiPriority="46"/>
-    <w:lsdException w:name="Grid Table 2 Accent 3" w:uiPriority="47"/>
-    <w:lsdException w:name="Grid Table 3 Accent 3" w:uiPriority="48"/>
-    <w:lsdException w:name="Grid Table 4 Accent 3" w:uiPriority="49"/>
-    <w:lsdException w:name="Grid Table 5 Dark Accent 3" w:uiPriority="50"/>
-    <w:lsdException w:name="Grid Table 6 Colorful Accent 3" w:uiPriority="51"/>
-    <w:lsdException w:name="Grid Table 7 Colorful Accent 3" w:uiPriority="52"/>
-    <w:lsdException w:name="Grid Table 1 Light Accent 4" w:uiPriority="46"/>
-    <w:lsdException w:name="Grid Table 2 Accent 4" w:uiPriority="47"/>
-    <w:lsdException w:name="Grid Table 3 Accent 4" w:uiPriority="48"/>
-    <w:lsdException w:name="Grid Table 4 Accent 4" w:uiPriority="49"/>
-    <w:lsdException w:name="Grid Table 5 Dark Accent 4" w:uiPriority="50"/>
-    <w:lsdException w:name="Grid Table 6 Colorful Accent 4" w:uiPriority="51"/>
-    <w:lsdException w:name="Grid Table 7 Colorful Accent 4" w:uiPriority="52"/>
-    <w:lsdException w:name="Grid Table 1 Light Accent 5" w:uiPriority="46"/>
-    <w:lsdException w:name="Grid Table 2 Accent 5" w:uiPriority="47"/>
-    <w:lsdException w:name="Grid Table 3 Accent 5" w:uiPriority="48"/>
-    <w:lsdException w:name="Grid Table 4 Accent 5" w:uiPriority="49"/>
-    <w:lsdException w:name="Grid Table 5 Dark Accent 5" w:uiPriority="50"/>
-    <w:lsdException w:name="Grid Table 6 Colorful Accent 5" w:uiPriority="51"/>
-    <w:lsdException w:name="Grid Table 7 Colorful Accent 5" w:uiPriority="52"/>
-    <w:lsdException w:name="Grid Table 1 Light Accent 6" w:uiPriority="46"/>
-    <w:lsdException w:name="Grid Table 2 Accent 6" w:uiPriority="47"/>
-    <w:lsdException w:name="Grid Table 3 Accent 6" w:uiPriority="48"/>
-    <w:lsdException w:name="Grid Table 4 Accent 6" w:uiPriority="49"/>
-    <w:lsdException w:name="Grid Table 5 Dark Accent 6" w:uiPriority="50"/>
-    <w:lsdException w:name="Grid Table 6 Colorful Accent 6" w:uiPriority="51"/>
-    <w:lsdException w:name="Grid Table 7 Colorful Accent 6" w:uiPriority="52"/>
-    <w:lsdException w:name="List Table 1 Light" w:uiPriority="46"/>
-    <w:lsdException w:name="List Table 2" w:uiPriority="47"/>
-    <w:lsdException w:name="List Table 3" w:uiPriority="48"/>
-    <w:lsdException w:name="List Table 4" w:uiPriority="49"/>
-    <w:lsdException w:name="List Table 5 Dark" w:uiPriority="50"/>
-    <w:lsdException w:name="List Table 6 Colorful" w:uiPriority="51"/>
-    <w:lsdException w:name="List Table 7 Colorful" w:uiPriority="52"/>
-    <w:lsdException w:name="List Table 1 Light Accent 1" w:uiPriority="46"/>
-    <w:lsdException w:name="List Table 2 Accent 1" w:uiPriority="47"/>
-    <w:lsdException w:name="List Table 3 Accent 1" w:uiPriority="48"/>
-    <w:lsdException w:name="List Table 4 Accent 1" w:uiPriority="49"/>
-    <w:lsdException w:name="List Table 5 Dark Accent 1" w:uiPriority="50"/>
-    <w:lsdException w:name="List Table 6 Colorful Accent 1" w:uiPriority="51"/>
-    <w:lsdException w:name="List Table 7 Colorful Accent 1" w:uiPriority="52"/>
-    <w:lsdException w:name="List Table 1 Light Accent 2" w:uiPriority="46"/>
-    <w:lsdException w:name="List Table 2 Accent 2" w:uiPriority="47"/>
-    <w:lsdException w:name="List Table 3 Accent 2" w:uiPriority="48"/>
-    <w:lsdException w:name="List Table 4 Accent 2" w:uiPriority="49"/>
-    <w:lsdException w:name="List Table 5 Dark Accent 2" w:uiPriority="50"/>
-    <w:lsdException w:name="List Table 6 Colorful Accent 2" w:uiPriority="51"/>
-    <w:lsdException w:name="List Table 7 Colorful Accent 2" w:uiPriority="52"/>
-    <w:lsdException w:name="List Table 1 Light Accent 3" w:uiPriority="46"/>
-    <w:lsdException w:name="List Table 2 Accent 3" w:uiPriority="47"/>
-    <w:lsdException w:name="List Table 3 Accent 3" w:uiPriority="48"/>
-    <w:lsdException w:name="List Table 4 Accent 3" w:uiPriority="49"/>
-    <w:lsdException w:name="List Table 5 Dark Accent 3" w:uiPriority="50"/>
-    <w:lsdException w:name="List Table 6 Colorful Accent 3" w:uiPriority="51"/>
-    <w:lsdException w:name="List Table 7 Colorful Accent 3" w:uiPriority="52"/>
-    <w:lsdException w:name="List Table 1 Light Accent 4" w:uiPriority="46"/>
-    <w:lsdException w:name="List Table 2 Accent 4" w:uiPriority="47"/>
-    <w:lsdException w:name="List Table 3 Accent 4" w:uiPriority="48"/>
-    <w:lsdException w:name="List Table 4 Accent 4" w:uiPriority="49"/>
-    <w:lsdException w:name="List Table 5 Dark Accent 4" w:uiPriority="50"/>
-    <w:lsdException w:name="List Table 6 Colorful Accent 4" w:uiPriority="51"/>
-    <w:lsdException w:name="List Table 7 Colorful Accent 4" w:uiPriority="52"/>
-    <w:lsdException w:name="List Table 1 Light Accent 5" w:uiPriority="46"/>
-    <w:lsdException w:name="List Table 2 Accent 5" w:uiPriority="47"/>
-    <w:lsdException w:name="List Table 3 Accent 5" w:uiPriority="48"/>
-    <w:lsdException w:name="List Table 4 Accent 5" w:uiPriority="49"/>
-    <w:lsdException w:name="List Table 5 Dark Accent 5" w:uiPriority="50"/>
-    <w:lsdException w:name="List Table 6 Colorful Accent 5" w:uiPriority="51"/>
-    <w:lsdException w:name="List Table 7 Colorful Accent 5" w:uiPriority="52"/>
-    <w:lsdException w:name="List Table 1 Light Accent 6" w:uiPriority="46"/>
-    <w:lsdException w:name="List Table 2 Accent 6" w:uiPriority="47"/>
-    <w:lsdException w:name="List Table 3 Accent 6" w:uiPriority="48"/>
-    <w:lsdException w:name="List Table 4 Accent 6" w:uiPriority="49"/>
-    <w:lsdException w:name="List Table 5 Dark Accent 6" w:uiPriority="50"/>
-    <w:lsdException w:name="List Table 6 Colorful Accent 6" w:uiPriority="51"/>
-    <w:lsdException w:name="List Table 7 Colorful Accent 6" w:uiPriority="52"/>
+  <w:latentStyles w:defLockedState="0" w:defUIPriority="99" w:defSemiHidden="1" w:defUnhideWhenUsed="1" w:defQFormat="0" w:count="267">
+    <w:lsdException w:name="Normal" w:semiHidden="0" w:uiPriority="0" w:unhideWhenUsed="0" w:qFormat="1"/>
+    <w:lsdException w:name="heading 1" w:semiHidden="0" w:uiPriority="9" w:unhideWhenUsed="0" w:qFormat="1"/>
+    <w:lsdException w:name="heading 2" w:uiPriority="9" w:qFormat="1"/>
+    <w:lsdException w:name="heading 3" w:uiPriority="9" w:qFormat="1"/>
+    <w:lsdException w:name="heading 4" w:uiPriority="9" w:qFormat="1"/>
+    <w:lsdException w:name="heading 5" w:uiPriority="9" w:qFormat="1"/>
+    <w:lsdException w:name="heading 6" w:uiPriority="9" w:qFormat="1"/>
+    <w:lsdException w:name="heading 7" w:uiPriority="9" w:qFormat="1"/>
+    <w:lsdException w:name="heading 8" w:uiPriority="9" w:qFormat="1"/>
+    <w:lsdException w:name="heading 9" w:uiPriority="9" w:qFormat="1"/>
+    <w:lsdException w:name="toc 1" w:uiPriority="39"/>
+    <w:lsdException w:name="toc 2" w:uiPriority="39"/>
+    <w:lsdException w:name="toc 3" w:uiPriority="39"/>
+    <w:lsdException w:name="toc 4" w:uiPriority="39"/>
+    <w:lsdException w:name="toc 5" w:uiPriority="39"/>
+    <w:lsdException w:name="toc 6" w:uiPriority="39"/>
+    <w:lsdException w:name="toc 7" w:uiPriority="39"/>
+    <w:lsdException w:name="toc 8" w:uiPriority="39"/>
+    <w:lsdException w:name="toc 9" w:uiPriority="39"/>
+    <w:lsdException w:name="caption" w:uiPriority="35" w:qFormat="1"/>
+    <w:lsdException w:name="Title" w:semiHidden="0" w:uiPriority="10" w:unhideWhenUsed="0" w:qFormat="1"/>
+    <w:lsdException w:name="Default Paragraph Font" w:uiPriority="1"/>
+    <w:lsdException w:name="Subtitle" w:semiHidden="0" w:uiPriority="11" w:unhideWhenUsed="0" w:qFormat="1"/>
+    <w:lsdException w:name="Strong" w:semiHidden="0" w:uiPriority="22" w:unhideWhenUsed="0" w:qFormat="1"/>
+    <w:lsdException w:name="Emphasis" w:semiHidden="0" w:uiPriority="20" w:unhideWhenUsed="0" w:qFormat="1"/>
+    <w:lsdException w:name="Table Grid" w:semiHidden="0" w:uiPriority="39" w:unhideWhenUsed="0"/>
+    <w:lsdException w:name="Placeholder Text" w:unhideWhenUsed="0"/>
+    <w:lsdException w:name="No Spacing" w:semiHidden="0" w:uiPriority="1" w:unhideWhenUsed="0" w:qFormat="1"/>
+    <w:lsdException w:name="Light Shading" w:semiHidden="0" w:uiPriority="60" w:unhideWhenUsed="0"/>
+    <w:lsdException w:name="Light List" w:semiHidden="0" w:uiPriority="61" w:unhideWhenUsed="0"/>
+    <w:lsdException w:name="Light Grid" w:semiHidden="0" w:uiPriority="62" w:unhideWhenUsed="0"/>
+    <w:lsdException w:name="Medium Shading 1" w:semiHidden="0" w:uiPriority="63" w:unhideWhenUsed="0"/>
+    <w:lsdException w:name="Medium Shading 2" w:semiHidden="0" w:uiPriority="64" w:unhideWhenUsed="0"/>
+    <w:lsdException w:name="Medium List 1" w:semiHidden="0" w:uiPriority="65" w:unhideWhenUsed="0"/>
+    <w:lsdException w:name="Medium List 2" w:semiHidden="0" w:uiPriority="66" w:unhideWhenUsed="0"/>
+    <w:lsdException w:name="Medium Grid 1" w:semiHidden="0" w:uiPriority="67" w:unhideWhenUsed="0"/>
+    <w:lsdException w:name="Medium Grid 2" w:semiHidden="0" w:uiPriority="68" w:unhideWhenUsed="0"/>
+    <w:lsdException w:name="Medium Grid 3" w:semiHidden="0" w:uiPriority="69" w:unhideWhenUsed="0"/>
+    <w:lsdException w:name="Dark List" w:semiHidden="0" w:uiPriority="70" w:unhideWhenUsed="0"/>
+    <w:lsdException w:name="Colorful Shading" w:semiHidden="0" w:uiPriority="71" w:unhideWhenUsed="0"/>
+    <w:lsdException w:name="Colorful List" w:semiHidden="0" w:uiPriority="72" w:unhideWhenUsed="0"/>
+    <w:lsdException w:name="Colorful Grid" w:semiHidden="0" w:uiPriority="73" w:unhideWhenUsed="0"/>
+    <w:lsdException w:name="Light Shading Accent 1" w:semiHidden="0" w:uiPriority="60" w:unhideWhenUsed="0"/>
+    <w:lsdException w:name="Light List Accent 1" w:semiHidden="0" w:uiPriority="61" w:unhideWhenUsed="0"/>
+    <w:lsdException w:name="Light Grid Accent 1" w:semiHidden="0" w:uiPriority="62" w:unhideWhenUsed="0"/>
+    <w:lsdException w:name="Medium Shading 1 Accent 1" w:semiHidden="0" w:uiPriority="63" w:unhideWhenUsed="0"/>
+    <w:lsdException w:name="Medium Shading 2 Accent 1" w:semiHidden="0" w:uiPriority="64" w:unhideWhenUsed="0"/>
+    <w:lsdException w:name="Medium List 1 Accent 1" w:semiHidden="0" w:uiPriority="65" w:unhideWhenUsed="0"/>
+    <w:lsdException w:name="Revision" w:unhideWhenUsed="0"/>
+    <w:lsdException w:name="List Paragraph" w:semiHidden="0" w:uiPriority="34" w:unhideWhenUsed="0" w:qFormat="1"/>
+    <w:lsdException w:name="Quote" w:semiHidden="0" w:uiPriority="29" w:unhideWhenUsed="0" w:qFormat="1"/>
+    <w:lsdException w:name="Intense Quote" w:semiHidden="0" w:uiPriority="30" w:unhideWhenUsed="0" w:qFormat="1"/>
+    <w:lsdException w:name="Medium List 2 Accent 1" w:semiHidden="0" w:uiPriority="66" w:unhideWhenUsed="0"/>
+    <w:lsdException w:name="Medium Grid 1 Accent 1" w:semiHidden="0" w:uiPriority="67" w:unhideWhenUsed="0"/>
+    <w:lsdException w:name="Medium Grid 2 Accent 1" w:semiHidden="0" w:uiPriority="68" w:unhideWhenUsed="0"/>
+    <w:lsdException w:name="Medium Grid 3 Accent 1" w:semiHidden="0" w:uiPriority="69" w:unhideWhenUsed="0"/>
+    <w:lsdException w:name="Dark List Accent 1" w:semiHidden="0" w:uiPriority="70" w:unhideWhenUsed="0"/>
+    <w:lsdException w:name="Colorful Shading Accent 1" w:semiHidden="0" w:uiPriority="71" w:unhideWhenUsed="0"/>
+    <w:lsdException w:name="Colorful List Accent 1" w:semiHidden="0" w:uiPriority="72" w:unhideWhenUsed="0"/>
+    <w:lsdException w:name="Colorful Grid Accent 1" w:semiHidden="0" w:uiPriority="73" w:unhideWhenUsed="0"/>
+    <w:lsdException w:name="Light Shading Accent 2" w:semiHidden="0" w:uiPriority="60" w:unhideWhenUsed="0"/>
+    <w:lsdException w:name="Light List Accent 2" w:semiHidden="0" w:uiPriority="61" w:unhideWhenUsed="0"/>
+    <w:lsdException w:name="Light Grid Accent 2" w:semiHidden="0" w:uiPriority="62" w:unhideWhenUsed="0"/>
+    <w:lsdException w:name="Medium Shading 1 Accent 2" w:semiHidden="0" w:uiPriority="63" w:unhideWhenUsed="0"/>
+    <w:lsdException w:name="Medium Shading 2 Accent 2" w:semiHidden="0" w:uiPriority="64" w:unhideWhenUsed="0"/>
+    <w:lsdException w:name="Medium List 1 Accent 2" w:semiHidden="0" w:uiPriority="65" w:unhideWhenUsed="0"/>
+    <w:lsdException w:name="Medium List 2 Accent 2" w:semiHidden="0" w:uiPriority="66" w:unhideWhenUsed="0"/>
+    <w:lsdException w:name="Medium Grid 1 Accent 2" w:semiHidden="0" w:uiPriority="67" w:unhideWhenUsed="0"/>
+    <w:lsdException w:name="Medium Grid 2 Accent 2" w:semiHidden="0" w:uiPriority="68" w:unhideWhenUsed="0"/>
+    <w:lsdException w:name="Medium Grid 3 Accent 2" w:semiHidden="0" w:uiPriority="69" w:unhideWhenUsed="0"/>
+    <w:lsdException w:name="Dark List Accent 2" w:semiHidden="0" w:uiPriority="70" w:unhideWhenUsed="0"/>
+    <w:lsdException w:name="Colorful Shading Accent 2" w:semiHidden="0" w:uiPriority="71" w:unhideWhenUsed="0"/>
+    <w:lsdException w:name="Colorful List Accent 2" w:semiHidden="0" w:uiPriority="72" w:unhideWhenUsed="0"/>
+    <w:lsdException w:name="Colorful Grid Accent 2" w:semiHidden="0" w:uiPriority="73" w:unhideWhenUsed="0"/>
+    <w:lsdException w:name="Light Shading Accent 3" w:semiHidden="0" w:uiPriority="60" w:unhideWhenUsed="0"/>
+    <w:lsdException w:name="Light List Accent 3" w:semiHidden="0" w:uiPriority="61" w:unhideWhenUsed="0"/>
+    <w:lsdException w:name="Light Grid Accent 3" w:semiHidden="0" w:uiPriority="62" w:unhideWhenUsed="0"/>
+    <w:lsdException w:name="Medium Shading 1 Accent 3" w:semiHidden="0" w:uiPriority="63" w:unhideWhenUsed="0"/>
+    <w:lsdException w:name="Medium Shading 2 Accent 3" w:semiHidden="0" w:uiPriority="64" w:unhideWhenUsed="0"/>
+    <w:lsdException w:name="Medium List 1 Accent 3" w:semiHidden="0" w:uiPriority="65" w:unhideWhenUsed="0"/>
+    <w:lsdException w:name="Medium List 2 Accent 3" w:semiHidden="0" w:uiPriority="66" w:unhideWhenUsed="0"/>
+    <w:lsdException w:name="Medium Grid 1 Accent 3" w:semiHidden="0" w:uiPriority="67" w:unhideWhenUsed="0"/>
+    <w:lsdException w:name="Medium Grid 2 Accent 3" w:semiHidden="0" w:uiPriority="68" w:unhideWhenUsed="0"/>
+    <w:lsdException w:name="Medium Grid 3 Accent 3" w:semiHidden="0" w:uiPriority="69" w:unhideWhenUsed="0"/>
+    <w:lsdException w:name="Dark List Accent 3" w:semiHidden="0" w:uiPriority="70" w:unhideWhenUsed="0"/>
+    <w:lsdException w:name="Colorful Shading Accent 3" w:semiHidden="0" w:uiPriority="71" w:unhideWhenUsed="0"/>
+    <w:lsdException w:name="Colorful List Accent 3" w:semiHidden="0" w:uiPriority="72" w:unhideWhenUsed="0"/>
+    <w:lsdException w:name="Colorful Grid Accent 3" w:semiHidden="0" w:uiPriority="73" w:unhideWhenUsed="0"/>
+    <w:lsdException w:name="Light Shading Accent 4" w:semiHidden="0" w:uiPriority="60" w:unhideWhenUsed="0"/>
+    <w:lsdException w:name="Light List Accent 4" w:semiHidden="0" w:uiPriority="61" w:unhideWhenUsed="0"/>
+    <w:lsdException w:name="Light Grid Accent 4" w:semiHidden="0" w:uiPriority="62" w:unhideWhenUsed="0"/>
+    <w:lsdException w:name="Medium Shading 1 Accent 4" w:semiHidden="0" w:uiPriority="63" w:unhideWhenUsed="0"/>
+    <w:lsdException w:name="Medium Shading 2 Accent 4" w:semiHidden="0" w:uiPriority="64" w:unhideWhenUsed="0"/>
+    <w:lsdException w:name="Medium List 1 Accent 4" w:semiHidden="0" w:uiPriority="65" w:unhideWhenUsed="0"/>
+    <w:lsdException w:name="Medium List 2 Accent 4" w:semiHidden="0" w:uiPriority="66" w:unhideWhenUsed="0"/>
+    <w:lsdException w:name="Medium Grid 1 Accent 4" w:semiHidden="0" w:uiPriority="67" w:unhideWhenUsed="0"/>
+    <w:lsdException w:name="Medium Grid 2 Accent 4" w:semiHidden="0" w:uiPriority="68" w:unhideWhenUsed="0"/>
+    <w:lsdException w:name="Medium Grid 3 Accent 4" w:semiHidden="0" w:uiPriority="69" w:unhideWhenUsed="0"/>
+    <w:lsdException w:name="Dark List Accent 4" w:semiHidden="0" w:uiPriority="70" w:unhideWhenUsed="0"/>
+    <w:lsdException w:name="Colorful Shading Accent 4" w:semiHidden="0" w:uiPriority="71" w:unhideWhenUsed="0"/>
+    <w:lsdException w:name="Colorful List Accent 4" w:semiHidden="0" w:uiPriority="72" w:unhideWhenUsed="0"/>
+    <w:lsdException w:name="Colorful Grid Accent 4" w:semiHidden="0" w:uiPriority="73" w:unhideWhenUsed="0"/>
+    <w:lsdException w:name="Light Shading Accent 5" w:semiHidden="0" w:uiPriority="60" w:unhideWhenUsed="0"/>
+    <w:lsdException w:name="Light List Accent 5" w:semiHidden="0" w:uiPriority="61" w:unhideWhenUsed="0"/>
+    <w:lsdException w:name="Light Grid Accent 5" w:semiHidden="0" w:uiPriority="62" w:unhideWhenUsed="0"/>
+    <w:lsdException w:name="Medium Shading 1 Accent 5" w:semiHidden="0" w:uiPriority="63" w:unhideWhenUsed="0"/>
+    <w:lsdException w:name="Medium Shading 2 Accent 5" w:semiHidden="0" w:uiPriority="64" w:unhideWhenUsed="0"/>
+    <w:lsdException w:name="Medium List 1 Accent 5" w:semiHidden="0" w:uiPriority="65" w:unhideWhenUsed="0"/>
+    <w:lsdException w:name="Medium List 2 Accent 5" w:semiHidden="0" w:uiPriority="66" w:unhideWhenUsed="0"/>
+    <w:lsdException w:name="Medium Grid 1 Accent 5" w:semiHidden="0" w:uiPriority="67" w:unhideWhenUsed="0"/>
+    <w:lsdException w:name="Medium Grid 2 Accent 5" w:semiHidden="0" w:uiPriority="68" w:unhideWhenUsed="0"/>
+    <w:lsdException w:name="Medium Grid 3 Accent 5" w:semiHidden="0" w:uiPriority="69" w:unhideWhenUsed="0"/>
+    <w:lsdException w:name="Dark List Accent 5" w:semiHidden="0" w:uiPriority="70" w:unhideWhenUsed="0"/>
+    <w:lsdException w:name="Colorful Shading Accent 5" w:semiHidden="0" w:uiPriority="71" w:unhideWhenUsed="0"/>
+    <w:lsdException w:name="Colorful List Accent 5" w:semiHidden="0" w:uiPriority="72" w:unhideWhenUsed="0"/>
+    <w:lsdException w:name="Colorful Grid Accent 5" w:semiHidden="0" w:uiPriority="73" w:unhideWhenUsed="0"/>
+    <w:lsdException w:name="Light Shading Accent 6" w:semiHidden="0" w:uiPriority="60" w:unhideWhenUsed="0"/>
+    <w:lsdException w:name="Light List Accent 6" w:semiHidden="0" w:uiPriority="61" w:unhideWhenUsed="0"/>
+    <w:lsdException w:name="Light Grid Accent 6" w:semiHidden="0" w:uiPriority="62" w:unhideWhenUsed="0"/>
+    <w:lsdException w:name="Medium Shading 1 Accent 6" w:semiHidden="0" w:uiPriority="63" w:unhideWhenUsed="0"/>
+    <w:lsdException w:name="Medium Shading 2 Accent 6" w:semiHidden="0" w:uiPriority="64" w:unhideWhenUsed="0"/>
+    <w:lsdException w:name="Medium List 1 Accent 6" w:semiHidden="0" w:uiPriority="65" w:unhideWhenUsed="0"/>
+    <w:lsdException w:name="Medium List 2 Accent 6" w:semiHidden="0" w:uiPriority="66" w:unhideWhenUsed="0"/>
+    <w:lsdException w:name="Medium Grid 1 Accent 6" w:semiHidden="0" w:uiPriority="67" w:unhideWhenUsed="0"/>
+    <w:lsdException w:name="Medium Grid 2 Accent 6" w:semiHidden="0" w:uiPriority="68" w:unhideWhenUsed="0"/>
+    <w:lsdException w:name="Medium Grid 3 Accent 6" w:semiHidden="0" w:uiPriority="69" w:unhideWhenUsed="0"/>
+    <w:lsdException w:name="Dark List Accent 6" w:semiHidden="0" w:uiPriority="70" w:unhideWhenUsed="0"/>
+    <w:lsdException w:name="Colorful Shading Accent 6" w:semiHidden="0" w:uiPriority="71" w:unhideWhenUsed="0"/>
+    <w:lsdException w:name="Colorful List Accent 6" w:semiHidden="0" w:uiPriority="72" w:unhideWhenUsed="0"/>
+    <w:lsdException w:name="Colorful Grid Accent 6" w:semiHidden="0" w:uiPriority="73" w:unhideWhenUsed="0"/>
+    <w:lsdException w:name="Subtle Emphasis" w:semiHidden="0" w:uiPriority="19" w:unhideWhenUsed="0" w:qFormat="1"/>
+    <w:lsdException w:name="Intense Emphasis" w:semiHidden="0" w:uiPriority="21" w:unhideWhenUsed="0" w:qFormat="1"/>
+    <w:lsdException w:name="Subtle Reference" w:semiHidden="0" w:uiPriority="31" w:unhideWhenUsed="0" w:qFormat="1"/>
+    <w:lsdException w:name="Intense Reference" w:semiHidden="0" w:uiPriority="32" w:unhideWhenUsed="0" w:qFormat="1"/>
+    <w:lsdException w:name="Book Title" w:semiHidden="0" w:uiPriority="33" w:unhideWhenUsed="0" w:qFormat="1"/>
+    <w:lsdException w:name="Bibliography" w:uiPriority="37"/>
+    <w:lsdException w:name="TOC Heading" w:uiPriority="39" w:qFormat="1"/>
+  </w:latentStyles>
+  <w:style w:type="paragraph" w:default="1" w:styleId="Normal">
+    <w:name w:val="Normal"/>
+    <w:qFormat/>
+  </w:style>
+  <w:style w:type="character" w:default="1" w:styleId="DefaultParagraphFont">
+    <w:name w:val="Default Paragraph Font"/>
+    <w:uiPriority w:val="1"/>
+    <w:semiHidden/>
+    <w:unhideWhenUsed/>
+  </w:style>
+  <w:style w:type="table" w:default="1" w:styleId="TableNormal">
+    <w:name w:val="Normal Table"/>
+    <w:uiPriority w:val="99"/>
+    <w:semiHidden/>
+    <w:unhideWhenUsed/>
+    <w:tblPr>
+      <w:tblInd w:w="0" w:type="dxa"/>
+      <w:tblCellMar>
+        <w:top w:w="0" w:type="dxa"/>
+        <w:left w:w="108" w:type="dxa"/>
+        <w:bottom w:w="0" w:type="dxa"/>
+        <w:right w:w="108" w:type="dxa"/>
+      </w:tblCellMar>
+    </w:tblPr>
+  </w:style>
+  <w:style w:type="numbering" w:default="1" w:styleId="NoList">
+    <w:name w:val="No List"/>
+    <w:uiPriority w:val="99"/>
+    <w:semiHidden/>
+    <w:unhideWhenUsed/>
+  </w:style>
+  <w:style w:type="paragraph" w:styleId="ListParagraph">
+    <w:name w:val="List Paragraph"/>
+    <w:basedOn w:val="Normal"/>
+    <w:uiPriority w:val="34"/>
+    <w:qFormat/>
+    <w:rsid w:val="00692B27"/>
+    <w:pPr>
+      <w:ind w:left="720"/>
+      <w:contextualSpacing/>
+    </w:pPr>
+  </w:style>
+  <w:style w:type="table" w:styleId="TableGrid">
+    <w:name w:val="Table Grid"/>
+    <w:basedOn w:val="TableNormal"/>
+    <w:uiPriority w:val="39"/>
+    <w:rsid w:val="008A196D"/>
+    <w:pPr>
+      <w:spacing w:after="0" w:line="240" w:lineRule="auto"/>
+    </w:pPr>
+    <w:tblPr>
+      <w:tblBorders>
+        <w:top w:val="single" w:sz="4" w:space="0" w:color="auto"/>
+        <w:left w:val="single" w:sz="4" w:space="0" w:color="auto"/>
+        <w:bottom w:val="single" w:sz="4" w:space="0" w:color="auto"/>
+        <w:right w:val="single" w:sz="4" w:space="0" w:color="auto"/>
+        <w:insideH w:val="single" w:sz="4" w:space="0" w:color="auto"/>
+        <w:insideV w:val="single" w:sz="4" w:space="0" w:color="auto"/>
+      </w:tblBorders>
+    </w:tblPr>
+  </w:style>
+  <w:style w:type="character" w:styleId="Hyperlink">
+    <w:name w:val="Hyperlink"/>
+    <w:basedOn w:val="DefaultParagraphFont"/>
+    <w:uiPriority w:val="99"/>
+    <w:unhideWhenUsed/>
+    <w:rsid w:val="00492BDE"/>
+    <w:rPr>
+      <w:color w:val="0000FF"/>
+      <w:u w:val="single"/>
+    </w:rPr>
+  </w:style>
+  <w:style w:type="character" w:customStyle="1" w:styleId="UnresolvedMention1">
+    <w:name w:val="Unresolved Mention1"/>
+    <w:basedOn w:val="DefaultParagraphFont"/>
+    <w:uiPriority w:val="99"/>
+    <w:semiHidden/>
+    <w:unhideWhenUsed/>
+    <w:rsid w:val="00492BDE"/>
+    <w:rPr>
+      <w:color w:val="605E5C"/>
+      <w:shd w:val="clear" w:color="auto" w:fill="E1DFDD"/>
+    </w:rPr>
+  </w:style>
+  <w:style w:type="paragraph" w:styleId="Header">
+    <w:name w:val="header"/>
+    <w:basedOn w:val="Normal"/>
+    <w:link w:val="HeaderChar"/>
+    <w:uiPriority w:val="99"/>
+    <w:unhideWhenUsed/>
+    <w:rsid w:val="00A01E4B"/>
+    <w:pPr>
+      <w:tabs>
+        <w:tab w:val="center" w:pos="4680"/>
+        <w:tab w:val="right" w:pos="9360"/>
+      </w:tabs>
+      <w:spacing w:after="0" w:line="240" w:lineRule="auto"/>
+    </w:pPr>
+  </w:style>
+  <w:style w:type="character" w:customStyle="1" w:styleId="HeaderChar">
+    <w:name w:val="Header Char"/>
+    <w:basedOn w:val="DefaultParagraphFont"/>
+    <w:link w:val="Header"/>
+    <w:uiPriority w:val="99"/>
+    <w:rsid w:val="00A01E4B"/>
+  </w:style>
+  <w:style w:type="paragraph" w:styleId="Footer">
+    <w:name w:val="footer"/>
+    <w:basedOn w:val="Normal"/>
+    <w:link w:val="FooterChar"/>
+    <w:uiPriority w:val="99"/>
+    <w:unhideWhenUsed/>
+    <w:rsid w:val="00A01E4B"/>
+    <w:pPr>
+      <w:tabs>
+        <w:tab w:val="center" w:pos="4680"/>
+        <w:tab w:val="right" w:pos="9360"/>
+      </w:tabs>
+      <w:spacing w:after="0" w:line="240" w:lineRule="auto"/>
+    </w:pPr>
+  </w:style>
+  <w:style w:type="character" w:customStyle="1" w:styleId="FooterChar">
+    <w:name w:val="Footer Char"/>
+    <w:basedOn w:val="DefaultParagraphFont"/>
+    <w:link w:val="Footer"/>
+    <w:uiPriority w:val="99"/>
+    <w:rsid w:val="00A01E4B"/>
+  </w:style>
+  <w:style w:type="paragraph" w:styleId="BalloonText">
+    <w:name w:val="Balloon Text"/>
+    <w:basedOn w:val="Normal"/>
+    <w:link w:val="BalloonTextChar"/>
+    <w:uiPriority w:val="99"/>
+    <w:semiHidden/>
+    <w:unhideWhenUsed/>
+    <w:rsid w:val="00134C8B"/>
+    <w:pPr>
+      <w:spacing w:after="0" w:line="240" w:lineRule="auto"/>
+    </w:pPr>
+    <w:rPr>
+      <w:rFonts w:ascii="Segoe UI" w:hAnsi="Segoe UI" w:cs="Segoe UI"/>
+      <w:sz w:val="18"/>
+      <w:szCs w:val="18"/>
+    </w:rPr>
+  </w:style>
+  <w:style w:type="character" w:customStyle="1" w:styleId="BalloonTextChar">
+    <w:name w:val="Balloon Text Char"/>
+    <w:basedOn w:val="DefaultParagraphFont"/>
+    <w:link w:val="BalloonText"/>
+    <w:uiPriority w:val="99"/>
+    <w:semiHidden/>
+    <w:rsid w:val="00134C8B"/>
+    <w:rPr>
+      <w:rFonts w:ascii="Segoe UI" w:hAnsi="Segoe UI" w:cs="Segoe UI"/>
+      <w:sz w:val="18"/>
+      <w:szCs w:val="18"/>
+    </w:rPr>
+  </w:style>
+</w:styles>
+</file>
+
+<file path=word/stylesWithEffects.xml><?xml version="1.0" encoding="utf-8"?>
+<w:styles xmlns:wpc="http://schemas.microsoft.com/office/word/2010/wordprocessingCanvas" xmlns:mc="http://schemas.openxmlformats.org/markup-compatibility/2006" xmlns:o="urn:schemas-microsoft-com:office:office" xmlns:r="http://schemas.openxmlformats.org/officeDocument/2006/relationships" xmlns:m="http://schemas.openxmlformats.org/officeDocument/2006/math" xmlns:v="urn:schemas-microsoft-com:vml" xmlns:wp14="http://schemas.microsoft.com/office/word/2010/wordprocessingDrawing" xmlns:wp="http://schemas.openxmlformats.org/drawingml/2006/wordprocessingDrawing" xmlns:w10="urn:schemas-microsoft-com:office:word" xmlns:w="http://schemas.openxmlformats.org/wordprocessingml/2006/main" xmlns:w14="http://schemas.microsoft.com/office/word/2010/wordml" xmlns:wpg="http://schemas.microsoft.com/office/word/2010/wordprocessingGroup" xmlns:wpi="http://schemas.microsoft.com/office/word/2010/wordprocessingInk" xmlns:wne="http://schemas.microsoft.com/office/word/2006/wordml" xmlns:wps="http://schemas.microsoft.com/office/word/2010/wordprocessingShape" mc:Ignorable="w14 wp14">
+  <w:docDefaults>
+    <w:rPrDefault>
+      <w:rPr>
+        <w:rFonts w:asciiTheme="minorHAnsi" w:eastAsiaTheme="minorHAnsi" w:hAnsiTheme="minorHAnsi" w:cstheme="minorBidi"/>
+        <w:sz w:val="22"/>
+        <w:szCs w:val="22"/>
+        <w:lang w:val="en-US" w:eastAsia="en-US" w:bidi="ar-SA"/>
+      </w:rPr>
+    </w:rPrDefault>
+    <w:pPrDefault>
+      <w:pPr>
+        <w:spacing w:after="160" w:line="259" w:lineRule="auto"/>
+      </w:pPr>
+    </w:pPrDefault>
+  </w:docDefaults>
+  <w:latentStyles w:defLockedState="0" w:defUIPriority="99" w:defSemiHidden="1" w:defUnhideWhenUsed="1" w:defQFormat="0" w:count="267">
+    <w:lsdException w:name="Normal" w:semiHidden="0" w:uiPriority="0" w:unhideWhenUsed="0" w:qFormat="1"/>
+    <w:lsdException w:name="heading 1" w:semiHidden="0" w:uiPriority="9" w:unhideWhenUsed="0" w:qFormat="1"/>
+    <w:lsdException w:name="heading 2" w:uiPriority="9" w:qFormat="1"/>
+    <w:lsdException w:name="heading 3" w:uiPriority="9" w:qFormat="1"/>
+    <w:lsdException w:name="heading 4" w:uiPriority="9" w:qFormat="1"/>
+    <w:lsdException w:name="heading 5" w:uiPriority="9" w:qFormat="1"/>
+    <w:lsdException w:name="heading 6" w:uiPriority="9" w:qFormat="1"/>
+    <w:lsdException w:name="heading 7" w:uiPriority="9" w:qFormat="1"/>
+    <w:lsdException w:name="heading 8" w:uiPriority="9" w:qFormat="1"/>
+    <w:lsdException w:name="heading 9" w:uiPriority="9" w:qFormat="1"/>
+    <w:lsdException w:name="toc 1" w:uiPriority="39"/>
+    <w:lsdException w:name="toc 2" w:uiPriority="39"/>
+    <w:lsdException w:name="toc 3" w:uiPriority="39"/>
+    <w:lsdException w:name="toc 4" w:uiPriority="39"/>
+    <w:lsdException w:name="toc 5" w:uiPriority="39"/>
+    <w:lsdException w:name="toc 6" w:uiPriority="39"/>
+    <w:lsdException w:name="toc 7" w:uiPriority="39"/>
+    <w:lsdException w:name="toc 8" w:uiPriority="39"/>
+    <w:lsdException w:name="toc 9" w:uiPriority="39"/>
+    <w:lsdException w:name="caption" w:uiPriority="35" w:qFormat="1"/>
+    <w:lsdException w:name="Title" w:semiHidden="0" w:uiPriority="10" w:unhideWhenUsed="0" w:qFormat="1"/>
+    <w:lsdException w:name="Default Paragraph Font" w:uiPriority="1"/>
+    <w:lsdException w:name="Subtitle" w:semiHidden="0" w:uiPriority="11" w:unhideWhenUsed="0" w:qFormat="1"/>
+    <w:lsdException w:name="Strong" w:semiHidden="0" w:uiPriority="22" w:unhideWhenUsed="0" w:qFormat="1"/>
+    <w:lsdException w:name="Emphasis" w:semiHidden="0" w:uiPriority="20" w:unhideWhenUsed="0" w:qFormat="1"/>
+    <w:lsdException w:name="Table Grid" w:semiHidden="0" w:uiPriority="39" w:unhideWhenUsed="0"/>
+    <w:lsdException w:name="Placeholder Text" w:unhideWhenUsed="0"/>
+    <w:lsdException w:name="No Spacing" w:semiHidden="0" w:uiPriority="1" w:unhideWhenUsed="0" w:qFormat="1"/>
+    <w:lsdException w:name="Light Shading" w:semiHidden="0" w:uiPriority="60" w:unhideWhenUsed="0"/>
+    <w:lsdException w:name="Light List" w:semiHidden="0" w:uiPriority="61" w:unhideWhenUsed="0"/>
+    <w:lsdException w:name="Light Grid" w:semiHidden="0" w:uiPriority="62" w:unhideWhenUsed="0"/>
+    <w:lsdException w:name="Medium Shading 1" w:semiHidden="0" w:uiPriority="63" w:unhideWhenUsed="0"/>
+    <w:lsdException w:name="Medium Shading 2" w:semiHidden="0" w:uiPriority="64" w:unhideWhenUsed="0"/>
+    <w:lsdException w:name="Medium List 1" w:semiHidden="0" w:uiPriority="65" w:unhideWhenUsed="0"/>
+    <w:lsdException w:name="Medium List 2" w:semiHidden="0" w:uiPriority="66" w:unhideWhenUsed="0"/>
+    <w:lsdException w:name="Medium Grid 1" w:semiHidden="0" w:uiPriority="67" w:unhideWhenUsed="0"/>
+    <w:lsdException w:name="Medium Grid 2" w:semiHidden="0" w:uiPriority="68" w:unhideWhenUsed="0"/>
+    <w:lsdException w:name="Medium Grid 3" w:semiHidden="0" w:uiPriority="69" w:unhideWhenUsed="0"/>
+    <w:lsdException w:name="Dark List" w:semiHidden="0" w:uiPriority="70" w:unhideWhenUsed="0"/>
+    <w:lsdException w:name="Colorful Shading" w:semiHidden="0" w:uiPriority="71" w:unhideWhenUsed="0"/>
+    <w:lsdException w:name="Colorful List" w:semiHidden="0" w:uiPriority="72" w:unhideWhenUsed="0"/>
+    <w:lsdException w:name="Colorful Grid" w:semiHidden="0" w:uiPriority="73" w:unhideWhenUsed="0"/>
+    <w:lsdException w:name="Light Shading Accent 1" w:semiHidden="0" w:uiPriority="60" w:unhideWhenUsed="0"/>
+    <w:lsdException w:name="Light List Accent 1" w:semiHidden="0" w:uiPriority="61" w:unhideWhenUsed="0"/>
+    <w:lsdException w:name="Light Grid Accent 1" w:semiHidden="0" w:uiPriority="62" w:unhideWhenUsed="0"/>
+    <w:lsdException w:name="Medium Shading 1 Accent 1" w:semiHidden="0" w:uiPriority="63" w:unhideWhenUsed="0"/>
+    <w:lsdException w:name="Medium Shading 2 Accent 1" w:semiHidden="0" w:uiPriority="64" w:unhideWhenUsed="0"/>
+    <w:lsdException w:name="Medium List 1 Accent 1" w:semiHidden="0" w:uiPriority="65" w:unhideWhenUsed="0"/>
+    <w:lsdException w:name="Revision" w:unhideWhenUsed="0"/>
+    <w:lsdException w:name="List Paragraph" w:semiHidden="0" w:uiPriority="34" w:unhideWhenUsed="0" w:qFormat="1"/>
+    <w:lsdException w:name="Quote" w:semiHidden="0" w:uiPriority="29" w:unhideWhenUsed="0" w:qFormat="1"/>
+    <w:lsdException w:name="Intense Quote" w:semiHidden="0" w:uiPriority="30" w:unhideWhenUsed="0" w:qFormat="1"/>
+    <w:lsdException w:name="Medium List 2 Accent 1" w:semiHidden="0" w:uiPriority="66" w:unhideWhenUsed="0"/>
+    <w:lsdException w:name="Medium Grid 1 Accent 1" w:semiHidden="0" w:uiPriority="67" w:unhideWhenUsed="0"/>
+    <w:lsdException w:name="Medium Grid 2 Accent 1" w:semiHidden="0" w:uiPriority="68" w:unhideWhenUsed="0"/>
+    <w:lsdException w:name="Medium Grid 3 Accent 1" w:semiHidden="0" w:uiPriority="69" w:unhideWhenUsed="0"/>
+    <w:lsdException w:name="Dark List Accent 1" w:semiHidden="0" w:uiPriority="70" w:unhideWhenUsed="0"/>
+    <w:lsdException w:name="Colorful Shading Accent 1" w:semiHidden="0" w:uiPriority="71" w:unhideWhenUsed="0"/>
+    <w:lsdException w:name="Colorful List Accent 1" w:semiHidden="0" w:uiPriority="72" w:unhideWhenUsed="0"/>
+    <w:lsdException w:name="Colorful Grid Accent 1" w:semiHidden="0" w:uiPriority="73" w:unhideWhenUsed="0"/>
+    <w:lsdException w:name="Light Shading Accent 2" w:semiHidden="0" w:uiPriority="60" w:unhideWhenUsed="0"/>
+    <w:lsdException w:name="Light List Accent 2" w:semiHidden="0" w:uiPriority="61" w:unhideWhenUsed="0"/>
+    <w:lsdException w:name="Light Grid Accent 2" w:semiHidden="0" w:uiPriority="62" w:unhideWhenUsed="0"/>
+    <w:lsdException w:name="Medium Shading 1 Accent 2" w:semiHidden="0" w:uiPriority="63" w:unhideWhenUsed="0"/>
+    <w:lsdException w:name="Medium Shading 2 Accent 2" w:semiHidden="0" w:uiPriority="64" w:unhideWhenUsed="0"/>
+    <w:lsdException w:name="Medium List 1 Accent 2" w:semiHidden="0" w:uiPriority="65" w:unhideWhenUsed="0"/>
+    <w:lsdException w:name="Medium List 2 Accent 2" w:semiHidden="0" w:uiPriority="66" w:unhideWhenUsed="0"/>
+    <w:lsdException w:name="Medium Grid 1 Accent 2" w:semiHidden="0" w:uiPriority="67" w:unhideWhenUsed="0"/>
+    <w:lsdException w:name="Medium Grid 2 Accent 2" w:semiHidden="0" w:uiPriority="68" w:unhideWhenUsed="0"/>
+    <w:lsdException w:name="Medium Grid 3 Accent 2" w:semiHidden="0" w:uiPriority="69" w:unhideWhenUsed="0"/>
+    <w:lsdException w:name="Dark List Accent 2" w:semiHidden="0" w:uiPriority="70" w:unhideWhenUsed="0"/>
+    <w:lsdException w:name="Colorful Shading Accent 2" w:semiHidden="0" w:uiPriority="71" w:unhideWhenUsed="0"/>
+    <w:lsdException w:name="Colorful List Accent 2" w:semiHidden="0" w:uiPriority="72" w:unhideWhenUsed="0"/>
+    <w:lsdException w:name="Colorful Grid Accent 2" w:semiHidden="0" w:uiPriority="73" w:unhideWhenUsed="0"/>
+    <w:lsdException w:name="Light Shading Accent 3" w:semiHidden="0" w:uiPriority="60" w:unhideWhenUsed="0"/>
+    <w:lsdException w:name="Light List Accent 3" w:semiHidden="0" w:uiPriority="61" w:unhideWhenUsed="0"/>
+    <w:lsdException w:name="Light Grid Accent 3" w:semiHidden="0" w:uiPriority="62" w:unhideWhenUsed="0"/>
+    <w:lsdException w:name="Medium Shading 1 Accent 3" w:semiHidden="0" w:uiPriority="63" w:unhideWhenUsed="0"/>
+    <w:lsdException w:name="Medium Shading 2 Accent 3" w:semiHidden="0" w:uiPriority="64" w:unhideWhenUsed="0"/>
+    <w:lsdException w:name="Medium List 1 Accent 3" w:semiHidden="0" w:uiPriority="65" w:unhideWhenUsed="0"/>
+    <w:lsdException w:name="Medium List 2 Accent 3" w:semiHidden="0" w:uiPriority="66" w:unhideWhenUsed="0"/>
+    <w:lsdException w:name="Medium Grid 1 Accent 3" w:semiHidden="0" w:uiPriority="67" w:unhideWhenUsed="0"/>
+    <w:lsdException w:name="Medium Grid 2 Accent 3" w:semiHidden="0" w:uiPriority="68" w:unhideWhenUsed="0"/>
+    <w:lsdException w:name="Medium Grid 3 Accent 3" w:semiHidden="0" w:uiPriority="69" w:unhideWhenUsed="0"/>
+    <w:lsdException w:name="Dark List Accent 3" w:semiHidden="0" w:uiPriority="70" w:unhideWhenUsed="0"/>
+    <w:lsdException w:name="Colorful Shading Accent 3" w:semiHidden="0" w:uiPriority="71" w:unhideWhenUsed="0"/>
+    <w:lsdException w:name="Colorful List Accent 3" w:semiHidden="0" w:uiPriority="72" w:unhideWhenUsed="0"/>
+    <w:lsdException w:name="Colorful Grid Accent 3" w:semiHidden="0" w:uiPriority="73" w:unhideWhenUsed="0"/>
+    <w:lsdException w:name="Light Shading Accent 4" w:semiHidden="0" w:uiPriority="60" w:unhideWhenUsed="0"/>
+    <w:lsdException w:name="Light List Accent 4" w:semiHidden="0" w:uiPriority="61" w:unhideWhenUsed="0"/>
+    <w:lsdException w:name="Light Grid Accent 4" w:semiHidden="0" w:uiPriority="62" w:unhideWhenUsed="0"/>
+    <w:lsdException w:name="Medium Shading 1 Accent 4" w:semiHidden="0" w:uiPriority="63" w:unhideWhenUsed="0"/>
+    <w:lsdException w:name="Medium Shading 2 Accent 4" w:semiHidden="0" w:uiPriority="64" w:unhideWhenUsed="0"/>
+    <w:lsdException w:name="Medium List 1 Accent 4" w:semiHidden="0" w:uiPriority="65" w:unhideWhenUsed="0"/>
+    <w:lsdException w:name="Medium List 2 Accent 4" w:semiHidden="0" w:uiPriority="66" w:unhideWhenUsed="0"/>
+    <w:lsdException w:name="Medium Grid 1 Accent 4" w:semiHidden="0" w:uiPriority="67" w:unhideWhenUsed="0"/>
+    <w:lsdException w:name="Medium Grid 2 Accent 4" w:semiHidden="0" w:uiPriority="68" w:unhideWhenUsed="0"/>
+    <w:lsdException w:name="Medium Grid 3 Accent 4" w:semiHidden="0" w:uiPriority="69" w:unhideWhenUsed="0"/>
+    <w:lsdException w:name="Dark List Accent 4" w:semiHidden="0" w:uiPriority="70" w:unhideWhenUsed="0"/>
+    <w:lsdException w:name="Colorful Shading Accent 4" w:semiHidden="0" w:uiPriority="71" w:unhideWhenUsed="0"/>
+    <w:lsdException w:name="Colorful List Accent 4" w:semiHidden="0" w:uiPriority="72" w:unhideWhenUsed="0"/>
+    <w:lsdException w:name="Colorful Grid Accent 4" w:semiHidden="0" w:uiPriority="73" w:unhideWhenUsed="0"/>
+    <w:lsdException w:name="Light Shading Accent 5" w:semiHidden="0" w:uiPriority="60" w:unhideWhenUsed="0"/>
+    <w:lsdException w:name="Light List Accent 5" w:semiHidden="0" w:uiPriority="61" w:unhideWhenUsed="0"/>
+    <w:lsdException w:name="Light Grid Accent 5" w:semiHidden="0" w:uiPriority="62" w:unhideWhenUsed="0"/>
+    <w:lsdException w:name="Medium Shading 1 Accent 5" w:semiHidden="0" w:uiPriority="63" w:unhideWhenUsed="0"/>
+    <w:lsdException w:name="Medium Shading 2 Accent 5" w:semiHidden="0" w:uiPriority="64" w:unhideWhenUsed="0"/>
+    <w:lsdException w:name="Medium List 1 Accent 5" w:semiHidden="0" w:uiPriority="65" w:unhideWhenUsed="0"/>
+    <w:lsdException w:name="Medium List 2 Accent 5" w:semiHidden="0" w:uiPriority="66" w:unhideWhenUsed="0"/>
+    <w:lsdException w:name="Medium Grid 1 Accent 5" w:semiHidden="0" w:uiPriority="67" w:unhideWhenUsed="0"/>
+    <w:lsdException w:name="Medium Grid 2 Accent 5" w:semiHidden="0" w:uiPriority="68" w:unhideWhenUsed="0"/>
+    <w:lsdException w:name="Medium Grid 3 Accent 5" w:semiHidden="0" w:uiPriority="69" w:unhideWhenUsed="0"/>
+    <w:lsdException w:name="Dark List Accent 5" w:semiHidden="0" w:uiPriority="70" w:unhideWhenUsed="0"/>
+    <w:lsdException w:name="Colorful Shading Accent 5" w:semiHidden="0" w:uiPriority="71" w:unhideWhenUsed="0"/>
+    <w:lsdException w:name="Colorful List Accent 5" w:semiHidden="0" w:uiPriority="72" w:unhideWhenUsed="0"/>
+    <w:lsdException w:name="Colorful Grid Accent 5" w:semiHidden="0" w:uiPriority="73" w:unhideWhenUsed="0"/>
+    <w:lsdException w:name="Light Shading Accent 6" w:semiHidden="0" w:uiPriority="60" w:unhideWhenUsed="0"/>
+    <w:lsdException w:name="Light List Accent 6" w:semiHidden="0" w:uiPriority="61" w:unhideWhenUsed="0"/>
+    <w:lsdException w:name="Light Grid Accent 6" w:semiHidden="0" w:uiPriority="62" w:unhideWhenUsed="0"/>
+    <w:lsdException w:name="Medium Shading 1 Accent 6" w:semiHidden="0" w:uiPriority="63" w:unhideWhenUsed="0"/>
+    <w:lsdException w:name="Medium Shading 2 Accent 6" w:semiHidden="0" w:uiPriority="64" w:unhideWhenUsed="0"/>
+    <w:lsdException w:name="Medium List 1 Accent 6" w:semiHidden="0" w:uiPriority="65" w:unhideWhenUsed="0"/>
+    <w:lsdException w:name="Medium List 2 Accent 6" w:semiHidden="0" w:uiPriority="66" w:unhideWhenUsed="0"/>
+    <w:lsdException w:name="Medium Grid 1 Accent 6" w:semiHidden="0" w:uiPriority="67" w:unhideWhenUsed="0"/>
+    <w:lsdException w:name="Medium Grid 2 Accent 6" w:semiHidden="0" w:uiPriority="68" w:unhideWhenUsed="0"/>
+    <w:lsdException w:name="Medium Grid 3 Accent 6" w:semiHidden="0" w:uiPriority="69" w:unhideWhenUsed="0"/>
+    <w:lsdException w:name="Dark List Accent 6" w:semiHidden="0" w:uiPriority="70" w:unhideWhenUsed="0"/>
+    <w:lsdException w:name="Colorful Shading Accent 6" w:semiHidden="0" w:uiPriority="71" w:unhideWhenUsed="0"/>
+    <w:lsdException w:name="Colorful List Accent 6" w:semiHidden="0" w:uiPriority="72" w:unhideWhenUsed="0"/>
+    <w:lsdException w:name="Colorful Grid Accent 6" w:semiHidden="0" w:uiPriority="73" w:unhideWhenUsed="0"/>
+    <w:lsdException w:name="Subtle Emphasis" w:semiHidden="0" w:uiPriority="19" w:unhideWhenUsed="0" w:qFormat="1"/>
+    <w:lsdException w:name="Intense Emphasis" w:semiHidden="0" w:uiPriority="21" w:unhideWhenUsed="0" w:qFormat="1"/>
+    <w:lsdException w:name="Subtle Reference" w:semiHidden="0" w:uiPriority="31" w:unhideWhenUsed="0" w:qFormat="1"/>
+    <w:lsdException w:name="Intense Reference" w:semiHidden="0" w:uiPriority="32" w:unhideWhenUsed="0" w:qFormat="1"/>
+    <w:lsdException w:name="Book Title" w:semiHidden="0" w:uiPriority="33" w:unhideWhenUsed="0" w:qFormat="1"/>
+    <w:lsdException w:name="Bibliography" w:uiPriority="37"/>
+    <w:lsdException w:name="TOC Heading" w:uiPriority="39" w:qFormat="1"/>
   </w:latentStyles>
   <w:style w:type="paragraph" w:default="1" w:styleId="Normal">
     <w:name w:val="Normal"/>
@@ -15688,7 +17871,7 @@
   <a:extraClrSchemeLst/>
   <a:extLst>
     <a:ext uri="{05A4C25C-085E-4340-85A3-A5531E510DB2}">
-      <thm15:themeFamily xmlns:thm15="http://schemas.microsoft.com/office/thememl/2012/main" name="Office Theme" id="{62F939B6-93AF-4DB8-9C6B-D6C7DFDC589F}" vid="{4A3C46E8-61CC-4603-A589-7422A47A8E4A}"/>
+      <thm15:themeFamily xmlns:thm15="http://schemas.microsoft.com/office/thememl/2012/main" xmlns="" name="Office Theme" id="{62F939B6-93AF-4DB8-9C6B-D6C7DFDC589F}" vid="{4A3C46E8-61CC-4603-A589-7422A47A8E4A}"/>
     </a:ext>
   </a:extLst>
 </a:theme>
@@ -15699,7 +17882,7 @@
 </file>
 
 <file path=customXml/itemProps1.xml><?xml version="1.0" encoding="utf-8"?>
-<ds:datastoreItem xmlns:ds="http://schemas.openxmlformats.org/officeDocument/2006/customXml" ds:itemID="{DAEA53DC-5A19-45D1-B8B5-B5950A687854}">
+<ds:datastoreItem xmlns:ds="http://schemas.openxmlformats.org/officeDocument/2006/customXml" ds:itemID="{B0DF8EEB-77E5-421B-9B53-5BF4CEDC072C}">
   <ds:schemaRefs>
     <ds:schemaRef ds:uri="http://schemas.openxmlformats.org/officeDocument/2006/bibliography"/>
   </ds:schemaRefs>

</xml_diff>

<commit_message>
Adding Pictures to Assembly Instructions
</commit_message>
<xml_diff>
--- a/Assembly Instructions/SPARK_Assembly_Instructions_Update 2.docx
+++ b/Assembly Instructions/SPARK_Assembly_Instructions_Update 2.docx
@@ -1,6 +1,6 @@
 
 <file path=word/document.xml><?xml version="1.0" encoding="utf-8"?>
-<w:document xmlns:wpc="http://schemas.microsoft.com/office/word/2010/wordprocessingCanvas" xmlns:cx="http://schemas.microsoft.com/office/drawing/2014/chartex" xmlns:cx1="http://schemas.microsoft.com/office/drawing/2015/9/8/chartex" xmlns:cx2="http://schemas.microsoft.com/office/drawing/2015/10/21/chartex" xmlns:cx3="http://schemas.microsoft.com/office/drawing/2016/5/9/chartex" xmlns:cx4="http://schemas.microsoft.com/office/drawing/2016/5/10/chartex" xmlns:cx5="http://schemas.microsoft.com/office/drawing/2016/5/11/chartex" xmlns:cx6="http://schemas.microsoft.com/office/drawing/2016/5/12/chartex" xmlns:cx7="http://schemas.microsoft.com/office/drawing/2016/5/13/chartex" xmlns:cx8="http://schemas.microsoft.com/office/drawing/2016/5/14/chartex" xmlns:mc="http://schemas.openxmlformats.org/markup-compatibility/2006" xmlns:aink="http://schemas.microsoft.com/office/drawing/2016/ink" xmlns:am3d="http://schemas.microsoft.com/office/drawing/2017/model3d" xmlns:o="urn:schemas-microsoft-com:office:office" xmlns:r="http://schemas.openxmlformats.org/officeDocument/2006/relationships" xmlns:m="http://schemas.openxmlformats.org/officeDocument/2006/math" xmlns:v="urn:schemas-microsoft-com:vml" xmlns:wp14="http://schemas.microsoft.com/office/word/2010/wordprocessingDrawing" xmlns:wp="http://schemas.openxmlformats.org/drawingml/2006/wordprocessingDrawing" xmlns:w10="urn:schemas-microsoft-com:office:word" xmlns:w="http://schemas.openxmlformats.org/wordprocessingml/2006/main" xmlns:w14="http://schemas.microsoft.com/office/word/2010/wordml" xmlns:w15="http://schemas.microsoft.com/office/word/2012/wordml" xmlns:w16cid="http://schemas.microsoft.com/office/word/2016/wordml/cid" xmlns:w16se="http://schemas.microsoft.com/office/word/2015/wordml/symex" xmlns:wpg="http://schemas.microsoft.com/office/word/2010/wordprocessingGroup" xmlns:wpi="http://schemas.microsoft.com/office/word/2010/wordprocessingInk" xmlns:wne="http://schemas.microsoft.com/office/word/2006/wordml" xmlns:wps="http://schemas.microsoft.com/office/word/2010/wordprocessingShape" mc:Ignorable="w14 w15 w16se w16cid wp14">
+<w:document xmlns:wpc="http://schemas.microsoft.com/office/word/2010/wordprocessingCanvas" xmlns:mc="http://schemas.openxmlformats.org/markup-compatibility/2006" xmlns:o="urn:schemas-microsoft-com:office:office" xmlns:r="http://schemas.openxmlformats.org/officeDocument/2006/relationships" xmlns:m="http://schemas.openxmlformats.org/officeDocument/2006/math" xmlns:v="urn:schemas-microsoft-com:vml" xmlns:wp14="http://schemas.microsoft.com/office/word/2010/wordprocessingDrawing" xmlns:wp="http://schemas.openxmlformats.org/drawingml/2006/wordprocessingDrawing" xmlns:w10="urn:schemas-microsoft-com:office:word" xmlns:w="http://schemas.openxmlformats.org/wordprocessingml/2006/main" xmlns:w14="http://schemas.microsoft.com/office/word/2010/wordml" xmlns:w15="http://schemas.microsoft.com/office/word/2012/wordml" xmlns:wpg="http://schemas.microsoft.com/office/word/2010/wordprocessingGroup" xmlns:wpi="http://schemas.microsoft.com/office/word/2010/wordprocessingInk" xmlns:wne="http://schemas.microsoft.com/office/word/2006/wordml" xmlns:wps="http://schemas.microsoft.com/office/word/2010/wordprocessingShape" mc:Ignorable="w14 w15 wp14">
   <w:body>
     <w:p>
       <w:pPr>
@@ -1049,18 +1049,7 @@
             <w:sz w:val="28"/>
             <w:u w:val="none"/>
           </w:rPr>
-          <w:t>Part IV</w:t>
-        </w:r>
-        <w:r>
-          <w:rPr>
-            <w:rStyle w:val="Hyperlink"/>
-            <w:rFonts w:ascii="Times New Roman" w:hAnsi="Times New Roman"/>
-            <w:b/>
-            <w:noProof/>
-            <w:sz w:val="28"/>
-            <w:u w:val="none"/>
-          </w:rPr>
-          <w:t xml:space="preserve"> – </w:t>
+          <w:t xml:space="preserve">Part IV – </w:t>
         </w:r>
         <w:r>
           <w:rPr>
@@ -1166,18 +1155,7 @@
             <w:sz w:val="28"/>
             <w:u w:val="none"/>
           </w:rPr>
-          <w:t>Part V</w:t>
-        </w:r>
-        <w:r>
-          <w:rPr>
-            <w:rStyle w:val="Hyperlink"/>
-            <w:rFonts w:ascii="Times New Roman" w:hAnsi="Times New Roman"/>
-            <w:b/>
-            <w:noProof/>
-            <w:sz w:val="28"/>
-            <w:u w:val="none"/>
-          </w:rPr>
-          <w:t xml:space="preserve"> – </w:t>
+          <w:t xml:space="preserve">Part V – </w:t>
         </w:r>
         <w:r>
           <w:rPr>
@@ -1389,18 +1367,7 @@
             <w:sz w:val="28"/>
             <w:u w:val="none"/>
           </w:rPr>
-          <w:t>Part VII</w:t>
-        </w:r>
-        <w:r>
-          <w:rPr>
-            <w:rStyle w:val="Hyperlink"/>
-            <w:rFonts w:ascii="Times New Roman" w:hAnsi="Times New Roman"/>
-            <w:b/>
-            <w:noProof/>
-            <w:sz w:val="28"/>
-            <w:u w:val="none"/>
-          </w:rPr>
-          <w:t xml:space="preserve"> – </w:t>
+          <w:t xml:space="preserve">Part VII – </w:t>
         </w:r>
         <w:r>
           <w:rPr>
@@ -1506,18 +1473,7 @@
             <w:sz w:val="28"/>
             <w:u w:val="none"/>
           </w:rPr>
-          <w:t>Part VIII</w:t>
-        </w:r>
-        <w:r>
-          <w:rPr>
-            <w:rStyle w:val="Hyperlink"/>
-            <w:rFonts w:ascii="Times New Roman" w:hAnsi="Times New Roman"/>
-            <w:b/>
-            <w:noProof/>
-            <w:sz w:val="28"/>
-            <w:u w:val="none"/>
-          </w:rPr>
-          <w:t xml:space="preserve"> – </w:t>
+          <w:t xml:space="preserve">Part VIII – </w:t>
         </w:r>
         <w:r>
           <w:rPr>
@@ -1623,18 +1579,7 @@
             <w:sz w:val="28"/>
             <w:u w:val="none"/>
           </w:rPr>
-          <w:t>Part IX</w:t>
-        </w:r>
-        <w:r>
-          <w:rPr>
-            <w:rStyle w:val="Hyperlink"/>
-            <w:rFonts w:ascii="Times New Roman" w:hAnsi="Times New Roman"/>
-            <w:b/>
-            <w:noProof/>
-            <w:sz w:val="28"/>
-            <w:u w:val="none"/>
-          </w:rPr>
-          <w:t xml:space="preserve"> – </w:t>
+          <w:t xml:space="preserve">Part IX – </w:t>
         </w:r>
         <w:r>
           <w:rPr>
@@ -1737,17 +1682,7 @@
             <w:noProof/>
             <w:sz w:val="28"/>
           </w:rPr>
-          <w:t>Part X</w:t>
-        </w:r>
-        <w:r>
-          <w:rPr>
-            <w:rStyle w:val="Hyperlink"/>
-            <w:rFonts w:ascii="Times New Roman" w:hAnsi="Times New Roman"/>
-            <w:b/>
-            <w:noProof/>
-            <w:sz w:val="28"/>
-          </w:rPr>
-          <w:t xml:space="preserve"> - </w:t>
+          <w:t xml:space="preserve">Part X - </w:t>
         </w:r>
         <w:r>
           <w:rPr>
@@ -2055,6 +1990,31 @@
           <w:szCs w:val="24"/>
         </w:rPr>
       </w:pPr>
+      <w:r>
+        <w:rPr>
+          <w:rFonts w:ascii="Times New Roman" w:hAnsi="Times New Roman" w:cs="Times New Roman"/>
+          <w:sz w:val="24"/>
+          <w:szCs w:val="24"/>
+        </w:rPr>
+        <w:t>LTM</w:t>
+      </w:r>
+      <w:r>
+        <w:rPr>
+          <w:rFonts w:ascii="Times New Roman" w:hAnsi="Times New Roman" w:cs="Times New Roman"/>
+          <w:sz w:val="24"/>
+          <w:szCs w:val="24"/>
+        </w:rPr>
+        <w:tab/>
+      </w:r>
+      <w:r>
+        <w:rPr>
+          <w:rFonts w:ascii="Times New Roman" w:hAnsi="Times New Roman" w:cs="Times New Roman"/>
+          <w:sz w:val="24"/>
+          <w:szCs w:val="24"/>
+        </w:rPr>
+        <w:tab/>
+        <w:t>Laboratory Test Model</w:t>
+      </w:r>
     </w:p>
     <w:p>
       <w:pPr>
@@ -6325,16 +6285,6 @@
           <w:szCs w:val="24"/>
           <w:u w:val="none"/>
         </w:rPr>
-      </w:r>
-      <w:r>
-        <w:rPr>
-          <w:rStyle w:val="Hyperlink"/>
-          <w:rFonts w:ascii="Times New Roman" w:eastAsia="Times New Roman" w:hAnsi="Times New Roman" w:cs="Times New Roman"/>
-          <w:color w:val="000000" w:themeColor="text1"/>
-          <w:sz w:val="24"/>
-          <w:szCs w:val="24"/>
-          <w:u w:val="none"/>
-        </w:rPr>
         <w:fldChar w:fldCharType="separate"/>
       </w:r>
       <w:r>
@@ -6442,16 +6392,6 @@
           <w:szCs w:val="24"/>
           <w:u w:val="none"/>
         </w:rPr>
-      </w:r>
-      <w:r>
-        <w:rPr>
-          <w:rStyle w:val="Hyperlink"/>
-          <w:rFonts w:ascii="Times New Roman" w:eastAsia="Times New Roman" w:hAnsi="Times New Roman" w:cs="Times New Roman"/>
-          <w:color w:val="000000" w:themeColor="text1"/>
-          <w:sz w:val="24"/>
-          <w:szCs w:val="24"/>
-          <w:u w:val="none"/>
-        </w:rPr>
         <w:fldChar w:fldCharType="separate"/>
       </w:r>
       <w:r>
@@ -6549,16 +6489,6 @@
           <w:u w:val="none"/>
         </w:rPr>
         <w:instrText xml:space="preserve"> HYPERLINK "https://me.umbc.edu/" </w:instrText>
-      </w:r>
-      <w:r>
-        <w:rPr>
-          <w:rStyle w:val="Hyperlink"/>
-          <w:rFonts w:ascii="Times New Roman" w:eastAsia="Times New Roman" w:hAnsi="Times New Roman" w:cs="Times New Roman"/>
-          <w:color w:val="000000" w:themeColor="text1"/>
-          <w:sz w:val="24"/>
-          <w:szCs w:val="24"/>
-          <w:u w:val="none"/>
-        </w:rPr>
       </w:r>
       <w:r>
         <w:rPr>
@@ -6705,8 +6635,19 @@
           <w:sz w:val="24"/>
           <w:szCs w:val="24"/>
         </w:rPr>
-        <w:t>, Inc</w:t>
-      </w:r>
+        <w:t xml:space="preserve">, </w:t>
+      </w:r>
+      <w:proofErr w:type="spellStart"/>
+      <w:r>
+        <w:rPr>
+          <w:rFonts w:ascii="Times New Roman" w:eastAsia="Times New Roman" w:hAnsi="Times New Roman" w:cs="Times New Roman"/>
+          <w:color w:val="000000" w:themeColor="text1"/>
+          <w:sz w:val="24"/>
+          <w:szCs w:val="24"/>
+        </w:rPr>
+        <w:t>Inc</w:t>
+      </w:r>
+      <w:proofErr w:type="spellEnd"/>
     </w:p>
     <w:p>
       <w:pPr>
@@ -6746,14 +6687,6 @@
           <w:sz w:val="24"/>
           <w:szCs w:val="24"/>
         </w:rPr>
-      </w:r>
-      <w:r>
-        <w:rPr>
-          <w:rFonts w:ascii="Times New Roman" w:eastAsia="Times New Roman" w:hAnsi="Times New Roman" w:cs="Times New Roman"/>
-          <w:color w:val="000000" w:themeColor="text1"/>
-          <w:sz w:val="24"/>
-          <w:szCs w:val="24"/>
-        </w:rPr>
         <w:fldChar w:fldCharType="separate"/>
       </w:r>
       <w:r>
@@ -6763,25 +6696,7 @@
           <w:sz w:val="24"/>
           <w:szCs w:val="24"/>
         </w:rPr>
-        <w:t>https://www</w:t>
-      </w:r>
-      <w:r>
-        <w:rPr>
-          <w:rStyle w:val="Hyperlink"/>
-          <w:rFonts w:ascii="Times New Roman" w:eastAsia="Times New Roman" w:hAnsi="Times New Roman" w:cs="Times New Roman"/>
-          <w:sz w:val="24"/>
-          <w:szCs w:val="24"/>
-        </w:rPr>
-        <w:t>.</w:t>
-      </w:r>
-      <w:r>
-        <w:rPr>
-          <w:rStyle w:val="Hyperlink"/>
-          <w:rFonts w:ascii="Times New Roman" w:eastAsia="Times New Roman" w:hAnsi="Times New Roman" w:cs="Times New Roman"/>
-          <w:sz w:val="24"/>
-          <w:szCs w:val="24"/>
-        </w:rPr>
-        <w:t>electriduct.com/</w:t>
+        <w:t>https://www.electriduct.com/</w:t>
       </w:r>
     </w:p>
     <w:p>
@@ -6930,6 +6845,14 @@
         </w:rPr>
         <w:t>Assemble the G10 shielding</w:t>
       </w:r>
+      <w:r>
+        <w:rPr>
+          <w:rFonts w:ascii="Times New Roman" w:hAnsi="Times New Roman" w:cs="Times New Roman"/>
+          <w:sz w:val="24"/>
+          <w:szCs w:val="24"/>
+        </w:rPr>
+        <w:t xml:space="preserve"> for the VIPE transformer</w:t>
+      </w:r>
     </w:p>
     <w:p>
       <w:pPr>
@@ -6969,6 +6892,22 @@
         </w:rPr>
         <w:t>Screws into the VIPE Insulation Middle Part</w:t>
       </w:r>
+      <w:r>
+        <w:rPr>
+          <w:rFonts w:ascii="Times New Roman" w:hAnsi="Times New Roman" w:cs="Times New Roman"/>
+          <w:sz w:val="24"/>
+          <w:szCs w:val="24"/>
+        </w:rPr>
+        <w:t xml:space="preserve"> (Fig1</w:t>
+      </w:r>
+      <w:r>
+        <w:rPr>
+          <w:rFonts w:ascii="Times New Roman" w:hAnsi="Times New Roman" w:cs="Times New Roman"/>
+          <w:sz w:val="24"/>
+          <w:szCs w:val="24"/>
+        </w:rPr>
+        <w:t>)</w:t>
+      </w:r>
     </w:p>
     <w:p>
       <w:pPr>
@@ -6992,6 +6931,22 @@
         </w:rPr>
         <w:t>Insert -92010A787 M3 14mm Screws into the VIPE Insulation Middle Part</w:t>
       </w:r>
+      <w:r>
+        <w:rPr>
+          <w:rFonts w:ascii="Times New Roman" w:hAnsi="Times New Roman" w:cs="Times New Roman"/>
+          <w:sz w:val="24"/>
+          <w:szCs w:val="24"/>
+        </w:rPr>
+        <w:t xml:space="preserve"> (Fig1</w:t>
+      </w:r>
+      <w:r>
+        <w:rPr>
+          <w:rFonts w:ascii="Times New Roman" w:hAnsi="Times New Roman" w:cs="Times New Roman"/>
+          <w:sz w:val="24"/>
+          <w:szCs w:val="24"/>
+        </w:rPr>
+        <w:t>)</w:t>
+      </w:r>
     </w:p>
     <w:p>
       <w:pPr>
@@ -7042,35 +6997,18 @@
     <w:p>
       <w:pPr>
         <w:pStyle w:val="ListParagraph"/>
-        <w:spacing w:after="0"/>
-        <w:rPr>
-          <w:rFonts w:ascii="Times New Roman" w:hAnsi="Times New Roman" w:cs="Times New Roman"/>
-          <w:sz w:val="24"/>
-          <w:szCs w:val="24"/>
-        </w:rPr>
-      </w:pPr>
-      <w:bookmarkStart w:id="8" w:name="_GoBack"/>
-      <w:bookmarkEnd w:id="8"/>
-      <w:r>
-        <w:rPr>
-          <w:rFonts w:ascii="Times New Roman" w:hAnsi="Times New Roman" w:cs="Times New Roman"/>
+        <w:keepNext/>
+        <w:spacing w:after="0"/>
+      </w:pPr>
+      <w:r>
+        <w:rPr>
           <w:noProof/>
-          <w:sz w:val="24"/>
-          <w:szCs w:val="24"/>
         </w:rPr>
         <w:drawing>
-          <wp:anchor distT="0" distB="0" distL="114300" distR="114300" simplePos="0" relativeHeight="251632128" behindDoc="1" locked="0" layoutInCell="1" allowOverlap="1" wp14:anchorId="52B678B9" wp14:editId="2EBEE2D4">
-            <wp:simplePos x="0" y="0"/>
-            <wp:positionH relativeFrom="column">
-              <wp:posOffset>1314450</wp:posOffset>
-            </wp:positionH>
-            <wp:positionV relativeFrom="paragraph">
-              <wp:posOffset>300990</wp:posOffset>
-            </wp:positionV>
-            <wp:extent cx="3305175" cy="2505075"/>
-            <wp:effectExtent l="0" t="0" r="9525" b="9525"/>
-            <wp:wrapTopAndBottom/>
-            <wp:docPr id="47" name="Picture 47"/>
+          <wp:inline distT="0" distB="0" distL="0" distR="0" wp14:anchorId="315A6029" wp14:editId="4B3F05C9">
+            <wp:extent cx="5943600" cy="2524125"/>
+            <wp:effectExtent l="0" t="0" r="0" b="9525"/>
+            <wp:docPr id="12" name="Picture 12"/>
             <wp:cNvGraphicFramePr>
               <a:graphicFrameLocks xmlns:a="http://schemas.openxmlformats.org/drawingml/2006/main" noChangeAspect="1"/>
             </wp:cNvGraphicFramePr>
@@ -7078,10 +7016,10 @@
               <a:graphicData uri="http://schemas.openxmlformats.org/drawingml/2006/picture">
                 <pic:pic xmlns:pic="http://schemas.openxmlformats.org/drawingml/2006/picture">
                   <pic:nvPicPr>
-                    <pic:cNvPr id="47" name="SG_Assembly_039_Vipe_G10.JPG"/>
+                    <pic:cNvPr id="12" name="Assembly_003_Fig2.png"/>
                     <pic:cNvPicPr/>
                   </pic:nvPicPr>
-                  <pic:blipFill>
+                  <pic:blipFill rotWithShape="1">
                     <a:blip r:embed="rId13">
                       <a:extLst>
                         <a:ext uri="{28A0092B-C50C-407E-A947-70E740481C1C}">
@@ -7089,30 +7027,39 @@
                         </a:ext>
                       </a:extLst>
                     </a:blip>
-                    <a:stretch>
-                      <a:fillRect/>
-                    </a:stretch>
+                    <a:srcRect b="43376"/>
+                    <a:stretch/>
                   </pic:blipFill>
-                  <pic:spPr>
+                  <pic:spPr bwMode="auto">
                     <a:xfrm>
                       <a:off x="0" y="0"/>
-                      <a:ext cx="3305175" cy="2505075"/>
+                      <a:ext cx="5943600" cy="2524125"/>
                     </a:xfrm>
                     <a:prstGeom prst="rect">
                       <a:avLst/>
                     </a:prstGeom>
+                    <a:ln>
+                      <a:noFill/>
+                    </a:ln>
+                    <a:extLst>
+                      <a:ext uri="{53640926-AAD7-44D8-BBD7-CCE9431645EC}">
+                        <a14:shadowObscured xmlns:a14="http://schemas.microsoft.com/office/drawing/2010/main"/>
+                      </a:ext>
+                    </a:extLst>
                   </pic:spPr>
                 </pic:pic>
               </a:graphicData>
             </a:graphic>
-            <wp14:sizeRelH relativeFrom="page">
-              <wp14:pctWidth>0</wp14:pctWidth>
-            </wp14:sizeRelH>
-            <wp14:sizeRelV relativeFrom="page">
-              <wp14:pctHeight>0</wp14:pctHeight>
-            </wp14:sizeRelV>
-          </wp:anchor>
+          </wp:inline>
         </w:drawing>
+      </w:r>
+    </w:p>
+    <w:p>
+      <w:pPr>
+        <w:pStyle w:val="Caption"/>
+      </w:pPr>
+      <w:r>
+        <w:t xml:space="preserve">Fig2 </w:t>
       </w:r>
     </w:p>
     <w:p>
@@ -7160,36 +7107,6 @@
     </w:p>
     <w:p>
       <w:pPr>
-        <w:spacing w:after="0"/>
-        <w:rPr>
-          <w:rFonts w:ascii="Times New Roman" w:hAnsi="Times New Roman" w:cs="Times New Roman"/>
-          <w:sz w:val="24"/>
-          <w:szCs w:val="24"/>
-        </w:rPr>
-      </w:pPr>
-    </w:p>
-    <w:p>
-      <w:pPr>
-        <w:spacing w:after="0"/>
-        <w:rPr>
-          <w:rFonts w:ascii="Times New Roman" w:hAnsi="Times New Roman" w:cs="Times New Roman"/>
-          <w:b/>
-          <w:sz w:val="24"/>
-          <w:szCs w:val="24"/>
-        </w:rPr>
-      </w:pPr>
-      <w:r>
-        <w:rPr>
-          <w:rFonts w:ascii="Times New Roman" w:hAnsi="Times New Roman" w:cs="Times New Roman"/>
-          <w:b/>
-          <w:sz w:val="24"/>
-          <w:szCs w:val="24"/>
-        </w:rPr>
-        <w:t>Step 2</w:t>
-      </w:r>
-    </w:p>
-    <w:p>
-      <w:pPr>
         <w:pStyle w:val="ListParagraph"/>
         <w:numPr>
           <w:ilvl w:val="0"/>
@@ -7208,7 +7125,37 @@
           <w:sz w:val="24"/>
           <w:szCs w:val="24"/>
         </w:rPr>
-        <w:t>Install the VIPE Insulation Bottom</w:t>
+        <w:t>Only 4 screws are necessary to fasten the G10 to the baseplate for the LTM</w:t>
+      </w:r>
+    </w:p>
+    <w:p>
+      <w:pPr>
+        <w:spacing w:after="0"/>
+        <w:rPr>
+          <w:rFonts w:ascii="Times New Roman" w:hAnsi="Times New Roman" w:cs="Times New Roman"/>
+          <w:sz w:val="24"/>
+          <w:szCs w:val="24"/>
+        </w:rPr>
+      </w:pPr>
+    </w:p>
+    <w:p>
+      <w:pPr>
+        <w:spacing w:after="0"/>
+        <w:rPr>
+          <w:rFonts w:ascii="Times New Roman" w:hAnsi="Times New Roman" w:cs="Times New Roman"/>
+          <w:b/>
+          <w:sz w:val="24"/>
+          <w:szCs w:val="24"/>
+        </w:rPr>
+      </w:pPr>
+      <w:r>
+        <w:rPr>
+          <w:rFonts w:ascii="Times New Roman" w:hAnsi="Times New Roman" w:cs="Times New Roman"/>
+          <w:b/>
+          <w:sz w:val="24"/>
+          <w:szCs w:val="24"/>
+        </w:rPr>
+        <w:t>Step 2</w:t>
       </w:r>
     </w:p>
     <w:p>
@@ -7231,6 +7178,29 @@
           <w:sz w:val="24"/>
           <w:szCs w:val="24"/>
         </w:rPr>
+        <w:t>Install the VIPE Insulation Bottom</w:t>
+      </w:r>
+    </w:p>
+    <w:p>
+      <w:pPr>
+        <w:pStyle w:val="ListParagraph"/>
+        <w:numPr>
+          <w:ilvl w:val="0"/>
+          <w:numId w:val="2"/>
+        </w:numPr>
+        <w:spacing w:after="0"/>
+        <w:rPr>
+          <w:rFonts w:ascii="Times New Roman" w:hAnsi="Times New Roman" w:cs="Times New Roman"/>
+          <w:sz w:val="24"/>
+          <w:szCs w:val="24"/>
+        </w:rPr>
+      </w:pPr>
+      <w:r>
+        <w:rPr>
+          <w:rFonts w:ascii="Times New Roman" w:hAnsi="Times New Roman" w:cs="Times New Roman"/>
+          <w:sz w:val="24"/>
+          <w:szCs w:val="24"/>
+        </w:rPr>
         <w:t>Insert the VIPE</w:t>
       </w:r>
       <w:r>
@@ -7278,12 +7248,8 @@
     </w:p>
     <w:p>
       <w:pPr>
-        <w:spacing w:after="0"/>
-        <w:rPr>
-          <w:rFonts w:ascii="Times New Roman" w:hAnsi="Times New Roman" w:cs="Times New Roman"/>
-          <w:sz w:val="24"/>
-          <w:szCs w:val="24"/>
-        </w:rPr>
+        <w:keepNext/>
+        <w:spacing w:after="0"/>
       </w:pPr>
       <w:r>
         <w:rPr>
@@ -7294,18 +7260,10 @@
         </w:rPr>
         <w:lastRenderedPageBreak/>
         <w:drawing>
-          <wp:anchor distT="0" distB="0" distL="114300" distR="114300" simplePos="0" relativeHeight="251659264" behindDoc="0" locked="0" layoutInCell="1" allowOverlap="1" wp14:anchorId="35EC5DA0" wp14:editId="16AA3998">
-            <wp:simplePos x="0" y="0"/>
-            <wp:positionH relativeFrom="column">
-              <wp:posOffset>0</wp:posOffset>
-            </wp:positionH>
-            <wp:positionV relativeFrom="paragraph">
-              <wp:posOffset>0</wp:posOffset>
-            </wp:positionV>
-            <wp:extent cx="5943600" cy="4326255"/>
+          <wp:inline distT="0" distB="0" distL="0" distR="0" wp14:anchorId="16F90089" wp14:editId="15AC09E0">
+            <wp:extent cx="5943600" cy="2590800"/>
             <wp:effectExtent l="0" t="0" r="0" b="0"/>
-            <wp:wrapTopAndBottom/>
-            <wp:docPr id="48" name="Picture 48"/>
+            <wp:docPr id="9" name="Picture 9"/>
             <wp:cNvGraphicFramePr>
               <a:graphicFrameLocks xmlns:a="http://schemas.openxmlformats.org/drawingml/2006/main" noChangeAspect="1"/>
             </wp:cNvGraphicFramePr>
@@ -7313,10 +7271,10 @@
               <a:graphicData uri="http://schemas.openxmlformats.org/drawingml/2006/picture">
                 <pic:pic xmlns:pic="http://schemas.openxmlformats.org/drawingml/2006/picture">
                   <pic:nvPicPr>
-                    <pic:cNvPr id="48" name="SG_Assembly_040_Vipe_G10_Bot.JPG"/>
+                    <pic:cNvPr id="9" name="Assembly_006_Fig3.png"/>
                     <pic:cNvPicPr/>
                   </pic:nvPicPr>
-                  <pic:blipFill>
+                  <pic:blipFill rotWithShape="1">
                     <a:blip r:embed="rId14">
                       <a:extLst>
                         <a:ext uri="{28A0092B-C50C-407E-A947-70E740481C1C}">
@@ -7324,30 +7282,44 @@
                         </a:ext>
                       </a:extLst>
                     </a:blip>
-                    <a:stretch>
-                      <a:fillRect/>
-                    </a:stretch>
+                    <a:srcRect b="41880"/>
+                    <a:stretch/>
                   </pic:blipFill>
-                  <pic:spPr>
+                  <pic:spPr bwMode="auto">
                     <a:xfrm>
                       <a:off x="0" y="0"/>
-                      <a:ext cx="5943600" cy="4326255"/>
+                      <a:ext cx="5943600" cy="2590800"/>
                     </a:xfrm>
                     <a:prstGeom prst="rect">
                       <a:avLst/>
                     </a:prstGeom>
+                    <a:ln>
+                      <a:noFill/>
+                    </a:ln>
+                    <a:extLst>
+                      <a:ext uri="{53640926-AAD7-44D8-BBD7-CCE9431645EC}">
+                        <a14:shadowObscured xmlns:a14="http://schemas.microsoft.com/office/drawing/2010/main"/>
+                      </a:ext>
+                    </a:extLst>
                   </pic:spPr>
                 </pic:pic>
               </a:graphicData>
             </a:graphic>
-            <wp14:sizeRelH relativeFrom="page">
-              <wp14:pctWidth>0</wp14:pctWidth>
-            </wp14:sizeRelH>
-            <wp14:sizeRelV relativeFrom="page">
-              <wp14:pctHeight>0</wp14:pctHeight>
-            </wp14:sizeRelV>
-          </wp:anchor>
+          </wp:inline>
         </w:drawing>
+      </w:r>
+    </w:p>
+    <w:p>
+      <w:pPr>
+        <w:pStyle w:val="Caption"/>
+        <w:rPr>
+          <w:rFonts w:ascii="Times New Roman" w:hAnsi="Times New Roman" w:cs="Times New Roman"/>
+          <w:sz w:val="24"/>
+          <w:szCs w:val="24"/>
+        </w:rPr>
+      </w:pPr>
+      <w:r>
+        <w:t xml:space="preserve">Fig 3 </w:t>
       </w:r>
     </w:p>
     <w:p>
@@ -7509,87 +7481,29 @@
           <w:sz w:val="24"/>
           <w:szCs w:val="24"/>
         </w:rPr>
-        <w:t xml:space="preserve"> screws that pass through the shielding material to your baseplate using one of the two methods explained above. There should be no part of the screw that extends out from the baseplate on the opposite side.  </w:t>
-      </w:r>
-    </w:p>
-    <w:p>
-      <w:pPr>
-        <w:spacing w:after="0"/>
-        <w:rPr>
-          <w:rFonts w:ascii="Times New Roman" w:hAnsi="Times New Roman" w:cs="Times New Roman"/>
-          <w:sz w:val="24"/>
-          <w:szCs w:val="24"/>
-        </w:rPr>
-      </w:pPr>
-    </w:p>
-    <w:p>
-      <w:pPr>
-        <w:spacing w:after="0"/>
-        <w:rPr>
-          <w:rFonts w:ascii="Times New Roman" w:hAnsi="Times New Roman" w:cs="Times New Roman"/>
-          <w:sz w:val="24"/>
-          <w:szCs w:val="24"/>
-        </w:rPr>
-      </w:pPr>
-    </w:p>
-    <w:p>
-      <w:pPr>
-        <w:spacing w:after="0"/>
-        <w:rPr>
-          <w:rFonts w:ascii="Times New Roman" w:hAnsi="Times New Roman" w:cs="Times New Roman"/>
-          <w:sz w:val="24"/>
-          <w:szCs w:val="24"/>
-        </w:rPr>
-      </w:pPr>
-    </w:p>
-    <w:p>
-      <w:pPr>
-        <w:spacing w:after="0"/>
-        <w:rPr>
-          <w:rFonts w:ascii="Times New Roman" w:hAnsi="Times New Roman" w:cs="Times New Roman"/>
-          <w:sz w:val="24"/>
-          <w:szCs w:val="24"/>
-        </w:rPr>
-      </w:pPr>
-    </w:p>
-    <w:p>
-      <w:pPr>
-        <w:spacing w:after="0"/>
-        <w:rPr>
-          <w:rFonts w:ascii="Times New Roman" w:hAnsi="Times New Roman" w:cs="Times New Roman"/>
-          <w:sz w:val="24"/>
-          <w:szCs w:val="24"/>
-        </w:rPr>
-      </w:pPr>
-    </w:p>
-    <w:p>
-      <w:pPr>
-        <w:spacing w:after="0"/>
-        <w:rPr>
-          <w:rFonts w:ascii="Times New Roman" w:hAnsi="Times New Roman" w:cs="Times New Roman"/>
-          <w:sz w:val="24"/>
-          <w:szCs w:val="24"/>
-        </w:rPr>
-      </w:pPr>
-    </w:p>
-    <w:p>
-      <w:pPr>
-        <w:spacing w:after="0"/>
-        <w:rPr>
-          <w:rFonts w:ascii="Times New Roman" w:hAnsi="Times New Roman" w:cs="Times New Roman"/>
-          <w:sz w:val="24"/>
-          <w:szCs w:val="24"/>
-        </w:rPr>
-      </w:pPr>
-    </w:p>
-    <w:p>
-      <w:pPr>
-        <w:spacing w:after="0"/>
-        <w:rPr>
-          <w:rFonts w:ascii="Times New Roman" w:hAnsi="Times New Roman" w:cs="Times New Roman"/>
-          <w:sz w:val="24"/>
-          <w:szCs w:val="24"/>
-        </w:rPr>
+        <w:t xml:space="preserve"> screws that pass through the shielding material to your baseplate using one of the two methods explained above. </w:t>
+      </w:r>
+      <w:r>
+        <w:rPr>
+          <w:rFonts w:ascii="Times New Roman" w:hAnsi="Times New Roman" w:cs="Times New Roman"/>
+          <w:sz w:val="24"/>
+          <w:szCs w:val="24"/>
+        </w:rPr>
+        <w:t xml:space="preserve">If using nuts as shown in Fig4 use 91828A211 M3 SS Hex Nuts. </w:t>
+      </w:r>
+      <w:r>
+        <w:rPr>
+          <w:rFonts w:ascii="Times New Roman" w:hAnsi="Times New Roman" w:cs="Times New Roman"/>
+          <w:sz w:val="24"/>
+          <w:szCs w:val="24"/>
+        </w:rPr>
+        <w:t xml:space="preserve">There should be no part of the screw that extends out from the baseplate on the opposite side.  </w:t>
+      </w:r>
+    </w:p>
+    <w:p>
+      <w:pPr>
+        <w:keepNext/>
+        <w:spacing w:after="0"/>
       </w:pPr>
       <w:r>
         <w:rPr>
@@ -7598,20 +7512,11 @@
           <w:sz w:val="24"/>
           <w:szCs w:val="24"/>
         </w:rPr>
-        <w:lastRenderedPageBreak/>
         <w:drawing>
-          <wp:anchor distT="0" distB="0" distL="114300" distR="114300" simplePos="0" relativeHeight="251649536" behindDoc="0" locked="0" layoutInCell="1" allowOverlap="1" wp14:anchorId="5B60E5D4" wp14:editId="780911B0">
-            <wp:simplePos x="0" y="0"/>
-            <wp:positionH relativeFrom="column">
-              <wp:posOffset>47625</wp:posOffset>
-            </wp:positionH>
-            <wp:positionV relativeFrom="paragraph">
-              <wp:posOffset>0</wp:posOffset>
-            </wp:positionV>
-            <wp:extent cx="5848350" cy="3333750"/>
+          <wp:inline distT="0" distB="0" distL="0" distR="0" wp14:anchorId="24DD797C" wp14:editId="797B5BA7">
+            <wp:extent cx="5943600" cy="2705100"/>
             <wp:effectExtent l="0" t="0" r="0" b="0"/>
-            <wp:wrapTopAndBottom/>
-            <wp:docPr id="46" name="Picture 46"/>
+            <wp:docPr id="13" name="Picture 13"/>
             <wp:cNvGraphicFramePr>
               <a:graphicFrameLocks xmlns:a="http://schemas.openxmlformats.org/drawingml/2006/main" noChangeAspect="1"/>
             </wp:cNvGraphicFramePr>
@@ -7619,10 +7524,10 @@
               <a:graphicData uri="http://schemas.openxmlformats.org/drawingml/2006/picture">
                 <pic:pic xmlns:pic="http://schemas.openxmlformats.org/drawingml/2006/picture">
                   <pic:nvPicPr>
-                    <pic:cNvPr id="46" name="SG_Assembly_038_Vipe.JPG"/>
+                    <pic:cNvPr id="13" name="Assembly_009_Fig4.png"/>
                     <pic:cNvPicPr/>
                   </pic:nvPicPr>
-                  <pic:blipFill>
+                  <pic:blipFill rotWithShape="1">
                     <a:blip r:embed="rId15">
                       <a:extLst>
                         <a:ext uri="{28A0092B-C50C-407E-A947-70E740481C1C}">
@@ -7630,31 +7535,115 @@
                         </a:ext>
                       </a:extLst>
                     </a:blip>
-                    <a:stretch>
-                      <a:fillRect/>
-                    </a:stretch>
+                    <a:srcRect b="39316"/>
+                    <a:stretch/>
                   </pic:blipFill>
-                  <pic:spPr>
+                  <pic:spPr bwMode="auto">
                     <a:xfrm>
                       <a:off x="0" y="0"/>
-                      <a:ext cx="5848350" cy="3333750"/>
+                      <a:ext cx="5943600" cy="2705100"/>
                     </a:xfrm>
                     <a:prstGeom prst="rect">
                       <a:avLst/>
                     </a:prstGeom>
+                    <a:ln>
+                      <a:noFill/>
+                    </a:ln>
+                    <a:extLst>
+                      <a:ext uri="{53640926-AAD7-44D8-BBD7-CCE9431645EC}">
+                        <a14:shadowObscured xmlns:a14="http://schemas.microsoft.com/office/drawing/2010/main"/>
+                      </a:ext>
+                    </a:extLst>
                   </pic:spPr>
                 </pic:pic>
               </a:graphicData>
             </a:graphic>
-            <wp14:sizeRelH relativeFrom="page">
-              <wp14:pctWidth>0</wp14:pctWidth>
-            </wp14:sizeRelH>
-            <wp14:sizeRelV relativeFrom="page">
-              <wp14:pctHeight>0</wp14:pctHeight>
-            </wp14:sizeRelV>
-          </wp:anchor>
+          </wp:inline>
         </w:drawing>
       </w:r>
+    </w:p>
+    <w:p>
+      <w:pPr>
+        <w:pStyle w:val="Caption"/>
+        <w:rPr>
+          <w:rFonts w:ascii="Times New Roman" w:hAnsi="Times New Roman" w:cs="Times New Roman"/>
+          <w:sz w:val="24"/>
+          <w:szCs w:val="24"/>
+        </w:rPr>
+      </w:pPr>
+      <w:r>
+        <w:t xml:space="preserve">Fig 4 </w:t>
+      </w:r>
+    </w:p>
+    <w:p>
+      <w:pPr>
+        <w:spacing w:after="0"/>
+        <w:rPr>
+          <w:rFonts w:ascii="Times New Roman" w:hAnsi="Times New Roman" w:cs="Times New Roman"/>
+          <w:sz w:val="24"/>
+          <w:szCs w:val="24"/>
+        </w:rPr>
+      </w:pPr>
+    </w:p>
+    <w:p>
+      <w:pPr>
+        <w:spacing w:after="0"/>
+        <w:rPr>
+          <w:rFonts w:ascii="Times New Roman" w:hAnsi="Times New Roman" w:cs="Times New Roman"/>
+          <w:sz w:val="24"/>
+          <w:szCs w:val="24"/>
+        </w:rPr>
+      </w:pPr>
+    </w:p>
+    <w:p>
+      <w:pPr>
+        <w:spacing w:after="0"/>
+        <w:rPr>
+          <w:rFonts w:ascii="Times New Roman" w:hAnsi="Times New Roman" w:cs="Times New Roman"/>
+          <w:sz w:val="24"/>
+          <w:szCs w:val="24"/>
+        </w:rPr>
+      </w:pPr>
+    </w:p>
+    <w:p>
+      <w:pPr>
+        <w:spacing w:after="0"/>
+        <w:rPr>
+          <w:rFonts w:ascii="Times New Roman" w:hAnsi="Times New Roman" w:cs="Times New Roman"/>
+          <w:sz w:val="24"/>
+          <w:szCs w:val="24"/>
+        </w:rPr>
+      </w:pPr>
+    </w:p>
+    <w:p>
+      <w:pPr>
+        <w:spacing w:after="0"/>
+        <w:rPr>
+          <w:rFonts w:ascii="Times New Roman" w:hAnsi="Times New Roman" w:cs="Times New Roman"/>
+          <w:sz w:val="24"/>
+          <w:szCs w:val="24"/>
+        </w:rPr>
+      </w:pPr>
+    </w:p>
+    <w:p>
+      <w:pPr>
+        <w:spacing w:after="0"/>
+        <w:rPr>
+          <w:rFonts w:ascii="Times New Roman" w:hAnsi="Times New Roman" w:cs="Times New Roman"/>
+          <w:sz w:val="24"/>
+          <w:szCs w:val="24"/>
+        </w:rPr>
+      </w:pPr>
+    </w:p>
+    <w:p>
+      <w:pPr>
+        <w:spacing w:after="0"/>
+        <w:rPr>
+          <w:rFonts w:ascii="Times New Roman" w:hAnsi="Times New Roman" w:cs="Times New Roman"/>
+          <w:sz w:val="24"/>
+          <w:szCs w:val="24"/>
+        </w:rPr>
+      </w:pPr>
     </w:p>
     <w:p>
       <w:pPr>
@@ -7853,7 +7842,6 @@
           <w:sz w:val="24"/>
           <w:szCs w:val="24"/>
         </w:rPr>
-        <w:lastRenderedPageBreak/>
         <w:t>Step 5</w:t>
       </w:r>
     </w:p>
@@ -7877,8 +7865,10 @@
           <w:sz w:val="24"/>
           <w:szCs w:val="24"/>
         </w:rPr>
-        <w:t>Wiring the transformer</w:t>
-      </w:r>
+        <w:t>Now start preparing the transformer for attachment to the G10 insulation</w:t>
+      </w:r>
+      <w:bookmarkStart w:id="8" w:name="_GoBack"/>
+      <w:bookmarkEnd w:id="8"/>
     </w:p>
     <w:p>
       <w:pPr>
@@ -8066,6 +8056,7 @@
           <w:sz w:val="24"/>
           <w:szCs w:val="24"/>
         </w:rPr>
+        <w:lastRenderedPageBreak/>
         <w:t>Insert the Transformer into the mesh shielding making sure about 1.5” hangs over each end of the Transformer.</w:t>
       </w:r>
     </w:p>
@@ -9676,25 +9667,7 @@
           <w:sz w:val="24"/>
           <w:szCs w:val="24"/>
         </w:rPr>
-        <w:t xml:space="preserve">The wire should be </w:t>
-      </w:r>
-      <w:proofErr w:type="gramStart"/>
-      <w:r>
-        <w:rPr>
-          <w:rFonts w:ascii="Times New Roman" w:hAnsi="Times New Roman" w:cs="Times New Roman"/>
-          <w:sz w:val="24"/>
-          <w:szCs w:val="24"/>
-        </w:rPr>
-        <w:t>ran</w:t>
-      </w:r>
-      <w:proofErr w:type="gramEnd"/>
-      <w:r>
-        <w:rPr>
-          <w:rFonts w:ascii="Times New Roman" w:hAnsi="Times New Roman" w:cs="Times New Roman"/>
-          <w:sz w:val="24"/>
-          <w:szCs w:val="24"/>
-        </w:rPr>
-        <w:t xml:space="preserve"> through the set screw hole </w:t>
+        <w:t xml:space="preserve">The wire should be ran through the set screw hole </w:t>
       </w:r>
       <w:r>
         <w:rPr>
@@ -11923,7 +11896,43 @@
           <w:sz w:val="24"/>
           <w:szCs w:val="24"/>
         </w:rPr>
-        <w:t xml:space="preserve"> software). It assumes one already has a Raspberry Pi 3 or Raspberry Pi 3+ running Raspbian Stretch (both the Lite and Desktop variants are acceptable). A basic familiarity with Linux as well as an understanding of basic Linux console commands (specifically: $mv, $cp, $rm, $</w:t>
+        <w:t xml:space="preserve"> software). It assumes one already has a Raspberry Pi 3 or Raspberry Pi 3+ running Raspbian Stretch (both the Lite and Desktop variants are acceptable). A basic familiarity with Linux as well as an understanding of basic Linux console commands (specifically: $mv, $</w:t>
+      </w:r>
+      <w:proofErr w:type="spellStart"/>
+      <w:r>
+        <w:rPr>
+          <w:rFonts w:ascii="Times New Roman" w:hAnsi="Times New Roman" w:cs="Times New Roman"/>
+          <w:sz w:val="24"/>
+          <w:szCs w:val="24"/>
+        </w:rPr>
+        <w:t>cp</w:t>
+      </w:r>
+      <w:proofErr w:type="spellEnd"/>
+      <w:r>
+        <w:rPr>
+          <w:rFonts w:ascii="Times New Roman" w:hAnsi="Times New Roman" w:cs="Times New Roman"/>
+          <w:sz w:val="24"/>
+          <w:szCs w:val="24"/>
+        </w:rPr>
+        <w:t>, $</w:t>
+      </w:r>
+      <w:proofErr w:type="spellStart"/>
+      <w:r>
+        <w:rPr>
+          <w:rFonts w:ascii="Times New Roman" w:hAnsi="Times New Roman" w:cs="Times New Roman"/>
+          <w:sz w:val="24"/>
+          <w:szCs w:val="24"/>
+        </w:rPr>
+        <w:t>rm</w:t>
+      </w:r>
+      <w:proofErr w:type="spellEnd"/>
+      <w:r>
+        <w:rPr>
+          <w:rFonts w:ascii="Times New Roman" w:hAnsi="Times New Roman" w:cs="Times New Roman"/>
+          <w:sz w:val="24"/>
+          <w:szCs w:val="24"/>
+        </w:rPr>
+        <w:t>, $</w:t>
       </w:r>
       <w:proofErr w:type="spellStart"/>
       <w:r>
@@ -12196,7 +12205,6 @@
         <w:t>/</w:t>
       </w:r>
       <w:proofErr w:type="spellStart"/>
-      <w:proofErr w:type="gramStart"/>
       <w:r>
         <w:rPr>
           <w:rFonts w:ascii="Times New Roman" w:hAnsi="Times New Roman" w:cs="Times New Roman"/>
@@ -12206,7 +12214,6 @@
         <w:t>rules.d</w:t>
       </w:r>
       <w:proofErr w:type="spellEnd"/>
-      <w:proofErr w:type="gramEnd"/>
     </w:p>
     <w:p>
       <w:pPr>
@@ -12922,7 +12929,7 @@
           <w:sz w:val="24"/>
           <w:szCs w:val="48"/>
         </w:rPr>
-        <w:t xml:space="preserve">/sample-code/c). To run the program, simply use the command </w:t>
+        <w:t>/sample-code/c). To run the program, simply use the command $</w:t>
       </w:r>
       <w:proofErr w:type="gramStart"/>
       <w:r>
@@ -12931,7 +12938,7 @@
           <w:sz w:val="24"/>
           <w:szCs w:val="48"/>
         </w:rPr>
-        <w:t>$./</w:t>
+        <w:t>./</w:t>
       </w:r>
       <w:proofErr w:type="gramEnd"/>
       <w:r>
@@ -13048,25 +13055,7 @@
           <w:sz w:val="24"/>
           <w:szCs w:val="48"/>
         </w:rPr>
-        <w:t xml:space="preserve">. These text files can then be copied </w:t>
-      </w:r>
-      <w:proofErr w:type="gramStart"/>
-      <w:r>
-        <w:rPr>
-          <w:rFonts w:ascii="Times New Roman" w:hAnsi="Times New Roman" w:cs="Times New Roman"/>
-          <w:sz w:val="24"/>
-          <w:szCs w:val="48"/>
-        </w:rPr>
-        <w:t>off of</w:t>
-      </w:r>
-      <w:proofErr w:type="gramEnd"/>
-      <w:r>
-        <w:rPr>
-          <w:rFonts w:ascii="Times New Roman" w:hAnsi="Times New Roman" w:cs="Times New Roman"/>
-          <w:sz w:val="24"/>
-          <w:szCs w:val="48"/>
-        </w:rPr>
-        <w:t xml:space="preserve"> the pi to a windows machine (see the </w:t>
+        <w:t xml:space="preserve">. These text files can then be copied off of the pi to a windows machine (see the </w:t>
       </w:r>
       <w:proofErr w:type="spellStart"/>
       <w:r>
@@ -13170,25 +13159,7 @@
           <w:sz w:val="24"/>
           <w:szCs w:val="48"/>
         </w:rPr>
-        <w:t xml:space="preserve"> or </w:t>
-      </w:r>
-      <w:proofErr w:type="gramStart"/>
-      <w:r>
-        <w:rPr>
-          <w:rFonts w:ascii="Times New Roman" w:hAnsi="Times New Roman" w:cs="Times New Roman"/>
-          <w:sz w:val="24"/>
-          <w:szCs w:val="48"/>
-        </w:rPr>
-        <w:t>both of these</w:t>
-      </w:r>
-      <w:proofErr w:type="gramEnd"/>
-      <w:r>
-        <w:rPr>
-          <w:rFonts w:ascii="Times New Roman" w:hAnsi="Times New Roman" w:cs="Times New Roman"/>
-          <w:sz w:val="24"/>
-          <w:szCs w:val="48"/>
-        </w:rPr>
-        <w:t xml:space="preserve"> programs fails, try appending “</w:t>
+        <w:t xml:space="preserve"> or both of these programs fails, try appending “</w:t>
       </w:r>
       <w:proofErr w:type="spellStart"/>
       <w:r>
@@ -13477,25 +13448,7 @@
           <w:sz w:val="24"/>
           <w:szCs w:val="48"/>
         </w:rPr>
-        <w:t xml:space="preserve"> program was set to run automatically on boot so that once the appropriate pressure was reached, the pi could be </w:t>
-      </w:r>
-      <w:proofErr w:type="gramStart"/>
-      <w:r>
-        <w:rPr>
-          <w:rFonts w:ascii="Times New Roman" w:hAnsi="Times New Roman" w:cs="Times New Roman"/>
-          <w:sz w:val="24"/>
-          <w:szCs w:val="48"/>
-        </w:rPr>
-        <w:t>powered</w:t>
-      </w:r>
-      <w:proofErr w:type="gramEnd"/>
-      <w:r>
-        <w:rPr>
-          <w:rFonts w:ascii="Times New Roman" w:hAnsi="Times New Roman" w:cs="Times New Roman"/>
-          <w:sz w:val="24"/>
-          <w:szCs w:val="48"/>
-        </w:rPr>
-        <w:t xml:space="preserve"> and the test would begin automatically. This section will lay out how any program can be made to run automatically. It is worth noting that where program timing is involved, one should allow between 1 and 2 minutes for the pi to boot before the program will begin (this can vary based on what else is installed on the pi).</w:t>
+        <w:t xml:space="preserve"> program was set to run automatically on boot so that once the appropriate pressure was reached, the pi could be powered and the test would begin automatically. This section will lay out how any program can be made to run automatically. It is worth noting that where program timing is involved, one should allow between 1 and 2 minutes for the pi to boot before the program will begin (this can vary based on what else is installed on the pi).</w:t>
       </w:r>
     </w:p>
     <w:p>
@@ -15322,7 +15275,7 @@
 </file>
 
 <file path=word/endnotes.xml><?xml version="1.0" encoding="utf-8"?>
-<w:endnotes xmlns:wpc="http://schemas.microsoft.com/office/word/2010/wordprocessingCanvas" xmlns:cx="http://schemas.microsoft.com/office/drawing/2014/chartex" xmlns:cx1="http://schemas.microsoft.com/office/drawing/2015/9/8/chartex" xmlns:cx2="http://schemas.microsoft.com/office/drawing/2015/10/21/chartex" xmlns:cx3="http://schemas.microsoft.com/office/drawing/2016/5/9/chartex" xmlns:cx4="http://schemas.microsoft.com/office/drawing/2016/5/10/chartex" xmlns:cx5="http://schemas.microsoft.com/office/drawing/2016/5/11/chartex" xmlns:cx6="http://schemas.microsoft.com/office/drawing/2016/5/12/chartex" xmlns:cx7="http://schemas.microsoft.com/office/drawing/2016/5/13/chartex" xmlns:cx8="http://schemas.microsoft.com/office/drawing/2016/5/14/chartex" xmlns:mc="http://schemas.openxmlformats.org/markup-compatibility/2006" xmlns:aink="http://schemas.microsoft.com/office/drawing/2016/ink" xmlns:am3d="http://schemas.microsoft.com/office/drawing/2017/model3d" xmlns:o="urn:schemas-microsoft-com:office:office" xmlns:r="http://schemas.openxmlformats.org/officeDocument/2006/relationships" xmlns:m="http://schemas.openxmlformats.org/officeDocument/2006/math" xmlns:v="urn:schemas-microsoft-com:vml" xmlns:wp14="http://schemas.microsoft.com/office/word/2010/wordprocessingDrawing" xmlns:wp="http://schemas.openxmlformats.org/drawingml/2006/wordprocessingDrawing" xmlns:w10="urn:schemas-microsoft-com:office:word" xmlns:w="http://schemas.openxmlformats.org/wordprocessingml/2006/main" xmlns:w14="http://schemas.microsoft.com/office/word/2010/wordml" xmlns:w15="http://schemas.microsoft.com/office/word/2012/wordml" xmlns:w16cid="http://schemas.microsoft.com/office/word/2016/wordml/cid" xmlns:w16se="http://schemas.microsoft.com/office/word/2015/wordml/symex" xmlns:wpg="http://schemas.microsoft.com/office/word/2010/wordprocessingGroup" xmlns:wpi="http://schemas.microsoft.com/office/word/2010/wordprocessingInk" xmlns:wne="http://schemas.microsoft.com/office/word/2006/wordml" xmlns:wps="http://schemas.microsoft.com/office/word/2010/wordprocessingShape" mc:Ignorable="w14 w15 w16se w16cid wp14">
+<w:endnotes xmlns:wpc="http://schemas.microsoft.com/office/word/2010/wordprocessingCanvas" xmlns:mc="http://schemas.openxmlformats.org/markup-compatibility/2006" xmlns:o="urn:schemas-microsoft-com:office:office" xmlns:r="http://schemas.openxmlformats.org/officeDocument/2006/relationships" xmlns:m="http://schemas.openxmlformats.org/officeDocument/2006/math" xmlns:v="urn:schemas-microsoft-com:vml" xmlns:wp14="http://schemas.microsoft.com/office/word/2010/wordprocessingDrawing" xmlns:wp="http://schemas.openxmlformats.org/drawingml/2006/wordprocessingDrawing" xmlns:w10="urn:schemas-microsoft-com:office:word" xmlns:w="http://schemas.openxmlformats.org/wordprocessingml/2006/main" xmlns:w14="http://schemas.microsoft.com/office/word/2010/wordml" xmlns:w15="http://schemas.microsoft.com/office/word/2012/wordml" xmlns:wpg="http://schemas.microsoft.com/office/word/2010/wordprocessingGroup" xmlns:wpi="http://schemas.microsoft.com/office/word/2010/wordprocessingInk" xmlns:wne="http://schemas.microsoft.com/office/word/2006/wordml" xmlns:wps="http://schemas.microsoft.com/office/word/2010/wordprocessingShape" mc:Ignorable="w14 w15 wp14">
   <w:endnote w:type="separator" w:id="-1">
     <w:p>
       <w:pPr>
@@ -15347,7 +15300,7 @@
 </file>
 
 <file path=word/footer1.xml><?xml version="1.0" encoding="utf-8"?>
-<w:ftr xmlns:wpc="http://schemas.microsoft.com/office/word/2010/wordprocessingCanvas" xmlns:cx="http://schemas.microsoft.com/office/drawing/2014/chartex" xmlns:cx1="http://schemas.microsoft.com/office/drawing/2015/9/8/chartex" xmlns:cx2="http://schemas.microsoft.com/office/drawing/2015/10/21/chartex" xmlns:cx3="http://schemas.microsoft.com/office/drawing/2016/5/9/chartex" xmlns:cx4="http://schemas.microsoft.com/office/drawing/2016/5/10/chartex" xmlns:cx5="http://schemas.microsoft.com/office/drawing/2016/5/11/chartex" xmlns:cx6="http://schemas.microsoft.com/office/drawing/2016/5/12/chartex" xmlns:cx7="http://schemas.microsoft.com/office/drawing/2016/5/13/chartex" xmlns:cx8="http://schemas.microsoft.com/office/drawing/2016/5/14/chartex" xmlns:mc="http://schemas.openxmlformats.org/markup-compatibility/2006" xmlns:aink="http://schemas.microsoft.com/office/drawing/2016/ink" xmlns:am3d="http://schemas.microsoft.com/office/drawing/2017/model3d" xmlns:o="urn:schemas-microsoft-com:office:office" xmlns:r="http://schemas.openxmlformats.org/officeDocument/2006/relationships" xmlns:m="http://schemas.openxmlformats.org/officeDocument/2006/math" xmlns:v="urn:schemas-microsoft-com:vml" xmlns:wp14="http://schemas.microsoft.com/office/word/2010/wordprocessingDrawing" xmlns:wp="http://schemas.openxmlformats.org/drawingml/2006/wordprocessingDrawing" xmlns:w10="urn:schemas-microsoft-com:office:word" xmlns:w="http://schemas.openxmlformats.org/wordprocessingml/2006/main" xmlns:w14="http://schemas.microsoft.com/office/word/2010/wordml" xmlns:w15="http://schemas.microsoft.com/office/word/2012/wordml" xmlns:w16cid="http://schemas.microsoft.com/office/word/2016/wordml/cid" xmlns:w16se="http://schemas.microsoft.com/office/word/2015/wordml/symex" xmlns:wpg="http://schemas.microsoft.com/office/word/2010/wordprocessingGroup" xmlns:wpi="http://schemas.microsoft.com/office/word/2010/wordprocessingInk" xmlns:wne="http://schemas.microsoft.com/office/word/2006/wordml" xmlns:wps="http://schemas.microsoft.com/office/word/2010/wordprocessingShape" mc:Ignorable="w14 w15 w16se w16cid wp14">
+<w:ftr xmlns:wpc="http://schemas.microsoft.com/office/word/2010/wordprocessingCanvas" xmlns:mc="http://schemas.openxmlformats.org/markup-compatibility/2006" xmlns:o="urn:schemas-microsoft-com:office:office" xmlns:r="http://schemas.openxmlformats.org/officeDocument/2006/relationships" xmlns:m="http://schemas.openxmlformats.org/officeDocument/2006/math" xmlns:v="urn:schemas-microsoft-com:vml" xmlns:wp14="http://schemas.microsoft.com/office/word/2010/wordprocessingDrawing" xmlns:wp="http://schemas.openxmlformats.org/drawingml/2006/wordprocessingDrawing" xmlns:w10="urn:schemas-microsoft-com:office:word" xmlns:w="http://schemas.openxmlformats.org/wordprocessingml/2006/main" xmlns:w14="http://schemas.microsoft.com/office/word/2010/wordml" xmlns:w15="http://schemas.microsoft.com/office/word/2012/wordml" xmlns:wpg="http://schemas.microsoft.com/office/word/2010/wordprocessingGroup" xmlns:wpi="http://schemas.microsoft.com/office/word/2010/wordprocessingInk" xmlns:wne="http://schemas.microsoft.com/office/word/2006/wordml" xmlns:wps="http://schemas.microsoft.com/office/word/2010/wordprocessingShape" mc:Ignorable="w14 w15 wp14">
   <w:p>
     <w:pPr>
       <w:pStyle w:val="Footer"/>
@@ -15428,7 +15381,7 @@
         </mc:Choice>
         <mc:Fallback>
           <w:pict>
-            <v:oval w14:anchorId="32A43A30" id="Oval 5" o:spid="_x0000_s1026" style="position:absolute;margin-left:418.45pt;margin-top:-16.65pt;width:92.4pt;height:50.85pt;z-index:251647488;visibility:visible;mso-wrap-style:square;mso-wrap-distance-left:9pt;mso-wrap-distance-top:0;mso-wrap-distance-right:9pt;mso-wrap-distance-bottom:0;mso-position-horizontal:absolute;mso-position-horizontal-relative:text;mso-position-vertical:absolute;mso-position-vertical-relative:text;v-text-anchor:middle" o:gfxdata="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" fillcolor="white [3212]" stroked="f" strokeweight="1pt">
+            <v:oval w14:anchorId="3AABA985" id="Oval 5" o:spid="_x0000_s1026" style="position:absolute;margin-left:418.45pt;margin-top:-16.65pt;width:92.4pt;height:50.85pt;z-index:251647488;visibility:visible;mso-wrap-style:square;mso-wrap-distance-left:9pt;mso-wrap-distance-top:0;mso-wrap-distance-right:9pt;mso-wrap-distance-bottom:0;mso-position-horizontal:absolute;mso-position-horizontal-relative:text;mso-position-vertical:absolute;mso-position-vertical-relative:text;v-text-anchor:middle" o:gfxdata="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" fillcolor="white [3212]" stroked="f" strokeweight="1pt">
               <v:fill opacity="16448f"/>
               <v:stroke joinstyle="miter"/>
             </v:oval>
@@ -15538,7 +15491,7 @@
 </file>
 
 <file path=word/footnotes.xml><?xml version="1.0" encoding="utf-8"?>
-<w:footnotes xmlns:wpc="http://schemas.microsoft.com/office/word/2010/wordprocessingCanvas" xmlns:cx="http://schemas.microsoft.com/office/drawing/2014/chartex" xmlns:cx1="http://schemas.microsoft.com/office/drawing/2015/9/8/chartex" xmlns:cx2="http://schemas.microsoft.com/office/drawing/2015/10/21/chartex" xmlns:cx3="http://schemas.microsoft.com/office/drawing/2016/5/9/chartex" xmlns:cx4="http://schemas.microsoft.com/office/drawing/2016/5/10/chartex" xmlns:cx5="http://schemas.microsoft.com/office/drawing/2016/5/11/chartex" xmlns:cx6="http://schemas.microsoft.com/office/drawing/2016/5/12/chartex" xmlns:cx7="http://schemas.microsoft.com/office/drawing/2016/5/13/chartex" xmlns:cx8="http://schemas.microsoft.com/office/drawing/2016/5/14/chartex" xmlns:mc="http://schemas.openxmlformats.org/markup-compatibility/2006" xmlns:aink="http://schemas.microsoft.com/office/drawing/2016/ink" xmlns:am3d="http://schemas.microsoft.com/office/drawing/2017/model3d" xmlns:o="urn:schemas-microsoft-com:office:office" xmlns:r="http://schemas.openxmlformats.org/officeDocument/2006/relationships" xmlns:m="http://schemas.openxmlformats.org/officeDocument/2006/math" xmlns:v="urn:schemas-microsoft-com:vml" xmlns:wp14="http://schemas.microsoft.com/office/word/2010/wordprocessingDrawing" xmlns:wp="http://schemas.openxmlformats.org/drawingml/2006/wordprocessingDrawing" xmlns:w10="urn:schemas-microsoft-com:office:word" xmlns:w="http://schemas.openxmlformats.org/wordprocessingml/2006/main" xmlns:w14="http://schemas.microsoft.com/office/word/2010/wordml" xmlns:w15="http://schemas.microsoft.com/office/word/2012/wordml" xmlns:w16cid="http://schemas.microsoft.com/office/word/2016/wordml/cid" xmlns:w16se="http://schemas.microsoft.com/office/word/2015/wordml/symex" xmlns:wpg="http://schemas.microsoft.com/office/word/2010/wordprocessingGroup" xmlns:wpi="http://schemas.microsoft.com/office/word/2010/wordprocessingInk" xmlns:wne="http://schemas.microsoft.com/office/word/2006/wordml" xmlns:wps="http://schemas.microsoft.com/office/word/2010/wordprocessingShape" mc:Ignorable="w14 w15 w16se w16cid wp14">
+<w:footnotes xmlns:wpc="http://schemas.microsoft.com/office/word/2010/wordprocessingCanvas" xmlns:mc="http://schemas.openxmlformats.org/markup-compatibility/2006" xmlns:o="urn:schemas-microsoft-com:office:office" xmlns:r="http://schemas.openxmlformats.org/officeDocument/2006/relationships" xmlns:m="http://schemas.openxmlformats.org/officeDocument/2006/math" xmlns:v="urn:schemas-microsoft-com:vml" xmlns:wp14="http://schemas.microsoft.com/office/word/2010/wordprocessingDrawing" xmlns:wp="http://schemas.openxmlformats.org/drawingml/2006/wordprocessingDrawing" xmlns:w10="urn:schemas-microsoft-com:office:word" xmlns:w="http://schemas.openxmlformats.org/wordprocessingml/2006/main" xmlns:w14="http://schemas.microsoft.com/office/word/2010/wordml" xmlns:w15="http://schemas.microsoft.com/office/word/2012/wordml" xmlns:wpg="http://schemas.microsoft.com/office/word/2010/wordprocessingGroup" xmlns:wpi="http://schemas.microsoft.com/office/word/2010/wordprocessingInk" xmlns:wne="http://schemas.microsoft.com/office/word/2006/wordml" xmlns:wps="http://schemas.microsoft.com/office/word/2010/wordprocessingShape" mc:Ignorable="w14 w15 wp14">
   <w:footnote w:type="separator" w:id="-1">
     <w:p>
       <w:pPr>
@@ -15563,7 +15516,7 @@
 </file>
 
 <file path=word/header1.xml><?xml version="1.0" encoding="utf-8"?>
-<w:hdr xmlns:wpc="http://schemas.microsoft.com/office/word/2010/wordprocessingCanvas" xmlns:cx="http://schemas.microsoft.com/office/drawing/2014/chartex" xmlns:cx1="http://schemas.microsoft.com/office/drawing/2015/9/8/chartex" xmlns:cx2="http://schemas.microsoft.com/office/drawing/2015/10/21/chartex" xmlns:cx3="http://schemas.microsoft.com/office/drawing/2016/5/9/chartex" xmlns:cx4="http://schemas.microsoft.com/office/drawing/2016/5/10/chartex" xmlns:cx5="http://schemas.microsoft.com/office/drawing/2016/5/11/chartex" xmlns:cx6="http://schemas.microsoft.com/office/drawing/2016/5/12/chartex" xmlns:cx7="http://schemas.microsoft.com/office/drawing/2016/5/13/chartex" xmlns:cx8="http://schemas.microsoft.com/office/drawing/2016/5/14/chartex" xmlns:mc="http://schemas.openxmlformats.org/markup-compatibility/2006" xmlns:aink="http://schemas.microsoft.com/office/drawing/2016/ink" xmlns:am3d="http://schemas.microsoft.com/office/drawing/2017/model3d" xmlns:o="urn:schemas-microsoft-com:office:office" xmlns:r="http://schemas.openxmlformats.org/officeDocument/2006/relationships" xmlns:m="http://schemas.openxmlformats.org/officeDocument/2006/math" xmlns:v="urn:schemas-microsoft-com:vml" xmlns:wp14="http://schemas.microsoft.com/office/word/2010/wordprocessingDrawing" xmlns:wp="http://schemas.openxmlformats.org/drawingml/2006/wordprocessingDrawing" xmlns:w10="urn:schemas-microsoft-com:office:word" xmlns:w="http://schemas.openxmlformats.org/wordprocessingml/2006/main" xmlns:w14="http://schemas.microsoft.com/office/word/2010/wordml" xmlns:w15="http://schemas.microsoft.com/office/word/2012/wordml" xmlns:w16cid="http://schemas.microsoft.com/office/word/2016/wordml/cid" xmlns:w16se="http://schemas.microsoft.com/office/word/2015/wordml/symex" xmlns:wpg="http://schemas.microsoft.com/office/word/2010/wordprocessingGroup" xmlns:wpi="http://schemas.microsoft.com/office/word/2010/wordprocessingInk" xmlns:wne="http://schemas.microsoft.com/office/word/2006/wordml" xmlns:wps="http://schemas.microsoft.com/office/word/2010/wordprocessingShape" mc:Ignorable="w14 w15 w16se w16cid wp14">
+<w:hdr xmlns:wpc="http://schemas.microsoft.com/office/word/2010/wordprocessingCanvas" xmlns:mc="http://schemas.openxmlformats.org/markup-compatibility/2006" xmlns:o="urn:schemas-microsoft-com:office:office" xmlns:r="http://schemas.openxmlformats.org/officeDocument/2006/relationships" xmlns:m="http://schemas.openxmlformats.org/officeDocument/2006/math" xmlns:v="urn:schemas-microsoft-com:vml" xmlns:wp14="http://schemas.microsoft.com/office/word/2010/wordprocessingDrawing" xmlns:wp="http://schemas.openxmlformats.org/drawingml/2006/wordprocessingDrawing" xmlns:w10="urn:schemas-microsoft-com:office:word" xmlns:w="http://schemas.openxmlformats.org/wordprocessingml/2006/main" xmlns:w14="http://schemas.microsoft.com/office/word/2010/wordml" xmlns:w15="http://schemas.microsoft.com/office/word/2012/wordml" xmlns:wpg="http://schemas.microsoft.com/office/word/2010/wordprocessingGroup" xmlns:wpi="http://schemas.microsoft.com/office/word/2010/wordprocessingInk" xmlns:wne="http://schemas.microsoft.com/office/word/2006/wordml" xmlns:wps="http://schemas.microsoft.com/office/word/2010/wordprocessingShape" mc:Ignorable="w14 w15 wp14">
   <w:sdt>
     <w:sdtPr>
       <w:id w:val="333109639"/>
@@ -15622,7 +15575,7 @@
             <w:rFonts w:ascii="Times New Roman" w:hAnsi="Times New Roman" w:cs="Times New Roman"/>
             <w:noProof/>
           </w:rPr>
-          <w:t>2</w:t>
+          <w:t>24</w:t>
         </w:r>
         <w:r>
           <w:rPr>
@@ -15643,7 +15596,7 @@
 </file>
 
 <file path=word/numbering.xml><?xml version="1.0" encoding="utf-8"?>
-<w:numbering xmlns:wpc="http://schemas.microsoft.com/office/word/2010/wordprocessingCanvas" xmlns:cx="http://schemas.microsoft.com/office/drawing/2014/chartex" xmlns:cx1="http://schemas.microsoft.com/office/drawing/2015/9/8/chartex" xmlns:cx2="http://schemas.microsoft.com/office/drawing/2015/10/21/chartex" xmlns:cx3="http://schemas.microsoft.com/office/drawing/2016/5/9/chartex" xmlns:cx4="http://schemas.microsoft.com/office/drawing/2016/5/10/chartex" xmlns:cx5="http://schemas.microsoft.com/office/drawing/2016/5/11/chartex" xmlns:cx6="http://schemas.microsoft.com/office/drawing/2016/5/12/chartex" xmlns:cx7="http://schemas.microsoft.com/office/drawing/2016/5/13/chartex" xmlns:cx8="http://schemas.microsoft.com/office/drawing/2016/5/14/chartex" xmlns:mc="http://schemas.openxmlformats.org/markup-compatibility/2006" xmlns:aink="http://schemas.microsoft.com/office/drawing/2016/ink" xmlns:am3d="http://schemas.microsoft.com/office/drawing/2017/model3d" xmlns:o="urn:schemas-microsoft-com:office:office" xmlns:r="http://schemas.openxmlformats.org/officeDocument/2006/relationships" xmlns:m="http://schemas.openxmlformats.org/officeDocument/2006/math" xmlns:v="urn:schemas-microsoft-com:vml" xmlns:wp14="http://schemas.microsoft.com/office/word/2010/wordprocessingDrawing" xmlns:wp="http://schemas.openxmlformats.org/drawingml/2006/wordprocessingDrawing" xmlns:w10="urn:schemas-microsoft-com:office:word" xmlns:w="http://schemas.openxmlformats.org/wordprocessingml/2006/main" xmlns:w14="http://schemas.microsoft.com/office/word/2010/wordml" xmlns:w15="http://schemas.microsoft.com/office/word/2012/wordml" xmlns:w16cid="http://schemas.microsoft.com/office/word/2016/wordml/cid" xmlns:w16se="http://schemas.microsoft.com/office/word/2015/wordml/symex" xmlns:wpg="http://schemas.microsoft.com/office/word/2010/wordprocessingGroup" xmlns:wpi="http://schemas.microsoft.com/office/word/2010/wordprocessingInk" xmlns:wne="http://schemas.microsoft.com/office/word/2006/wordml" xmlns:wps="http://schemas.microsoft.com/office/word/2010/wordprocessingShape" mc:Ignorable="w14 w15 w16se w16cid wp14">
+<w:numbering xmlns:wpc="http://schemas.microsoft.com/office/word/2010/wordprocessingCanvas" xmlns:mc="http://schemas.openxmlformats.org/markup-compatibility/2006" xmlns:o="urn:schemas-microsoft-com:office:office" xmlns:r="http://schemas.openxmlformats.org/officeDocument/2006/relationships" xmlns:m="http://schemas.openxmlformats.org/officeDocument/2006/math" xmlns:v="urn:schemas-microsoft-com:vml" xmlns:wp14="http://schemas.microsoft.com/office/word/2010/wordprocessingDrawing" xmlns:wp="http://schemas.openxmlformats.org/drawingml/2006/wordprocessingDrawing" xmlns:w10="urn:schemas-microsoft-com:office:word" xmlns:w="http://schemas.openxmlformats.org/wordprocessingml/2006/main" xmlns:w14="http://schemas.microsoft.com/office/word/2010/wordml" xmlns:w15="http://schemas.microsoft.com/office/word/2012/wordml" xmlns:wpg="http://schemas.microsoft.com/office/word/2010/wordprocessingGroup" xmlns:wpi="http://schemas.microsoft.com/office/word/2010/wordprocessingInk" xmlns:wne="http://schemas.microsoft.com/office/word/2006/wordml" xmlns:wps="http://schemas.microsoft.com/office/word/2010/wordprocessingShape" mc:Ignorable="w14 w15 wp14">
   <w:abstractNum w:abstractNumId="0" w15:restartNumberingAfterBreak="0">
     <w:nsid w:val="004C1BF5"/>
     <w:multiLevelType w:val="hybridMultilevel"/>
@@ -19541,7 +19494,7 @@
 </file>
 
 <file path=word/styles.xml><?xml version="1.0" encoding="utf-8"?>
-<w:styles xmlns:mc="http://schemas.openxmlformats.org/markup-compatibility/2006" xmlns:r="http://schemas.openxmlformats.org/officeDocument/2006/relationships" xmlns:w="http://schemas.openxmlformats.org/wordprocessingml/2006/main" xmlns:w14="http://schemas.microsoft.com/office/word/2010/wordml" xmlns:w15="http://schemas.microsoft.com/office/word/2012/wordml" xmlns:w16cid="http://schemas.microsoft.com/office/word/2016/wordml/cid" xmlns:w16se="http://schemas.microsoft.com/office/word/2015/wordml/symex" mc:Ignorable="w14 w15 w16se w16cid">
+<w:styles xmlns:mc="http://schemas.openxmlformats.org/markup-compatibility/2006" xmlns:r="http://schemas.openxmlformats.org/officeDocument/2006/relationships" xmlns:w="http://schemas.openxmlformats.org/wordprocessingml/2006/main" xmlns:w14="http://schemas.microsoft.com/office/word/2010/wordml" xmlns:w15="http://schemas.microsoft.com/office/word/2012/wordml" mc:Ignorable="w14 w15">
   <w:docDefaults>
     <w:rPrDefault>
       <w:rPr>
@@ -19557,7 +19510,7 @@
       </w:pPr>
     </w:pPrDefault>
   </w:docDefaults>
-  <w:latentStyles w:defLockedState="0" w:defUIPriority="99" w:defSemiHidden="0" w:defUnhideWhenUsed="0" w:defQFormat="0" w:count="375">
+  <w:latentStyles w:defLockedState="0" w:defUIPriority="99" w:defSemiHidden="0" w:defUnhideWhenUsed="0" w:defQFormat="0" w:count="371">
     <w:lsdException w:name="Normal" w:uiPriority="0" w:qFormat="1"/>
     <w:lsdException w:name="heading 1" w:uiPriority="9" w:qFormat="1"/>
     <w:lsdException w:name="heading 2" w:semiHidden="1" w:uiPriority="9" w:unhideWhenUsed="1" w:qFormat="1"/>
@@ -19663,6 +19616,7 @@
     <w:lsdException w:name="HTML Sample" w:semiHidden="1" w:unhideWhenUsed="1"/>
     <w:lsdException w:name="HTML Typewriter" w:semiHidden="1" w:unhideWhenUsed="1"/>
     <w:lsdException w:name="HTML Variable" w:semiHidden="1" w:unhideWhenUsed="1"/>
+    <w:lsdException w:name="Normal Table" w:semiHidden="1" w:unhideWhenUsed="1"/>
     <w:lsdException w:name="annotation subject" w:semiHidden="1" w:unhideWhenUsed="1"/>
     <w:lsdException w:name="No List" w:semiHidden="1" w:unhideWhenUsed="1"/>
     <w:lsdException w:name="Outline List 1" w:semiHidden="1" w:unhideWhenUsed="1"/>
@@ -19706,8 +19660,10 @@
     <w:lsdException w:name="Table Elegant" w:semiHidden="1" w:unhideWhenUsed="1"/>
     <w:lsdException w:name="Table Professional" w:semiHidden="1" w:unhideWhenUsed="1"/>
     <w:lsdException w:name="Table Subtle 1" w:semiHidden="1" w:unhideWhenUsed="1"/>
+    <w:lsdException w:name="Table Subtle 2" w:semiHidden="1" w:unhideWhenUsed="1"/>
     <w:lsdException w:name="Table Web 1" w:semiHidden="1" w:unhideWhenUsed="1"/>
     <w:lsdException w:name="Table Web 2" w:semiHidden="1" w:unhideWhenUsed="1"/>
+    <w:lsdException w:name="Table Web 3" w:semiHidden="1" w:unhideWhenUsed="1"/>
     <w:lsdException w:name="Balloon Text" w:semiHidden="1" w:unhideWhenUsed="1"/>
     <w:lsdException w:name="Table Grid" w:uiPriority="39"/>
     <w:lsdException w:name="Table Theme" w:semiHidden="1" w:unhideWhenUsed="1"/>
@@ -19926,10 +19882,6 @@
     <w:lsdException w:name="List Table 5 Dark Accent 6" w:uiPriority="50"/>
     <w:lsdException w:name="List Table 6 Colorful Accent 6" w:uiPriority="51"/>
     <w:lsdException w:name="List Table 7 Colorful Accent 6" w:uiPriority="52"/>
-    <w:lsdException w:name="Mention" w:semiHidden="1" w:unhideWhenUsed="1"/>
-    <w:lsdException w:name="Smart Hyperlink" w:semiHidden="1" w:unhideWhenUsed="1"/>
-    <w:lsdException w:name="Hashtag" w:semiHidden="1" w:unhideWhenUsed="1"/>
-    <w:lsdException w:name="Unresolved Mention" w:semiHidden="1" w:unhideWhenUsed="1"/>
   </w:latentStyles>
   <w:style w:type="paragraph" w:default="1" w:styleId="Normal">
     <w:name w:val="Normal"/>
@@ -20184,7 +20136,7 @@
       <w:rFonts w:eastAsiaTheme="minorEastAsia" w:cs="Times New Roman"/>
     </w:rPr>
   </w:style>
-  <w:style w:type="character" w:styleId="UnresolvedMention">
+  <w:style w:type="character" w:customStyle="1" w:styleId="UnresolvedMention">
     <w:name w:val="Unresolved Mention"/>
     <w:basedOn w:val="DefaultParagraphFont"/>
     <w:uiPriority w:val="99"/>
@@ -20206,6 +20158,25 @@
     <w:rPr>
       <w:color w:val="954F72" w:themeColor="followedHyperlink"/>
       <w:u w:val="single"/>
+    </w:rPr>
+  </w:style>
+  <w:style w:type="paragraph" w:styleId="Caption">
+    <w:name w:val="caption"/>
+    <w:basedOn w:val="Normal"/>
+    <w:next w:val="Normal"/>
+    <w:uiPriority w:val="35"/>
+    <w:unhideWhenUsed/>
+    <w:qFormat/>
+    <w:rsid w:val="001E31D3"/>
+    <w:pPr>
+      <w:spacing w:after="200" w:line="240" w:lineRule="auto"/>
+    </w:pPr>
+    <w:rPr>
+      <w:i/>
+      <w:iCs/>
+      <w:color w:val="44546A" w:themeColor="text2"/>
+      <w:sz w:val="18"/>
+      <w:szCs w:val="18"/>
     </w:rPr>
   </w:style>
 </w:styles>
@@ -20477,7 +20448,7 @@
 </file>
 
 <file path=customXml/itemProps1.xml><?xml version="1.0" encoding="utf-8"?>
-<ds:datastoreItem xmlns:ds="http://schemas.openxmlformats.org/officeDocument/2006/customXml" ds:itemID="{6F3CF32C-5E30-48B6-A65C-685DA2F9681F}">
+<ds:datastoreItem xmlns:ds="http://schemas.openxmlformats.org/officeDocument/2006/customXml" ds:itemID="{BA49CCDE-BB23-411C-9CD7-D8260348F948}">
   <ds:schemaRefs>
     <ds:schemaRef ds:uri="http://schemas.openxmlformats.org/officeDocument/2006/bibliography"/>
   </ds:schemaRefs>

</xml_diff>

<commit_message>
always good to update  :)
</commit_message>
<xml_diff>
--- a/Assembly Instructions/SPARK_Assembly_Instructions_Update 2.docx
+++ b/Assembly Instructions/SPARK_Assembly_Instructions_Update 2.docx
@@ -8420,8 +8420,6 @@
           </wp:inline>
         </w:drawing>
       </w:r>
-      <w:bookmarkStart w:id="8" w:name="_GoBack"/>
-      <w:bookmarkEnd w:id="8"/>
     </w:p>
     <w:p>
       <w:pPr>
@@ -8607,7 +8605,7 @@
       <w:pPr>
         <w:pStyle w:val="Heading1"/>
       </w:pPr>
-      <w:bookmarkStart w:id="9" w:name="_Toc520808532"/>
+      <w:bookmarkStart w:id="8" w:name="_Toc520808532"/>
       <w:r>
         <w:lastRenderedPageBreak/>
         <w:t xml:space="preserve">Part </w:t>
@@ -8615,17 +8613,17 @@
       <w:r>
         <w:t>V</w:t>
       </w:r>
+      <w:bookmarkEnd w:id="8"/>
+    </w:p>
+    <w:p>
+      <w:pPr>
+        <w:pStyle w:val="Heading1"/>
+      </w:pPr>
+      <w:bookmarkStart w:id="9" w:name="_Toc520808533"/>
+      <w:r>
+        <w:t>Spark Gap Assembly</w:t>
+      </w:r>
       <w:bookmarkEnd w:id="9"/>
-    </w:p>
-    <w:p>
-      <w:pPr>
-        <w:pStyle w:val="Heading1"/>
-      </w:pPr>
-      <w:bookmarkStart w:id="10" w:name="_Toc520808533"/>
-      <w:r>
-        <w:t>Spark Gap Assembly</w:t>
-      </w:r>
-      <w:bookmarkEnd w:id="10"/>
     </w:p>
     <w:p>
       <w:pPr>
@@ -8895,13 +8893,9 @@
     <w:p>
       <w:pPr>
         <w:pStyle w:val="ListParagraph"/>
+        <w:keepNext/>
         <w:spacing w:after="0"/>
         <w:ind w:left="0"/>
-        <w:rPr>
-          <w:rFonts w:ascii="Times New Roman" w:hAnsi="Times New Roman" w:cs="Times New Roman"/>
-          <w:sz w:val="24"/>
-          <w:szCs w:val="24"/>
-        </w:rPr>
       </w:pPr>
       <w:r>
         <w:rPr>
@@ -8962,6 +8956,19 @@
     </w:p>
     <w:p>
       <w:pPr>
+        <w:pStyle w:val="Caption"/>
+        <w:rPr>
+          <w:rFonts w:ascii="Times New Roman" w:hAnsi="Times New Roman" w:cs="Times New Roman"/>
+          <w:sz w:val="24"/>
+          <w:szCs w:val="24"/>
+        </w:rPr>
+      </w:pPr>
+      <w:r>
+        <w:t xml:space="preserve">Fig8 </w:t>
+      </w:r>
+    </w:p>
+    <w:p>
+      <w:pPr>
         <w:spacing w:after="0"/>
         <w:rPr>
           <w:rFonts w:ascii="Times New Roman" w:hAnsi="Times New Roman" w:cs="Times New Roman"/>
@@ -9062,12 +9069,8 @@
     </w:p>
     <w:p>
       <w:pPr>
-        <w:spacing w:after="0"/>
-        <w:rPr>
-          <w:rFonts w:ascii="Times New Roman" w:hAnsi="Times New Roman" w:cs="Times New Roman"/>
-          <w:sz w:val="24"/>
-          <w:szCs w:val="24"/>
-        </w:rPr>
+        <w:keepNext/>
+        <w:spacing w:after="0"/>
       </w:pPr>
       <w:r>
         <w:rPr>
@@ -9077,18 +9080,10 @@
           <w:szCs w:val="24"/>
         </w:rPr>
         <w:drawing>
-          <wp:anchor distT="0" distB="0" distL="114300" distR="114300" simplePos="0" relativeHeight="251660800" behindDoc="0" locked="0" layoutInCell="1" allowOverlap="1" wp14:anchorId="299532E5" wp14:editId="0415664D">
-            <wp:simplePos x="0" y="0"/>
-            <wp:positionH relativeFrom="column">
-              <wp:posOffset>0</wp:posOffset>
-            </wp:positionH>
-            <wp:positionV relativeFrom="paragraph">
-              <wp:posOffset>0</wp:posOffset>
-            </wp:positionV>
-            <wp:extent cx="5943600" cy="2500630"/>
-            <wp:effectExtent l="0" t="0" r="0" b="0"/>
-            <wp:wrapTopAndBottom/>
-            <wp:docPr id="28" name="Picture 28"/>
+          <wp:inline distT="0" distB="0" distL="0" distR="0" wp14:anchorId="1C55E9E2" wp14:editId="50BEE2F3">
+            <wp:extent cx="5638800" cy="1457325"/>
+            <wp:effectExtent l="0" t="0" r="0" b="9525"/>
+            <wp:docPr id="20" name="Picture 20"/>
             <wp:cNvGraphicFramePr>
               <a:graphicFrameLocks xmlns:a="http://schemas.openxmlformats.org/drawingml/2006/main" noChangeAspect="1"/>
             </wp:cNvGraphicFramePr>
@@ -9096,10 +9091,10 @@
               <a:graphicData uri="http://schemas.openxmlformats.org/drawingml/2006/picture">
                 <pic:pic xmlns:pic="http://schemas.openxmlformats.org/drawingml/2006/picture">
                   <pic:nvPicPr>
-                    <pic:cNvPr id="28" name="SG_Assembly_025_G10_Bottom.JPG"/>
+                    <pic:cNvPr id="20" name="Assembly_027_Fig9.png"/>
                     <pic:cNvPicPr/>
                   </pic:nvPicPr>
-                  <pic:blipFill>
+                  <pic:blipFill rotWithShape="1">
                     <a:blip r:embed="rId21">
                       <a:extLst>
                         <a:ext uri="{28A0092B-C50C-407E-A947-70E740481C1C}">
@@ -9107,30 +9102,44 @@
                         </a:ext>
                       </a:extLst>
                     </a:blip>
-                    <a:stretch>
-                      <a:fillRect/>
-                    </a:stretch>
+                    <a:srcRect l="641" t="1068" r="4487" b="66239"/>
+                    <a:stretch/>
                   </pic:blipFill>
-                  <pic:spPr>
+                  <pic:spPr bwMode="auto">
                     <a:xfrm>
                       <a:off x="0" y="0"/>
-                      <a:ext cx="5943600" cy="2500630"/>
+                      <a:ext cx="5638800" cy="1457325"/>
                     </a:xfrm>
                     <a:prstGeom prst="rect">
                       <a:avLst/>
                     </a:prstGeom>
+                    <a:ln>
+                      <a:noFill/>
+                    </a:ln>
+                    <a:extLst>
+                      <a:ext uri="{53640926-AAD7-44D8-BBD7-CCE9431645EC}">
+                        <a14:shadowObscured xmlns:a14="http://schemas.microsoft.com/office/drawing/2010/main"/>
+                      </a:ext>
+                    </a:extLst>
                   </pic:spPr>
                 </pic:pic>
               </a:graphicData>
             </a:graphic>
-            <wp14:sizeRelH relativeFrom="page">
-              <wp14:pctWidth>0</wp14:pctWidth>
-            </wp14:sizeRelH>
-            <wp14:sizeRelV relativeFrom="page">
-              <wp14:pctHeight>0</wp14:pctHeight>
-            </wp14:sizeRelV>
-          </wp:anchor>
+          </wp:inline>
         </w:drawing>
+      </w:r>
+    </w:p>
+    <w:p>
+      <w:pPr>
+        <w:pStyle w:val="Caption"/>
+        <w:rPr>
+          <w:rFonts w:ascii="Times New Roman" w:hAnsi="Times New Roman" w:cs="Times New Roman"/>
+          <w:sz w:val="24"/>
+          <w:szCs w:val="24"/>
+        </w:rPr>
+      </w:pPr>
+      <w:r>
+        <w:t xml:space="preserve">Fig9 </w:t>
       </w:r>
     </w:p>
     <w:p>
@@ -9153,7 +9162,6 @@
           <w:sz w:val="24"/>
           <w:szCs w:val="24"/>
         </w:rPr>
-        <w:lastRenderedPageBreak/>
         <w:t>The Spark Gap Shielding Bottom shou</w:t>
       </w:r>
       <w:r>
@@ -9354,23 +9362,93 @@
       <w:r>
         <w:rPr>
           <w:rFonts w:ascii="Times New Roman" w:hAnsi="Times New Roman" w:cs="Times New Roman"/>
+          <w:sz w:val="24"/>
+          <w:szCs w:val="24"/>
+        </w:rPr>
+        <w:t>Attach the 4</w:t>
+      </w:r>
+      <w:r>
+        <w:rPr>
+          <w:rFonts w:ascii="Times New Roman" w:hAnsi="Times New Roman" w:cs="Times New Roman"/>
+          <w:sz w:val="24"/>
+          <w:szCs w:val="24"/>
+        </w:rPr>
+        <w:t xml:space="preserve"> screws that pass through the shielding material to your baseplate using one of th</w:t>
+      </w:r>
+      <w:r>
+        <w:rPr>
+          <w:rFonts w:ascii="Times New Roman" w:hAnsi="Times New Roman" w:cs="Times New Roman"/>
+          <w:sz w:val="24"/>
+          <w:szCs w:val="24"/>
+        </w:rPr>
+        <w:t xml:space="preserve">e two methods explained above. </w:t>
+      </w:r>
+      <w:r>
+        <w:rPr>
+          <w:rFonts w:ascii="Times New Roman" w:hAnsi="Times New Roman" w:cs="Times New Roman"/>
+          <w:sz w:val="24"/>
+          <w:szCs w:val="24"/>
+        </w:rPr>
+        <w:t xml:space="preserve">There should be no part of the screw that </w:t>
+      </w:r>
+      <w:r>
+        <w:rPr>
+          <w:rFonts w:ascii="Times New Roman" w:hAnsi="Times New Roman" w:cs="Times New Roman"/>
+          <w:sz w:val="24"/>
+          <w:szCs w:val="24"/>
+        </w:rPr>
+        <w:t>extends out</w:t>
+      </w:r>
+      <w:r>
+        <w:rPr>
+          <w:rFonts w:ascii="Times New Roman" w:hAnsi="Times New Roman" w:cs="Times New Roman"/>
+          <w:sz w:val="24"/>
+          <w:szCs w:val="24"/>
+        </w:rPr>
+        <w:t xml:space="preserve"> from the baseplate on the opposite side.  </w:t>
+      </w:r>
+      <w:r>
+        <w:rPr>
+          <w:rFonts w:ascii="Times New Roman" w:hAnsi="Times New Roman" w:cs="Times New Roman"/>
+          <w:sz w:val="24"/>
+          <w:szCs w:val="24"/>
+        </w:rPr>
+        <w:t xml:space="preserve">The nuts used will be </w:t>
+      </w:r>
+      <w:r>
+        <w:rPr>
+          <w:rFonts w:ascii="Times New Roman" w:hAnsi="Times New Roman" w:cs="Times New Roman"/>
+          <w:sz w:val="24"/>
+          <w:szCs w:val="24"/>
+        </w:rPr>
+        <w:t>91828A211</w:t>
+      </w:r>
+      <w:r>
+        <w:rPr>
+          <w:rFonts w:ascii="Times New Roman" w:hAnsi="Times New Roman" w:cs="Times New Roman"/>
+          <w:sz w:val="24"/>
+          <w:szCs w:val="24"/>
+        </w:rPr>
+        <w:t xml:space="preserve"> M3 SS Hex Nuts</w:t>
+      </w:r>
+    </w:p>
+    <w:p>
+      <w:pPr>
+        <w:keepNext/>
+        <w:spacing w:after="0"/>
+      </w:pPr>
+      <w:r>
+        <w:rPr>
+          <w:rFonts w:ascii="Times New Roman" w:hAnsi="Times New Roman" w:cs="Times New Roman"/>
           <w:noProof/>
           <w:sz w:val="24"/>
           <w:szCs w:val="24"/>
         </w:rPr>
         <w:drawing>
-          <wp:anchor distT="0" distB="0" distL="114300" distR="114300" simplePos="0" relativeHeight="251655680" behindDoc="0" locked="0" layoutInCell="1" allowOverlap="1" wp14:anchorId="654927AB" wp14:editId="0BA6E2C1">
-            <wp:simplePos x="0" y="0"/>
-            <wp:positionH relativeFrom="column">
-              <wp:posOffset>828040</wp:posOffset>
-            </wp:positionH>
-            <wp:positionV relativeFrom="paragraph">
-              <wp:posOffset>725805</wp:posOffset>
-            </wp:positionV>
-            <wp:extent cx="4277360" cy="3106420"/>
-            <wp:effectExtent l="0" t="0" r="8890" b="0"/>
-            <wp:wrapTopAndBottom/>
-            <wp:docPr id="30" name="Picture 30"/>
+          <wp:inline distT="0" distB="0" distL="0" distR="0" wp14:anchorId="55E32466" wp14:editId="35B7C11F">
+            <wp:extent cx="5810250" cy="2200275"/>
+            <wp:effectExtent l="0" t="0" r="0" b="9525"/>
+            <wp:docPr id="21" name="Picture 21"/>
             <wp:cNvGraphicFramePr>
               <a:graphicFrameLocks xmlns:a="http://schemas.openxmlformats.org/drawingml/2006/main" noChangeAspect="1"/>
             </wp:cNvGraphicFramePr>
@@ -9378,10 +9456,10 @@
               <a:graphicData uri="http://schemas.openxmlformats.org/drawingml/2006/picture">
                 <pic:pic xmlns:pic="http://schemas.openxmlformats.org/drawingml/2006/picture">
                   <pic:nvPicPr>
-                    <pic:cNvPr id="30" name="SG_Assembly_026_Baseplate.JPG"/>
+                    <pic:cNvPr id="21" name="Assembly_31_Fig10.png"/>
                     <pic:cNvPicPr/>
                   </pic:nvPicPr>
-                  <pic:blipFill>
+                  <pic:blipFill rotWithShape="1">
                     <a:blip r:embed="rId22">
                       <a:extLst>
                         <a:ext uri="{28A0092B-C50C-407E-A947-70E740481C1C}">
@@ -9389,89 +9467,47 @@
                         </a:ext>
                       </a:extLst>
                     </a:blip>
-                    <a:stretch>
-                      <a:fillRect/>
-                    </a:stretch>
+                    <a:srcRect l="1122" t="1496" r="1122" b="49145"/>
+                    <a:stretch/>
                   </pic:blipFill>
-                  <pic:spPr>
+                  <pic:spPr bwMode="auto">
                     <a:xfrm>
                       <a:off x="0" y="0"/>
-                      <a:ext cx="4277360" cy="3106420"/>
+                      <a:ext cx="5810250" cy="2200275"/>
                     </a:xfrm>
                     <a:prstGeom prst="rect">
                       <a:avLst/>
                     </a:prstGeom>
+                    <a:ln>
+                      <a:noFill/>
+                    </a:ln>
+                    <a:extLst>
+                      <a:ext uri="{53640926-AAD7-44D8-BBD7-CCE9431645EC}">
+                        <a14:shadowObscured xmlns:a14="http://schemas.microsoft.com/office/drawing/2010/main"/>
+                      </a:ext>
+                    </a:extLst>
                   </pic:spPr>
                 </pic:pic>
               </a:graphicData>
             </a:graphic>
-            <wp14:sizeRelH relativeFrom="page">
-              <wp14:pctWidth>0</wp14:pctWidth>
-            </wp14:sizeRelH>
-            <wp14:sizeRelV relativeFrom="page">
-              <wp14:pctHeight>0</wp14:pctHeight>
-            </wp14:sizeRelV>
-          </wp:anchor>
+          </wp:inline>
         </w:drawing>
       </w:r>
-      <w:r>
-        <w:rPr>
-          <w:rFonts w:ascii="Times New Roman" w:hAnsi="Times New Roman" w:cs="Times New Roman"/>
-          <w:sz w:val="24"/>
-          <w:szCs w:val="24"/>
-        </w:rPr>
-        <w:t>Attach the 4</w:t>
-      </w:r>
-      <w:r>
-        <w:rPr>
-          <w:rFonts w:ascii="Times New Roman" w:hAnsi="Times New Roman" w:cs="Times New Roman"/>
-          <w:sz w:val="24"/>
-          <w:szCs w:val="24"/>
-        </w:rPr>
-        <w:t xml:space="preserve"> screws that pass through the shielding material to your baseplate using one of th</w:t>
-      </w:r>
-      <w:r>
-        <w:rPr>
-          <w:rFonts w:ascii="Times New Roman" w:hAnsi="Times New Roman" w:cs="Times New Roman"/>
-          <w:sz w:val="24"/>
-          <w:szCs w:val="24"/>
-        </w:rPr>
-        <w:t xml:space="preserve">e two methods explained above. </w:t>
-      </w:r>
-      <w:r>
-        <w:rPr>
-          <w:rFonts w:ascii="Times New Roman" w:hAnsi="Times New Roman" w:cs="Times New Roman"/>
-          <w:sz w:val="24"/>
-          <w:szCs w:val="24"/>
-        </w:rPr>
-        <w:t xml:space="preserve">There should be no part of the screw that </w:t>
-      </w:r>
-      <w:r>
-        <w:rPr>
-          <w:rFonts w:ascii="Times New Roman" w:hAnsi="Times New Roman" w:cs="Times New Roman"/>
-          <w:sz w:val="24"/>
-          <w:szCs w:val="24"/>
-        </w:rPr>
-        <w:t>extends out</w:t>
-      </w:r>
-      <w:r>
-        <w:rPr>
-          <w:rFonts w:ascii="Times New Roman" w:hAnsi="Times New Roman" w:cs="Times New Roman"/>
-          <w:sz w:val="24"/>
-          <w:szCs w:val="24"/>
-        </w:rPr>
-        <w:t xml:space="preserve"> from the baseplate on the opposite side.  </w:t>
-      </w:r>
-    </w:p>
-    <w:p>
-      <w:pPr>
-        <w:spacing w:after="0"/>
-        <w:rPr>
-          <w:rFonts w:ascii="Times New Roman" w:hAnsi="Times New Roman" w:cs="Times New Roman"/>
-          <w:sz w:val="24"/>
-          <w:szCs w:val="24"/>
-        </w:rPr>
-      </w:pPr>
+    </w:p>
+    <w:p>
+      <w:pPr>
+        <w:pStyle w:val="Caption"/>
+        <w:rPr>
+          <w:rFonts w:ascii="Times New Roman" w:hAnsi="Times New Roman" w:cs="Times New Roman"/>
+          <w:sz w:val="24"/>
+          <w:szCs w:val="24"/>
+        </w:rPr>
+      </w:pPr>
+      <w:r>
+        <w:t xml:space="preserve">Fig10 </w:t>
+      </w:r>
+      <w:bookmarkStart w:id="10" w:name="_GoBack"/>
+      <w:bookmarkEnd w:id="10"/>
     </w:p>
     <w:p>
       <w:pPr>
@@ -9583,7 +9619,6 @@
           <w:sz w:val="24"/>
           <w:szCs w:val="24"/>
         </w:rPr>
-        <w:lastRenderedPageBreak/>
         <w:drawing>
           <wp:anchor distT="0" distB="0" distL="114300" distR="114300" simplePos="0" relativeHeight="251657728" behindDoc="0" locked="0" layoutInCell="1" allowOverlap="1" wp14:anchorId="4DF5071C" wp14:editId="40B20289">
             <wp:simplePos x="0" y="0"/>
@@ -9895,7 +9930,6 @@
           <w:sz w:val="24"/>
           <w:szCs w:val="24"/>
         </w:rPr>
-        <w:lastRenderedPageBreak/>
         <w:drawing>
           <wp:anchor distT="0" distB="0" distL="114300" distR="114300" simplePos="0" relativeHeight="251662848" behindDoc="0" locked="0" layoutInCell="1" allowOverlap="1" wp14:anchorId="0026CD19" wp14:editId="7147F2EC">
             <wp:simplePos x="0" y="0"/>
@@ -10027,7 +10061,16 @@
           <w:sz w:val="24"/>
           <w:szCs w:val="24"/>
         </w:rPr>
-        <w:t xml:space="preserve">The wire should be ran through the set screw hole </w:t>
+        <w:t xml:space="preserve">The wire should be ran through </w:t>
+      </w:r>
+      <w:r>
+        <w:rPr>
+          <w:rFonts w:ascii="Times New Roman" w:hAnsi="Times New Roman" w:cs="Times New Roman"/>
+          <w:sz w:val="24"/>
+          <w:szCs w:val="24"/>
+        </w:rPr>
+        <w:lastRenderedPageBreak/>
+        <w:t xml:space="preserve">the set screw hole </w:t>
       </w:r>
       <w:r>
         <w:rPr>
@@ -10373,6 +10416,7 @@
           <w:sz w:val="24"/>
           <w:szCs w:val="24"/>
         </w:rPr>
+        <w:lastRenderedPageBreak/>
         <w:drawing>
           <wp:anchor distT="0" distB="0" distL="114300" distR="114300" simplePos="0" relativeHeight="251658752" behindDoc="0" locked="0" layoutInCell="1" allowOverlap="1" wp14:anchorId="2FFF5B8E" wp14:editId="17953932">
             <wp:simplePos x="0" y="0"/>
@@ -10620,7 +10664,6 @@
           <w:sz w:val="24"/>
           <w:szCs w:val="24"/>
         </w:rPr>
-        <w:lastRenderedPageBreak/>
         <w:drawing>
           <wp:anchor distT="0" distB="0" distL="114300" distR="114300" simplePos="0" relativeHeight="251664896" behindDoc="0" locked="0" layoutInCell="1" allowOverlap="1" wp14:anchorId="5A344075" wp14:editId="78020F52">
             <wp:simplePos x="0" y="0"/>
@@ -10722,6 +10765,7 @@
           <w:sz w:val="24"/>
           <w:szCs w:val="24"/>
         </w:rPr>
+        <w:lastRenderedPageBreak/>
         <w:t>Step 9</w:t>
       </w:r>
     </w:p>
@@ -11216,6 +11260,7 @@
           <w:sz w:val="24"/>
           <w:szCs w:val="24"/>
         </w:rPr>
+        <w:lastRenderedPageBreak/>
         <w:drawing>
           <wp:anchor distT="0" distB="0" distL="114300" distR="114300" simplePos="0" relativeHeight="251661824" behindDoc="0" locked="0" layoutInCell="1" allowOverlap="1" wp14:anchorId="10424FEA" wp14:editId="5B46CCF9">
             <wp:simplePos x="0" y="0"/>
@@ -11514,25 +11559,25 @@
           <w:sz w:val="24"/>
           <w:szCs w:val="24"/>
         </w:rPr>
+        <w:t>Extend the wire mesh shielding to cove the wiring.</w:t>
+      </w:r>
+    </w:p>
+    <w:p>
+      <w:pPr>
+        <w:rPr>
+          <w:rFonts w:ascii="Times New Roman" w:hAnsi="Times New Roman" w:cs="Times New Roman"/>
+          <w:sz w:val="24"/>
+          <w:szCs w:val="24"/>
+        </w:rPr>
+      </w:pPr>
+      <w:r>
+        <w:rPr>
+          <w:rFonts w:ascii="Times New Roman" w:hAnsi="Times New Roman" w:cs="Times New Roman"/>
+          <w:noProof/>
+          <w:sz w:val="24"/>
+          <w:szCs w:val="24"/>
+        </w:rPr>
         <w:lastRenderedPageBreak/>
-        <w:t>Extend the wire mesh shielding to cove the wiring.</w:t>
-      </w:r>
-    </w:p>
-    <w:p>
-      <w:pPr>
-        <w:rPr>
-          <w:rFonts w:ascii="Times New Roman" w:hAnsi="Times New Roman" w:cs="Times New Roman"/>
-          <w:sz w:val="24"/>
-          <w:szCs w:val="24"/>
-        </w:rPr>
-      </w:pPr>
-      <w:r>
-        <w:rPr>
-          <w:rFonts w:ascii="Times New Roman" w:hAnsi="Times New Roman" w:cs="Times New Roman"/>
-          <w:noProof/>
-          <w:sz w:val="24"/>
-          <w:szCs w:val="24"/>
-        </w:rPr>
         <w:drawing>
           <wp:anchor distT="0" distB="0" distL="114300" distR="114300" simplePos="0" relativeHeight="251665920" behindDoc="0" locked="0" layoutInCell="1" allowOverlap="1" wp14:anchorId="0100D6D8" wp14:editId="747141C8">
             <wp:simplePos x="0" y="0"/>
@@ -15976,7 +16021,7 @@
         </mc:Choice>
         <mc:Fallback>
           <w:pict>
-            <v:oval w14:anchorId="4E3BED39" id="Oval 5" o:spid="_x0000_s1026" style="position:absolute;margin-left:418.45pt;margin-top:-16.65pt;width:92.4pt;height:50.85pt;z-index:251647488;visibility:visible;mso-wrap-style:square;mso-wrap-distance-left:9pt;mso-wrap-distance-top:0;mso-wrap-distance-right:9pt;mso-wrap-distance-bottom:0;mso-position-horizontal:absolute;mso-position-horizontal-relative:text;mso-position-vertical:absolute;mso-position-vertical-relative:text;v-text-anchor:middle" o:gfxdata="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" fillcolor="white [3212]" stroked="f" strokeweight="1pt">
+            <v:oval w14:anchorId="5AE3F2C3" id="Oval 5" o:spid="_x0000_s1026" style="position:absolute;margin-left:418.45pt;margin-top:-16.65pt;width:92.4pt;height:50.85pt;z-index:251647488;visibility:visible;mso-wrap-style:square;mso-wrap-distance-left:9pt;mso-wrap-distance-top:0;mso-wrap-distance-right:9pt;mso-wrap-distance-bottom:0;mso-position-horizontal:absolute;mso-position-horizontal-relative:text;mso-position-vertical:absolute;mso-position-vertical-relative:text;v-text-anchor:middle" o:gfxdata="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" fillcolor="white [3212]" stroked="f" strokeweight="1pt">
               <v:fill opacity="16448f"/>
               <v:stroke joinstyle="miter"/>
             </v:oval>
@@ -16170,7 +16215,7 @@
             <w:rFonts w:ascii="Times New Roman" w:hAnsi="Times New Roman" w:cs="Times New Roman"/>
             <w:noProof/>
           </w:rPr>
-          <w:t>12</w:t>
+          <w:t>13</w:t>
         </w:r>
         <w:r>
           <w:rPr>
@@ -21119,7 +21164,7 @@
 </file>
 
 <file path=customXml/itemProps1.xml><?xml version="1.0" encoding="utf-8"?>
-<ds:datastoreItem xmlns:ds="http://schemas.openxmlformats.org/officeDocument/2006/customXml" ds:itemID="{4725F381-1DBC-4766-9843-41F9FC6B3D2B}">
+<ds:datastoreItem xmlns:ds="http://schemas.openxmlformats.org/officeDocument/2006/customXml" ds:itemID="{DE5B3A4B-8017-4495-B0B9-52E9013AF60A}">
   <ds:schemaRefs>
     <ds:schemaRef ds:uri="http://schemas.openxmlformats.org/officeDocument/2006/bibliography"/>
   </ds:schemaRefs>

</xml_diff>

<commit_message>
Changed watermark logo to SPARK logo
</commit_message>
<xml_diff>
--- a/Assembly Instructions/SPARK_Assembly_Instructions_Update 2.docx
+++ b/Assembly Instructions/SPARK_Assembly_Instructions_Update 2.docx
@@ -1,6 +1,6 @@
 
 <file path=word/document.xml><?xml version="1.0" encoding="utf-8"?>
-<w:document xmlns:wpc="http://schemas.microsoft.com/office/word/2010/wordprocessingCanvas" xmlns:mc="http://schemas.openxmlformats.org/markup-compatibility/2006" xmlns:o="urn:schemas-microsoft-com:office:office" xmlns:r="http://schemas.openxmlformats.org/officeDocument/2006/relationships" xmlns:m="http://schemas.openxmlformats.org/officeDocument/2006/math" xmlns:v="urn:schemas-microsoft-com:vml" xmlns:wp14="http://schemas.microsoft.com/office/word/2010/wordprocessingDrawing" xmlns:wp="http://schemas.openxmlformats.org/drawingml/2006/wordprocessingDrawing" xmlns:w10="urn:schemas-microsoft-com:office:word" xmlns:w="http://schemas.openxmlformats.org/wordprocessingml/2006/main" xmlns:w14="http://schemas.microsoft.com/office/word/2010/wordml" xmlns:w15="http://schemas.microsoft.com/office/word/2012/wordml" xmlns:wpg="http://schemas.microsoft.com/office/word/2010/wordprocessingGroup" xmlns:wpi="http://schemas.microsoft.com/office/word/2010/wordprocessingInk" xmlns:wne="http://schemas.microsoft.com/office/word/2006/wordml" xmlns:wps="http://schemas.microsoft.com/office/word/2010/wordprocessingShape" mc:Ignorable="w14 w15 wp14">
+<w:document xmlns:wpc="http://schemas.microsoft.com/office/word/2010/wordprocessingCanvas" xmlns:cx="http://schemas.microsoft.com/office/drawing/2014/chartex" xmlns:cx1="http://schemas.microsoft.com/office/drawing/2015/9/8/chartex" xmlns:cx2="http://schemas.microsoft.com/office/drawing/2015/10/21/chartex" xmlns:cx3="http://schemas.microsoft.com/office/drawing/2016/5/9/chartex" xmlns:cx4="http://schemas.microsoft.com/office/drawing/2016/5/10/chartex" xmlns:cx5="http://schemas.microsoft.com/office/drawing/2016/5/11/chartex" xmlns:cx6="http://schemas.microsoft.com/office/drawing/2016/5/12/chartex" xmlns:cx7="http://schemas.microsoft.com/office/drawing/2016/5/13/chartex" xmlns:cx8="http://schemas.microsoft.com/office/drawing/2016/5/14/chartex" xmlns:mc="http://schemas.openxmlformats.org/markup-compatibility/2006" xmlns:aink="http://schemas.microsoft.com/office/drawing/2016/ink" xmlns:am3d="http://schemas.microsoft.com/office/drawing/2017/model3d" xmlns:o="urn:schemas-microsoft-com:office:office" xmlns:r="http://schemas.openxmlformats.org/officeDocument/2006/relationships" xmlns:m="http://schemas.openxmlformats.org/officeDocument/2006/math" xmlns:v="urn:schemas-microsoft-com:vml" xmlns:wp14="http://schemas.microsoft.com/office/word/2010/wordprocessingDrawing" xmlns:wp="http://schemas.openxmlformats.org/drawingml/2006/wordprocessingDrawing" xmlns:w10="urn:schemas-microsoft-com:office:word" xmlns:w="http://schemas.openxmlformats.org/wordprocessingml/2006/main" xmlns:w14="http://schemas.microsoft.com/office/word/2010/wordml" xmlns:w15="http://schemas.microsoft.com/office/word/2012/wordml" xmlns:w16cid="http://schemas.microsoft.com/office/word/2016/wordml/cid" xmlns:w16se="http://schemas.microsoft.com/office/word/2015/wordml/symex" xmlns:wpg="http://schemas.microsoft.com/office/word/2010/wordprocessingGroup" xmlns:wpi="http://schemas.microsoft.com/office/word/2010/wordprocessingInk" xmlns:wne="http://schemas.microsoft.com/office/word/2006/wordml" xmlns:wps="http://schemas.microsoft.com/office/word/2010/wordprocessingShape" mc:Ignorable="w14 w15 w16se w16cid wp14">
   <w:body>
     <w:p>
       <w:pPr>
@@ -408,6 +408,8 @@
           <w:szCs w:val="32"/>
         </w:rPr>
       </w:pPr>
+      <w:bookmarkStart w:id="0" w:name="_GoBack"/>
+      <w:bookmarkEnd w:id="0"/>
       <w:r>
         <w:rPr>
           <w:noProof/>
@@ -1791,22 +1793,22 @@
       <w:pPr>
         <w:pStyle w:val="Heading1"/>
       </w:pPr>
-      <w:bookmarkStart w:id="0" w:name="_Toc520808524"/>
+      <w:bookmarkStart w:id="1" w:name="_Toc520808524"/>
       <w:r>
         <w:lastRenderedPageBreak/>
         <w:t>Part I</w:t>
       </w:r>
-      <w:bookmarkEnd w:id="0"/>
+      <w:bookmarkEnd w:id="1"/>
     </w:p>
     <w:p>
       <w:pPr>
         <w:pStyle w:val="Heading1"/>
       </w:pPr>
-      <w:bookmarkStart w:id="1" w:name="_Toc520808525"/>
+      <w:bookmarkStart w:id="2" w:name="_Toc520808525"/>
       <w:r>
         <w:t>Acronyms</w:t>
       </w:r>
-      <w:bookmarkEnd w:id="1"/>
+      <w:bookmarkEnd w:id="2"/>
     </w:p>
     <w:p>
       <w:pPr>
@@ -2067,7 +2069,7 @@
       <w:pPr>
         <w:pStyle w:val="Heading1"/>
       </w:pPr>
-      <w:bookmarkStart w:id="2" w:name="_Toc520808526"/>
+      <w:bookmarkStart w:id="3" w:name="_Toc520808526"/>
       <w:r>
         <w:lastRenderedPageBreak/>
         <w:t>P</w:t>
@@ -2075,17 +2077,17 @@
       <w:r>
         <w:t>art II</w:t>
       </w:r>
-      <w:bookmarkEnd w:id="2"/>
+      <w:bookmarkEnd w:id="3"/>
     </w:p>
     <w:p>
       <w:pPr>
         <w:pStyle w:val="Heading1"/>
       </w:pPr>
-      <w:bookmarkStart w:id="3" w:name="_Toc520808527"/>
+      <w:bookmarkStart w:id="4" w:name="_Toc520808527"/>
       <w:r>
         <w:t>Parts List</w:t>
       </w:r>
-      <w:bookmarkEnd w:id="3"/>
+      <w:bookmarkEnd w:id="4"/>
     </w:p>
     <w:p/>
     <w:tbl>
@@ -6237,22 +6239,22 @@
       <w:pPr>
         <w:pStyle w:val="Heading1"/>
       </w:pPr>
-      <w:bookmarkStart w:id="4" w:name="_Toc520808528"/>
+      <w:bookmarkStart w:id="5" w:name="_Toc520808528"/>
       <w:r>
         <w:lastRenderedPageBreak/>
         <w:t>Part III</w:t>
       </w:r>
-      <w:bookmarkEnd w:id="4"/>
+      <w:bookmarkEnd w:id="5"/>
     </w:p>
     <w:p>
       <w:pPr>
         <w:pStyle w:val="Heading1"/>
       </w:pPr>
-      <w:bookmarkStart w:id="5" w:name="_Toc520808529"/>
+      <w:bookmarkStart w:id="6" w:name="_Toc520808529"/>
       <w:r>
         <w:t>Vendors/Suppliers</w:t>
       </w:r>
-      <w:bookmarkEnd w:id="5"/>
+      <w:bookmarkEnd w:id="6"/>
     </w:p>
     <w:p>
       <w:pPr>
@@ -6827,19 +6829,8 @@
           <w:sz w:val="24"/>
           <w:szCs w:val="24"/>
         </w:rPr>
-        <w:t xml:space="preserve">, </w:t>
-      </w:r>
-      <w:proofErr w:type="spellStart"/>
-      <w:r>
-        <w:rPr>
-          <w:rFonts w:ascii="Times New Roman" w:eastAsia="Times New Roman" w:hAnsi="Times New Roman" w:cs="Times New Roman"/>
-          <w:color w:val="000000" w:themeColor="text1"/>
-          <w:sz w:val="24"/>
-          <w:szCs w:val="24"/>
-        </w:rPr>
-        <w:t>Inc</w:t>
-      </w:r>
-      <w:proofErr w:type="spellEnd"/>
+        <w:t>, Inc</w:t>
+      </w:r>
     </w:p>
     <w:p>
       <w:pPr>
@@ -6946,7 +6937,7 @@
       <w:pPr>
         <w:pStyle w:val="Heading1"/>
       </w:pPr>
-      <w:bookmarkStart w:id="6" w:name="_Toc520808530"/>
+      <w:bookmarkStart w:id="7" w:name="_Toc520808530"/>
       <w:r>
         <w:lastRenderedPageBreak/>
         <w:t xml:space="preserve">Part </w:t>
@@ -6954,17 +6945,17 @@
       <w:r>
         <w:t>IV</w:t>
       </w:r>
-      <w:bookmarkEnd w:id="6"/>
+      <w:bookmarkEnd w:id="7"/>
     </w:p>
     <w:p>
       <w:pPr>
         <w:pStyle w:val="Heading1"/>
       </w:pPr>
-      <w:bookmarkStart w:id="7" w:name="_Toc520808531"/>
+      <w:bookmarkStart w:id="8" w:name="_Toc520808531"/>
       <w:r>
         <w:t>Transformer Assembly</w:t>
       </w:r>
-      <w:bookmarkEnd w:id="7"/>
+      <w:bookmarkEnd w:id="8"/>
     </w:p>
     <w:p>
       <w:pPr>
@@ -8605,7 +8596,7 @@
       <w:pPr>
         <w:pStyle w:val="Heading1"/>
       </w:pPr>
-      <w:bookmarkStart w:id="8" w:name="_Toc520808532"/>
+      <w:bookmarkStart w:id="9" w:name="_Toc520808532"/>
       <w:r>
         <w:lastRenderedPageBreak/>
         <w:t xml:space="preserve">Part </w:t>
@@ -8613,17 +8604,17 @@
       <w:r>
         <w:t>V</w:t>
       </w:r>
-      <w:bookmarkEnd w:id="8"/>
+      <w:bookmarkEnd w:id="9"/>
     </w:p>
     <w:p>
       <w:pPr>
         <w:pStyle w:val="Heading1"/>
       </w:pPr>
-      <w:bookmarkStart w:id="9" w:name="_Toc520808533"/>
+      <w:bookmarkStart w:id="10" w:name="_Toc520808533"/>
       <w:r>
         <w:t>Spark Gap Assembly</w:t>
       </w:r>
-      <w:bookmarkEnd w:id="9"/>
+      <w:bookmarkEnd w:id="10"/>
     </w:p>
     <w:p>
       <w:pPr>
@@ -9413,23 +9404,7 @@
           <w:sz w:val="24"/>
           <w:szCs w:val="24"/>
         </w:rPr>
-        <w:t xml:space="preserve">The nuts used will be </w:t>
-      </w:r>
-      <w:r>
-        <w:rPr>
-          <w:rFonts w:ascii="Times New Roman" w:hAnsi="Times New Roman" w:cs="Times New Roman"/>
-          <w:sz w:val="24"/>
-          <w:szCs w:val="24"/>
-        </w:rPr>
-        <w:t>91828A211</w:t>
-      </w:r>
-      <w:r>
-        <w:rPr>
-          <w:rFonts w:ascii="Times New Roman" w:hAnsi="Times New Roman" w:cs="Times New Roman"/>
-          <w:sz w:val="24"/>
-          <w:szCs w:val="24"/>
-        </w:rPr>
-        <w:t xml:space="preserve"> M3 SS Hex Nuts</w:t>
+        <w:t>The nuts used will be 91828A211 M3 SS Hex Nuts</w:t>
       </w:r>
     </w:p>
     <w:p>
@@ -10337,8 +10312,6 @@
           <w:szCs w:val="24"/>
         </w:rPr>
       </w:pPr>
-      <w:bookmarkStart w:id="10" w:name="_GoBack"/>
-      <w:bookmarkEnd w:id="10"/>
       <w:r>
         <w:rPr>
           <w:rFonts w:ascii="Times New Roman" w:hAnsi="Times New Roman" w:cs="Times New Roman"/>
@@ -12335,43 +12308,7 @@
           <w:sz w:val="24"/>
           <w:szCs w:val="24"/>
         </w:rPr>
-        <w:t xml:space="preserve"> software). It assumes one already has a Raspberry Pi 3 or Raspberry Pi 3+ running Raspbian Stretch (both the Lite and Desktop variants are acceptable). A basic familiarity with Linux as well as an understanding of basic Linux console commands (specifically: $mv, $</w:t>
-      </w:r>
-      <w:proofErr w:type="spellStart"/>
-      <w:r>
-        <w:rPr>
-          <w:rFonts w:ascii="Times New Roman" w:hAnsi="Times New Roman" w:cs="Times New Roman"/>
-          <w:sz w:val="24"/>
-          <w:szCs w:val="24"/>
-        </w:rPr>
-        <w:t>cp</w:t>
-      </w:r>
-      <w:proofErr w:type="spellEnd"/>
-      <w:r>
-        <w:rPr>
-          <w:rFonts w:ascii="Times New Roman" w:hAnsi="Times New Roman" w:cs="Times New Roman"/>
-          <w:sz w:val="24"/>
-          <w:szCs w:val="24"/>
-        </w:rPr>
-        <w:t>, $</w:t>
-      </w:r>
-      <w:proofErr w:type="spellStart"/>
-      <w:r>
-        <w:rPr>
-          <w:rFonts w:ascii="Times New Roman" w:hAnsi="Times New Roman" w:cs="Times New Roman"/>
-          <w:sz w:val="24"/>
-          <w:szCs w:val="24"/>
-        </w:rPr>
-        <w:t>rm</w:t>
-      </w:r>
-      <w:proofErr w:type="spellEnd"/>
-      <w:r>
-        <w:rPr>
-          <w:rFonts w:ascii="Times New Roman" w:hAnsi="Times New Roman" w:cs="Times New Roman"/>
-          <w:sz w:val="24"/>
-          <w:szCs w:val="24"/>
-        </w:rPr>
-        <w:t>, $</w:t>
+        <w:t xml:space="preserve"> software). It assumes one already has a Raspberry Pi 3 or Raspberry Pi 3+ running Raspbian Stretch (both the Lite and Desktop variants are acceptable). A basic familiarity with Linux as well as an understanding of basic Linux console commands (specifically: $mv, $cp, $rm, $</w:t>
       </w:r>
       <w:proofErr w:type="spellStart"/>
       <w:r>
@@ -13368,7 +13305,7 @@
           <w:sz w:val="24"/>
           <w:szCs w:val="48"/>
         </w:rPr>
-        <w:t>/sample-code/c). To run the program, simply use the command $</w:t>
+        <w:t xml:space="preserve">/sample-code/c). To run the program, simply use the command </w:t>
       </w:r>
       <w:proofErr w:type="gramStart"/>
       <w:r>
@@ -13377,7 +13314,7 @@
           <w:sz w:val="24"/>
           <w:szCs w:val="48"/>
         </w:rPr>
-        <w:t>./</w:t>
+        <w:t>$./</w:t>
       </w:r>
       <w:proofErr w:type="gramEnd"/>
       <w:r>
@@ -15805,7 +15742,7 @@
           <w:szCs w:val="48"/>
         </w:rPr>
       </w:pPr>
-      <w:hyperlink r:id="rId38" w:history="1">
+      <w:hyperlink r:id="rId39" w:history="1">
         <w:r>
           <w:rPr>
             <w:rStyle w:val="Hyperlink"/>
@@ -15898,8 +15835,8 @@
       </w:r>
     </w:p>
     <w:sectPr>
-      <w:headerReference w:type="default" r:id="rId39"/>
-      <w:footerReference w:type="default" r:id="rId40"/>
+      <w:headerReference w:type="default" r:id="rId40"/>
+      <w:footerReference w:type="default" r:id="rId41"/>
       <w:pgSz w:w="12240" w:h="15840"/>
       <w:pgMar w:top="1440" w:right="1440" w:bottom="1440" w:left="1440" w:header="720" w:footer="720" w:gutter="0"/>
       <w:cols w:space="720"/>
@@ -15911,7 +15848,7 @@
 </file>
 
 <file path=word/comments.xml><?xml version="1.0" encoding="utf-8"?>
-<w:comments xmlns:wpc="http://schemas.microsoft.com/office/word/2010/wordprocessingCanvas" xmlns:mc="http://schemas.openxmlformats.org/markup-compatibility/2006" xmlns:o="urn:schemas-microsoft-com:office:office" xmlns:r="http://schemas.openxmlformats.org/officeDocument/2006/relationships" xmlns:m="http://schemas.openxmlformats.org/officeDocument/2006/math" xmlns:v="urn:schemas-microsoft-com:vml" xmlns:wp14="http://schemas.microsoft.com/office/word/2010/wordprocessingDrawing" xmlns:wp="http://schemas.openxmlformats.org/drawingml/2006/wordprocessingDrawing" xmlns:w10="urn:schemas-microsoft-com:office:word" xmlns:w="http://schemas.openxmlformats.org/wordprocessingml/2006/main" xmlns:w14="http://schemas.microsoft.com/office/word/2010/wordml" xmlns:w15="http://schemas.microsoft.com/office/word/2012/wordml" xmlns:wpg="http://schemas.microsoft.com/office/word/2010/wordprocessingGroup" xmlns:wpi="http://schemas.microsoft.com/office/word/2010/wordprocessingInk" xmlns:wne="http://schemas.microsoft.com/office/word/2006/wordml" xmlns:wps="http://schemas.microsoft.com/office/word/2010/wordprocessingShape" mc:Ignorable="w14 w15 wp14">
+<w:comments xmlns:wpc="http://schemas.microsoft.com/office/word/2010/wordprocessingCanvas" xmlns:cx="http://schemas.microsoft.com/office/drawing/2014/chartex" xmlns:cx1="http://schemas.microsoft.com/office/drawing/2015/9/8/chartex" xmlns:cx2="http://schemas.microsoft.com/office/drawing/2015/10/21/chartex" xmlns:cx3="http://schemas.microsoft.com/office/drawing/2016/5/9/chartex" xmlns:cx4="http://schemas.microsoft.com/office/drawing/2016/5/10/chartex" xmlns:cx5="http://schemas.microsoft.com/office/drawing/2016/5/11/chartex" xmlns:cx6="http://schemas.microsoft.com/office/drawing/2016/5/12/chartex" xmlns:cx7="http://schemas.microsoft.com/office/drawing/2016/5/13/chartex" xmlns:cx8="http://schemas.microsoft.com/office/drawing/2016/5/14/chartex" xmlns:mc="http://schemas.openxmlformats.org/markup-compatibility/2006" xmlns:aink="http://schemas.microsoft.com/office/drawing/2016/ink" xmlns:am3d="http://schemas.microsoft.com/office/drawing/2017/model3d" xmlns:o="urn:schemas-microsoft-com:office:office" xmlns:r="http://schemas.openxmlformats.org/officeDocument/2006/relationships" xmlns:m="http://schemas.openxmlformats.org/officeDocument/2006/math" xmlns:v="urn:schemas-microsoft-com:vml" xmlns:wp14="http://schemas.microsoft.com/office/word/2010/wordprocessingDrawing" xmlns:wp="http://schemas.openxmlformats.org/drawingml/2006/wordprocessingDrawing" xmlns:w10="urn:schemas-microsoft-com:office:word" xmlns:w="http://schemas.openxmlformats.org/wordprocessingml/2006/main" xmlns:w14="http://schemas.microsoft.com/office/word/2010/wordml" xmlns:w15="http://schemas.microsoft.com/office/word/2012/wordml" xmlns:w16cid="http://schemas.microsoft.com/office/word/2016/wordml/cid" xmlns:w16se="http://schemas.microsoft.com/office/word/2015/wordml/symex" xmlns:wpg="http://schemas.microsoft.com/office/word/2010/wordprocessingGroup" xmlns:wpi="http://schemas.microsoft.com/office/word/2010/wordprocessingInk" xmlns:wne="http://schemas.microsoft.com/office/word/2006/wordml" xmlns:wps="http://schemas.microsoft.com/office/word/2010/wordprocessingShape" mc:Ignorable="w14 w15 w16se w16cid wp14">
   <w:comment w:id="21" w:author="DPLXuser" w:date="2018-08-01T11:22:00Z" w:initials="D">
     <w:p>
       <w:pPr>
@@ -15927,29 +15864,27 @@
         <w:rPr>
           <w:rStyle w:val="CommentReference"/>
         </w:rPr>
-        <w:t xml:space="preserve">Needs </w:t>
-      </w:r>
-      <w:proofErr w:type="spellStart"/>
-      <w:r>
-        <w:rPr>
-          <w:rStyle w:val="CommentReference"/>
-        </w:rPr>
-        <w:t>Formating</w:t>
-      </w:r>
-      <w:proofErr w:type="spellEnd"/>
+        <w:t>Needs Formating</w:t>
+      </w:r>
     </w:p>
   </w:comment>
 </w:comments>
 </file>
 
 <file path=word/commentsExtended.xml><?xml version="1.0" encoding="utf-8"?>
-<w15:commentsEx xmlns:wpc="http://schemas.microsoft.com/office/word/2010/wordprocessingCanvas" xmlns:mc="http://schemas.openxmlformats.org/markup-compatibility/2006" xmlns:o="urn:schemas-microsoft-com:office:office" xmlns:r="http://schemas.openxmlformats.org/officeDocument/2006/relationships" xmlns:m="http://schemas.openxmlformats.org/officeDocument/2006/math" xmlns:v="urn:schemas-microsoft-com:vml" xmlns:wp14="http://schemas.microsoft.com/office/word/2010/wordprocessingDrawing" xmlns:wp="http://schemas.openxmlformats.org/drawingml/2006/wordprocessingDrawing" xmlns:w10="urn:schemas-microsoft-com:office:word" xmlns:w="http://schemas.openxmlformats.org/wordprocessingml/2006/main" xmlns:w14="http://schemas.microsoft.com/office/word/2010/wordml" xmlns:w15="http://schemas.microsoft.com/office/word/2012/wordml" xmlns:wpg="http://schemas.microsoft.com/office/word/2010/wordprocessingGroup" xmlns:wpi="http://schemas.microsoft.com/office/word/2010/wordprocessingInk" xmlns:wne="http://schemas.microsoft.com/office/word/2006/wordml" xmlns:wps="http://schemas.microsoft.com/office/word/2010/wordprocessingShape" mc:Ignorable="w14 w15 wp14">
+<w15:commentsEx xmlns:wpc="http://schemas.microsoft.com/office/word/2010/wordprocessingCanvas" xmlns:cx="http://schemas.microsoft.com/office/drawing/2014/chartex" xmlns:cx1="http://schemas.microsoft.com/office/drawing/2015/9/8/chartex" xmlns:cx2="http://schemas.microsoft.com/office/drawing/2015/10/21/chartex" xmlns:cx3="http://schemas.microsoft.com/office/drawing/2016/5/9/chartex" xmlns:cx4="http://schemas.microsoft.com/office/drawing/2016/5/10/chartex" xmlns:cx5="http://schemas.microsoft.com/office/drawing/2016/5/11/chartex" xmlns:cx6="http://schemas.microsoft.com/office/drawing/2016/5/12/chartex" xmlns:cx7="http://schemas.microsoft.com/office/drawing/2016/5/13/chartex" xmlns:cx8="http://schemas.microsoft.com/office/drawing/2016/5/14/chartex" xmlns:mc="http://schemas.openxmlformats.org/markup-compatibility/2006" xmlns:aink="http://schemas.microsoft.com/office/drawing/2016/ink" xmlns:am3d="http://schemas.microsoft.com/office/drawing/2017/model3d" xmlns:o="urn:schemas-microsoft-com:office:office" xmlns:r="http://schemas.openxmlformats.org/officeDocument/2006/relationships" xmlns:m="http://schemas.openxmlformats.org/officeDocument/2006/math" xmlns:v="urn:schemas-microsoft-com:vml" xmlns:wp14="http://schemas.microsoft.com/office/word/2010/wordprocessingDrawing" xmlns:wp="http://schemas.openxmlformats.org/drawingml/2006/wordprocessingDrawing" xmlns:w10="urn:schemas-microsoft-com:office:word" xmlns:w="http://schemas.openxmlformats.org/wordprocessingml/2006/main" xmlns:w14="http://schemas.microsoft.com/office/word/2010/wordml" xmlns:w15="http://schemas.microsoft.com/office/word/2012/wordml" xmlns:w16cid="http://schemas.microsoft.com/office/word/2016/wordml/cid" xmlns:w16se="http://schemas.microsoft.com/office/word/2015/wordml/symex" xmlns:wpg="http://schemas.microsoft.com/office/word/2010/wordprocessingGroup" xmlns:wpi="http://schemas.microsoft.com/office/word/2010/wordprocessingInk" xmlns:wne="http://schemas.microsoft.com/office/word/2006/wordml" xmlns:wps="http://schemas.microsoft.com/office/word/2010/wordprocessingShape" mc:Ignorable="w14 w15 w16se w16cid wp14">
   <w15:commentEx w15:paraId="57A0B512" w15:done="0"/>
 </w15:commentsEx>
 </file>
 
+<file path=word/commentsIds.xml><?xml version="1.0" encoding="utf-8"?>
+<w16cid:commentsIds xmlns:wpc="http://schemas.microsoft.com/office/word/2010/wordprocessingCanvas" xmlns:cx="http://schemas.microsoft.com/office/drawing/2014/chartex" xmlns:cx1="http://schemas.microsoft.com/office/drawing/2015/9/8/chartex" xmlns:cx2="http://schemas.microsoft.com/office/drawing/2015/10/21/chartex" xmlns:cx3="http://schemas.microsoft.com/office/drawing/2016/5/9/chartex" xmlns:cx4="http://schemas.microsoft.com/office/drawing/2016/5/10/chartex" xmlns:cx5="http://schemas.microsoft.com/office/drawing/2016/5/11/chartex" xmlns:cx6="http://schemas.microsoft.com/office/drawing/2016/5/12/chartex" xmlns:cx7="http://schemas.microsoft.com/office/drawing/2016/5/13/chartex" xmlns:cx8="http://schemas.microsoft.com/office/drawing/2016/5/14/chartex" xmlns:mc="http://schemas.openxmlformats.org/markup-compatibility/2006" xmlns:aink="http://schemas.microsoft.com/office/drawing/2016/ink" xmlns:am3d="http://schemas.microsoft.com/office/drawing/2017/model3d" xmlns:o="urn:schemas-microsoft-com:office:office" xmlns:r="http://schemas.openxmlformats.org/officeDocument/2006/relationships" xmlns:m="http://schemas.openxmlformats.org/officeDocument/2006/math" xmlns:v="urn:schemas-microsoft-com:vml" xmlns:wp14="http://schemas.microsoft.com/office/word/2010/wordprocessingDrawing" xmlns:wp="http://schemas.openxmlformats.org/drawingml/2006/wordprocessingDrawing" xmlns:w10="urn:schemas-microsoft-com:office:word" xmlns:w="http://schemas.openxmlformats.org/wordprocessingml/2006/main" xmlns:w14="http://schemas.microsoft.com/office/word/2010/wordml" xmlns:w15="http://schemas.microsoft.com/office/word/2012/wordml" xmlns:w16cid="http://schemas.microsoft.com/office/word/2016/wordml/cid" xmlns:w16se="http://schemas.microsoft.com/office/word/2015/wordml/symex" xmlns:wpg="http://schemas.microsoft.com/office/word/2010/wordprocessingGroup" xmlns:wpi="http://schemas.microsoft.com/office/word/2010/wordprocessingInk" xmlns:wne="http://schemas.microsoft.com/office/word/2006/wordml" xmlns:wps="http://schemas.microsoft.com/office/word/2010/wordprocessingShape" mc:Ignorable="w14 w15 w16se w16cid wp14">
+  <w16cid:commentId w16cid:paraId="57A0B512" w16cid:durableId="1F0C5357"/>
+</w16cid:commentsIds>
+</file>
+
 <file path=word/endnotes.xml><?xml version="1.0" encoding="utf-8"?>
-<w:endnotes xmlns:wpc="http://schemas.microsoft.com/office/word/2010/wordprocessingCanvas" xmlns:mc="http://schemas.openxmlformats.org/markup-compatibility/2006" xmlns:o="urn:schemas-microsoft-com:office:office" xmlns:r="http://schemas.openxmlformats.org/officeDocument/2006/relationships" xmlns:m="http://schemas.openxmlformats.org/officeDocument/2006/math" xmlns:v="urn:schemas-microsoft-com:vml" xmlns:wp14="http://schemas.microsoft.com/office/word/2010/wordprocessingDrawing" xmlns:wp="http://schemas.openxmlformats.org/drawingml/2006/wordprocessingDrawing" xmlns:w10="urn:schemas-microsoft-com:office:word" xmlns:w="http://schemas.openxmlformats.org/wordprocessingml/2006/main" xmlns:w14="http://schemas.microsoft.com/office/word/2010/wordml" xmlns:w15="http://schemas.microsoft.com/office/word/2012/wordml" xmlns:wpg="http://schemas.microsoft.com/office/word/2010/wordprocessingGroup" xmlns:wpi="http://schemas.microsoft.com/office/word/2010/wordprocessingInk" xmlns:wne="http://schemas.microsoft.com/office/word/2006/wordml" xmlns:wps="http://schemas.microsoft.com/office/word/2010/wordprocessingShape" mc:Ignorable="w14 w15 wp14">
+<w:endnotes xmlns:wpc="http://schemas.microsoft.com/office/word/2010/wordprocessingCanvas" xmlns:cx="http://schemas.microsoft.com/office/drawing/2014/chartex" xmlns:cx1="http://schemas.microsoft.com/office/drawing/2015/9/8/chartex" xmlns:cx2="http://schemas.microsoft.com/office/drawing/2015/10/21/chartex" xmlns:cx3="http://schemas.microsoft.com/office/drawing/2016/5/9/chartex" xmlns:cx4="http://schemas.microsoft.com/office/drawing/2016/5/10/chartex" xmlns:cx5="http://schemas.microsoft.com/office/drawing/2016/5/11/chartex" xmlns:cx6="http://schemas.microsoft.com/office/drawing/2016/5/12/chartex" xmlns:cx7="http://schemas.microsoft.com/office/drawing/2016/5/13/chartex" xmlns:cx8="http://schemas.microsoft.com/office/drawing/2016/5/14/chartex" xmlns:mc="http://schemas.openxmlformats.org/markup-compatibility/2006" xmlns:aink="http://schemas.microsoft.com/office/drawing/2016/ink" xmlns:am3d="http://schemas.microsoft.com/office/drawing/2017/model3d" xmlns:o="urn:schemas-microsoft-com:office:office" xmlns:r="http://schemas.openxmlformats.org/officeDocument/2006/relationships" xmlns:m="http://schemas.openxmlformats.org/officeDocument/2006/math" xmlns:v="urn:schemas-microsoft-com:vml" xmlns:wp14="http://schemas.microsoft.com/office/word/2010/wordprocessingDrawing" xmlns:wp="http://schemas.openxmlformats.org/drawingml/2006/wordprocessingDrawing" xmlns:w10="urn:schemas-microsoft-com:office:word" xmlns:w="http://schemas.openxmlformats.org/wordprocessingml/2006/main" xmlns:w14="http://schemas.microsoft.com/office/word/2010/wordml" xmlns:w15="http://schemas.microsoft.com/office/word/2012/wordml" xmlns:w16cid="http://schemas.microsoft.com/office/word/2016/wordml/cid" xmlns:w16se="http://schemas.microsoft.com/office/word/2015/wordml/symex" xmlns:wpg="http://schemas.microsoft.com/office/word/2010/wordprocessingGroup" xmlns:wpi="http://schemas.microsoft.com/office/word/2010/wordprocessingInk" xmlns:wne="http://schemas.microsoft.com/office/word/2006/wordml" xmlns:wps="http://schemas.microsoft.com/office/word/2010/wordprocessingShape" mc:Ignorable="w14 w15 w16se w16cid wp14">
   <w:endnote w:type="separator" w:id="-1">
     <w:p>
       <w:pPr>
@@ -15974,10 +15909,11 @@
 </file>
 
 <file path=word/footer1.xml><?xml version="1.0" encoding="utf-8"?>
-<w:ftr xmlns:wpc="http://schemas.microsoft.com/office/word/2010/wordprocessingCanvas" xmlns:mc="http://schemas.openxmlformats.org/markup-compatibility/2006" xmlns:o="urn:schemas-microsoft-com:office:office" xmlns:r="http://schemas.openxmlformats.org/officeDocument/2006/relationships" xmlns:m="http://schemas.openxmlformats.org/officeDocument/2006/math" xmlns:v="urn:schemas-microsoft-com:vml" xmlns:wp14="http://schemas.microsoft.com/office/word/2010/wordprocessingDrawing" xmlns:wp="http://schemas.openxmlformats.org/drawingml/2006/wordprocessingDrawing" xmlns:w10="urn:schemas-microsoft-com:office:word" xmlns:w="http://schemas.openxmlformats.org/wordprocessingml/2006/main" xmlns:w14="http://schemas.microsoft.com/office/word/2010/wordml" xmlns:w15="http://schemas.microsoft.com/office/word/2012/wordml" xmlns:wpg="http://schemas.microsoft.com/office/word/2010/wordprocessingGroup" xmlns:wpi="http://schemas.microsoft.com/office/word/2010/wordprocessingInk" xmlns:wne="http://schemas.microsoft.com/office/word/2006/wordml" xmlns:wps="http://schemas.microsoft.com/office/word/2010/wordprocessingShape" mc:Ignorable="w14 w15 wp14">
+<w:ftr xmlns:wpc="http://schemas.microsoft.com/office/word/2010/wordprocessingCanvas" xmlns:cx="http://schemas.microsoft.com/office/drawing/2014/chartex" xmlns:cx1="http://schemas.microsoft.com/office/drawing/2015/9/8/chartex" xmlns:cx2="http://schemas.microsoft.com/office/drawing/2015/10/21/chartex" xmlns:cx3="http://schemas.microsoft.com/office/drawing/2016/5/9/chartex" xmlns:cx4="http://schemas.microsoft.com/office/drawing/2016/5/10/chartex" xmlns:cx5="http://schemas.microsoft.com/office/drawing/2016/5/11/chartex" xmlns:cx6="http://schemas.microsoft.com/office/drawing/2016/5/12/chartex" xmlns:cx7="http://schemas.microsoft.com/office/drawing/2016/5/13/chartex" xmlns:cx8="http://schemas.microsoft.com/office/drawing/2016/5/14/chartex" xmlns:mc="http://schemas.openxmlformats.org/markup-compatibility/2006" xmlns:aink="http://schemas.microsoft.com/office/drawing/2016/ink" xmlns:am3d="http://schemas.microsoft.com/office/drawing/2017/model3d" xmlns:o="urn:schemas-microsoft-com:office:office" xmlns:r="http://schemas.openxmlformats.org/officeDocument/2006/relationships" xmlns:m="http://schemas.openxmlformats.org/officeDocument/2006/math" xmlns:v="urn:schemas-microsoft-com:vml" xmlns:wp14="http://schemas.microsoft.com/office/word/2010/wordprocessingDrawing" xmlns:wp="http://schemas.openxmlformats.org/drawingml/2006/wordprocessingDrawing" xmlns:w10="urn:schemas-microsoft-com:office:word" xmlns:w="http://schemas.openxmlformats.org/wordprocessingml/2006/main" xmlns:w14="http://schemas.microsoft.com/office/word/2010/wordml" xmlns:w15="http://schemas.microsoft.com/office/word/2012/wordml" xmlns:w16cid="http://schemas.microsoft.com/office/word/2016/wordml/cid" xmlns:w16se="http://schemas.microsoft.com/office/word/2015/wordml/symex" xmlns:wpg="http://schemas.microsoft.com/office/word/2010/wordprocessingGroup" xmlns:wpi="http://schemas.microsoft.com/office/word/2010/wordprocessingInk" xmlns:wne="http://schemas.microsoft.com/office/word/2006/wordml" xmlns:wps="http://schemas.microsoft.com/office/word/2010/wordprocessingShape" mc:Ignorable="w14 w15 w16se w16cid wp14">
   <w:p>
     <w:pPr>
       <w:pStyle w:val="Footer"/>
+      <w:ind w:left="-720"/>
       <w:rPr>
         <w:rFonts w:ascii="Times New Roman" w:hAnsi="Times New Roman" w:cs="Times New Roman"/>
       </w:rPr>
@@ -15986,21 +15922,21 @@
       <w:rPr>
         <w:rFonts w:ascii="Times New Roman" w:hAnsi="Times New Roman" w:cs="Times New Roman"/>
         <w:noProof/>
-        <w:color w:val="3B3838" w:themeColor="background2" w:themeShade="40"/>
+        <w:color w:val="767171" w:themeColor="background2" w:themeShade="80"/>
       </w:rPr>
       <mc:AlternateContent>
         <mc:Choice Requires="wps">
           <w:drawing>
-            <wp:anchor distT="0" distB="0" distL="114300" distR="114300" simplePos="0" relativeHeight="251647488" behindDoc="0" locked="0" layoutInCell="1" allowOverlap="1" wp14:anchorId="76840460" wp14:editId="56EFBB71">
+            <wp:anchor distT="0" distB="0" distL="114300" distR="114300" simplePos="0" relativeHeight="251647488" behindDoc="0" locked="0" layoutInCell="1" allowOverlap="1" wp14:anchorId="76840460" wp14:editId="683F02C5">
               <wp:simplePos x="0" y="0"/>
               <wp:positionH relativeFrom="column">
-                <wp:posOffset>5314361</wp:posOffset>
+                <wp:posOffset>5111654</wp:posOffset>
               </wp:positionH>
               <wp:positionV relativeFrom="paragraph">
-                <wp:posOffset>-211704</wp:posOffset>
+                <wp:posOffset>-300085</wp:posOffset>
               </wp:positionV>
-              <wp:extent cx="1173637" cy="645736"/>
-              <wp:effectExtent l="0" t="0" r="7620" b="2540"/>
+              <wp:extent cx="1534602" cy="747423"/>
+              <wp:effectExtent l="0" t="0" r="8890" b="0"/>
               <wp:wrapNone/>
               <wp:docPr id="5" name="Oval 5"/>
               <wp:cNvGraphicFramePr/>
@@ -16011,7 +15947,7 @@
                     <wps:spPr>
                       <a:xfrm>
                         <a:off x="0" y="0"/>
-                        <a:ext cx="1173637" cy="645736"/>
+                        <a:ext cx="1534602" cy="747423"/>
                       </a:xfrm>
                       <a:prstGeom prst="ellipse">
                         <a:avLst/>
@@ -16050,12 +15986,18 @@
                   </wps:wsp>
                 </a:graphicData>
               </a:graphic>
+              <wp14:sizeRelH relativeFrom="margin">
+                <wp14:pctWidth>0</wp14:pctWidth>
+              </wp14:sizeRelH>
+              <wp14:sizeRelV relativeFrom="margin">
+                <wp14:pctHeight>0</wp14:pctHeight>
+              </wp14:sizeRelV>
             </wp:anchor>
           </w:drawing>
         </mc:Choice>
         <mc:Fallback>
           <w:pict>
-            <v:oval w14:anchorId="1F29BD48" id="Oval 5" o:spid="_x0000_s1026" style="position:absolute;margin-left:418.45pt;margin-top:-16.65pt;width:92.4pt;height:50.85pt;z-index:251647488;visibility:visible;mso-wrap-style:square;mso-wrap-distance-left:9pt;mso-wrap-distance-top:0;mso-wrap-distance-right:9pt;mso-wrap-distance-bottom:0;mso-position-horizontal:absolute;mso-position-horizontal-relative:text;mso-position-vertical:absolute;mso-position-vertical-relative:text;v-text-anchor:middle" o:gfxdata="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" fillcolor="white [3212]" stroked="f" strokeweight="1pt">
+            <v:oval w14:anchorId="7A022378" id="Oval 5" o:spid="_x0000_s1026" style="position:absolute;margin-left:402.5pt;margin-top:-23.65pt;width:120.85pt;height:58.85pt;z-index:251647488;visibility:visible;mso-wrap-style:square;mso-width-percent:0;mso-height-percent:0;mso-wrap-distance-left:9pt;mso-wrap-distance-top:0;mso-wrap-distance-right:9pt;mso-wrap-distance-bottom:0;mso-position-horizontal:absolute;mso-position-horizontal-relative:text;mso-position-vertical:absolute;mso-position-vertical-relative:text;mso-width-percent:0;mso-height-percent:0;mso-width-relative:margin;mso-height-relative:margin;v-text-anchor:middle" o:gfxdata="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" fillcolor="white [3212]" stroked="f" strokeweight="1pt">
               <v:fill opacity="16448f"/>
               <v:stroke joinstyle="miter"/>
             </v:oval>
@@ -16067,37 +16009,21 @@
       <w:rPr>
         <w:rFonts w:ascii="Times New Roman" w:hAnsi="Times New Roman" w:cs="Times New Roman"/>
         <w:noProof/>
-        <w:color w:val="3B3838" w:themeColor="background2" w:themeShade="40"/>
+        <w:color w:val="767171" w:themeColor="background2" w:themeShade="80"/>
       </w:rPr>
       <w:drawing>
-        <wp:anchor distT="0" distB="0" distL="114300" distR="114300" simplePos="0" relativeHeight="251636224" behindDoc="1" locked="0" layoutInCell="1" allowOverlap="1" wp14:anchorId="7475E320" wp14:editId="6B27ADF2">
+        <wp:anchor distT="0" distB="0" distL="114300" distR="114300" simplePos="0" relativeHeight="251646463" behindDoc="0" locked="0" layoutInCell="1" allowOverlap="1" wp14:anchorId="530FD41A" wp14:editId="6B212797">
           <wp:simplePos x="0" y="0"/>
-          <wp:positionH relativeFrom="column">
-            <wp:posOffset>5381625</wp:posOffset>
+          <wp:positionH relativeFrom="page">
+            <wp:posOffset>6120130</wp:posOffset>
           </wp:positionH>
           <wp:positionV relativeFrom="paragraph">
-            <wp:posOffset>-255905</wp:posOffset>
+            <wp:posOffset>-302260</wp:posOffset>
           </wp:positionV>
-          <wp:extent cx="1028700" cy="732790"/>
+          <wp:extent cx="1374140" cy="772160"/>
           <wp:effectExtent l="0" t="0" r="0" b="0"/>
-          <wp:wrapTight wrapText="bothSides">
-            <wp:wrapPolygon edited="0">
-              <wp:start x="6800" y="1123"/>
-              <wp:lineTo x="3200" y="3369"/>
-              <wp:lineTo x="0" y="7861"/>
-              <wp:lineTo x="0" y="14038"/>
-              <wp:lineTo x="4400" y="18530"/>
-              <wp:lineTo x="6800" y="19653"/>
-              <wp:lineTo x="14800" y="19653"/>
-              <wp:lineTo x="16800" y="18530"/>
-              <wp:lineTo x="21200" y="13477"/>
-              <wp:lineTo x="21200" y="7861"/>
-              <wp:lineTo x="18400" y="3931"/>
-              <wp:lineTo x="14800" y="1123"/>
-              <wp:lineTo x="6800" y="1123"/>
-            </wp:wrapPolygon>
-          </wp:wrapTight>
-          <wp:docPr id="3" name="Picture 3"/>
+          <wp:wrapSquare wrapText="bothSides"/>
+          <wp:docPr id="1" name="Picture 1"/>
           <wp:cNvGraphicFramePr>
             <a:graphicFrameLocks xmlns:a="http://schemas.openxmlformats.org/drawingml/2006/main" noChangeAspect="1"/>
           </wp:cNvGraphicFramePr>
@@ -16105,8 +16031,10 @@
             <a:graphicData uri="http://schemas.openxmlformats.org/drawingml/2006/picture">
               <pic:pic xmlns:pic="http://schemas.openxmlformats.org/drawingml/2006/picture">
                 <pic:nvPicPr>
-                  <pic:cNvPr id="3" name="DPL Logo.png"/>
-                  <pic:cNvPicPr/>
+                  <pic:cNvPr id="0" name="Picture 1"/>
+                  <pic:cNvPicPr>
+                    <a:picLocks noChangeAspect="1" noChangeArrowheads="1"/>
+                  </pic:cNvPicPr>
                 </pic:nvPicPr>
                 <pic:blipFill>
                   <a:blip r:embed="rId1">
@@ -16116,26 +16044,31 @@
                       </a:ext>
                     </a:extLst>
                   </a:blip>
+                  <a:srcRect/>
                   <a:stretch>
                     <a:fillRect/>
                   </a:stretch>
                 </pic:blipFill>
-                <pic:spPr>
+                <pic:spPr bwMode="auto">
                   <a:xfrm>
                     <a:off x="0" y="0"/>
-                    <a:ext cx="1028700" cy="732790"/>
+                    <a:ext cx="1374140" cy="772160"/>
                   </a:xfrm>
                   <a:prstGeom prst="rect">
                     <a:avLst/>
                   </a:prstGeom>
+                  <a:noFill/>
+                  <a:ln>
+                    <a:noFill/>
+                  </a:ln>
                 </pic:spPr>
               </pic:pic>
             </a:graphicData>
           </a:graphic>
-          <wp14:sizeRelH relativeFrom="page">
+          <wp14:sizeRelH relativeFrom="margin">
             <wp14:pctWidth>0</wp14:pctWidth>
           </wp14:sizeRelH>
-          <wp14:sizeRelV relativeFrom="page">
+          <wp14:sizeRelV relativeFrom="margin">
             <wp14:pctHeight>0</wp14:pctHeight>
           </wp14:sizeRelV>
         </wp:anchor>
@@ -16144,9 +16077,9 @@
     <w:r>
       <w:rPr>
         <w:rFonts w:ascii="Times New Roman" w:hAnsi="Times New Roman" w:cs="Times New Roman"/>
-        <w:color w:val="3B3838" w:themeColor="background2" w:themeShade="40"/>
-      </w:rPr>
-      <w:t>ROCKSAT-XN SPARK</w:t>
+        <w:color w:val="767171" w:themeColor="background2" w:themeShade="80"/>
+      </w:rPr>
+      <w:t>ROCKSAT-XN SPARK – LAB MODEL</w:t>
     </w:r>
     <w:r>
       <w:rPr>
@@ -16165,7 +16098,7 @@
 </file>
 
 <file path=word/footnotes.xml><?xml version="1.0" encoding="utf-8"?>
-<w:footnotes xmlns:wpc="http://schemas.microsoft.com/office/word/2010/wordprocessingCanvas" xmlns:mc="http://schemas.openxmlformats.org/markup-compatibility/2006" xmlns:o="urn:schemas-microsoft-com:office:office" xmlns:r="http://schemas.openxmlformats.org/officeDocument/2006/relationships" xmlns:m="http://schemas.openxmlformats.org/officeDocument/2006/math" xmlns:v="urn:schemas-microsoft-com:vml" xmlns:wp14="http://schemas.microsoft.com/office/word/2010/wordprocessingDrawing" xmlns:wp="http://schemas.openxmlformats.org/drawingml/2006/wordprocessingDrawing" xmlns:w10="urn:schemas-microsoft-com:office:word" xmlns:w="http://schemas.openxmlformats.org/wordprocessingml/2006/main" xmlns:w14="http://schemas.microsoft.com/office/word/2010/wordml" xmlns:w15="http://schemas.microsoft.com/office/word/2012/wordml" xmlns:wpg="http://schemas.microsoft.com/office/word/2010/wordprocessingGroup" xmlns:wpi="http://schemas.microsoft.com/office/word/2010/wordprocessingInk" xmlns:wne="http://schemas.microsoft.com/office/word/2006/wordml" xmlns:wps="http://schemas.microsoft.com/office/word/2010/wordprocessingShape" mc:Ignorable="w14 w15 wp14">
+<w:footnotes xmlns:wpc="http://schemas.microsoft.com/office/word/2010/wordprocessingCanvas" xmlns:cx="http://schemas.microsoft.com/office/drawing/2014/chartex" xmlns:cx1="http://schemas.microsoft.com/office/drawing/2015/9/8/chartex" xmlns:cx2="http://schemas.microsoft.com/office/drawing/2015/10/21/chartex" xmlns:cx3="http://schemas.microsoft.com/office/drawing/2016/5/9/chartex" xmlns:cx4="http://schemas.microsoft.com/office/drawing/2016/5/10/chartex" xmlns:cx5="http://schemas.microsoft.com/office/drawing/2016/5/11/chartex" xmlns:cx6="http://schemas.microsoft.com/office/drawing/2016/5/12/chartex" xmlns:cx7="http://schemas.microsoft.com/office/drawing/2016/5/13/chartex" xmlns:cx8="http://schemas.microsoft.com/office/drawing/2016/5/14/chartex" xmlns:mc="http://schemas.openxmlformats.org/markup-compatibility/2006" xmlns:aink="http://schemas.microsoft.com/office/drawing/2016/ink" xmlns:am3d="http://schemas.microsoft.com/office/drawing/2017/model3d" xmlns:o="urn:schemas-microsoft-com:office:office" xmlns:r="http://schemas.openxmlformats.org/officeDocument/2006/relationships" xmlns:m="http://schemas.openxmlformats.org/officeDocument/2006/math" xmlns:v="urn:schemas-microsoft-com:vml" xmlns:wp14="http://schemas.microsoft.com/office/word/2010/wordprocessingDrawing" xmlns:wp="http://schemas.openxmlformats.org/drawingml/2006/wordprocessingDrawing" xmlns:w10="urn:schemas-microsoft-com:office:word" xmlns:w="http://schemas.openxmlformats.org/wordprocessingml/2006/main" xmlns:w14="http://schemas.microsoft.com/office/word/2010/wordml" xmlns:w15="http://schemas.microsoft.com/office/word/2012/wordml" xmlns:w16cid="http://schemas.microsoft.com/office/word/2016/wordml/cid" xmlns:w16se="http://schemas.microsoft.com/office/word/2015/wordml/symex" xmlns:wpg="http://schemas.microsoft.com/office/word/2010/wordprocessingGroup" xmlns:wpi="http://schemas.microsoft.com/office/word/2010/wordprocessingInk" xmlns:wne="http://schemas.microsoft.com/office/word/2006/wordml" xmlns:wps="http://schemas.microsoft.com/office/word/2010/wordprocessingShape" mc:Ignorable="w14 w15 w16se w16cid wp14">
   <w:footnote w:type="separator" w:id="-1">
     <w:p>
       <w:pPr>
@@ -16190,7 +16123,7 @@
 </file>
 
 <file path=word/header1.xml><?xml version="1.0" encoding="utf-8"?>
-<w:hdr xmlns:wpc="http://schemas.microsoft.com/office/word/2010/wordprocessingCanvas" xmlns:mc="http://schemas.openxmlformats.org/markup-compatibility/2006" xmlns:o="urn:schemas-microsoft-com:office:office" xmlns:r="http://schemas.openxmlformats.org/officeDocument/2006/relationships" xmlns:m="http://schemas.openxmlformats.org/officeDocument/2006/math" xmlns:v="urn:schemas-microsoft-com:vml" xmlns:wp14="http://schemas.microsoft.com/office/word/2010/wordprocessingDrawing" xmlns:wp="http://schemas.openxmlformats.org/drawingml/2006/wordprocessingDrawing" xmlns:w10="urn:schemas-microsoft-com:office:word" xmlns:w="http://schemas.openxmlformats.org/wordprocessingml/2006/main" xmlns:w14="http://schemas.microsoft.com/office/word/2010/wordml" xmlns:w15="http://schemas.microsoft.com/office/word/2012/wordml" xmlns:wpg="http://schemas.microsoft.com/office/word/2010/wordprocessingGroup" xmlns:wpi="http://schemas.microsoft.com/office/word/2010/wordprocessingInk" xmlns:wne="http://schemas.microsoft.com/office/word/2006/wordml" xmlns:wps="http://schemas.microsoft.com/office/word/2010/wordprocessingShape" mc:Ignorable="w14 w15 wp14">
+<w:hdr xmlns:wpc="http://schemas.microsoft.com/office/word/2010/wordprocessingCanvas" xmlns:cx="http://schemas.microsoft.com/office/drawing/2014/chartex" xmlns:cx1="http://schemas.microsoft.com/office/drawing/2015/9/8/chartex" xmlns:cx2="http://schemas.microsoft.com/office/drawing/2015/10/21/chartex" xmlns:cx3="http://schemas.microsoft.com/office/drawing/2016/5/9/chartex" xmlns:cx4="http://schemas.microsoft.com/office/drawing/2016/5/10/chartex" xmlns:cx5="http://schemas.microsoft.com/office/drawing/2016/5/11/chartex" xmlns:cx6="http://schemas.microsoft.com/office/drawing/2016/5/12/chartex" xmlns:cx7="http://schemas.microsoft.com/office/drawing/2016/5/13/chartex" xmlns:cx8="http://schemas.microsoft.com/office/drawing/2016/5/14/chartex" xmlns:mc="http://schemas.openxmlformats.org/markup-compatibility/2006" xmlns:aink="http://schemas.microsoft.com/office/drawing/2016/ink" xmlns:am3d="http://schemas.microsoft.com/office/drawing/2017/model3d" xmlns:o="urn:schemas-microsoft-com:office:office" xmlns:r="http://schemas.openxmlformats.org/officeDocument/2006/relationships" xmlns:m="http://schemas.openxmlformats.org/officeDocument/2006/math" xmlns:v="urn:schemas-microsoft-com:vml" xmlns:wp14="http://schemas.microsoft.com/office/word/2010/wordprocessingDrawing" xmlns:wp="http://schemas.openxmlformats.org/drawingml/2006/wordprocessingDrawing" xmlns:w10="urn:schemas-microsoft-com:office:word" xmlns:w="http://schemas.openxmlformats.org/wordprocessingml/2006/main" xmlns:w14="http://schemas.microsoft.com/office/word/2010/wordml" xmlns:w15="http://schemas.microsoft.com/office/word/2012/wordml" xmlns:w16cid="http://schemas.microsoft.com/office/word/2016/wordml/cid" xmlns:w16se="http://schemas.microsoft.com/office/word/2015/wordml/symex" xmlns:wpg="http://schemas.microsoft.com/office/word/2010/wordprocessingGroup" xmlns:wpi="http://schemas.microsoft.com/office/word/2010/wordprocessingInk" xmlns:wne="http://schemas.microsoft.com/office/word/2006/wordml" xmlns:wps="http://schemas.microsoft.com/office/word/2010/wordprocessingShape" mc:Ignorable="w14 w15 w16se w16cid wp14">
   <w:sdt>
     <w:sdtPr>
       <w:id w:val="333109639"/>
@@ -16270,7 +16203,7 @@
 </file>
 
 <file path=word/numbering.xml><?xml version="1.0" encoding="utf-8"?>
-<w:numbering xmlns:wpc="http://schemas.microsoft.com/office/word/2010/wordprocessingCanvas" xmlns:mc="http://schemas.openxmlformats.org/markup-compatibility/2006" xmlns:o="urn:schemas-microsoft-com:office:office" xmlns:r="http://schemas.openxmlformats.org/officeDocument/2006/relationships" xmlns:m="http://schemas.openxmlformats.org/officeDocument/2006/math" xmlns:v="urn:schemas-microsoft-com:vml" xmlns:wp14="http://schemas.microsoft.com/office/word/2010/wordprocessingDrawing" xmlns:wp="http://schemas.openxmlformats.org/drawingml/2006/wordprocessingDrawing" xmlns:w10="urn:schemas-microsoft-com:office:word" xmlns:w="http://schemas.openxmlformats.org/wordprocessingml/2006/main" xmlns:w14="http://schemas.microsoft.com/office/word/2010/wordml" xmlns:w15="http://schemas.microsoft.com/office/word/2012/wordml" xmlns:wpg="http://schemas.microsoft.com/office/word/2010/wordprocessingGroup" xmlns:wpi="http://schemas.microsoft.com/office/word/2010/wordprocessingInk" xmlns:wne="http://schemas.microsoft.com/office/word/2006/wordml" xmlns:wps="http://schemas.microsoft.com/office/word/2010/wordprocessingShape" mc:Ignorable="w14 w15 wp14">
+<w:numbering xmlns:wpc="http://schemas.microsoft.com/office/word/2010/wordprocessingCanvas" xmlns:cx="http://schemas.microsoft.com/office/drawing/2014/chartex" xmlns:cx1="http://schemas.microsoft.com/office/drawing/2015/9/8/chartex" xmlns:cx2="http://schemas.microsoft.com/office/drawing/2015/10/21/chartex" xmlns:cx3="http://schemas.microsoft.com/office/drawing/2016/5/9/chartex" xmlns:cx4="http://schemas.microsoft.com/office/drawing/2016/5/10/chartex" xmlns:cx5="http://schemas.microsoft.com/office/drawing/2016/5/11/chartex" xmlns:cx6="http://schemas.microsoft.com/office/drawing/2016/5/12/chartex" xmlns:cx7="http://schemas.microsoft.com/office/drawing/2016/5/13/chartex" xmlns:cx8="http://schemas.microsoft.com/office/drawing/2016/5/14/chartex" xmlns:mc="http://schemas.openxmlformats.org/markup-compatibility/2006" xmlns:aink="http://schemas.microsoft.com/office/drawing/2016/ink" xmlns:am3d="http://schemas.microsoft.com/office/drawing/2017/model3d" xmlns:o="urn:schemas-microsoft-com:office:office" xmlns:r="http://schemas.openxmlformats.org/officeDocument/2006/relationships" xmlns:m="http://schemas.openxmlformats.org/officeDocument/2006/math" xmlns:v="urn:schemas-microsoft-com:vml" xmlns:wp14="http://schemas.microsoft.com/office/word/2010/wordprocessingDrawing" xmlns:wp="http://schemas.openxmlformats.org/drawingml/2006/wordprocessingDrawing" xmlns:w10="urn:schemas-microsoft-com:office:word" xmlns:w="http://schemas.openxmlformats.org/wordprocessingml/2006/main" xmlns:w14="http://schemas.microsoft.com/office/word/2010/wordml" xmlns:w15="http://schemas.microsoft.com/office/word/2012/wordml" xmlns:w16cid="http://schemas.microsoft.com/office/word/2016/wordml/cid" xmlns:w16se="http://schemas.microsoft.com/office/word/2015/wordml/symex" xmlns:wpg="http://schemas.microsoft.com/office/word/2010/wordprocessingGroup" xmlns:wpi="http://schemas.microsoft.com/office/word/2010/wordprocessingInk" xmlns:wne="http://schemas.microsoft.com/office/word/2006/wordml" xmlns:wps="http://schemas.microsoft.com/office/word/2010/wordprocessingShape" mc:Ignorable="w14 w15 w16se w16cid wp14">
   <w:abstractNum w:abstractNumId="0" w15:restartNumberingAfterBreak="0">
     <w:nsid w:val="004C1BF5"/>
     <w:multiLevelType w:val="hybridMultilevel"/>
@@ -20400,7 +20333,7 @@
 </file>
 
 <file path=word/people.xml><?xml version="1.0" encoding="utf-8"?>
-<w15:people xmlns:wpc="http://schemas.microsoft.com/office/word/2010/wordprocessingCanvas" xmlns:mc="http://schemas.openxmlformats.org/markup-compatibility/2006" xmlns:o="urn:schemas-microsoft-com:office:office" xmlns:r="http://schemas.openxmlformats.org/officeDocument/2006/relationships" xmlns:m="http://schemas.openxmlformats.org/officeDocument/2006/math" xmlns:v="urn:schemas-microsoft-com:vml" xmlns:wp14="http://schemas.microsoft.com/office/word/2010/wordprocessingDrawing" xmlns:wp="http://schemas.openxmlformats.org/drawingml/2006/wordprocessingDrawing" xmlns:w10="urn:schemas-microsoft-com:office:word" xmlns:w="http://schemas.openxmlformats.org/wordprocessingml/2006/main" xmlns:w14="http://schemas.microsoft.com/office/word/2010/wordml" xmlns:w15="http://schemas.microsoft.com/office/word/2012/wordml" xmlns:wpg="http://schemas.microsoft.com/office/word/2010/wordprocessingGroup" xmlns:wpi="http://schemas.microsoft.com/office/word/2010/wordprocessingInk" xmlns:wne="http://schemas.microsoft.com/office/word/2006/wordml" xmlns:wps="http://schemas.microsoft.com/office/word/2010/wordprocessingShape" mc:Ignorable="w14 w15 wp14">
+<w15:people xmlns:wpc="http://schemas.microsoft.com/office/word/2010/wordprocessingCanvas" xmlns:cx="http://schemas.microsoft.com/office/drawing/2014/chartex" xmlns:cx1="http://schemas.microsoft.com/office/drawing/2015/9/8/chartex" xmlns:cx2="http://schemas.microsoft.com/office/drawing/2015/10/21/chartex" xmlns:cx3="http://schemas.microsoft.com/office/drawing/2016/5/9/chartex" xmlns:cx4="http://schemas.microsoft.com/office/drawing/2016/5/10/chartex" xmlns:cx5="http://schemas.microsoft.com/office/drawing/2016/5/11/chartex" xmlns:cx6="http://schemas.microsoft.com/office/drawing/2016/5/12/chartex" xmlns:cx7="http://schemas.microsoft.com/office/drawing/2016/5/13/chartex" xmlns:cx8="http://schemas.microsoft.com/office/drawing/2016/5/14/chartex" xmlns:mc="http://schemas.openxmlformats.org/markup-compatibility/2006" xmlns:aink="http://schemas.microsoft.com/office/drawing/2016/ink" xmlns:am3d="http://schemas.microsoft.com/office/drawing/2017/model3d" xmlns:o="urn:schemas-microsoft-com:office:office" xmlns:r="http://schemas.openxmlformats.org/officeDocument/2006/relationships" xmlns:m="http://schemas.openxmlformats.org/officeDocument/2006/math" xmlns:v="urn:schemas-microsoft-com:vml" xmlns:wp14="http://schemas.microsoft.com/office/word/2010/wordprocessingDrawing" xmlns:wp="http://schemas.openxmlformats.org/drawingml/2006/wordprocessingDrawing" xmlns:w10="urn:schemas-microsoft-com:office:word" xmlns:w="http://schemas.openxmlformats.org/wordprocessingml/2006/main" xmlns:w14="http://schemas.microsoft.com/office/word/2010/wordml" xmlns:w15="http://schemas.microsoft.com/office/word/2012/wordml" xmlns:w16cid="http://schemas.microsoft.com/office/word/2016/wordml/cid" xmlns:w16se="http://schemas.microsoft.com/office/word/2015/wordml/symex" xmlns:wpg="http://schemas.microsoft.com/office/word/2010/wordprocessingGroup" xmlns:wpi="http://schemas.microsoft.com/office/word/2010/wordprocessingInk" xmlns:wne="http://schemas.microsoft.com/office/word/2006/wordml" xmlns:wps="http://schemas.microsoft.com/office/word/2010/wordprocessingShape" mc:Ignorable="w14 w15 w16se w16cid wp14">
   <w15:person w15:author="DPLXuser">
     <w15:presenceInfo w15:providerId="None" w15:userId="DPLXuser"/>
   </w15:person>
@@ -20408,7 +20341,7 @@
 </file>
 
 <file path=word/styles.xml><?xml version="1.0" encoding="utf-8"?>
-<w:styles xmlns:mc="http://schemas.openxmlformats.org/markup-compatibility/2006" xmlns:r="http://schemas.openxmlformats.org/officeDocument/2006/relationships" xmlns:w="http://schemas.openxmlformats.org/wordprocessingml/2006/main" xmlns:w14="http://schemas.microsoft.com/office/word/2010/wordml" xmlns:w15="http://schemas.microsoft.com/office/word/2012/wordml" mc:Ignorable="w14 w15">
+<w:styles xmlns:mc="http://schemas.openxmlformats.org/markup-compatibility/2006" xmlns:r="http://schemas.openxmlformats.org/officeDocument/2006/relationships" xmlns:w="http://schemas.openxmlformats.org/wordprocessingml/2006/main" xmlns:w14="http://schemas.microsoft.com/office/word/2010/wordml" xmlns:w15="http://schemas.microsoft.com/office/word/2012/wordml" xmlns:w16cid="http://schemas.microsoft.com/office/word/2016/wordml/cid" xmlns:w16se="http://schemas.microsoft.com/office/word/2015/wordml/symex" mc:Ignorable="w14 w15 w16se w16cid">
   <w:docDefaults>
     <w:rPrDefault>
       <w:rPr>
@@ -20424,7 +20357,7 @@
       </w:pPr>
     </w:pPrDefault>
   </w:docDefaults>
-  <w:latentStyles w:defLockedState="0" w:defUIPriority="99" w:defSemiHidden="0" w:defUnhideWhenUsed="0" w:defQFormat="0" w:count="371">
+  <w:latentStyles w:defLockedState="0" w:defUIPriority="99" w:defSemiHidden="0" w:defUnhideWhenUsed="0" w:defQFormat="0" w:count="375">
     <w:lsdException w:name="Normal" w:uiPriority="0" w:qFormat="1"/>
     <w:lsdException w:name="heading 1" w:uiPriority="9" w:qFormat="1"/>
     <w:lsdException w:name="heading 2" w:semiHidden="1" w:uiPriority="9" w:unhideWhenUsed="1" w:qFormat="1"/>
@@ -20530,7 +20463,6 @@
     <w:lsdException w:name="HTML Sample" w:semiHidden="1" w:unhideWhenUsed="1"/>
     <w:lsdException w:name="HTML Typewriter" w:semiHidden="1" w:unhideWhenUsed="1"/>
     <w:lsdException w:name="HTML Variable" w:semiHidden="1" w:unhideWhenUsed="1"/>
-    <w:lsdException w:name="Normal Table" w:semiHidden="1" w:unhideWhenUsed="1"/>
     <w:lsdException w:name="annotation subject" w:semiHidden="1" w:unhideWhenUsed="1"/>
     <w:lsdException w:name="No List" w:semiHidden="1" w:unhideWhenUsed="1"/>
     <w:lsdException w:name="Outline List 1" w:semiHidden="1" w:unhideWhenUsed="1"/>
@@ -20574,10 +20506,8 @@
     <w:lsdException w:name="Table Elegant" w:semiHidden="1" w:unhideWhenUsed="1"/>
     <w:lsdException w:name="Table Professional" w:semiHidden="1" w:unhideWhenUsed="1"/>
     <w:lsdException w:name="Table Subtle 1" w:semiHidden="1" w:unhideWhenUsed="1"/>
-    <w:lsdException w:name="Table Subtle 2" w:semiHidden="1" w:unhideWhenUsed="1"/>
     <w:lsdException w:name="Table Web 1" w:semiHidden="1" w:unhideWhenUsed="1"/>
     <w:lsdException w:name="Table Web 2" w:semiHidden="1" w:unhideWhenUsed="1"/>
-    <w:lsdException w:name="Table Web 3" w:semiHidden="1" w:unhideWhenUsed="1"/>
     <w:lsdException w:name="Balloon Text" w:semiHidden="1" w:unhideWhenUsed="1"/>
     <w:lsdException w:name="Table Grid" w:uiPriority="39"/>
     <w:lsdException w:name="Table Theme" w:semiHidden="1" w:unhideWhenUsed="1"/>
@@ -20796,6 +20726,10 @@
     <w:lsdException w:name="List Table 5 Dark Accent 6" w:uiPriority="50"/>
     <w:lsdException w:name="List Table 6 Colorful Accent 6" w:uiPriority="51"/>
     <w:lsdException w:name="List Table 7 Colorful Accent 6" w:uiPriority="52"/>
+    <w:lsdException w:name="Mention" w:semiHidden="1" w:unhideWhenUsed="1"/>
+    <w:lsdException w:name="Smart Hyperlink" w:semiHidden="1" w:unhideWhenUsed="1"/>
+    <w:lsdException w:name="Hashtag" w:semiHidden="1" w:unhideWhenUsed="1"/>
+    <w:lsdException w:name="Unresolved Mention" w:semiHidden="1" w:unhideWhenUsed="1"/>
   </w:latentStyles>
   <w:style w:type="paragraph" w:default="1" w:styleId="Normal">
     <w:name w:val="Normal"/>
@@ -21050,8 +20984,8 @@
       <w:rFonts w:eastAsiaTheme="minorEastAsia" w:cs="Times New Roman"/>
     </w:rPr>
   </w:style>
-  <w:style w:type="character" w:customStyle="1" w:styleId="UnresolvedMention">
-    <w:name w:val="Unresolved Mention"/>
+  <w:style w:type="character" w:customStyle="1" w:styleId="UnresolvedMention2">
+    <w:name w:val="Unresolved Mention2"/>
     <w:basedOn w:val="DefaultParagraphFont"/>
     <w:uiPriority w:val="99"/>
     <w:semiHidden/>
@@ -21430,7 +21364,7 @@
 </file>
 
 <file path=customXml/itemProps1.xml><?xml version="1.0" encoding="utf-8"?>
-<ds:datastoreItem xmlns:ds="http://schemas.openxmlformats.org/officeDocument/2006/customXml" ds:itemID="{B032A51F-D1C4-4BB8-9989-6805313D3978}">
+<ds:datastoreItem xmlns:ds="http://schemas.openxmlformats.org/officeDocument/2006/customXml" ds:itemID="{F4A270CC-6BFD-4C85-B2EB-77247A8256E4}">
   <ds:schemaRefs>
     <ds:schemaRef ds:uri="http://schemas.openxmlformats.org/officeDocument/2006/bibliography"/>
   </ds:schemaRefs>

</xml_diff>

<commit_message>
Added more pics to manual
</commit_message>
<xml_diff>
--- a/Assembly Instructions/SPARK_Assembly_Instructions_Update 2.docx
+++ b/Assembly Instructions/SPARK_Assembly_Instructions_Update 2.docx
@@ -1,6 +1,6 @@
 
 <file path=word/document.xml><?xml version="1.0" encoding="utf-8"?>
-<w:document xmlns:wpc="http://schemas.microsoft.com/office/word/2010/wordprocessingCanvas" xmlns:cx="http://schemas.microsoft.com/office/drawing/2014/chartex" xmlns:cx1="http://schemas.microsoft.com/office/drawing/2015/9/8/chartex" xmlns:cx2="http://schemas.microsoft.com/office/drawing/2015/10/21/chartex" xmlns:cx3="http://schemas.microsoft.com/office/drawing/2016/5/9/chartex" xmlns:cx4="http://schemas.microsoft.com/office/drawing/2016/5/10/chartex" xmlns:cx5="http://schemas.microsoft.com/office/drawing/2016/5/11/chartex" xmlns:cx6="http://schemas.microsoft.com/office/drawing/2016/5/12/chartex" xmlns:cx7="http://schemas.microsoft.com/office/drawing/2016/5/13/chartex" xmlns:cx8="http://schemas.microsoft.com/office/drawing/2016/5/14/chartex" xmlns:mc="http://schemas.openxmlformats.org/markup-compatibility/2006" xmlns:aink="http://schemas.microsoft.com/office/drawing/2016/ink" xmlns:am3d="http://schemas.microsoft.com/office/drawing/2017/model3d" xmlns:o="urn:schemas-microsoft-com:office:office" xmlns:r="http://schemas.openxmlformats.org/officeDocument/2006/relationships" xmlns:m="http://schemas.openxmlformats.org/officeDocument/2006/math" xmlns:v="urn:schemas-microsoft-com:vml" xmlns:wp14="http://schemas.microsoft.com/office/word/2010/wordprocessingDrawing" xmlns:wp="http://schemas.openxmlformats.org/drawingml/2006/wordprocessingDrawing" xmlns:w10="urn:schemas-microsoft-com:office:word" xmlns:w="http://schemas.openxmlformats.org/wordprocessingml/2006/main" xmlns:w14="http://schemas.microsoft.com/office/word/2010/wordml" xmlns:w15="http://schemas.microsoft.com/office/word/2012/wordml" xmlns:w16cid="http://schemas.microsoft.com/office/word/2016/wordml/cid" xmlns:w16se="http://schemas.microsoft.com/office/word/2015/wordml/symex" xmlns:wpg="http://schemas.microsoft.com/office/word/2010/wordprocessingGroup" xmlns:wpi="http://schemas.microsoft.com/office/word/2010/wordprocessingInk" xmlns:wne="http://schemas.microsoft.com/office/word/2006/wordml" xmlns:wps="http://schemas.microsoft.com/office/word/2010/wordprocessingShape" mc:Ignorable="w14 w15 w16se w16cid wp14">
+<w:document xmlns:wpc="http://schemas.microsoft.com/office/word/2010/wordprocessingCanvas" xmlns:mc="http://schemas.openxmlformats.org/markup-compatibility/2006" xmlns:o="urn:schemas-microsoft-com:office:office" xmlns:r="http://schemas.openxmlformats.org/officeDocument/2006/relationships" xmlns:m="http://schemas.openxmlformats.org/officeDocument/2006/math" xmlns:v="urn:schemas-microsoft-com:vml" xmlns:wp14="http://schemas.microsoft.com/office/word/2010/wordprocessingDrawing" xmlns:wp="http://schemas.openxmlformats.org/drawingml/2006/wordprocessingDrawing" xmlns:w10="urn:schemas-microsoft-com:office:word" xmlns:w="http://schemas.openxmlformats.org/wordprocessingml/2006/main" xmlns:w14="http://schemas.microsoft.com/office/word/2010/wordml" xmlns:w15="http://schemas.microsoft.com/office/word/2012/wordml" xmlns:wpg="http://schemas.microsoft.com/office/word/2010/wordprocessingGroup" xmlns:wpi="http://schemas.microsoft.com/office/word/2010/wordprocessingInk" xmlns:wne="http://schemas.microsoft.com/office/word/2006/wordml" xmlns:wps="http://schemas.microsoft.com/office/word/2010/wordprocessingShape" mc:Ignorable="w14 w15 wp14">
   <w:body>
     <w:p>
       <w:pPr>
@@ -408,8 +408,6 @@
           <w:szCs w:val="32"/>
         </w:rPr>
       </w:pPr>
-      <w:bookmarkStart w:id="0" w:name="_GoBack"/>
-      <w:bookmarkEnd w:id="0"/>
       <w:r>
         <w:rPr>
           <w:noProof/>
@@ -1793,22 +1791,32 @@
       <w:pPr>
         <w:pStyle w:val="Heading1"/>
       </w:pPr>
-      <w:bookmarkStart w:id="1" w:name="_Toc520808524"/>
+      <w:bookmarkStart w:id="0" w:name="_Toc520808524"/>
       <w:r>
         <w:lastRenderedPageBreak/>
         <w:t>Part I</w:t>
       </w:r>
+      <w:bookmarkEnd w:id="0"/>
+    </w:p>
+    <w:p>
+      <w:pPr>
+        <w:pStyle w:val="Heading1"/>
+      </w:pPr>
+      <w:bookmarkStart w:id="1" w:name="_Toc520808525"/>
+      <w:commentRangeStart w:id="2"/>
+      <w:r>
+        <w:t>Acronyms</w:t>
+      </w:r>
       <w:bookmarkEnd w:id="1"/>
-    </w:p>
-    <w:p>
-      <w:pPr>
-        <w:pStyle w:val="Heading1"/>
-      </w:pPr>
-      <w:bookmarkStart w:id="2" w:name="_Toc520808525"/>
-      <w:r>
-        <w:t>Acronyms</w:t>
-      </w:r>
-      <w:bookmarkEnd w:id="2"/>
+      <w:commentRangeEnd w:id="2"/>
+      <w:r>
+        <w:rPr>
+          <w:rStyle w:val="CommentReference"/>
+          <w:rFonts w:asciiTheme="minorHAnsi" w:eastAsiaTheme="minorHAnsi" w:hAnsiTheme="minorHAnsi" w:cstheme="minorBidi"/>
+          <w:b w:val="0"/>
+        </w:rPr>
+        <w:commentReference w:id="2"/>
+      </w:r>
     </w:p>
     <w:p>
       <w:pPr>
@@ -4453,7 +4461,23 @@
                 <w:sz w:val="24"/>
                 <w:szCs w:val="24"/>
               </w:rPr>
-              <w:t>Spark Gap</w:t>
+              <w:t xml:space="preserve">Spark </w:t>
+            </w:r>
+            <w:commentRangeStart w:id="5"/>
+            <w:r>
+              <w:rPr>
+                <w:rFonts w:ascii="Times New Roman" w:hAnsi="Times New Roman" w:cs="Times New Roman"/>
+                <w:sz w:val="24"/>
+                <w:szCs w:val="24"/>
+              </w:rPr>
+              <w:t>Gap</w:t>
+            </w:r>
+            <w:commentRangeEnd w:id="5"/>
+            <w:r>
+              <w:rPr>
+                <w:rStyle w:val="CommentReference"/>
+              </w:rPr>
+              <w:commentReference w:id="5"/>
             </w:r>
           </w:p>
         </w:tc>
@@ -6239,22 +6263,35 @@
       <w:pPr>
         <w:pStyle w:val="Heading1"/>
       </w:pPr>
-      <w:bookmarkStart w:id="5" w:name="_Toc520808528"/>
+      <w:bookmarkStart w:id="6" w:name="_Toc520808528"/>
       <w:r>
         <w:lastRenderedPageBreak/>
         <w:t>Part III</w:t>
       </w:r>
-      <w:bookmarkEnd w:id="5"/>
+      <w:bookmarkEnd w:id="6"/>
     </w:p>
     <w:p>
       <w:pPr>
         <w:pStyle w:val="Heading1"/>
       </w:pPr>
-      <w:bookmarkStart w:id="6" w:name="_Toc520808529"/>
-      <w:r>
-        <w:t>Vendors/Suppliers</w:t>
-      </w:r>
-      <w:bookmarkEnd w:id="6"/>
+      <w:bookmarkStart w:id="7" w:name="_Toc520808529"/>
+      <w:r>
+        <w:t>Vendors/</w:t>
+      </w:r>
+      <w:commentRangeStart w:id="8"/>
+      <w:r>
+        <w:t>Suppliers</w:t>
+      </w:r>
+      <w:bookmarkEnd w:id="7"/>
+      <w:commentRangeEnd w:id="8"/>
+      <w:r>
+        <w:rPr>
+          <w:rStyle w:val="CommentReference"/>
+          <w:rFonts w:asciiTheme="minorHAnsi" w:eastAsiaTheme="minorHAnsi" w:hAnsiTheme="minorHAnsi" w:cstheme="minorBidi"/>
+          <w:b w:val="0"/>
+        </w:rPr>
+        <w:commentReference w:id="8"/>
+      </w:r>
     </w:p>
     <w:p>
       <w:pPr>
@@ -6307,7 +6344,7 @@
           <w:szCs w:val="24"/>
         </w:rPr>
       </w:pPr>
-      <w:hyperlink r:id="rId10" w:history="1">
+      <w:hyperlink r:id="rId12" w:history="1">
         <w:r>
           <w:rPr>
             <w:rStyle w:val="Hyperlink"/>
@@ -6372,7 +6409,7 @@
           <w:szCs w:val="24"/>
         </w:rPr>
       </w:pPr>
-      <w:hyperlink r:id="rId11" w:history="1">
+      <w:hyperlink r:id="rId13" w:history="1">
         <w:r>
           <w:rPr>
             <w:rStyle w:val="Hyperlink"/>
@@ -6769,7 +6806,7 @@
           <w:szCs w:val="24"/>
         </w:rPr>
       </w:pPr>
-      <w:hyperlink r:id="rId12" w:history="1">
+      <w:hyperlink r:id="rId14" w:history="1">
         <w:r>
           <w:rPr>
             <w:rStyle w:val="Hyperlink"/>
@@ -6829,8 +6866,19 @@
           <w:sz w:val="24"/>
           <w:szCs w:val="24"/>
         </w:rPr>
-        <w:t>, Inc</w:t>
-      </w:r>
+        <w:t xml:space="preserve">, </w:t>
+      </w:r>
+      <w:proofErr w:type="spellStart"/>
+      <w:r>
+        <w:rPr>
+          <w:rFonts w:ascii="Times New Roman" w:eastAsia="Times New Roman" w:hAnsi="Times New Roman" w:cs="Times New Roman"/>
+          <w:color w:val="000000" w:themeColor="text1"/>
+          <w:sz w:val="24"/>
+          <w:szCs w:val="24"/>
+        </w:rPr>
+        <w:t>Inc</w:t>
+      </w:r>
+      <w:proofErr w:type="spellEnd"/>
     </w:p>
     <w:p>
       <w:pPr>
@@ -6937,7 +6985,7 @@
       <w:pPr>
         <w:pStyle w:val="Heading1"/>
       </w:pPr>
-      <w:bookmarkStart w:id="7" w:name="_Toc520808530"/>
+      <w:bookmarkStart w:id="9" w:name="_Toc520808530"/>
       <w:r>
         <w:lastRenderedPageBreak/>
         <w:t xml:space="preserve">Part </w:t>
@@ -6945,17 +6993,17 @@
       <w:r>
         <w:t>IV</w:t>
       </w:r>
-      <w:bookmarkEnd w:id="7"/>
+      <w:bookmarkEnd w:id="9"/>
     </w:p>
     <w:p>
       <w:pPr>
         <w:pStyle w:val="Heading1"/>
       </w:pPr>
-      <w:bookmarkStart w:id="8" w:name="_Toc520808531"/>
+      <w:bookmarkStart w:id="10" w:name="_Toc520808531"/>
       <w:r>
         <w:t>Transformer Assembly</w:t>
       </w:r>
-      <w:bookmarkEnd w:id="8"/>
+      <w:bookmarkEnd w:id="10"/>
     </w:p>
     <w:p>
       <w:pPr>
@@ -7204,7 +7252,7 @@
                     <pic:cNvPicPr/>
                   </pic:nvPicPr>
                   <pic:blipFill rotWithShape="1">
-                    <a:blip r:embed="rId13">
+                    <a:blip r:embed="rId15">
                       <a:extLst>
                         <a:ext uri="{28A0092B-C50C-407E-A947-70E740481C1C}">
                           <a14:useLocalDpi xmlns:a14="http://schemas.microsoft.com/office/drawing/2010/main" val="0"/>
@@ -7459,7 +7507,7 @@
                     <pic:cNvPicPr/>
                   </pic:nvPicPr>
                   <pic:blipFill rotWithShape="1">
-                    <a:blip r:embed="rId14">
+                    <a:blip r:embed="rId16">
                       <a:extLst>
                         <a:ext uri="{28A0092B-C50C-407E-A947-70E740481C1C}">
                           <a14:useLocalDpi xmlns:a14="http://schemas.microsoft.com/office/drawing/2010/main" val="0"/>
@@ -7712,7 +7760,7 @@
                     <pic:cNvPicPr/>
                   </pic:nvPicPr>
                   <pic:blipFill rotWithShape="1">
-                    <a:blip r:embed="rId15">
+                    <a:blip r:embed="rId17">
                       <a:extLst>
                         <a:ext uri="{28A0092B-C50C-407E-A947-70E740481C1C}">
                           <a14:useLocalDpi xmlns:a14="http://schemas.microsoft.com/office/drawing/2010/main" val="0"/>
@@ -7918,7 +7966,7 @@
                     <pic:cNvPicPr/>
                   </pic:nvPicPr>
                   <pic:blipFill rotWithShape="1">
-                    <a:blip r:embed="rId16">
+                    <a:blip r:embed="rId18">
                       <a:extLst>
                         <a:ext uri="{28A0092B-C50C-407E-A947-70E740481C1C}">
                           <a14:useLocalDpi xmlns:a14="http://schemas.microsoft.com/office/drawing/2010/main" val="0"/>
@@ -8143,7 +8191,7 @@
                     <pic:cNvPicPr/>
                   </pic:nvPicPr>
                   <pic:blipFill rotWithShape="1">
-                    <a:blip r:embed="rId17">
+                    <a:blip r:embed="rId19">
                       <a:extLst>
                         <a:ext uri="{28A0092B-C50C-407E-A947-70E740481C1C}">
                           <a14:useLocalDpi xmlns:a14="http://schemas.microsoft.com/office/drawing/2010/main" val="0"/>
@@ -8378,7 +8426,7 @@
                     <pic:cNvPicPr/>
                   </pic:nvPicPr>
                   <pic:blipFill rotWithShape="1">
-                    <a:blip r:embed="rId18">
+                    <a:blip r:embed="rId20">
                       <a:extLst>
                         <a:ext uri="{28A0092B-C50C-407E-A947-70E740481C1C}">
                           <a14:useLocalDpi xmlns:a14="http://schemas.microsoft.com/office/drawing/2010/main" val="0"/>
@@ -8516,7 +8564,7 @@
                     <pic:cNvPicPr/>
                   </pic:nvPicPr>
                   <pic:blipFill rotWithShape="1">
-                    <a:blip r:embed="rId19">
+                    <a:blip r:embed="rId21">
                       <a:extLst>
                         <a:ext uri="{28A0092B-C50C-407E-A947-70E740481C1C}">
                           <a14:useLocalDpi xmlns:a14="http://schemas.microsoft.com/office/drawing/2010/main" val="0"/>
@@ -8596,7 +8644,7 @@
       <w:pPr>
         <w:pStyle w:val="Heading1"/>
       </w:pPr>
-      <w:bookmarkStart w:id="9" w:name="_Toc520808532"/>
+      <w:bookmarkStart w:id="11" w:name="_Toc520808532"/>
       <w:r>
         <w:lastRenderedPageBreak/>
         <w:t xml:space="preserve">Part </w:t>
@@ -8604,17 +8652,17 @@
       <w:r>
         <w:t>V</w:t>
       </w:r>
-      <w:bookmarkEnd w:id="9"/>
+      <w:bookmarkEnd w:id="11"/>
     </w:p>
     <w:p>
       <w:pPr>
         <w:pStyle w:val="Heading1"/>
       </w:pPr>
-      <w:bookmarkStart w:id="10" w:name="_Toc520808533"/>
+      <w:bookmarkStart w:id="12" w:name="_Toc520808533"/>
       <w:r>
         <w:t>Spark Gap Assembly</w:t>
       </w:r>
-      <w:bookmarkEnd w:id="10"/>
+      <w:bookmarkEnd w:id="12"/>
     </w:p>
     <w:p>
       <w:pPr>
@@ -8911,7 +8959,7 @@
                     <pic:cNvPicPr/>
                   </pic:nvPicPr>
                   <pic:blipFill rotWithShape="1">
-                    <a:blip r:embed="rId20">
+                    <a:blip r:embed="rId22">
                       <a:extLst>
                         <a:ext uri="{28A0092B-C50C-407E-A947-70E740481C1C}">
                           <a14:useLocalDpi xmlns:a14="http://schemas.microsoft.com/office/drawing/2010/main" val="0"/>
@@ -9086,7 +9134,7 @@
                     <pic:cNvPicPr/>
                   </pic:nvPicPr>
                   <pic:blipFill rotWithShape="1">
-                    <a:blip r:embed="rId21">
+                    <a:blip r:embed="rId23">
                       <a:extLst>
                         <a:ext uri="{28A0092B-C50C-407E-A947-70E740481C1C}">
                           <a14:useLocalDpi xmlns:a14="http://schemas.microsoft.com/office/drawing/2010/main" val="0"/>
@@ -9435,7 +9483,7 @@
                     <pic:cNvPicPr/>
                   </pic:nvPicPr>
                   <pic:blipFill rotWithShape="1">
-                    <a:blip r:embed="rId22">
+                    <a:blip r:embed="rId24">
                       <a:extLst>
                         <a:ext uri="{28A0092B-C50C-407E-A947-70E740481C1C}">
                           <a14:useLocalDpi xmlns:a14="http://schemas.microsoft.com/office/drawing/2010/main" val="0"/>
@@ -9578,12 +9626,8 @@
     </w:p>
     <w:p>
       <w:pPr>
-        <w:spacing w:after="0"/>
-        <w:rPr>
-          <w:rFonts w:ascii="Times New Roman" w:hAnsi="Times New Roman" w:cs="Times New Roman"/>
-          <w:sz w:val="24"/>
-          <w:szCs w:val="24"/>
-        </w:rPr>
+        <w:keepNext/>
+        <w:spacing w:after="0"/>
       </w:pPr>
       <w:r>
         <w:rPr>
@@ -9608,7 +9652,7 @@
                     <pic:cNvPicPr/>
                   </pic:nvPicPr>
                   <pic:blipFill rotWithShape="1">
-                    <a:blip r:embed="rId23">
+                    <a:blip r:embed="rId25">
                       <a:extLst>
                         <a:ext uri="{28A0092B-C50C-407E-A947-70E740481C1C}">
                           <a14:useLocalDpi xmlns:a14="http://schemas.microsoft.com/office/drawing/2010/main" val="0"/>
@@ -9644,6 +9688,19 @@
     </w:p>
     <w:p>
       <w:pPr>
+        <w:pStyle w:val="Caption"/>
+        <w:rPr>
+          <w:rFonts w:ascii="Times New Roman" w:hAnsi="Times New Roman" w:cs="Times New Roman"/>
+          <w:sz w:val="24"/>
+          <w:szCs w:val="24"/>
+        </w:rPr>
+      </w:pPr>
+      <w:r>
+        <w:t xml:space="preserve">Fig11 </w:t>
+      </w:r>
+    </w:p>
+    <w:p>
+      <w:pPr>
         <w:spacing w:after="0"/>
         <w:rPr>
           <w:rFonts w:ascii="Times New Roman" w:hAnsi="Times New Roman" w:cs="Times New Roman"/>
@@ -9682,7 +9739,6 @@
           <w:sz w:val="24"/>
           <w:szCs w:val="24"/>
         </w:rPr>
-        <w:lastRenderedPageBreak/>
         <w:t>E</w:t>
       </w:r>
       <w:r>
@@ -10007,12 +10063,8 @@
     </w:p>
     <w:p>
       <w:pPr>
-        <w:spacing w:after="0"/>
-        <w:rPr>
-          <w:rFonts w:ascii="Times New Roman" w:hAnsi="Times New Roman" w:cs="Times New Roman"/>
-          <w:sz w:val="24"/>
-          <w:szCs w:val="24"/>
-        </w:rPr>
+        <w:keepNext/>
+        <w:spacing w:after="0"/>
       </w:pPr>
       <w:r>
         <w:rPr>
@@ -10037,7 +10089,7 @@
                     <pic:cNvPicPr/>
                   </pic:nvPicPr>
                   <pic:blipFill rotWithShape="1">
-                    <a:blip r:embed="rId24">
+                    <a:blip r:embed="rId26">
                       <a:extLst>
                         <a:ext uri="{28A0092B-C50C-407E-A947-70E740481C1C}">
                           <a14:useLocalDpi xmlns:a14="http://schemas.microsoft.com/office/drawing/2010/main" val="0"/>
@@ -10073,6 +10125,19 @@
     </w:p>
     <w:p>
       <w:pPr>
+        <w:pStyle w:val="Caption"/>
+        <w:rPr>
+          <w:rFonts w:ascii="Times New Roman" w:hAnsi="Times New Roman" w:cs="Times New Roman"/>
+          <w:sz w:val="24"/>
+          <w:szCs w:val="24"/>
+        </w:rPr>
+      </w:pPr>
+      <w:r>
+        <w:t xml:space="preserve">Fig12 </w:t>
+      </w:r>
+    </w:p>
+    <w:p>
+      <w:pPr>
         <w:spacing w:after="0"/>
         <w:rPr>
           <w:rFonts w:ascii="Times New Roman" w:hAnsi="Times New Roman" w:cs="Times New Roman"/>
@@ -10203,12 +10268,8 @@
     </w:p>
     <w:p>
       <w:pPr>
-        <w:spacing w:after="0"/>
-        <w:rPr>
-          <w:rFonts w:ascii="Times New Roman" w:hAnsi="Times New Roman" w:cs="Times New Roman"/>
-          <w:sz w:val="24"/>
-          <w:szCs w:val="24"/>
-        </w:rPr>
+        <w:keepNext/>
+        <w:spacing w:after="0"/>
       </w:pPr>
       <w:r>
         <w:rPr>
@@ -10234,7 +10295,7 @@
                     <pic:cNvPicPr/>
                   </pic:nvPicPr>
                   <pic:blipFill rotWithShape="1">
-                    <a:blip r:embed="rId25">
+                    <a:blip r:embed="rId27">
                       <a:extLst>
                         <a:ext uri="{28A0092B-C50C-407E-A947-70E740481C1C}">
                           <a14:useLocalDpi xmlns:a14="http://schemas.microsoft.com/office/drawing/2010/main" val="0"/>
@@ -10270,6 +10331,19 @@
     </w:p>
     <w:p>
       <w:pPr>
+        <w:pStyle w:val="Caption"/>
+        <w:rPr>
+          <w:rFonts w:ascii="Times New Roman" w:hAnsi="Times New Roman" w:cs="Times New Roman"/>
+          <w:sz w:val="24"/>
+          <w:szCs w:val="24"/>
+        </w:rPr>
+      </w:pPr>
+      <w:r>
+        <w:t xml:space="preserve">Fig13 </w:t>
+      </w:r>
+    </w:p>
+    <w:p>
+      <w:pPr>
         <w:spacing w:after="0"/>
         <w:rPr>
           <w:rFonts w:ascii="Times New Roman" w:hAnsi="Times New Roman" w:cs="Times New Roman"/>
@@ -10380,7 +10454,31 @@
           <w:sz w:val="24"/>
           <w:szCs w:val="24"/>
         </w:rPr>
-        <w:t>he small holes in the inner baffle to hold the assembly together</w:t>
+        <w:t xml:space="preserve">he </w:t>
+      </w:r>
+      <w:r>
+        <w:rPr>
+          <w:rFonts w:ascii="Times New Roman" w:hAnsi="Times New Roman" w:cs="Times New Roman"/>
+          <w:sz w:val="24"/>
+          <w:szCs w:val="24"/>
+        </w:rPr>
+        <w:t xml:space="preserve">three </w:t>
+      </w:r>
+      <w:r>
+        <w:rPr>
+          <w:rFonts w:ascii="Times New Roman" w:hAnsi="Times New Roman" w:cs="Times New Roman"/>
+          <w:sz w:val="24"/>
+          <w:szCs w:val="24"/>
+        </w:rPr>
+        <w:t>small holes in the inner baffle to hold the assembly together</w:t>
+      </w:r>
+      <w:r>
+        <w:rPr>
+          <w:rFonts w:ascii="Times New Roman" w:hAnsi="Times New Roman" w:cs="Times New Roman"/>
+          <w:sz w:val="24"/>
+          <w:szCs w:val="24"/>
+        </w:rPr>
+        <w:t>.  It is sufficient to do two complete wrappings of the small gauge wire to hold the baffles in place</w:t>
       </w:r>
     </w:p>
     <w:p>
@@ -10405,11 +10503,52 @@
         </w:rPr>
         <w:t>Solder the wire to the set screw at the screw head.</w:t>
       </w:r>
+      <w:r>
+        <w:rPr>
+          <w:rFonts w:ascii="Times New Roman" w:hAnsi="Times New Roman" w:cs="Times New Roman"/>
+          <w:sz w:val="24"/>
+          <w:szCs w:val="24"/>
+        </w:rPr>
+        <w:t xml:space="preserve">  Cut off any excess wire when done soldering.  </w:t>
+      </w:r>
+    </w:p>
+    <w:p>
+      <w:pPr>
+        <w:pStyle w:val="ListParagraph"/>
+        <w:numPr>
+          <w:ilvl w:val="0"/>
+          <w:numId w:val="6"/>
+        </w:numPr>
+        <w:spacing w:after="0"/>
+        <w:rPr>
+          <w:rFonts w:ascii="Times New Roman" w:hAnsi="Times New Roman" w:cs="Times New Roman"/>
+          <w:sz w:val="24"/>
+          <w:szCs w:val="24"/>
+        </w:rPr>
+      </w:pPr>
+      <w:r>
+        <w:rPr>
+          <w:rFonts w:ascii="Times New Roman" w:hAnsi="Times New Roman" w:cs="Times New Roman"/>
+          <w:sz w:val="24"/>
+          <w:szCs w:val="24"/>
+        </w:rPr>
+        <w:t>The electrode and baffle assembly is now complete.</w:t>
+      </w:r>
     </w:p>
     <w:p>
       <w:pPr>
         <w:spacing w:after="0"/>
         <w:ind w:left="360"/>
+        <w:rPr>
+          <w:rFonts w:ascii="Times New Roman" w:hAnsi="Times New Roman" w:cs="Times New Roman"/>
+          <w:sz w:val="24"/>
+          <w:szCs w:val="24"/>
+        </w:rPr>
+      </w:pPr>
+    </w:p>
+    <w:p>
+      <w:pPr>
+        <w:spacing w:after="0"/>
         <w:rPr>
           <w:rFonts w:ascii="Times New Roman" w:hAnsi="Times New Roman" w:cs="Times New Roman"/>
           <w:sz w:val="24"/>
@@ -10425,18 +10564,10 @@
         </w:rPr>
         <w:lastRenderedPageBreak/>
         <w:drawing>
-          <wp:anchor distT="0" distB="0" distL="114300" distR="114300" simplePos="0" relativeHeight="251658752" behindDoc="0" locked="0" layoutInCell="1" allowOverlap="1" wp14:anchorId="2FFF5B8E" wp14:editId="17953932">
-            <wp:simplePos x="0" y="0"/>
-            <wp:positionH relativeFrom="column">
-              <wp:posOffset>0</wp:posOffset>
-            </wp:positionH>
-            <wp:positionV relativeFrom="paragraph">
-              <wp:posOffset>368935</wp:posOffset>
-            </wp:positionV>
-            <wp:extent cx="5943600" cy="3191510"/>
-            <wp:effectExtent l="0" t="0" r="0" b="8890"/>
-            <wp:wrapTopAndBottom/>
-            <wp:docPr id="38" name="Picture 38"/>
+          <wp:inline distT="0" distB="0" distL="0" distR="0" wp14:anchorId="42113B75" wp14:editId="124A8499">
+            <wp:extent cx="6162675" cy="3225133"/>
+            <wp:effectExtent l="0" t="0" r="0" b="0"/>
+            <wp:docPr id="2" name="Picture 2"/>
             <wp:cNvGraphicFramePr>
               <a:graphicFrameLocks xmlns:a="http://schemas.openxmlformats.org/drawingml/2006/main" noChangeAspect="1"/>
             </wp:cNvGraphicFramePr>
@@ -10444,271 +10575,24 @@
               <a:graphicData uri="http://schemas.openxmlformats.org/drawingml/2006/picture">
                 <pic:pic xmlns:pic="http://schemas.openxmlformats.org/drawingml/2006/picture">
                   <pic:nvPicPr>
-                    <pic:cNvPr id="38" name="SG_Assembly_031_Electrode_Assembly.JPG"/>
+                    <pic:cNvPr id="2" name="Assembly_046_Fig14.png"/>
                     <pic:cNvPicPr/>
                   </pic:nvPicPr>
-                  <pic:blipFill>
-                    <a:blip r:embed="rId26">
+                  <pic:blipFill rotWithShape="1">
+                    <a:blip r:embed="rId28">
                       <a:extLst>
                         <a:ext uri="{28A0092B-C50C-407E-A947-70E740481C1C}">
                           <a14:useLocalDpi xmlns:a14="http://schemas.microsoft.com/office/drawing/2010/main" val="0"/>
                         </a:ext>
                       </a:extLst>
                     </a:blip>
-                    <a:stretch>
-                      <a:fillRect/>
-                    </a:stretch>
-                  </pic:blipFill>
-                  <pic:spPr>
-                    <a:xfrm>
-                      <a:off x="0" y="0"/>
-                      <a:ext cx="5943600" cy="3191510"/>
-                    </a:xfrm>
-                    <a:prstGeom prst="rect">
-                      <a:avLst/>
-                    </a:prstGeom>
-                  </pic:spPr>
-                </pic:pic>
-              </a:graphicData>
-            </a:graphic>
-            <wp14:sizeRelH relativeFrom="page">
-              <wp14:pctWidth>0</wp14:pctWidth>
-            </wp14:sizeRelH>
-            <wp14:sizeRelV relativeFrom="page">
-              <wp14:pctHeight>0</wp14:pctHeight>
-            </wp14:sizeRelV>
-          </wp:anchor>
-        </w:drawing>
-      </w:r>
-    </w:p>
-    <w:p>
-      <w:pPr>
-        <w:spacing w:after="0"/>
-        <w:rPr>
-          <w:rFonts w:ascii="Times New Roman" w:hAnsi="Times New Roman" w:cs="Times New Roman"/>
-          <w:sz w:val="24"/>
-          <w:szCs w:val="24"/>
-        </w:rPr>
-      </w:pPr>
-    </w:p>
-    <w:p>
-      <w:pPr>
-        <w:spacing w:after="0"/>
-        <w:rPr>
-          <w:rFonts w:ascii="Times New Roman" w:hAnsi="Times New Roman" w:cs="Times New Roman"/>
-          <w:sz w:val="24"/>
-          <w:szCs w:val="24"/>
-        </w:rPr>
-      </w:pPr>
-    </w:p>
-    <w:p>
-      <w:pPr>
-        <w:spacing w:after="0"/>
-        <w:rPr>
-          <w:rFonts w:ascii="Times New Roman" w:hAnsi="Times New Roman" w:cs="Times New Roman"/>
-          <w:b/>
-          <w:sz w:val="24"/>
-          <w:szCs w:val="24"/>
-        </w:rPr>
-      </w:pPr>
-      <w:r>
-        <w:rPr>
-          <w:rFonts w:ascii="Times New Roman" w:hAnsi="Times New Roman" w:cs="Times New Roman"/>
-          <w:b/>
-          <w:sz w:val="24"/>
-          <w:szCs w:val="24"/>
-        </w:rPr>
-        <w:t xml:space="preserve">Step </w:t>
-      </w:r>
-      <w:r>
-        <w:rPr>
-          <w:rFonts w:ascii="Times New Roman" w:hAnsi="Times New Roman" w:cs="Times New Roman"/>
-          <w:b/>
-          <w:sz w:val="24"/>
-          <w:szCs w:val="24"/>
-        </w:rPr>
-        <w:t>8</w:t>
-      </w:r>
-    </w:p>
-    <w:p>
-      <w:pPr>
-        <w:pStyle w:val="ListParagraph"/>
-        <w:numPr>
-          <w:ilvl w:val="0"/>
-          <w:numId w:val="9"/>
-        </w:numPr>
-        <w:spacing w:after="0"/>
-        <w:rPr>
-          <w:rFonts w:ascii="Times New Roman" w:hAnsi="Times New Roman" w:cs="Times New Roman"/>
-          <w:sz w:val="24"/>
-          <w:szCs w:val="24"/>
-        </w:rPr>
-      </w:pPr>
-      <w:r>
-        <w:rPr>
-          <w:rFonts w:ascii="Times New Roman" w:hAnsi="Times New Roman" w:cs="Times New Roman"/>
-          <w:sz w:val="24"/>
-          <w:szCs w:val="24"/>
-        </w:rPr>
-        <w:t xml:space="preserve">Wrap Quartz Tube in aluminum foil and </w:t>
-      </w:r>
-      <w:r>
-        <w:rPr>
-          <w:rFonts w:ascii="Times New Roman" w:hAnsi="Times New Roman" w:cs="Times New Roman"/>
-          <w:sz w:val="24"/>
-          <w:szCs w:val="24"/>
-        </w:rPr>
-        <w:t xml:space="preserve">.0625” </w:t>
-      </w:r>
-      <w:r>
-        <w:rPr>
-          <w:rFonts w:ascii="Times New Roman" w:hAnsi="Times New Roman" w:cs="Times New Roman"/>
-          <w:sz w:val="24"/>
-          <w:szCs w:val="24"/>
-        </w:rPr>
-        <w:t>Viton.</w:t>
-      </w:r>
-    </w:p>
-    <w:p>
-      <w:pPr>
-        <w:pStyle w:val="ListParagraph"/>
-        <w:numPr>
-          <w:ilvl w:val="0"/>
-          <w:numId w:val="9"/>
-        </w:numPr>
-        <w:spacing w:after="0"/>
-        <w:rPr>
-          <w:rFonts w:ascii="Times New Roman" w:hAnsi="Times New Roman" w:cs="Times New Roman"/>
-          <w:sz w:val="24"/>
-          <w:szCs w:val="24"/>
-        </w:rPr>
-      </w:pPr>
-      <w:r>
-        <w:rPr>
-          <w:rFonts w:ascii="Times New Roman" w:hAnsi="Times New Roman" w:cs="Times New Roman"/>
-          <w:sz w:val="24"/>
-          <w:szCs w:val="24"/>
-        </w:rPr>
-        <w:t>Take a small piece of aluminum foil make sure it is flat and completely wrap the quartz tube leaving the ends open.</w:t>
-      </w:r>
-      <w:r>
-        <w:rPr>
-          <w:rFonts w:ascii="Times New Roman" w:hAnsi="Times New Roman" w:cs="Times New Roman"/>
-          <w:sz w:val="24"/>
-          <w:szCs w:val="24"/>
-        </w:rPr>
-        <w:t xml:space="preserve"> </w:t>
-      </w:r>
-    </w:p>
-    <w:p>
-      <w:pPr>
-        <w:pStyle w:val="ListParagraph"/>
-        <w:numPr>
-          <w:ilvl w:val="0"/>
-          <w:numId w:val="9"/>
-        </w:numPr>
-        <w:spacing w:after="0"/>
-        <w:rPr>
-          <w:rFonts w:ascii="Times New Roman" w:hAnsi="Times New Roman" w:cs="Times New Roman"/>
-          <w:sz w:val="24"/>
-          <w:szCs w:val="24"/>
-        </w:rPr>
-      </w:pPr>
-      <w:r>
-        <w:rPr>
-          <w:rFonts w:ascii="Times New Roman" w:hAnsi="Times New Roman" w:cs="Times New Roman"/>
-          <w:sz w:val="24"/>
-          <w:szCs w:val="24"/>
-        </w:rPr>
-        <w:t>Once the foil wrap is on the tube</w:t>
-      </w:r>
-      <w:r>
-        <w:rPr>
-          <w:rFonts w:ascii="Times New Roman" w:hAnsi="Times New Roman" w:cs="Times New Roman"/>
-          <w:sz w:val="24"/>
-          <w:szCs w:val="24"/>
-        </w:rPr>
-        <w:t>,</w:t>
-      </w:r>
-      <w:r>
-        <w:rPr>
-          <w:rFonts w:ascii="Times New Roman" w:hAnsi="Times New Roman" w:cs="Times New Roman"/>
-          <w:sz w:val="24"/>
-          <w:szCs w:val="24"/>
-        </w:rPr>
-        <w:t xml:space="preserve"> wrap the Viton</w:t>
-      </w:r>
-      <w:r>
-        <w:rPr>
-          <w:rFonts w:ascii="Times New Roman" w:hAnsi="Times New Roman" w:cs="Times New Roman"/>
-          <w:sz w:val="24"/>
-          <w:szCs w:val="24"/>
-        </w:rPr>
-        <w:t xml:space="preserve"> around the tube.  The Viton should have the view window precut.  You can use electrical tape to hold the Viton together around the tube.  Now remove t</w:t>
-      </w:r>
-      <w:r>
-        <w:rPr>
-          <w:rFonts w:ascii="Times New Roman" w:hAnsi="Times New Roman" w:cs="Times New Roman"/>
-          <w:sz w:val="24"/>
-          <w:szCs w:val="24"/>
-        </w:rPr>
-        <w:t>he foil from the viewing window using a tool that will not scratch the quartz tube.  (I used my finger)</w:t>
-      </w:r>
-    </w:p>
-    <w:p>
-      <w:pPr>
-        <w:spacing w:after="0"/>
-        <w:rPr>
-          <w:rFonts w:ascii="Times New Roman" w:hAnsi="Times New Roman" w:cs="Times New Roman"/>
-          <w:sz w:val="24"/>
-          <w:szCs w:val="24"/>
-        </w:rPr>
-      </w:pPr>
-      <w:r>
-        <w:rPr>
-          <w:rFonts w:ascii="Times New Roman" w:hAnsi="Times New Roman" w:cs="Times New Roman"/>
-          <w:noProof/>
-          <w:sz w:val="24"/>
-          <w:szCs w:val="24"/>
-        </w:rPr>
-        <w:drawing>
-          <wp:anchor distT="0" distB="0" distL="114300" distR="114300" simplePos="0" relativeHeight="251664896" behindDoc="0" locked="0" layoutInCell="1" allowOverlap="1" wp14:anchorId="5A344075" wp14:editId="78020F52">
-            <wp:simplePos x="0" y="0"/>
-            <wp:positionH relativeFrom="column">
-              <wp:posOffset>0</wp:posOffset>
-            </wp:positionH>
-            <wp:positionV relativeFrom="paragraph">
-              <wp:posOffset>0</wp:posOffset>
-            </wp:positionV>
-            <wp:extent cx="5943600" cy="2286000"/>
-            <wp:effectExtent l="0" t="0" r="0" b="0"/>
-            <wp:wrapTopAndBottom/>
-            <wp:docPr id="8" name="Picture 8"/>
-            <wp:cNvGraphicFramePr>
-              <a:graphicFrameLocks xmlns:a="http://schemas.openxmlformats.org/drawingml/2006/main" noChangeAspect="1"/>
-            </wp:cNvGraphicFramePr>
-            <a:graphic xmlns:a="http://schemas.openxmlformats.org/drawingml/2006/main">
-              <a:graphicData uri="http://schemas.openxmlformats.org/drawingml/2006/picture">
-                <pic:pic xmlns:pic="http://schemas.openxmlformats.org/drawingml/2006/picture">
-                  <pic:nvPicPr>
-                    <pic:cNvPr id="8" name="SG_Assembly_008.JPG"/>
-                    <pic:cNvPicPr/>
-                  </pic:nvPicPr>
-                  <pic:blipFill rotWithShape="1">
-                    <a:blip r:embed="rId27">
-                      <a:extLst>
-                        <a:ext uri="{28A0092B-C50C-407E-A947-70E740481C1C}">
-                          <a14:useLocalDpi xmlns:a14="http://schemas.microsoft.com/office/drawing/2010/main" val="0"/>
-                        </a:ext>
-                      </a:extLst>
-                    </a:blip>
-                    <a:srcRect t="9663" b="10373"/>
+                    <a:srcRect l="1763" r="2084" b="32906"/>
                     <a:stretch/>
                   </pic:blipFill>
                   <pic:spPr bwMode="auto">
                     <a:xfrm>
                       <a:off x="0" y="0"/>
-                      <a:ext cx="5943600" cy="2286000"/>
+                      <a:ext cx="6189714" cy="3239284"/>
                     </a:xfrm>
                     <a:prstGeom prst="rect">
                       <a:avLst/>
@@ -10725,13 +10609,7 @@
                 </pic:pic>
               </a:graphicData>
             </a:graphic>
-            <wp14:sizeRelH relativeFrom="page">
-              <wp14:pctWidth>0</wp14:pctWidth>
-            </wp14:sizeRelH>
-            <wp14:sizeRelV relativeFrom="page">
-              <wp14:pctHeight>0</wp14:pctHeight>
-            </wp14:sizeRelV>
-          </wp:anchor>
+          </wp:inline>
         </w:drawing>
       </w:r>
     </w:p>
@@ -10750,16 +10628,6 @@
         <w:spacing w:after="0"/>
         <w:rPr>
           <w:rFonts w:ascii="Times New Roman" w:hAnsi="Times New Roman" w:cs="Times New Roman"/>
-          <w:sz w:val="24"/>
-          <w:szCs w:val="24"/>
-        </w:rPr>
-      </w:pPr>
-    </w:p>
-    <w:p>
-      <w:pPr>
-        <w:spacing w:after="0"/>
-        <w:rPr>
-          <w:rFonts w:ascii="Times New Roman" w:hAnsi="Times New Roman" w:cs="Times New Roman"/>
           <w:b/>
           <w:sz w:val="24"/>
           <w:szCs w:val="24"/>
@@ -10772,8 +10640,16 @@
           <w:sz w:val="24"/>
           <w:szCs w:val="24"/>
         </w:rPr>
-        <w:lastRenderedPageBreak/>
-        <w:t>Step 9</w:t>
+        <w:t xml:space="preserve">Step </w:t>
+      </w:r>
+      <w:r>
+        <w:rPr>
+          <w:rFonts w:ascii="Times New Roman" w:hAnsi="Times New Roman" w:cs="Times New Roman"/>
+          <w:b/>
+          <w:sz w:val="24"/>
+          <w:szCs w:val="24"/>
+        </w:rPr>
+        <w:t>8</w:t>
       </w:r>
     </w:p>
     <w:p>
@@ -10781,7 +10657,7 @@
         <w:pStyle w:val="ListParagraph"/>
         <w:numPr>
           <w:ilvl w:val="0"/>
-          <w:numId w:val="10"/>
+          <w:numId w:val="9"/>
         </w:numPr>
         <w:spacing w:after="0"/>
         <w:rPr>
@@ -10796,7 +10672,23 @@
           <w:sz w:val="24"/>
           <w:szCs w:val="24"/>
         </w:rPr>
-        <w:t>Install the electrode assemblies into the quartz tube.</w:t>
+        <w:t xml:space="preserve">Wrap Quartz Tube in aluminum foil and </w:t>
+      </w:r>
+      <w:r>
+        <w:rPr>
+          <w:rFonts w:ascii="Times New Roman" w:hAnsi="Times New Roman" w:cs="Times New Roman"/>
+          <w:sz w:val="24"/>
+          <w:szCs w:val="24"/>
+        </w:rPr>
+        <w:t xml:space="preserve">.0625” </w:t>
+      </w:r>
+      <w:r>
+        <w:rPr>
+          <w:rFonts w:ascii="Times New Roman" w:hAnsi="Times New Roman" w:cs="Times New Roman"/>
+          <w:sz w:val="24"/>
+          <w:szCs w:val="24"/>
+        </w:rPr>
+        <w:t>Viton.</w:t>
       </w:r>
     </w:p>
     <w:p>
@@ -10804,7 +10696,7 @@
         <w:pStyle w:val="ListParagraph"/>
         <w:numPr>
           <w:ilvl w:val="0"/>
-          <w:numId w:val="10"/>
+          <w:numId w:val="9"/>
         </w:numPr>
         <w:spacing w:after="0"/>
         <w:rPr>
@@ -10819,7 +10711,15 @@
           <w:sz w:val="24"/>
           <w:szCs w:val="24"/>
         </w:rPr>
-        <w:t xml:space="preserve">Insert the electrode assembly into the quart tube until the inner baffle is flush with the end of the quartz tube.  </w:t>
+        <w:t>Take a small piece of aluminum foil make sure it is flat and completely wrap the quartz tube leaving the ends open.</w:t>
+      </w:r>
+      <w:r>
+        <w:rPr>
+          <w:rFonts w:ascii="Times New Roman" w:hAnsi="Times New Roman" w:cs="Times New Roman"/>
+          <w:sz w:val="24"/>
+          <w:szCs w:val="24"/>
+        </w:rPr>
+        <w:t xml:space="preserve"> </w:t>
       </w:r>
     </w:p>
     <w:p>
@@ -10827,7 +10727,7 @@
         <w:pStyle w:val="ListParagraph"/>
         <w:numPr>
           <w:ilvl w:val="0"/>
-          <w:numId w:val="10"/>
+          <w:numId w:val="9"/>
         </w:numPr>
         <w:spacing w:after="0"/>
         <w:rPr>
@@ -10842,38 +10742,39 @@
           <w:sz w:val="24"/>
           <w:szCs w:val="24"/>
         </w:rPr>
-        <w:t xml:space="preserve">The outer baffle prongs should go on the outside of the quartz tube and on the inside of the Viton.  </w:t>
-      </w:r>
-    </w:p>
-    <w:p>
-      <w:pPr>
-        <w:pStyle w:val="ListParagraph"/>
-        <w:numPr>
-          <w:ilvl w:val="0"/>
-          <w:numId w:val="10"/>
-        </w:numPr>
-        <w:spacing w:after="0"/>
-        <w:rPr>
-          <w:rFonts w:ascii="Times New Roman" w:hAnsi="Times New Roman" w:cs="Times New Roman"/>
-          <w:sz w:val="24"/>
-          <w:szCs w:val="24"/>
-        </w:rPr>
-      </w:pPr>
-      <w:r>
-        <w:rPr>
-          <w:rFonts w:ascii="Times New Roman" w:hAnsi="Times New Roman" w:cs="Times New Roman"/>
-          <w:sz w:val="24"/>
-          <w:szCs w:val="24"/>
-        </w:rPr>
-        <w:t>Be careful not to damage the foil wrap inside the Viton.  This is dif</w:t>
-      </w:r>
-      <w:r>
-        <w:rPr>
-          <w:rFonts w:ascii="Times New Roman" w:hAnsi="Times New Roman" w:cs="Times New Roman"/>
-          <w:sz w:val="24"/>
-          <w:szCs w:val="24"/>
-        </w:rPr>
-        <w:t>ficult to accomplish but if it is damaged it is not critical to operation</w:t>
+        <w:t>Once the foil wrap is on the tube</w:t>
+      </w:r>
+      <w:r>
+        <w:rPr>
+          <w:rFonts w:ascii="Times New Roman" w:hAnsi="Times New Roman" w:cs="Times New Roman"/>
+          <w:sz w:val="24"/>
+          <w:szCs w:val="24"/>
+        </w:rPr>
+        <w:t>,</w:t>
+      </w:r>
+      <w:r>
+        <w:rPr>
+          <w:rFonts w:ascii="Times New Roman" w:hAnsi="Times New Roman" w:cs="Times New Roman"/>
+          <w:sz w:val="24"/>
+          <w:szCs w:val="24"/>
+        </w:rPr>
+        <w:t xml:space="preserve"> wrap the Viton</w:t>
+      </w:r>
+      <w:r>
+        <w:rPr>
+          <w:rFonts w:ascii="Times New Roman" w:hAnsi="Times New Roman" w:cs="Times New Roman"/>
+          <w:sz w:val="24"/>
+          <w:szCs w:val="24"/>
+        </w:rPr>
+        <w:t xml:space="preserve"> around the tube.  The Viton should have the view window precut.  You can use electrical tape to hold the Viton together around the tube.  Now remove t</w:t>
+      </w:r>
+      <w:r>
+        <w:rPr>
+          <w:rFonts w:ascii="Times New Roman" w:hAnsi="Times New Roman" w:cs="Times New Roman"/>
+          <w:sz w:val="24"/>
+          <w:szCs w:val="24"/>
+        </w:rPr>
+        <w:t>he foil from the viewing window using a tool that will not scratch the quartz tube.  (I used my finger)</w:t>
       </w:r>
     </w:p>
     <w:p>
@@ -10893,18 +10794,10 @@
           <w:szCs w:val="24"/>
         </w:rPr>
         <w:drawing>
-          <wp:anchor distT="0" distB="0" distL="114300" distR="114300" simplePos="0" relativeHeight="251659776" behindDoc="0" locked="0" layoutInCell="1" allowOverlap="1" wp14:anchorId="21FAED58" wp14:editId="2E144E26">
-            <wp:simplePos x="0" y="0"/>
-            <wp:positionH relativeFrom="column">
-              <wp:posOffset>0</wp:posOffset>
-            </wp:positionH>
-            <wp:positionV relativeFrom="paragraph">
-              <wp:posOffset>219075</wp:posOffset>
-            </wp:positionV>
-            <wp:extent cx="5943600" cy="2133600"/>
+          <wp:inline distT="0" distB="0" distL="0" distR="0" wp14:anchorId="4D849AD5" wp14:editId="5A0AEE29">
+            <wp:extent cx="5314950" cy="2647950"/>
             <wp:effectExtent l="0" t="0" r="0" b="0"/>
-            <wp:wrapTopAndBottom/>
-            <wp:docPr id="10" name="Picture 10"/>
+            <wp:docPr id="3" name="Picture 3"/>
             <wp:cNvGraphicFramePr>
               <a:graphicFrameLocks xmlns:a="http://schemas.openxmlformats.org/drawingml/2006/main" noChangeAspect="1"/>
             </wp:cNvGraphicFramePr>
@@ -10912,24 +10805,24 @@
               <a:graphicData uri="http://schemas.openxmlformats.org/drawingml/2006/picture">
                 <pic:pic xmlns:pic="http://schemas.openxmlformats.org/drawingml/2006/picture">
                   <pic:nvPicPr>
-                    <pic:cNvPr id="10" name="SG_Assembly_010.JPG"/>
+                    <pic:cNvPr id="3" name="Assembly_052_Fig15.png"/>
                     <pic:cNvPicPr/>
                   </pic:nvPicPr>
                   <pic:blipFill rotWithShape="1">
-                    <a:blip r:embed="rId28">
+                    <a:blip r:embed="rId29">
                       <a:extLst>
                         <a:ext uri="{28A0092B-C50C-407E-A947-70E740481C1C}">
                           <a14:useLocalDpi xmlns:a14="http://schemas.microsoft.com/office/drawing/2010/main" val="0"/>
                         </a:ext>
                       </a:extLst>
                     </a:blip>
-                    <a:srcRect t="16843" b="18104"/>
+                    <a:srcRect l="4968" r="5609" b="40598"/>
                     <a:stretch/>
                   </pic:blipFill>
                   <pic:spPr bwMode="auto">
                     <a:xfrm>
                       <a:off x="0" y="0"/>
-                      <a:ext cx="5943600" cy="2133600"/>
+                      <a:ext cx="5314950" cy="2647950"/>
                     </a:xfrm>
                     <a:prstGeom prst="rect">
                       <a:avLst/>
@@ -10946,13 +10839,7 @@
                 </pic:pic>
               </a:graphicData>
             </a:graphic>
-            <wp14:sizeRelH relativeFrom="page">
-              <wp14:pctWidth>0</wp14:pctWidth>
-            </wp14:sizeRelH>
-            <wp14:sizeRelV relativeFrom="page">
-              <wp14:pctHeight>0</wp14:pctHeight>
-            </wp14:sizeRelV>
-          </wp:anchor>
+          </wp:inline>
         </w:drawing>
       </w:r>
     </w:p>
@@ -10971,6 +10858,16 @@
         <w:spacing w:after="0"/>
         <w:rPr>
           <w:rFonts w:ascii="Times New Roman" w:hAnsi="Times New Roman" w:cs="Times New Roman"/>
+          <w:sz w:val="24"/>
+          <w:szCs w:val="24"/>
+        </w:rPr>
+      </w:pPr>
+    </w:p>
+    <w:p>
+      <w:pPr>
+        <w:spacing w:after="0"/>
+        <w:rPr>
+          <w:rFonts w:ascii="Times New Roman" w:hAnsi="Times New Roman" w:cs="Times New Roman"/>
           <w:b/>
           <w:sz w:val="24"/>
           <w:szCs w:val="24"/>
@@ -10983,7 +10880,7 @@
           <w:sz w:val="24"/>
           <w:szCs w:val="24"/>
         </w:rPr>
-        <w:t>Step 10</w:t>
+        <w:t>Step 9</w:t>
       </w:r>
     </w:p>
     <w:p>
@@ -10991,7 +10888,7 @@
         <w:pStyle w:val="ListParagraph"/>
         <w:numPr>
           <w:ilvl w:val="0"/>
-          <w:numId w:val="12"/>
+          <w:numId w:val="10"/>
         </w:numPr>
         <w:spacing w:after="0"/>
         <w:rPr>
@@ -11006,7 +10903,8 @@
           <w:sz w:val="24"/>
           <w:szCs w:val="24"/>
         </w:rPr>
-        <w:t>Wrapping the Spark Gap in Mesh Shielding</w:t>
+        <w:lastRenderedPageBreak/>
+        <w:t>Install the electrode assemblies into the quartz tube.</w:t>
       </w:r>
     </w:p>
     <w:p>
@@ -11014,7 +10912,7 @@
         <w:pStyle w:val="ListParagraph"/>
         <w:numPr>
           <w:ilvl w:val="0"/>
-          <w:numId w:val="12"/>
+          <w:numId w:val="10"/>
         </w:numPr>
         <w:spacing w:after="0"/>
         <w:rPr>
@@ -11029,7 +10927,7 @@
           <w:sz w:val="24"/>
           <w:szCs w:val="24"/>
         </w:rPr>
-        <w:t>Cut a 6”-7” length of the wire mesh shielding.</w:t>
+        <w:t xml:space="preserve">Insert the electrode assembly into the quart tube until the inner baffle is flush with the end of the quartz tube.  </w:t>
       </w:r>
     </w:p>
     <w:p>
@@ -11037,7 +10935,7 @@
         <w:pStyle w:val="ListParagraph"/>
         <w:numPr>
           <w:ilvl w:val="0"/>
-          <w:numId w:val="12"/>
+          <w:numId w:val="10"/>
         </w:numPr>
         <w:spacing w:after="0"/>
         <w:rPr>
@@ -11052,47 +10950,7 @@
           <w:sz w:val="24"/>
           <w:szCs w:val="24"/>
         </w:rPr>
-        <w:t>Insert the Spark Gap Assembly into the mesh shielding making sure about 1.5” hangs over each end of the Spark Gap.</w:t>
-      </w:r>
-    </w:p>
-    <w:p>
-      <w:pPr>
-        <w:spacing w:after="0"/>
-        <w:rPr>
-          <w:rFonts w:ascii="Times New Roman" w:hAnsi="Times New Roman" w:cs="Times New Roman"/>
-          <w:sz w:val="24"/>
-          <w:szCs w:val="24"/>
-        </w:rPr>
-      </w:pPr>
-    </w:p>
-    <w:p>
-      <w:pPr>
-        <w:spacing w:after="0"/>
-        <w:rPr>
-          <w:rFonts w:ascii="Times New Roman" w:hAnsi="Times New Roman" w:cs="Times New Roman"/>
-          <w:sz w:val="24"/>
-          <w:szCs w:val="24"/>
-        </w:rPr>
-      </w:pPr>
-    </w:p>
-    <w:p>
-      <w:pPr>
-        <w:spacing w:after="0"/>
-        <w:rPr>
-          <w:rFonts w:ascii="Times New Roman" w:hAnsi="Times New Roman" w:cs="Times New Roman"/>
-          <w:b/>
-          <w:sz w:val="24"/>
-          <w:szCs w:val="24"/>
-        </w:rPr>
-      </w:pPr>
-      <w:r>
-        <w:rPr>
-          <w:rFonts w:ascii="Times New Roman" w:hAnsi="Times New Roman" w:cs="Times New Roman"/>
-          <w:b/>
-          <w:sz w:val="24"/>
-          <w:szCs w:val="24"/>
-        </w:rPr>
-        <w:t>Step 11</w:t>
+        <w:t xml:space="preserve">The outer baffle prongs should go on the outside of the quartz tube and on the inside of the Viton.  </w:t>
       </w:r>
     </w:p>
     <w:p>
@@ -11100,7 +10958,7 @@
         <w:pStyle w:val="ListParagraph"/>
         <w:numPr>
           <w:ilvl w:val="0"/>
-          <w:numId w:val="11"/>
+          <w:numId w:val="10"/>
         </w:numPr>
         <w:spacing w:after="0"/>
         <w:rPr>
@@ -11115,7 +10973,15 @@
           <w:sz w:val="24"/>
           <w:szCs w:val="24"/>
         </w:rPr>
-        <w:t>Mounting the Spark Gap to the G10 shielding</w:t>
+        <w:t>Be careful not to damage the foil wrap inside the Viton.  This is dif</w:t>
+      </w:r>
+      <w:r>
+        <w:rPr>
+          <w:rFonts w:ascii="Times New Roman" w:hAnsi="Times New Roman" w:cs="Times New Roman"/>
+          <w:sz w:val="24"/>
+          <w:szCs w:val="24"/>
+        </w:rPr>
+        <w:t>ficult to accomplish but if it is damaged it is not critical to operation</w:t>
       </w:r>
     </w:p>
     <w:p>
@@ -11123,7 +10989,7 @@
         <w:pStyle w:val="ListParagraph"/>
         <w:numPr>
           <w:ilvl w:val="0"/>
-          <w:numId w:val="11"/>
+          <w:numId w:val="10"/>
         </w:numPr>
         <w:spacing w:after="0"/>
         <w:rPr>
@@ -11138,118 +11004,8 @@
           <w:sz w:val="24"/>
           <w:szCs w:val="24"/>
         </w:rPr>
-        <w:t>Place the Spark Gap you just assembled and place it on the G10 Shielding assembly completed in Step 4.</w:t>
-      </w:r>
-    </w:p>
-    <w:p>
-      <w:pPr>
-        <w:pStyle w:val="ListParagraph"/>
-        <w:numPr>
-          <w:ilvl w:val="0"/>
-          <w:numId w:val="11"/>
-        </w:numPr>
-        <w:spacing w:after="0"/>
-        <w:rPr>
-          <w:rFonts w:ascii="Times New Roman" w:hAnsi="Times New Roman" w:cs="Times New Roman"/>
-          <w:sz w:val="24"/>
-          <w:szCs w:val="24"/>
-        </w:rPr>
-      </w:pPr>
-      <w:r>
-        <w:rPr>
-          <w:rFonts w:ascii="Times New Roman" w:hAnsi="Times New Roman" w:cs="Times New Roman"/>
-          <w:sz w:val="24"/>
-          <w:szCs w:val="24"/>
-        </w:rPr>
-        <w:t>Make sure the viewing window is facing the direction of the rest of the payload and parallel to the baseplate and pointing towards the spectroscopy device.</w:t>
-      </w:r>
-    </w:p>
-    <w:p>
-      <w:pPr>
-        <w:pStyle w:val="ListParagraph"/>
-        <w:numPr>
-          <w:ilvl w:val="0"/>
-          <w:numId w:val="11"/>
-        </w:numPr>
-        <w:spacing w:after="0"/>
-        <w:rPr>
-          <w:rFonts w:ascii="Times New Roman" w:hAnsi="Times New Roman" w:cs="Times New Roman"/>
-          <w:sz w:val="24"/>
-          <w:szCs w:val="24"/>
-        </w:rPr>
-      </w:pPr>
-      <w:r>
-        <w:rPr>
-          <w:rFonts w:ascii="Times New Roman" w:hAnsi="Times New Roman" w:cs="Times New Roman"/>
-          <w:sz w:val="24"/>
-          <w:szCs w:val="24"/>
-        </w:rPr>
-        <w:t>Place 2 clamps over the Spark Gap.  They should fit over the four screws sticking out of the shielding.</w:t>
-      </w:r>
-    </w:p>
-    <w:p>
-      <w:pPr>
-        <w:pStyle w:val="ListParagraph"/>
-        <w:numPr>
-          <w:ilvl w:val="0"/>
-          <w:numId w:val="11"/>
-        </w:numPr>
-        <w:spacing w:after="0"/>
-        <w:rPr>
-          <w:rFonts w:ascii="Times New Roman" w:hAnsi="Times New Roman" w:cs="Times New Roman"/>
-          <w:sz w:val="24"/>
-          <w:szCs w:val="24"/>
-        </w:rPr>
-      </w:pPr>
-      <w:r>
-        <w:rPr>
-          <w:rFonts w:ascii="Times New Roman" w:hAnsi="Times New Roman" w:cs="Times New Roman"/>
-          <w:sz w:val="24"/>
-          <w:szCs w:val="24"/>
-        </w:rPr>
-        <w:t>Using 4 91828A211 M3 hex nuts, install the clamps.  The clamps should have a very snug fit and the Spark Gap should not move when the nuts are fully tightened.</w:t>
-      </w:r>
-      <w:r>
-        <w:rPr>
-          <w:rFonts w:ascii="Times New Roman" w:hAnsi="Times New Roman" w:cs="Times New Roman"/>
-          <w:sz w:val="24"/>
-          <w:szCs w:val="24"/>
-        </w:rPr>
-        <w:t xml:space="preserve">  </w:t>
-      </w:r>
-    </w:p>
-    <w:p>
-      <w:pPr>
-        <w:pStyle w:val="ListParagraph"/>
-        <w:numPr>
-          <w:ilvl w:val="0"/>
-          <w:numId w:val="11"/>
-        </w:numPr>
-        <w:spacing w:after="0"/>
-        <w:rPr>
-          <w:rFonts w:ascii="Times New Roman" w:hAnsi="Times New Roman" w:cs="Times New Roman"/>
-          <w:sz w:val="24"/>
-          <w:szCs w:val="24"/>
-        </w:rPr>
-      </w:pPr>
-      <w:r>
-        <w:rPr>
-          <w:rFonts w:ascii="Times New Roman" w:hAnsi="Times New Roman" w:cs="Times New Roman"/>
-          <w:sz w:val="24"/>
-          <w:szCs w:val="24"/>
-        </w:rPr>
-        <w:t>The images below do not show the wires attached in prior steps just the orientation of the Spark Gap on the base plate.</w:t>
-      </w:r>
-    </w:p>
-    <w:p>
-      <w:pPr>
-        <w:spacing w:after="0"/>
-        <w:rPr>
-          <w:rFonts w:ascii="Times New Roman" w:hAnsi="Times New Roman" w:cs="Times New Roman"/>
-          <w:sz w:val="24"/>
-          <w:szCs w:val="24"/>
-        </w:rPr>
-      </w:pPr>
+        <w:t>The electrodes should be visible in the viewing window</w:t>
+      </w:r>
     </w:p>
     <w:p>
       <w:pPr>
@@ -11267,20 +11023,11 @@
           <w:sz w:val="24"/>
           <w:szCs w:val="24"/>
         </w:rPr>
-        <w:lastRenderedPageBreak/>
         <w:drawing>
-          <wp:anchor distT="0" distB="0" distL="114300" distR="114300" simplePos="0" relativeHeight="251661824" behindDoc="0" locked="0" layoutInCell="1" allowOverlap="1" wp14:anchorId="10424FEA" wp14:editId="5B46CCF9">
-            <wp:simplePos x="0" y="0"/>
-            <wp:positionH relativeFrom="column">
-              <wp:posOffset>390525</wp:posOffset>
-            </wp:positionH>
-            <wp:positionV relativeFrom="paragraph">
-              <wp:posOffset>371475</wp:posOffset>
-            </wp:positionV>
-            <wp:extent cx="5162550" cy="3139440"/>
-            <wp:effectExtent l="0" t="0" r="0" b="3810"/>
-            <wp:wrapTopAndBottom/>
-            <wp:docPr id="11" name="Picture 11"/>
+          <wp:inline distT="0" distB="0" distL="0" distR="0" wp14:anchorId="46E225E1" wp14:editId="4FC0860B">
+            <wp:extent cx="5572125" cy="1276350"/>
+            <wp:effectExtent l="0" t="0" r="9525" b="0"/>
+            <wp:docPr id="15" name="Picture 15"/>
             <wp:cNvGraphicFramePr>
               <a:graphicFrameLocks xmlns:a="http://schemas.openxmlformats.org/drawingml/2006/main" noChangeAspect="1"/>
             </wp:cNvGraphicFramePr>
@@ -11288,40 +11035,41 @@
               <a:graphicData uri="http://schemas.openxmlformats.org/drawingml/2006/picture">
                 <pic:pic xmlns:pic="http://schemas.openxmlformats.org/drawingml/2006/picture">
                   <pic:nvPicPr>
-                    <pic:cNvPr id="11" name="SG_Assembly_011.JPG"/>
+                    <pic:cNvPr id="15" name="Assembly_055_fig16.png"/>
                     <pic:cNvPicPr/>
                   </pic:nvPicPr>
-                  <pic:blipFill>
-                    <a:blip r:embed="rId29">
+                  <pic:blipFill rotWithShape="1">
+                    <a:blip r:embed="rId30">
                       <a:extLst>
                         <a:ext uri="{28A0092B-C50C-407E-A947-70E740481C1C}">
                           <a14:useLocalDpi xmlns:a14="http://schemas.microsoft.com/office/drawing/2010/main" val="0"/>
                         </a:ext>
                       </a:extLst>
                     </a:blip>
-                    <a:stretch>
-                      <a:fillRect/>
-                    </a:stretch>
+                    <a:srcRect l="1282" r="4968" b="71368"/>
+                    <a:stretch/>
                   </pic:blipFill>
-                  <pic:spPr>
+                  <pic:spPr bwMode="auto">
                     <a:xfrm>
                       <a:off x="0" y="0"/>
-                      <a:ext cx="5162550" cy="3139440"/>
+                      <a:ext cx="5572125" cy="1276350"/>
                     </a:xfrm>
                     <a:prstGeom prst="rect">
                       <a:avLst/>
                     </a:prstGeom>
+                    <a:ln>
+                      <a:noFill/>
+                    </a:ln>
+                    <a:extLst>
+                      <a:ext uri="{53640926-AAD7-44D8-BBD7-CCE9431645EC}">
+                        <a14:shadowObscured xmlns:a14="http://schemas.microsoft.com/office/drawing/2010/main"/>
+                      </a:ext>
+                    </a:extLst>
                   </pic:spPr>
                 </pic:pic>
               </a:graphicData>
             </a:graphic>
-            <wp14:sizeRelH relativeFrom="page">
-              <wp14:pctWidth>0</wp14:pctWidth>
-            </wp14:sizeRelH>
-            <wp14:sizeRelV relativeFrom="page">
-              <wp14:pctHeight>0</wp14:pctHeight>
-            </wp14:sizeRelV>
-          </wp:anchor>
+          </wp:inline>
         </w:drawing>
       </w:r>
     </w:p>
@@ -11340,6 +11088,291 @@
         <w:spacing w:after="0"/>
         <w:rPr>
           <w:rFonts w:ascii="Times New Roman" w:hAnsi="Times New Roman" w:cs="Times New Roman"/>
+          <w:b/>
+          <w:sz w:val="24"/>
+          <w:szCs w:val="24"/>
+        </w:rPr>
+      </w:pPr>
+      <w:r>
+        <w:rPr>
+          <w:rFonts w:ascii="Times New Roman" w:hAnsi="Times New Roman" w:cs="Times New Roman"/>
+          <w:b/>
+          <w:sz w:val="24"/>
+          <w:szCs w:val="24"/>
+        </w:rPr>
+        <w:t>Step 10</w:t>
+      </w:r>
+    </w:p>
+    <w:p>
+      <w:pPr>
+        <w:pStyle w:val="ListParagraph"/>
+        <w:numPr>
+          <w:ilvl w:val="0"/>
+          <w:numId w:val="12"/>
+        </w:numPr>
+        <w:spacing w:after="0"/>
+        <w:rPr>
+          <w:rFonts w:ascii="Times New Roman" w:hAnsi="Times New Roman" w:cs="Times New Roman"/>
+          <w:sz w:val="24"/>
+          <w:szCs w:val="24"/>
+        </w:rPr>
+      </w:pPr>
+      <w:r>
+        <w:rPr>
+          <w:rFonts w:ascii="Times New Roman" w:hAnsi="Times New Roman" w:cs="Times New Roman"/>
+          <w:sz w:val="24"/>
+          <w:szCs w:val="24"/>
+        </w:rPr>
+        <w:t>Wrapping the Spark Gap in Mesh Shielding</w:t>
+      </w:r>
+    </w:p>
+    <w:p>
+      <w:pPr>
+        <w:pStyle w:val="ListParagraph"/>
+        <w:numPr>
+          <w:ilvl w:val="0"/>
+          <w:numId w:val="12"/>
+        </w:numPr>
+        <w:spacing w:after="0"/>
+        <w:rPr>
+          <w:rFonts w:ascii="Times New Roman" w:hAnsi="Times New Roman" w:cs="Times New Roman"/>
+          <w:sz w:val="24"/>
+          <w:szCs w:val="24"/>
+        </w:rPr>
+      </w:pPr>
+      <w:r>
+        <w:rPr>
+          <w:rFonts w:ascii="Times New Roman" w:hAnsi="Times New Roman" w:cs="Times New Roman"/>
+          <w:sz w:val="24"/>
+          <w:szCs w:val="24"/>
+        </w:rPr>
+        <w:t>Cut a 6”-7” length of the wire mesh shielding.</w:t>
+      </w:r>
+    </w:p>
+    <w:p>
+      <w:pPr>
+        <w:pStyle w:val="ListParagraph"/>
+        <w:numPr>
+          <w:ilvl w:val="0"/>
+          <w:numId w:val="12"/>
+        </w:numPr>
+        <w:spacing w:after="0"/>
+        <w:rPr>
+          <w:rFonts w:ascii="Times New Roman" w:hAnsi="Times New Roman" w:cs="Times New Roman"/>
+          <w:sz w:val="24"/>
+          <w:szCs w:val="24"/>
+        </w:rPr>
+      </w:pPr>
+      <w:r>
+        <w:rPr>
+          <w:rFonts w:ascii="Times New Roman" w:hAnsi="Times New Roman" w:cs="Times New Roman"/>
+          <w:sz w:val="24"/>
+          <w:szCs w:val="24"/>
+        </w:rPr>
+        <w:t>Insert the Spark Gap Assembly into the mesh shielding making sure about 1.5” hangs over each end of the Spark Gap.</w:t>
+      </w:r>
+    </w:p>
+    <w:p>
+      <w:pPr>
+        <w:spacing w:after="0"/>
+        <w:rPr>
+          <w:rFonts w:ascii="Times New Roman" w:hAnsi="Times New Roman" w:cs="Times New Roman"/>
+          <w:sz w:val="24"/>
+          <w:szCs w:val="24"/>
+        </w:rPr>
+      </w:pPr>
+    </w:p>
+    <w:p>
+      <w:pPr>
+        <w:spacing w:after="0"/>
+        <w:rPr>
+          <w:rFonts w:ascii="Times New Roman" w:hAnsi="Times New Roman" w:cs="Times New Roman"/>
+          <w:sz w:val="24"/>
+          <w:szCs w:val="24"/>
+        </w:rPr>
+      </w:pPr>
+    </w:p>
+    <w:p>
+      <w:pPr>
+        <w:spacing w:after="0"/>
+        <w:rPr>
+          <w:rFonts w:ascii="Times New Roman" w:hAnsi="Times New Roman" w:cs="Times New Roman"/>
+          <w:b/>
+          <w:sz w:val="24"/>
+          <w:szCs w:val="24"/>
+        </w:rPr>
+      </w:pPr>
+      <w:r>
+        <w:rPr>
+          <w:rFonts w:ascii="Times New Roman" w:hAnsi="Times New Roman" w:cs="Times New Roman"/>
+          <w:b/>
+          <w:sz w:val="24"/>
+          <w:szCs w:val="24"/>
+        </w:rPr>
+        <w:t>Step 11</w:t>
+      </w:r>
+    </w:p>
+    <w:p>
+      <w:pPr>
+        <w:pStyle w:val="ListParagraph"/>
+        <w:numPr>
+          <w:ilvl w:val="0"/>
+          <w:numId w:val="11"/>
+        </w:numPr>
+        <w:spacing w:after="0"/>
+        <w:rPr>
+          <w:rFonts w:ascii="Times New Roman" w:hAnsi="Times New Roman" w:cs="Times New Roman"/>
+          <w:sz w:val="24"/>
+          <w:szCs w:val="24"/>
+        </w:rPr>
+      </w:pPr>
+      <w:r>
+        <w:rPr>
+          <w:rFonts w:ascii="Times New Roman" w:hAnsi="Times New Roman" w:cs="Times New Roman"/>
+          <w:sz w:val="24"/>
+          <w:szCs w:val="24"/>
+        </w:rPr>
+        <w:t>Mounting the Spark Gap to the G10 shielding</w:t>
+      </w:r>
+    </w:p>
+    <w:p>
+      <w:pPr>
+        <w:pStyle w:val="ListParagraph"/>
+        <w:numPr>
+          <w:ilvl w:val="0"/>
+          <w:numId w:val="11"/>
+        </w:numPr>
+        <w:spacing w:after="0"/>
+        <w:rPr>
+          <w:rFonts w:ascii="Times New Roman" w:hAnsi="Times New Roman" w:cs="Times New Roman"/>
+          <w:sz w:val="24"/>
+          <w:szCs w:val="24"/>
+        </w:rPr>
+      </w:pPr>
+      <w:r>
+        <w:rPr>
+          <w:rFonts w:ascii="Times New Roman" w:hAnsi="Times New Roman" w:cs="Times New Roman"/>
+          <w:sz w:val="24"/>
+          <w:szCs w:val="24"/>
+        </w:rPr>
+        <w:t>Place the Spark Gap you just assembled and place it on the G10 Shielding assembly completed in Step 4.</w:t>
+      </w:r>
+    </w:p>
+    <w:p>
+      <w:pPr>
+        <w:pStyle w:val="ListParagraph"/>
+        <w:numPr>
+          <w:ilvl w:val="0"/>
+          <w:numId w:val="11"/>
+        </w:numPr>
+        <w:spacing w:after="0"/>
+        <w:rPr>
+          <w:rFonts w:ascii="Times New Roman" w:hAnsi="Times New Roman" w:cs="Times New Roman"/>
+          <w:sz w:val="24"/>
+          <w:szCs w:val="24"/>
+        </w:rPr>
+      </w:pPr>
+      <w:r>
+        <w:rPr>
+          <w:rFonts w:ascii="Times New Roman" w:hAnsi="Times New Roman" w:cs="Times New Roman"/>
+          <w:sz w:val="24"/>
+          <w:szCs w:val="24"/>
+        </w:rPr>
+        <w:t>Make sure the viewing window is facing the direction of the rest of the payload and parallel to the baseplate and pointing towards the spectroscopy device.</w:t>
+      </w:r>
+    </w:p>
+    <w:p>
+      <w:pPr>
+        <w:pStyle w:val="ListParagraph"/>
+        <w:numPr>
+          <w:ilvl w:val="0"/>
+          <w:numId w:val="11"/>
+        </w:numPr>
+        <w:spacing w:after="0"/>
+        <w:rPr>
+          <w:rFonts w:ascii="Times New Roman" w:hAnsi="Times New Roman" w:cs="Times New Roman"/>
+          <w:sz w:val="24"/>
+          <w:szCs w:val="24"/>
+        </w:rPr>
+      </w:pPr>
+      <w:r>
+        <w:rPr>
+          <w:rFonts w:ascii="Times New Roman" w:hAnsi="Times New Roman" w:cs="Times New Roman"/>
+          <w:sz w:val="24"/>
+          <w:szCs w:val="24"/>
+        </w:rPr>
+        <w:t>Place 2 clamps over the Spark Gap.  They should fit over the four screws sticking out of the shielding.</w:t>
+      </w:r>
+    </w:p>
+    <w:p>
+      <w:pPr>
+        <w:pStyle w:val="ListParagraph"/>
+        <w:numPr>
+          <w:ilvl w:val="0"/>
+          <w:numId w:val="11"/>
+        </w:numPr>
+        <w:spacing w:after="0"/>
+        <w:rPr>
+          <w:rFonts w:ascii="Times New Roman" w:hAnsi="Times New Roman" w:cs="Times New Roman"/>
+          <w:sz w:val="24"/>
+          <w:szCs w:val="24"/>
+        </w:rPr>
+      </w:pPr>
+      <w:r>
+        <w:rPr>
+          <w:rFonts w:ascii="Times New Roman" w:hAnsi="Times New Roman" w:cs="Times New Roman"/>
+          <w:sz w:val="24"/>
+          <w:szCs w:val="24"/>
+        </w:rPr>
+        <w:t>Using 4 91828A211 M3 hex nuts, install the clamps.  The clamps should have a very snug fit and the Spark Gap should not move when the nuts are fully tightened.</w:t>
+      </w:r>
+      <w:r>
+        <w:rPr>
+          <w:rFonts w:ascii="Times New Roman" w:hAnsi="Times New Roman" w:cs="Times New Roman"/>
+          <w:sz w:val="24"/>
+          <w:szCs w:val="24"/>
+        </w:rPr>
+        <w:t xml:space="preserve">  </w:t>
+      </w:r>
+    </w:p>
+    <w:p>
+      <w:pPr>
+        <w:pStyle w:val="ListParagraph"/>
+        <w:numPr>
+          <w:ilvl w:val="0"/>
+          <w:numId w:val="11"/>
+        </w:numPr>
+        <w:spacing w:after="0"/>
+        <w:rPr>
+          <w:rFonts w:ascii="Times New Roman" w:hAnsi="Times New Roman" w:cs="Times New Roman"/>
+          <w:sz w:val="24"/>
+          <w:szCs w:val="24"/>
+        </w:rPr>
+      </w:pPr>
+      <w:r>
+        <w:rPr>
+          <w:rFonts w:ascii="Times New Roman" w:hAnsi="Times New Roman" w:cs="Times New Roman"/>
+          <w:sz w:val="24"/>
+          <w:szCs w:val="24"/>
+        </w:rPr>
+        <w:t>The images below do not show the wires attached in prior steps just the orientation of the Spark Gap on the base plate.</w:t>
+      </w:r>
+    </w:p>
+    <w:p>
+      <w:pPr>
+        <w:spacing w:after="0"/>
+        <w:rPr>
+          <w:rFonts w:ascii="Times New Roman" w:hAnsi="Times New Roman" w:cs="Times New Roman"/>
+          <w:sz w:val="24"/>
+          <w:szCs w:val="24"/>
+        </w:rPr>
+      </w:pPr>
+    </w:p>
+    <w:p>
+      <w:pPr>
+        <w:spacing w:after="0"/>
+        <w:rPr>
+          <w:rFonts w:ascii="Times New Roman" w:hAnsi="Times New Roman" w:cs="Times New Roman"/>
           <w:sz w:val="24"/>
           <w:szCs w:val="24"/>
         </w:rPr>
@@ -11351,19 +11384,12 @@
           <w:sz w:val="24"/>
           <w:szCs w:val="24"/>
         </w:rPr>
+        <w:lastRenderedPageBreak/>
         <w:drawing>
-          <wp:anchor distT="0" distB="0" distL="114300" distR="114300" simplePos="0" relativeHeight="251663872" behindDoc="0" locked="0" layoutInCell="1" allowOverlap="1" wp14:anchorId="4859B417" wp14:editId="37EE0045">
-            <wp:simplePos x="0" y="0"/>
-            <wp:positionH relativeFrom="column">
-              <wp:posOffset>723900</wp:posOffset>
-            </wp:positionH>
-            <wp:positionV relativeFrom="paragraph">
-              <wp:posOffset>220980</wp:posOffset>
-            </wp:positionV>
-            <wp:extent cx="4495800" cy="2547620"/>
-            <wp:effectExtent l="0" t="0" r="0" b="5080"/>
-            <wp:wrapTopAndBottom/>
-            <wp:docPr id="39" name="Picture 39"/>
+          <wp:inline distT="0" distB="0" distL="0" distR="0" wp14:anchorId="6B05049C" wp14:editId="6EAA605D">
+            <wp:extent cx="5943600" cy="4457700"/>
+            <wp:effectExtent l="0" t="0" r="0" b="0"/>
+            <wp:docPr id="25" name="Picture 25"/>
             <wp:cNvGraphicFramePr>
               <a:graphicFrameLocks xmlns:a="http://schemas.openxmlformats.org/drawingml/2006/main" noChangeAspect="1"/>
             </wp:cNvGraphicFramePr>
@@ -11371,241 +11397,7 @@
               <a:graphicData uri="http://schemas.openxmlformats.org/drawingml/2006/picture">
                 <pic:pic xmlns:pic="http://schemas.openxmlformats.org/drawingml/2006/picture">
                   <pic:nvPicPr>
-                    <pic:cNvPr id="39" name="SG_Assembly_032_Clamps_SG.JPG"/>
-                    <pic:cNvPicPr/>
-                  </pic:nvPicPr>
-                  <pic:blipFill>
-                    <a:blip r:embed="rId30">
-                      <a:extLst>
-                        <a:ext uri="{28A0092B-C50C-407E-A947-70E740481C1C}">
-                          <a14:useLocalDpi xmlns:a14="http://schemas.microsoft.com/office/drawing/2010/main" val="0"/>
-                        </a:ext>
-                      </a:extLst>
-                    </a:blip>
-                    <a:stretch>
-                      <a:fillRect/>
-                    </a:stretch>
-                  </pic:blipFill>
-                  <pic:spPr>
-                    <a:xfrm>
-                      <a:off x="0" y="0"/>
-                      <a:ext cx="4495800" cy="2547620"/>
-                    </a:xfrm>
-                    <a:prstGeom prst="rect">
-                      <a:avLst/>
-                    </a:prstGeom>
-                  </pic:spPr>
-                </pic:pic>
-              </a:graphicData>
-            </a:graphic>
-            <wp14:sizeRelH relativeFrom="page">
-              <wp14:pctWidth>0</wp14:pctWidth>
-            </wp14:sizeRelH>
-            <wp14:sizeRelV relativeFrom="page">
-              <wp14:pctHeight>0</wp14:pctHeight>
-            </wp14:sizeRelV>
-          </wp:anchor>
-        </w:drawing>
-      </w:r>
-    </w:p>
-    <w:p>
-      <w:pPr>
-        <w:spacing w:after="0"/>
-        <w:rPr>
-          <w:rFonts w:ascii="Times New Roman" w:hAnsi="Times New Roman" w:cs="Times New Roman"/>
-          <w:sz w:val="24"/>
-          <w:szCs w:val="24"/>
-        </w:rPr>
-      </w:pPr>
-    </w:p>
-    <w:p>
-      <w:pPr>
-        <w:spacing w:after="0"/>
-        <w:rPr>
-          <w:rFonts w:ascii="Times New Roman" w:hAnsi="Times New Roman" w:cs="Times New Roman"/>
-          <w:b/>
-          <w:sz w:val="24"/>
-          <w:szCs w:val="24"/>
-        </w:rPr>
-      </w:pPr>
-      <w:r>
-        <w:rPr>
-          <w:rFonts w:ascii="Times New Roman" w:hAnsi="Times New Roman" w:cs="Times New Roman"/>
-          <w:b/>
-          <w:sz w:val="24"/>
-          <w:szCs w:val="24"/>
-        </w:rPr>
-        <w:t>Step 12</w:t>
-      </w:r>
-    </w:p>
-    <w:p>
-      <w:pPr>
-        <w:pStyle w:val="ListParagraph"/>
-        <w:numPr>
-          <w:ilvl w:val="0"/>
-          <w:numId w:val="19"/>
-        </w:numPr>
-        <w:spacing w:after="0"/>
-        <w:rPr>
-          <w:rFonts w:ascii="Times New Roman" w:hAnsi="Times New Roman" w:cs="Times New Roman"/>
-          <w:sz w:val="24"/>
-          <w:szCs w:val="24"/>
-        </w:rPr>
-      </w:pPr>
-      <w:r>
-        <w:rPr>
-          <w:rFonts w:ascii="Times New Roman" w:hAnsi="Times New Roman" w:cs="Times New Roman"/>
-          <w:sz w:val="24"/>
-          <w:szCs w:val="24"/>
-        </w:rPr>
-        <w:t>Wiring the transformer and the spark gap together</w:t>
-      </w:r>
-      <w:r>
-        <w:rPr>
-          <w:rFonts w:ascii="Times New Roman" w:hAnsi="Times New Roman" w:cs="Times New Roman"/>
-          <w:sz w:val="24"/>
-          <w:szCs w:val="24"/>
-        </w:rPr>
-        <w:t>.</w:t>
-      </w:r>
-    </w:p>
-    <w:p>
-      <w:pPr>
-        <w:pStyle w:val="ListParagraph"/>
-        <w:numPr>
-          <w:ilvl w:val="0"/>
-          <w:numId w:val="19"/>
-        </w:numPr>
-        <w:spacing w:after="0"/>
-        <w:rPr>
-          <w:rFonts w:ascii="Times New Roman" w:hAnsi="Times New Roman" w:cs="Times New Roman"/>
-          <w:sz w:val="24"/>
-          <w:szCs w:val="24"/>
-        </w:rPr>
-      </w:pPr>
-      <w:r>
-        <w:rPr>
-          <w:rFonts w:ascii="Times New Roman" w:hAnsi="Times New Roman" w:cs="Times New Roman"/>
-          <w:sz w:val="24"/>
-          <w:szCs w:val="24"/>
-        </w:rPr>
-        <w:t xml:space="preserve">Install ferrite chokes on both sides of the transformer.  </w:t>
-      </w:r>
-    </w:p>
-    <w:p>
-      <w:pPr>
-        <w:pStyle w:val="ListParagraph"/>
-        <w:numPr>
-          <w:ilvl w:val="0"/>
-          <w:numId w:val="19"/>
-        </w:numPr>
-        <w:spacing w:after="0"/>
-        <w:rPr>
-          <w:rFonts w:ascii="Times New Roman" w:hAnsi="Times New Roman" w:cs="Times New Roman"/>
-          <w:sz w:val="24"/>
-          <w:szCs w:val="24"/>
-        </w:rPr>
-      </w:pPr>
-      <w:r>
-        <w:rPr>
-          <w:rFonts w:ascii="Times New Roman" w:hAnsi="Times New Roman" w:cs="Times New Roman"/>
-          <w:sz w:val="24"/>
-          <w:szCs w:val="24"/>
-        </w:rPr>
-        <w:t>Before connecting the wires between the transformer and the spark gap cut a length of the wire mesh shielding long enough to cover th</w:t>
-      </w:r>
-      <w:r>
-        <w:rPr>
-          <w:rFonts w:ascii="Times New Roman" w:hAnsi="Times New Roman" w:cs="Times New Roman"/>
-          <w:sz w:val="24"/>
-          <w:szCs w:val="24"/>
-        </w:rPr>
-        <w:t>e wires between the two devices and slide it over the end of the wires of the transformer.</w:t>
-      </w:r>
-    </w:p>
-    <w:p>
-      <w:pPr>
-        <w:pStyle w:val="ListParagraph"/>
-        <w:numPr>
-          <w:ilvl w:val="0"/>
-          <w:numId w:val="19"/>
-        </w:numPr>
-        <w:spacing w:after="0"/>
-        <w:rPr>
-          <w:rFonts w:ascii="Times New Roman" w:hAnsi="Times New Roman" w:cs="Times New Roman"/>
-          <w:sz w:val="24"/>
-          <w:szCs w:val="24"/>
-        </w:rPr>
-      </w:pPr>
-      <w:r>
-        <w:rPr>
-          <w:rFonts w:ascii="Times New Roman" w:hAnsi="Times New Roman" w:cs="Times New Roman"/>
-          <w:sz w:val="24"/>
-          <w:szCs w:val="24"/>
-        </w:rPr>
-        <w:t>Solder together the two leads from the spark gap to the two leads of the transformer making sure the transformer steps up the voltage to the spark gap.</w:t>
-      </w:r>
-    </w:p>
-    <w:p>
-      <w:pPr>
-        <w:pStyle w:val="ListParagraph"/>
-        <w:numPr>
-          <w:ilvl w:val="0"/>
-          <w:numId w:val="19"/>
-        </w:numPr>
-        <w:spacing w:after="0"/>
-        <w:rPr>
-          <w:rFonts w:ascii="Times New Roman" w:hAnsi="Times New Roman" w:cs="Times New Roman"/>
-          <w:sz w:val="24"/>
-          <w:szCs w:val="24"/>
-        </w:rPr>
-      </w:pPr>
-      <w:r>
-        <w:rPr>
-          <w:rFonts w:ascii="Times New Roman" w:hAnsi="Times New Roman" w:cs="Times New Roman"/>
-          <w:sz w:val="24"/>
-          <w:szCs w:val="24"/>
-        </w:rPr>
-        <w:t>Extend the wire mesh shielding to cove the wiring.</w:t>
-      </w:r>
-    </w:p>
-    <w:p>
-      <w:pPr>
-        <w:rPr>
-          <w:rFonts w:ascii="Times New Roman" w:hAnsi="Times New Roman" w:cs="Times New Roman"/>
-          <w:sz w:val="24"/>
-          <w:szCs w:val="24"/>
-        </w:rPr>
-      </w:pPr>
-      <w:r>
-        <w:rPr>
-          <w:rFonts w:ascii="Times New Roman" w:hAnsi="Times New Roman" w:cs="Times New Roman"/>
-          <w:noProof/>
-          <w:sz w:val="24"/>
-          <w:szCs w:val="24"/>
-        </w:rPr>
-        <w:lastRenderedPageBreak/>
-        <w:drawing>
-          <wp:anchor distT="0" distB="0" distL="114300" distR="114300" simplePos="0" relativeHeight="251665920" behindDoc="0" locked="0" layoutInCell="1" allowOverlap="1" wp14:anchorId="0100D6D8" wp14:editId="747141C8">
-            <wp:simplePos x="0" y="0"/>
-            <wp:positionH relativeFrom="column">
-              <wp:posOffset>1105535</wp:posOffset>
-            </wp:positionH>
-            <wp:positionV relativeFrom="paragraph">
-              <wp:posOffset>350520</wp:posOffset>
-            </wp:positionV>
-            <wp:extent cx="3733165" cy="2470785"/>
-            <wp:effectExtent l="0" t="0" r="635" b="5715"/>
-            <wp:wrapTopAndBottom/>
-            <wp:docPr id="41" name="Picture 41"/>
-            <wp:cNvGraphicFramePr>
-              <a:graphicFrameLocks xmlns:a="http://schemas.openxmlformats.org/drawingml/2006/main" noChangeAspect="1"/>
-            </wp:cNvGraphicFramePr>
-            <a:graphic xmlns:a="http://schemas.openxmlformats.org/drawingml/2006/main">
-              <a:graphicData uri="http://schemas.openxmlformats.org/drawingml/2006/picture">
-                <pic:pic xmlns:pic="http://schemas.openxmlformats.org/drawingml/2006/picture">
-                  <pic:nvPicPr>
-                    <pic:cNvPr id="41" name="SG_Assembly_033_mid_assembly.JPG"/>
+                    <pic:cNvPr id="25" name="Assembly_59_Fig17.png"/>
                     <pic:cNvPicPr/>
                   </pic:nvPicPr>
                   <pic:blipFill>
@@ -11623,170 +11415,7 @@
                   <pic:spPr>
                     <a:xfrm>
                       <a:off x="0" y="0"/>
-                      <a:ext cx="3733165" cy="2470785"/>
-                    </a:xfrm>
-                    <a:prstGeom prst="rect">
-                      <a:avLst/>
-                    </a:prstGeom>
-                  </pic:spPr>
-                </pic:pic>
-              </a:graphicData>
-            </a:graphic>
-            <wp14:sizeRelH relativeFrom="page">
-              <wp14:pctWidth>0</wp14:pctWidth>
-            </wp14:sizeRelH>
-            <wp14:sizeRelV relativeFrom="page">
-              <wp14:pctHeight>0</wp14:pctHeight>
-            </wp14:sizeRelV>
-          </wp:anchor>
-        </w:drawing>
-      </w:r>
-      <w:r>
-        <w:rPr>
-          <w:rFonts w:ascii="Times New Roman" w:hAnsi="Times New Roman" w:cs="Times New Roman"/>
-          <w:sz w:val="24"/>
-          <w:szCs w:val="24"/>
-        </w:rPr>
-        <w:br w:type="page"/>
-      </w:r>
-    </w:p>
-    <w:p>
-      <w:pPr>
-        <w:pStyle w:val="Heading1"/>
-      </w:pPr>
-      <w:bookmarkStart w:id="11" w:name="_Toc520808534"/>
-      <w:r>
-        <w:lastRenderedPageBreak/>
-        <w:t xml:space="preserve">Part </w:t>
-      </w:r>
-      <w:r>
-        <w:t>VI</w:t>
-      </w:r>
-      <w:bookmarkEnd w:id="11"/>
-    </w:p>
-    <w:p>
-      <w:pPr>
-        <w:pStyle w:val="Heading1"/>
-      </w:pPr>
-      <w:bookmarkStart w:id="12" w:name="_Toc520808535"/>
-      <w:r>
-        <w:t>Final Assembly</w:t>
-      </w:r>
-      <w:bookmarkEnd w:id="12"/>
-    </w:p>
-    <w:p>
-      <w:pPr>
-        <w:spacing w:after="0"/>
-        <w:jc w:val="center"/>
-        <w:rPr>
-          <w:rFonts w:ascii="Times New Roman" w:hAnsi="Times New Roman" w:cs="Times New Roman"/>
-          <w:sz w:val="48"/>
-          <w:szCs w:val="48"/>
-        </w:rPr>
-      </w:pPr>
-    </w:p>
-    <w:p>
-      <w:pPr>
-        <w:spacing w:after="0"/>
-        <w:rPr>
-          <w:rFonts w:ascii="Times New Roman" w:hAnsi="Times New Roman" w:cs="Times New Roman"/>
-          <w:b/>
-          <w:sz w:val="24"/>
-          <w:szCs w:val="24"/>
-        </w:rPr>
-      </w:pPr>
-      <w:r>
-        <w:rPr>
-          <w:rFonts w:ascii="Times New Roman" w:hAnsi="Times New Roman" w:cs="Times New Roman"/>
-          <w:b/>
-          <w:sz w:val="24"/>
-          <w:szCs w:val="24"/>
-        </w:rPr>
-        <w:t>Step 1</w:t>
-      </w:r>
-    </w:p>
-    <w:p>
-      <w:pPr>
-        <w:pStyle w:val="ListParagraph"/>
-        <w:numPr>
-          <w:ilvl w:val="0"/>
-          <w:numId w:val="20"/>
-        </w:numPr>
-        <w:spacing w:after="0"/>
-        <w:rPr>
-          <w:rFonts w:ascii="Times New Roman" w:hAnsi="Times New Roman" w:cs="Times New Roman"/>
-          <w:sz w:val="24"/>
-          <w:szCs w:val="24"/>
-        </w:rPr>
-      </w:pPr>
-      <w:r>
-        <w:rPr>
-          <w:rFonts w:ascii="Times New Roman" w:hAnsi="Times New Roman" w:cs="Times New Roman"/>
-          <w:sz w:val="24"/>
-          <w:szCs w:val="24"/>
-        </w:rPr>
-        <w:t>Using four .25” Delrin standoffs, four 92000A111 M2.5 20mm SS screws, four 92141A004 washers and four 91828A113 M2.5 hex nuts install the Raspberry Pi on the base plate on the same side as the transformer.</w:t>
-      </w:r>
-    </w:p>
-    <w:p>
-      <w:pPr>
-        <w:spacing w:after="0"/>
-        <w:ind w:left="360"/>
-        <w:rPr>
-          <w:rFonts w:ascii="Times New Roman" w:hAnsi="Times New Roman" w:cs="Times New Roman"/>
-          <w:sz w:val="24"/>
-          <w:szCs w:val="24"/>
-        </w:rPr>
-      </w:pPr>
-    </w:p>
-    <w:p>
-      <w:pPr>
-        <w:spacing w:after="0"/>
-        <w:jc w:val="center"/>
-        <w:rPr>
-          <w:rFonts w:ascii="Times New Roman" w:hAnsi="Times New Roman" w:cs="Times New Roman"/>
-          <w:sz w:val="24"/>
-          <w:szCs w:val="24"/>
-        </w:rPr>
-      </w:pPr>
-      <w:r>
-        <w:rPr>
-          <w:rFonts w:ascii="Times New Roman" w:hAnsi="Times New Roman" w:cs="Times New Roman"/>
-          <w:noProof/>
-          <w:sz w:val="24"/>
-          <w:szCs w:val="24"/>
-        </w:rPr>
-        <w:drawing>
-          <wp:inline distT="0" distB="0" distL="0" distR="0" wp14:anchorId="2DB64C99" wp14:editId="44102F0F">
-            <wp:extent cx="4943475" cy="3009900"/>
-            <wp:effectExtent l="0" t="0" r="9525" b="0"/>
-            <wp:docPr id="42" name="Picture 42"/>
-            <wp:cNvGraphicFramePr>
-              <a:graphicFrameLocks xmlns:a="http://schemas.openxmlformats.org/drawingml/2006/main" noChangeAspect="1"/>
-            </wp:cNvGraphicFramePr>
-            <a:graphic xmlns:a="http://schemas.openxmlformats.org/drawingml/2006/main">
-              <a:graphicData uri="http://schemas.openxmlformats.org/drawingml/2006/picture">
-                <pic:pic xmlns:pic="http://schemas.openxmlformats.org/drawingml/2006/picture">
-                  <pic:nvPicPr>
-                    <pic:cNvPr id="42" name="SG_Assembly_034_Rasp_Pi.JPG"/>
-                    <pic:cNvPicPr/>
-                  </pic:nvPicPr>
-                  <pic:blipFill>
-                    <a:blip r:embed="rId32">
-                      <a:extLst>
-                        <a:ext uri="{28A0092B-C50C-407E-A947-70E740481C1C}">
-                          <a14:useLocalDpi xmlns:a14="http://schemas.microsoft.com/office/drawing/2010/main" val="0"/>
-                        </a:ext>
-                      </a:extLst>
-                    </a:blip>
-                    <a:stretch>
-                      <a:fillRect/>
-                    </a:stretch>
-                  </pic:blipFill>
-                  <pic:spPr>
-                    <a:xfrm>
-                      <a:off x="0" y="0"/>
-                      <a:ext cx="4943475" cy="3009900"/>
+                      <a:ext cx="5943600" cy="4457700"/>
                     </a:xfrm>
                     <a:prstGeom prst="rect">
                       <a:avLst/>
@@ -11802,18 +11431,186 @@
     <w:p>
       <w:pPr>
         <w:spacing w:after="0"/>
-        <w:jc w:val="center"/>
-        <w:rPr>
-          <w:rFonts w:ascii="Times New Roman" w:hAnsi="Times New Roman" w:cs="Times New Roman"/>
-          <w:sz w:val="24"/>
-          <w:szCs w:val="24"/>
-        </w:rPr>
-      </w:pPr>
-    </w:p>
-    <w:p>
-      <w:pPr>
-        <w:spacing w:after="0"/>
-        <w:jc w:val="center"/>
+        <w:rPr>
+          <w:rFonts w:ascii="Times New Roman" w:hAnsi="Times New Roman" w:cs="Times New Roman"/>
+          <w:sz w:val="24"/>
+          <w:szCs w:val="24"/>
+        </w:rPr>
+      </w:pPr>
+    </w:p>
+    <w:p>
+      <w:pPr>
+        <w:spacing w:after="0"/>
+        <w:rPr>
+          <w:rFonts w:ascii="Times New Roman" w:hAnsi="Times New Roman" w:cs="Times New Roman"/>
+          <w:sz w:val="24"/>
+          <w:szCs w:val="24"/>
+        </w:rPr>
+      </w:pPr>
+    </w:p>
+    <w:p>
+      <w:pPr>
+        <w:spacing w:after="0"/>
+        <w:rPr>
+          <w:rFonts w:ascii="Times New Roman" w:hAnsi="Times New Roman" w:cs="Times New Roman"/>
+          <w:sz w:val="24"/>
+          <w:szCs w:val="24"/>
+        </w:rPr>
+      </w:pPr>
+    </w:p>
+    <w:p>
+      <w:pPr>
+        <w:spacing w:after="0"/>
+        <w:rPr>
+          <w:rFonts w:ascii="Times New Roman" w:hAnsi="Times New Roman" w:cs="Times New Roman"/>
+          <w:b/>
+          <w:sz w:val="24"/>
+          <w:szCs w:val="24"/>
+        </w:rPr>
+      </w:pPr>
+      <w:r>
+        <w:rPr>
+          <w:rFonts w:ascii="Times New Roman" w:hAnsi="Times New Roman" w:cs="Times New Roman"/>
+          <w:b/>
+          <w:sz w:val="24"/>
+          <w:szCs w:val="24"/>
+        </w:rPr>
+        <w:t>Step 12</w:t>
+      </w:r>
+    </w:p>
+    <w:p>
+      <w:pPr>
+        <w:pStyle w:val="ListParagraph"/>
+        <w:numPr>
+          <w:ilvl w:val="0"/>
+          <w:numId w:val="19"/>
+        </w:numPr>
+        <w:spacing w:after="0"/>
+        <w:rPr>
+          <w:rFonts w:ascii="Times New Roman" w:hAnsi="Times New Roman" w:cs="Times New Roman"/>
+          <w:sz w:val="24"/>
+          <w:szCs w:val="24"/>
+        </w:rPr>
+      </w:pPr>
+      <w:r>
+        <w:rPr>
+          <w:rFonts w:ascii="Times New Roman" w:hAnsi="Times New Roman" w:cs="Times New Roman"/>
+          <w:sz w:val="24"/>
+          <w:szCs w:val="24"/>
+        </w:rPr>
+        <w:t>Wiring the transformer and the spark gap together</w:t>
+      </w:r>
+      <w:r>
+        <w:rPr>
+          <w:rFonts w:ascii="Times New Roman" w:hAnsi="Times New Roman" w:cs="Times New Roman"/>
+          <w:sz w:val="24"/>
+          <w:szCs w:val="24"/>
+        </w:rPr>
+        <w:t>.</w:t>
+      </w:r>
+    </w:p>
+    <w:p>
+      <w:pPr>
+        <w:pStyle w:val="ListParagraph"/>
+        <w:numPr>
+          <w:ilvl w:val="0"/>
+          <w:numId w:val="19"/>
+        </w:numPr>
+        <w:spacing w:after="0"/>
+        <w:rPr>
+          <w:rFonts w:ascii="Times New Roman" w:hAnsi="Times New Roman" w:cs="Times New Roman"/>
+          <w:sz w:val="24"/>
+          <w:szCs w:val="24"/>
+        </w:rPr>
+      </w:pPr>
+      <w:r>
+        <w:rPr>
+          <w:rFonts w:ascii="Times New Roman" w:hAnsi="Times New Roman" w:cs="Times New Roman"/>
+          <w:sz w:val="24"/>
+          <w:szCs w:val="24"/>
+        </w:rPr>
+        <w:t xml:space="preserve">Install ferrite chokes on both sides of the transformer.  </w:t>
+      </w:r>
+    </w:p>
+    <w:p>
+      <w:pPr>
+        <w:pStyle w:val="ListParagraph"/>
+        <w:numPr>
+          <w:ilvl w:val="0"/>
+          <w:numId w:val="19"/>
+        </w:numPr>
+        <w:spacing w:after="0"/>
+        <w:rPr>
+          <w:rFonts w:ascii="Times New Roman" w:hAnsi="Times New Roman" w:cs="Times New Roman"/>
+          <w:sz w:val="24"/>
+          <w:szCs w:val="24"/>
+        </w:rPr>
+      </w:pPr>
+      <w:r>
+        <w:rPr>
+          <w:rFonts w:ascii="Times New Roman" w:hAnsi="Times New Roman" w:cs="Times New Roman"/>
+          <w:sz w:val="24"/>
+          <w:szCs w:val="24"/>
+        </w:rPr>
+        <w:t>Before connecting the wires between the transformer and the spark gap cut a length of the wire mesh shielding long enough to cover th</w:t>
+      </w:r>
+      <w:r>
+        <w:rPr>
+          <w:rFonts w:ascii="Times New Roman" w:hAnsi="Times New Roman" w:cs="Times New Roman"/>
+          <w:sz w:val="24"/>
+          <w:szCs w:val="24"/>
+        </w:rPr>
+        <w:t>e wires between the two devices and slide it over the end of the wires of the transformer.</w:t>
+      </w:r>
+    </w:p>
+    <w:p>
+      <w:pPr>
+        <w:pStyle w:val="ListParagraph"/>
+        <w:numPr>
+          <w:ilvl w:val="0"/>
+          <w:numId w:val="19"/>
+        </w:numPr>
+        <w:spacing w:after="0"/>
+        <w:rPr>
+          <w:rFonts w:ascii="Times New Roman" w:hAnsi="Times New Roman" w:cs="Times New Roman"/>
+          <w:sz w:val="24"/>
+          <w:szCs w:val="24"/>
+        </w:rPr>
+      </w:pPr>
+      <w:r>
+        <w:rPr>
+          <w:rFonts w:ascii="Times New Roman" w:hAnsi="Times New Roman" w:cs="Times New Roman"/>
+          <w:sz w:val="24"/>
+          <w:szCs w:val="24"/>
+        </w:rPr>
+        <w:t>Solder together the two leads from the spark gap to the two leads of the transformer making sure the transformer steps up the voltage to the spark gap.</w:t>
+      </w:r>
+    </w:p>
+    <w:p>
+      <w:pPr>
+        <w:pStyle w:val="ListParagraph"/>
+        <w:numPr>
+          <w:ilvl w:val="0"/>
+          <w:numId w:val="19"/>
+        </w:numPr>
+        <w:spacing w:after="0"/>
+        <w:rPr>
+          <w:rFonts w:ascii="Times New Roman" w:hAnsi="Times New Roman" w:cs="Times New Roman"/>
+          <w:sz w:val="24"/>
+          <w:szCs w:val="24"/>
+        </w:rPr>
+      </w:pPr>
+      <w:r>
+        <w:rPr>
+          <w:rFonts w:ascii="Times New Roman" w:hAnsi="Times New Roman" w:cs="Times New Roman"/>
+          <w:sz w:val="24"/>
+          <w:szCs w:val="24"/>
+        </w:rPr>
+        <w:t>Extend the wire mesh shielding to cove the wiring.</w:t>
+      </w:r>
+    </w:p>
+    <w:p>
+      <w:pPr>
         <w:rPr>
           <w:rFonts w:ascii="Times New Roman" w:hAnsi="Times New Roman" w:cs="Times New Roman"/>
           <w:sz w:val="24"/>
@@ -11827,11 +11624,12 @@
           <w:sz w:val="24"/>
           <w:szCs w:val="24"/>
         </w:rPr>
+        <w:lastRenderedPageBreak/>
         <w:drawing>
-          <wp:inline distT="0" distB="0" distL="0" distR="0" wp14:anchorId="4F930975" wp14:editId="6B46ABCF">
-            <wp:extent cx="4943475" cy="2907030"/>
-            <wp:effectExtent l="0" t="0" r="9525" b="7620"/>
-            <wp:docPr id="43" name="Picture 43"/>
+          <wp:inline distT="0" distB="0" distL="0" distR="0" wp14:anchorId="38988E69" wp14:editId="65AC68E8">
+            <wp:extent cx="4762500" cy="3752850"/>
+            <wp:effectExtent l="0" t="0" r="0" b="0"/>
+            <wp:docPr id="26" name="Picture 26"/>
             <wp:cNvGraphicFramePr>
               <a:graphicFrameLocks xmlns:a="http://schemas.openxmlformats.org/drawingml/2006/main" noChangeAspect="1"/>
             </wp:cNvGraphicFramePr>
@@ -11839,10 +11637,173 @@
               <a:graphicData uri="http://schemas.openxmlformats.org/drawingml/2006/picture">
                 <pic:pic xmlns:pic="http://schemas.openxmlformats.org/drawingml/2006/picture">
                   <pic:nvPicPr>
-                    <pic:cNvPr id="43" name="SG_Assembly_035_Rasp_Pi.JPG"/>
+                    <pic:cNvPr id="26" name="Assembly_062_Fig18.png"/>
                     <pic:cNvPicPr/>
                   </pic:nvPicPr>
-                  <pic:blipFill>
+                  <pic:blipFill rotWithShape="1">
+                    <a:blip r:embed="rId32">
+                      <a:extLst>
+                        <a:ext uri="{28A0092B-C50C-407E-A947-70E740481C1C}">
+                          <a14:useLocalDpi xmlns:a14="http://schemas.microsoft.com/office/drawing/2010/main" val="0"/>
+                        </a:ext>
+                      </a:extLst>
+                    </a:blip>
+                    <a:srcRect r="20630" b="16608"/>
+                    <a:stretch/>
+                  </pic:blipFill>
+                  <pic:spPr bwMode="auto">
+                    <a:xfrm>
+                      <a:off x="0" y="0"/>
+                      <a:ext cx="4776766" cy="3764092"/>
+                    </a:xfrm>
+                    <a:prstGeom prst="rect">
+                      <a:avLst/>
+                    </a:prstGeom>
+                    <a:ln>
+                      <a:noFill/>
+                    </a:ln>
+                    <a:extLst>
+                      <a:ext uri="{53640926-AAD7-44D8-BBD7-CCE9431645EC}">
+                        <a14:shadowObscured xmlns:a14="http://schemas.microsoft.com/office/drawing/2010/main"/>
+                      </a:ext>
+                    </a:extLst>
+                  </pic:spPr>
+                </pic:pic>
+              </a:graphicData>
+            </a:graphic>
+          </wp:inline>
+        </w:drawing>
+      </w:r>
+      <w:r>
+        <w:rPr>
+          <w:rFonts w:ascii="Times New Roman" w:hAnsi="Times New Roman" w:cs="Times New Roman"/>
+          <w:sz w:val="24"/>
+          <w:szCs w:val="24"/>
+        </w:rPr>
+        <w:br w:type="page"/>
+      </w:r>
+    </w:p>
+    <w:p>
+      <w:pPr>
+        <w:pStyle w:val="Heading1"/>
+      </w:pPr>
+      <w:bookmarkStart w:id="13" w:name="_Toc520808534"/>
+      <w:r>
+        <w:lastRenderedPageBreak/>
+        <w:t xml:space="preserve">Part </w:t>
+      </w:r>
+      <w:r>
+        <w:t>VI</w:t>
+      </w:r>
+      <w:bookmarkEnd w:id="13"/>
+    </w:p>
+    <w:p>
+      <w:pPr>
+        <w:pStyle w:val="Heading1"/>
+      </w:pPr>
+      <w:bookmarkStart w:id="14" w:name="_Toc520808535"/>
+      <w:r>
+        <w:t>Final Assembly</w:t>
+      </w:r>
+      <w:bookmarkEnd w:id="14"/>
+    </w:p>
+    <w:p>
+      <w:pPr>
+        <w:spacing w:after="0"/>
+        <w:jc w:val="center"/>
+        <w:rPr>
+          <w:rFonts w:ascii="Times New Roman" w:hAnsi="Times New Roman" w:cs="Times New Roman"/>
+          <w:sz w:val="48"/>
+          <w:szCs w:val="48"/>
+        </w:rPr>
+      </w:pPr>
+    </w:p>
+    <w:p>
+      <w:pPr>
+        <w:spacing w:after="0"/>
+        <w:rPr>
+          <w:rFonts w:ascii="Times New Roman" w:hAnsi="Times New Roman" w:cs="Times New Roman"/>
+          <w:b/>
+          <w:sz w:val="24"/>
+          <w:szCs w:val="24"/>
+        </w:rPr>
+      </w:pPr>
+      <w:r>
+        <w:rPr>
+          <w:rFonts w:ascii="Times New Roman" w:hAnsi="Times New Roman" w:cs="Times New Roman"/>
+          <w:b/>
+          <w:sz w:val="24"/>
+          <w:szCs w:val="24"/>
+        </w:rPr>
+        <w:t>Step 1</w:t>
+      </w:r>
+    </w:p>
+    <w:p>
+      <w:pPr>
+        <w:pStyle w:val="ListParagraph"/>
+        <w:numPr>
+          <w:ilvl w:val="0"/>
+          <w:numId w:val="20"/>
+        </w:numPr>
+        <w:spacing w:after="0"/>
+        <w:rPr>
+          <w:rFonts w:ascii="Times New Roman" w:hAnsi="Times New Roman" w:cs="Times New Roman"/>
+          <w:sz w:val="24"/>
+          <w:szCs w:val="24"/>
+        </w:rPr>
+      </w:pPr>
+      <w:r>
+        <w:rPr>
+          <w:rFonts w:ascii="Times New Roman" w:hAnsi="Times New Roman" w:cs="Times New Roman"/>
+          <w:sz w:val="24"/>
+          <w:szCs w:val="24"/>
+        </w:rPr>
+        <w:t>Using four .25” Delrin standoffs, four 92000A111 M2.5 20mm SS screws, four 92141A004 washers and four 91828A113 M2.5 hex nuts install the Raspberry Pi on the base plate on the same side as the transformer.</w:t>
+      </w:r>
+    </w:p>
+    <w:p>
+      <w:pPr>
+        <w:spacing w:after="0"/>
+        <w:ind w:left="360"/>
+        <w:rPr>
+          <w:rFonts w:ascii="Times New Roman" w:hAnsi="Times New Roman" w:cs="Times New Roman"/>
+          <w:sz w:val="24"/>
+          <w:szCs w:val="24"/>
+        </w:rPr>
+      </w:pPr>
+    </w:p>
+    <w:p>
+      <w:pPr>
+        <w:spacing w:after="0"/>
+        <w:rPr>
+          <w:rFonts w:ascii="Times New Roman" w:hAnsi="Times New Roman" w:cs="Times New Roman"/>
+          <w:sz w:val="24"/>
+          <w:szCs w:val="24"/>
+        </w:rPr>
+      </w:pPr>
+      <w:r>
+        <w:rPr>
+          <w:rFonts w:ascii="Times New Roman" w:hAnsi="Times New Roman" w:cs="Times New Roman"/>
+          <w:noProof/>
+          <w:sz w:val="24"/>
+          <w:szCs w:val="24"/>
+        </w:rPr>
+        <w:drawing>
+          <wp:inline distT="0" distB="0" distL="0" distR="0" wp14:anchorId="46712D76" wp14:editId="578B704A">
+            <wp:extent cx="5705475" cy="4314825"/>
+            <wp:effectExtent l="0" t="0" r="9525" b="9525"/>
+            <wp:docPr id="27" name="Picture 27"/>
+            <wp:cNvGraphicFramePr>
+              <a:graphicFrameLocks xmlns:a="http://schemas.openxmlformats.org/drawingml/2006/main" noChangeAspect="1"/>
+            </wp:cNvGraphicFramePr>
+            <a:graphic xmlns:a="http://schemas.openxmlformats.org/drawingml/2006/main">
+              <a:graphicData uri="http://schemas.openxmlformats.org/drawingml/2006/picture">
+                <pic:pic xmlns:pic="http://schemas.openxmlformats.org/drawingml/2006/picture">
+                  <pic:nvPicPr>
+                    <pic:cNvPr id="27" name="Assembly_066_Fig19.png"/>
+                    <pic:cNvPicPr/>
+                  </pic:nvPicPr>
+                  <pic:blipFill rotWithShape="1">
                     <a:blip r:embed="rId33">
                       <a:extLst>
                         <a:ext uri="{28A0092B-C50C-407E-A947-70E740481C1C}">
@@ -11850,18 +11811,25 @@
                         </a:ext>
                       </a:extLst>
                     </a:blip>
-                    <a:stretch>
-                      <a:fillRect/>
-                    </a:stretch>
+                    <a:srcRect l="2404" r="1602" b="3205"/>
+                    <a:stretch/>
                   </pic:blipFill>
-                  <pic:spPr>
+                  <pic:spPr bwMode="auto">
                     <a:xfrm>
                       <a:off x="0" y="0"/>
-                      <a:ext cx="4943475" cy="2907030"/>
+                      <a:ext cx="5705475" cy="4314825"/>
                     </a:xfrm>
                     <a:prstGeom prst="rect">
                       <a:avLst/>
                     </a:prstGeom>
+                    <a:ln>
+                      <a:noFill/>
+                    </a:ln>
+                    <a:extLst>
+                      <a:ext uri="{53640926-AAD7-44D8-BBD7-CCE9431645EC}">
+                        <a14:shadowObscured xmlns:a14="http://schemas.microsoft.com/office/drawing/2010/main"/>
+                      </a:ext>
+                    </a:extLst>
                   </pic:spPr>
                 </pic:pic>
               </a:graphicData>
@@ -11873,6 +11841,28 @@
     <w:p>
       <w:pPr>
         <w:spacing w:after="0"/>
+        <w:jc w:val="center"/>
+        <w:rPr>
+          <w:rFonts w:ascii="Times New Roman" w:hAnsi="Times New Roman" w:cs="Times New Roman"/>
+          <w:sz w:val="24"/>
+          <w:szCs w:val="24"/>
+        </w:rPr>
+      </w:pPr>
+    </w:p>
+    <w:p>
+      <w:pPr>
+        <w:spacing w:after="0"/>
+        <w:jc w:val="center"/>
+        <w:rPr>
+          <w:rFonts w:ascii="Times New Roman" w:hAnsi="Times New Roman" w:cs="Times New Roman"/>
+          <w:sz w:val="24"/>
+          <w:szCs w:val="24"/>
+        </w:rPr>
+      </w:pPr>
+    </w:p>
+    <w:p>
+      <w:pPr>
+        <w:spacing w:after="0"/>
         <w:rPr>
           <w:rFonts w:ascii="Times New Roman" w:hAnsi="Times New Roman" w:cs="Times New Roman"/>
           <w:b/>
@@ -11887,7 +11877,6 @@
           <w:sz w:val="24"/>
           <w:szCs w:val="24"/>
         </w:rPr>
-        <w:lastRenderedPageBreak/>
         <w:t>Step 2</w:t>
       </w:r>
     </w:p>
@@ -12009,7 +11998,6 @@
     <w:p>
       <w:pPr>
         <w:spacing w:after="0"/>
-        <w:jc w:val="center"/>
         <w:rPr>
           <w:rFonts w:ascii="Times New Roman" w:hAnsi="Times New Roman" w:cs="Times New Roman"/>
           <w:sz w:val="24"/>
@@ -12024,10 +12012,10 @@
           <w:szCs w:val="24"/>
         </w:rPr>
         <w:drawing>
-          <wp:inline distT="0" distB="0" distL="0" distR="0" wp14:anchorId="061677C6" wp14:editId="59656E51">
-            <wp:extent cx="5448300" cy="3219450"/>
+          <wp:inline distT="0" distB="0" distL="0" distR="0" wp14:anchorId="650F739C" wp14:editId="667CAF5E">
+            <wp:extent cx="5715000" cy="4248150"/>
             <wp:effectExtent l="0" t="0" r="0" b="0"/>
-            <wp:docPr id="44" name="Picture 44"/>
+            <wp:docPr id="28" name="Picture 28"/>
             <wp:cNvGraphicFramePr>
               <a:graphicFrameLocks xmlns:a="http://schemas.openxmlformats.org/drawingml/2006/main" noChangeAspect="1"/>
             </wp:cNvGraphicFramePr>
@@ -12035,10 +12023,10 @@
               <a:graphicData uri="http://schemas.openxmlformats.org/drawingml/2006/picture">
                 <pic:pic xmlns:pic="http://schemas.openxmlformats.org/drawingml/2006/picture">
                   <pic:nvPicPr>
-                    <pic:cNvPr id="44" name="SG_Assembly_036_Flame.JPG"/>
+                    <pic:cNvPr id="28" name="Assembly_070_Fig20.png"/>
                     <pic:cNvPicPr/>
                   </pic:nvPicPr>
-                  <pic:blipFill>
+                  <pic:blipFill rotWithShape="1">
                     <a:blip r:embed="rId34">
                       <a:extLst>
                         <a:ext uri="{28A0092B-C50C-407E-A947-70E740481C1C}">
@@ -12046,18 +12034,25 @@
                         </a:ext>
                       </a:extLst>
                     </a:blip>
-                    <a:stretch>
-                      <a:fillRect/>
-                    </a:stretch>
+                    <a:srcRect l="2244" t="3419" r="1602" b="1282"/>
+                    <a:stretch/>
                   </pic:blipFill>
-                  <pic:spPr>
+                  <pic:spPr bwMode="auto">
                     <a:xfrm>
                       <a:off x="0" y="0"/>
-                      <a:ext cx="5448300" cy="3219450"/>
+                      <a:ext cx="5715000" cy="4248150"/>
                     </a:xfrm>
                     <a:prstGeom prst="rect">
                       <a:avLst/>
                     </a:prstGeom>
+                    <a:ln>
+                      <a:noFill/>
+                    </a:ln>
+                    <a:extLst>
+                      <a:ext uri="{53640926-AAD7-44D8-BBD7-CCE9431645EC}">
+                        <a14:shadowObscured xmlns:a14="http://schemas.microsoft.com/office/drawing/2010/main"/>
+                      </a:ext>
+                    </a:extLst>
                   </pic:spPr>
                 </pic:pic>
               </a:graphicData>
@@ -12148,7 +12143,6 @@
     <w:p>
       <w:pPr>
         <w:spacing w:after="0"/>
-        <w:jc w:val="center"/>
         <w:rPr>
           <w:rFonts w:ascii="Times New Roman" w:hAnsi="Times New Roman" w:cs="Times New Roman"/>
           <w:sz w:val="24"/>
@@ -12162,11 +12156,12 @@
           <w:sz w:val="24"/>
           <w:szCs w:val="24"/>
         </w:rPr>
+        <w:lastRenderedPageBreak/>
         <w:drawing>
-          <wp:inline distT="0" distB="0" distL="0" distR="0" wp14:anchorId="7B4EE357" wp14:editId="4884982F">
-            <wp:extent cx="5943600" cy="2638425"/>
-            <wp:effectExtent l="0" t="0" r="0" b="9525"/>
-            <wp:docPr id="45" name="Picture 45"/>
+          <wp:inline distT="0" distB="0" distL="0" distR="0" wp14:anchorId="40BF265B" wp14:editId="70E67334">
+            <wp:extent cx="5943600" cy="3009900"/>
+            <wp:effectExtent l="0" t="0" r="0" b="0"/>
+            <wp:docPr id="29" name="Picture 29"/>
             <wp:cNvGraphicFramePr>
               <a:graphicFrameLocks xmlns:a="http://schemas.openxmlformats.org/drawingml/2006/main" noChangeAspect="1"/>
             </wp:cNvGraphicFramePr>
@@ -12174,10 +12169,10 @@
               <a:graphicData uri="http://schemas.openxmlformats.org/drawingml/2006/picture">
                 <pic:pic xmlns:pic="http://schemas.openxmlformats.org/drawingml/2006/picture">
                   <pic:nvPicPr>
-                    <pic:cNvPr id="45" name="SG_Assembly_037_Final.JPG"/>
+                    <pic:cNvPr id="29" name="Assembly_073_Fig21.png"/>
                     <pic:cNvPicPr/>
                   </pic:nvPicPr>
-                  <pic:blipFill>
+                  <pic:blipFill rotWithShape="1">
                     <a:blip r:embed="rId35">
                       <a:extLst>
                         <a:ext uri="{28A0092B-C50C-407E-A947-70E740481C1C}">
@@ -12185,18 +12180,25 @@
                         </a:ext>
                       </a:extLst>
                     </a:blip>
-                    <a:stretch>
-                      <a:fillRect/>
-                    </a:stretch>
+                    <a:srcRect t="2351" b="30128"/>
+                    <a:stretch/>
                   </pic:blipFill>
-                  <pic:spPr>
+                  <pic:spPr bwMode="auto">
                     <a:xfrm>
                       <a:off x="0" y="0"/>
-                      <a:ext cx="5943600" cy="2638425"/>
+                      <a:ext cx="5943600" cy="3009900"/>
                     </a:xfrm>
                     <a:prstGeom prst="rect">
                       <a:avLst/>
                     </a:prstGeom>
+                    <a:ln>
+                      <a:noFill/>
+                    </a:ln>
+                    <a:extLst>
+                      <a:ext uri="{53640926-AAD7-44D8-BBD7-CCE9431645EC}">
+                        <a14:shadowObscured xmlns:a14="http://schemas.microsoft.com/office/drawing/2010/main"/>
+                      </a:ext>
+                    </a:extLst>
                   </pic:spPr>
                 </pic:pic>
               </a:graphicData>
@@ -12207,24 +12209,39 @@
     </w:p>
     <w:p>
       <w:pPr>
+        <w:rPr>
+          <w:rFonts w:ascii="Times New Roman" w:eastAsiaTheme="majorEastAsia" w:hAnsi="Times New Roman" w:cstheme="majorBidi"/>
+          <w:b/>
+          <w:sz w:val="32"/>
+          <w:szCs w:val="32"/>
+        </w:rPr>
+      </w:pPr>
+      <w:bookmarkStart w:id="15" w:name="_Toc520808536"/>
+      <w:r>
+        <w:br w:type="page"/>
+      </w:r>
+    </w:p>
+    <w:p>
+      <w:pPr>
         <w:pStyle w:val="Heading1"/>
       </w:pPr>
-      <w:bookmarkStart w:id="13" w:name="_Toc520808536"/>
+      <w:bookmarkStart w:id="16" w:name="_GoBack"/>
+      <w:bookmarkEnd w:id="16"/>
       <w:r>
         <w:lastRenderedPageBreak/>
         <w:t>Part VII</w:t>
       </w:r>
-      <w:bookmarkEnd w:id="13"/>
+      <w:bookmarkEnd w:id="15"/>
     </w:p>
     <w:p>
       <w:pPr>
         <w:pStyle w:val="Heading1"/>
       </w:pPr>
-      <w:bookmarkStart w:id="14" w:name="_Toc520808537"/>
+      <w:bookmarkStart w:id="17" w:name="_Toc520808537"/>
       <w:r>
         <w:t>Shop Drawings</w:t>
       </w:r>
-      <w:bookmarkEnd w:id="14"/>
+      <w:bookmarkEnd w:id="17"/>
     </w:p>
     <w:p>
       <w:pPr>
@@ -12247,22 +12264,22 @@
       <w:pPr>
         <w:pStyle w:val="Heading1"/>
       </w:pPr>
-      <w:bookmarkStart w:id="15" w:name="_Toc520808538"/>
+      <w:bookmarkStart w:id="18" w:name="_Toc520808538"/>
       <w:r>
         <w:lastRenderedPageBreak/>
         <w:t>Part VIII</w:t>
       </w:r>
-      <w:bookmarkEnd w:id="15"/>
+      <w:bookmarkEnd w:id="18"/>
     </w:p>
     <w:p>
       <w:pPr>
         <w:pStyle w:val="Heading1"/>
       </w:pPr>
-      <w:bookmarkStart w:id="16" w:name="_Toc520808539"/>
+      <w:bookmarkStart w:id="19" w:name="_Toc520808539"/>
       <w:r>
         <w:t>Setting Up the Raspberry Pi</w:t>
       </w:r>
-      <w:bookmarkEnd w:id="16"/>
+      <w:bookmarkEnd w:id="19"/>
     </w:p>
     <w:p>
       <w:pPr>
@@ -12308,7 +12325,43 @@
           <w:sz w:val="24"/>
           <w:szCs w:val="24"/>
         </w:rPr>
-        <w:t xml:space="preserve"> software). It assumes one already has a Raspberry Pi 3 or Raspberry Pi 3+ running Raspbian Stretch (both the Lite and Desktop variants are acceptable). A basic familiarity with Linux as well as an understanding of basic Linux console commands (specifically: $mv, $cp, $rm, $</w:t>
+        <w:t xml:space="preserve"> software). It assumes one already has a Raspberry Pi 3 or Raspberry Pi 3+ running Raspbian Stretch (both the Lite and Desktop variants are acceptable). A basic familiarity with Linux as well as an understanding of basic Linux console commands (specifically: $mv, $</w:t>
+      </w:r>
+      <w:proofErr w:type="spellStart"/>
+      <w:r>
+        <w:rPr>
+          <w:rFonts w:ascii="Times New Roman" w:hAnsi="Times New Roman" w:cs="Times New Roman"/>
+          <w:sz w:val="24"/>
+          <w:szCs w:val="24"/>
+        </w:rPr>
+        <w:t>cp</w:t>
+      </w:r>
+      <w:proofErr w:type="spellEnd"/>
+      <w:r>
+        <w:rPr>
+          <w:rFonts w:ascii="Times New Roman" w:hAnsi="Times New Roman" w:cs="Times New Roman"/>
+          <w:sz w:val="24"/>
+          <w:szCs w:val="24"/>
+        </w:rPr>
+        <w:t>, $</w:t>
+      </w:r>
+      <w:proofErr w:type="spellStart"/>
+      <w:r>
+        <w:rPr>
+          <w:rFonts w:ascii="Times New Roman" w:hAnsi="Times New Roman" w:cs="Times New Roman"/>
+          <w:sz w:val="24"/>
+          <w:szCs w:val="24"/>
+        </w:rPr>
+        <w:t>rm</w:t>
+      </w:r>
+      <w:proofErr w:type="spellEnd"/>
+      <w:r>
+        <w:rPr>
+          <w:rFonts w:ascii="Times New Roman" w:hAnsi="Times New Roman" w:cs="Times New Roman"/>
+          <w:sz w:val="24"/>
+          <w:szCs w:val="24"/>
+        </w:rPr>
+        <w:t>, $</w:t>
       </w:r>
       <w:proofErr w:type="spellStart"/>
       <w:r>
@@ -13305,7 +13358,7 @@
           <w:sz w:val="24"/>
           <w:szCs w:val="48"/>
         </w:rPr>
-        <w:t xml:space="preserve">/sample-code/c). To run the program, simply use the command </w:t>
+        <w:t>/sample-code/c). To run the program, simply use the command $</w:t>
       </w:r>
       <w:proofErr w:type="gramStart"/>
       <w:r>
@@ -13314,7 +13367,7 @@
           <w:sz w:val="24"/>
           <w:szCs w:val="48"/>
         </w:rPr>
-        <w:t>$./</w:t>
+        <w:t>./</w:t>
       </w:r>
       <w:proofErr w:type="gramEnd"/>
       <w:r>
@@ -13988,7 +14041,7 @@
       <w:pPr>
         <w:pStyle w:val="Heading1"/>
       </w:pPr>
-      <w:bookmarkStart w:id="17" w:name="_Toc520808540"/>
+      <w:bookmarkStart w:id="20" w:name="_Toc520808540"/>
       <w:r>
         <w:lastRenderedPageBreak/>
         <w:t xml:space="preserve">Part </w:t>
@@ -13996,17 +14049,17 @@
       <w:r>
         <w:t>IX</w:t>
       </w:r>
-      <w:bookmarkEnd w:id="17"/>
+      <w:bookmarkEnd w:id="20"/>
     </w:p>
     <w:p>
       <w:pPr>
         <w:pStyle w:val="Heading1"/>
       </w:pPr>
-      <w:bookmarkStart w:id="18" w:name="_Toc520808541"/>
+      <w:bookmarkStart w:id="21" w:name="_Toc520808541"/>
       <w:r>
         <w:t>Manufacturing</w:t>
       </w:r>
-      <w:bookmarkEnd w:id="18"/>
+      <w:bookmarkEnd w:id="21"/>
     </w:p>
     <w:tbl>
       <w:tblPr>
@@ -15200,22 +15253,22 @@
       <w:pPr>
         <w:pStyle w:val="Heading1"/>
       </w:pPr>
-      <w:bookmarkStart w:id="19" w:name="_Toc520808542"/>
+      <w:bookmarkStart w:id="22" w:name="_Toc520808542"/>
       <w:r>
         <w:lastRenderedPageBreak/>
         <w:t>Part X</w:t>
       </w:r>
-      <w:bookmarkEnd w:id="19"/>
+      <w:bookmarkEnd w:id="22"/>
     </w:p>
     <w:p>
       <w:pPr>
         <w:pStyle w:val="Heading1"/>
       </w:pPr>
-      <w:bookmarkStart w:id="20" w:name="_Toc520808543"/>
+      <w:bookmarkStart w:id="23" w:name="_Toc520808543"/>
       <w:r>
         <w:t>Testing</w:t>
       </w:r>
-      <w:bookmarkEnd w:id="20"/>
+      <w:bookmarkEnd w:id="23"/>
     </w:p>
     <w:p>
       <w:pPr>
@@ -15667,7 +15720,7 @@
           <w:szCs w:val="48"/>
         </w:rPr>
       </w:pPr>
-      <w:commentRangeStart w:id="21"/>
+      <w:commentRangeStart w:id="24"/>
       <w:r>
         <w:rPr>
           <w:rFonts w:ascii="Times New Roman" w:hAnsi="Times New Roman" w:cs="Times New Roman"/>
@@ -15677,12 +15730,12 @@
         <w:lastRenderedPageBreak/>
         <w:t>References</w:t>
       </w:r>
-      <w:commentRangeEnd w:id="21"/>
+      <w:commentRangeEnd w:id="24"/>
       <w:r>
         <w:rPr>
           <w:rStyle w:val="CommentReference"/>
         </w:rPr>
-        <w:commentReference w:id="21"/>
+        <w:commentReference w:id="24"/>
       </w:r>
     </w:p>
     <w:p>
@@ -15742,7 +15795,7 @@
           <w:szCs w:val="48"/>
         </w:rPr>
       </w:pPr>
-      <w:hyperlink r:id="rId39" w:history="1">
+      <w:hyperlink r:id="rId36" w:history="1">
         <w:r>
           <w:rPr>
             <w:rStyle w:val="Hyperlink"/>
@@ -15835,8 +15888,8 @@
       </w:r>
     </w:p>
     <w:sectPr>
-      <w:headerReference w:type="default" r:id="rId40"/>
-      <w:footerReference w:type="default" r:id="rId41"/>
+      <w:headerReference w:type="default" r:id="rId37"/>
+      <w:footerReference w:type="default" r:id="rId38"/>
       <w:pgSz w:w="12240" w:h="15840"/>
       <w:pgMar w:top="1440" w:right="1440" w:bottom="1440" w:left="1440" w:header="720" w:footer="720" w:gutter="0"/>
       <w:cols w:space="720"/>
@@ -15848,8 +15901,8 @@
 </file>
 
 <file path=word/comments.xml><?xml version="1.0" encoding="utf-8"?>
-<w:comments xmlns:wpc="http://schemas.microsoft.com/office/word/2010/wordprocessingCanvas" xmlns:cx="http://schemas.microsoft.com/office/drawing/2014/chartex" xmlns:cx1="http://schemas.microsoft.com/office/drawing/2015/9/8/chartex" xmlns:cx2="http://schemas.microsoft.com/office/drawing/2015/10/21/chartex" xmlns:cx3="http://schemas.microsoft.com/office/drawing/2016/5/9/chartex" xmlns:cx4="http://schemas.microsoft.com/office/drawing/2016/5/10/chartex" xmlns:cx5="http://schemas.microsoft.com/office/drawing/2016/5/11/chartex" xmlns:cx6="http://schemas.microsoft.com/office/drawing/2016/5/12/chartex" xmlns:cx7="http://schemas.microsoft.com/office/drawing/2016/5/13/chartex" xmlns:cx8="http://schemas.microsoft.com/office/drawing/2016/5/14/chartex" xmlns:mc="http://schemas.openxmlformats.org/markup-compatibility/2006" xmlns:aink="http://schemas.microsoft.com/office/drawing/2016/ink" xmlns:am3d="http://schemas.microsoft.com/office/drawing/2017/model3d" xmlns:o="urn:schemas-microsoft-com:office:office" xmlns:r="http://schemas.openxmlformats.org/officeDocument/2006/relationships" xmlns:m="http://schemas.openxmlformats.org/officeDocument/2006/math" xmlns:v="urn:schemas-microsoft-com:vml" xmlns:wp14="http://schemas.microsoft.com/office/word/2010/wordprocessingDrawing" xmlns:wp="http://schemas.openxmlformats.org/drawingml/2006/wordprocessingDrawing" xmlns:w10="urn:schemas-microsoft-com:office:word" xmlns:w="http://schemas.openxmlformats.org/wordprocessingml/2006/main" xmlns:w14="http://schemas.microsoft.com/office/word/2010/wordml" xmlns:w15="http://schemas.microsoft.com/office/word/2012/wordml" xmlns:w16cid="http://schemas.microsoft.com/office/word/2016/wordml/cid" xmlns:w16se="http://schemas.microsoft.com/office/word/2015/wordml/symex" xmlns:wpg="http://schemas.microsoft.com/office/word/2010/wordprocessingGroup" xmlns:wpi="http://schemas.microsoft.com/office/word/2010/wordprocessingInk" xmlns:wne="http://schemas.microsoft.com/office/word/2006/wordml" xmlns:wps="http://schemas.microsoft.com/office/word/2010/wordprocessingShape" mc:Ignorable="w14 w15 w16se w16cid wp14">
-  <w:comment w:id="21" w:author="DPLXuser" w:date="2018-08-01T11:22:00Z" w:initials="D">
+<w:comments xmlns:wpc="http://schemas.microsoft.com/office/word/2010/wordprocessingCanvas" xmlns:mc="http://schemas.openxmlformats.org/markup-compatibility/2006" xmlns:o="urn:schemas-microsoft-com:office:office" xmlns:r="http://schemas.openxmlformats.org/officeDocument/2006/relationships" xmlns:m="http://schemas.openxmlformats.org/officeDocument/2006/math" xmlns:v="urn:schemas-microsoft-com:vml" xmlns:wp14="http://schemas.microsoft.com/office/word/2010/wordprocessingDrawing" xmlns:wp="http://schemas.openxmlformats.org/drawingml/2006/wordprocessingDrawing" xmlns:w10="urn:schemas-microsoft-com:office:word" xmlns:w="http://schemas.openxmlformats.org/wordprocessingml/2006/main" xmlns:w14="http://schemas.microsoft.com/office/word/2010/wordml" xmlns:w15="http://schemas.microsoft.com/office/word/2012/wordml" xmlns:wpg="http://schemas.microsoft.com/office/word/2010/wordprocessingGroup" xmlns:wpi="http://schemas.microsoft.com/office/word/2010/wordprocessingInk" xmlns:wne="http://schemas.microsoft.com/office/word/2006/wordml" xmlns:wps="http://schemas.microsoft.com/office/word/2010/wordprocessingShape" mc:Ignorable="w14 w15 wp14">
+  <w:comment w:id="2" w:author="DPLXuser" w:date="2018-08-02T10:25:00Z" w:initials="D">
     <w:p>
       <w:pPr>
         <w:pStyle w:val="CommentText"/>
@@ -15861,18 +15914,80 @@
         <w:annotationRef/>
       </w:r>
       <w:r>
+        <w:t>Maybe Some more Acronyms?</w:t>
+      </w:r>
+    </w:p>
+  </w:comment>
+  <w:comment w:id="5" w:author="DPLXuser" w:date="2018-08-02T10:25:00Z" w:initials="D">
+    <w:p>
+      <w:pPr>
+        <w:pStyle w:val="CommentText"/>
+      </w:pPr>
+      <w:r>
         <w:rPr>
           <w:rStyle w:val="CommentReference"/>
         </w:rPr>
-        <w:t>Needs Formating</w:t>
-      </w:r>
+        <w:annotationRef/>
+      </w:r>
+      <w:r>
+        <w:t>Need to find suppliers for G10</w:t>
+      </w:r>
+    </w:p>
+  </w:comment>
+  <w:comment w:id="8" w:author="DPLXuser" w:date="2018-08-02T10:25:00Z" w:initials="D">
+    <w:p>
+      <w:pPr>
+        <w:pStyle w:val="CommentText"/>
+      </w:pPr>
+      <w:r>
+        <w:rPr>
+          <w:rStyle w:val="CommentReference"/>
+        </w:rPr>
+        <w:annotationRef/>
+      </w:r>
+      <w:r>
+        <w:rPr>
+          <w:rStyle w:val="CommentReference"/>
+        </w:rPr>
+        <w:t>Update suppliers for G10</w:t>
+      </w:r>
+    </w:p>
+  </w:comment>
+  <w:comment w:id="24" w:author="DPLXuser" w:date="2018-08-01T11:22:00Z" w:initials="D">
+    <w:p>
+      <w:pPr>
+        <w:pStyle w:val="CommentText"/>
+      </w:pPr>
+      <w:r>
+        <w:rPr>
+          <w:rStyle w:val="CommentReference"/>
+        </w:rPr>
+        <w:annotationRef/>
+      </w:r>
+      <w:r>
+        <w:rPr>
+          <w:rStyle w:val="CommentReference"/>
+        </w:rPr>
+        <w:t xml:space="preserve">Needs </w:t>
+      </w:r>
+      <w:proofErr w:type="spellStart"/>
+      <w:r>
+        <w:rPr>
+          <w:rStyle w:val="CommentReference"/>
+        </w:rPr>
+        <w:t>Formating</w:t>
+      </w:r>
+      <w:proofErr w:type="spellEnd"/>
     </w:p>
   </w:comment>
 </w:comments>
 </file>
 
 <file path=word/commentsExtended.xml><?xml version="1.0" encoding="utf-8"?>
-<w15:commentsEx xmlns:wpc="http://schemas.microsoft.com/office/word/2010/wordprocessingCanvas" xmlns:cx="http://schemas.microsoft.com/office/drawing/2014/chartex" xmlns:cx1="http://schemas.microsoft.com/office/drawing/2015/9/8/chartex" xmlns:cx2="http://schemas.microsoft.com/office/drawing/2015/10/21/chartex" xmlns:cx3="http://schemas.microsoft.com/office/drawing/2016/5/9/chartex" xmlns:cx4="http://schemas.microsoft.com/office/drawing/2016/5/10/chartex" xmlns:cx5="http://schemas.microsoft.com/office/drawing/2016/5/11/chartex" xmlns:cx6="http://schemas.microsoft.com/office/drawing/2016/5/12/chartex" xmlns:cx7="http://schemas.microsoft.com/office/drawing/2016/5/13/chartex" xmlns:cx8="http://schemas.microsoft.com/office/drawing/2016/5/14/chartex" xmlns:mc="http://schemas.openxmlformats.org/markup-compatibility/2006" xmlns:aink="http://schemas.microsoft.com/office/drawing/2016/ink" xmlns:am3d="http://schemas.microsoft.com/office/drawing/2017/model3d" xmlns:o="urn:schemas-microsoft-com:office:office" xmlns:r="http://schemas.openxmlformats.org/officeDocument/2006/relationships" xmlns:m="http://schemas.openxmlformats.org/officeDocument/2006/math" xmlns:v="urn:schemas-microsoft-com:vml" xmlns:wp14="http://schemas.microsoft.com/office/word/2010/wordprocessingDrawing" xmlns:wp="http://schemas.openxmlformats.org/drawingml/2006/wordprocessingDrawing" xmlns:w10="urn:schemas-microsoft-com:office:word" xmlns:w="http://schemas.openxmlformats.org/wordprocessingml/2006/main" xmlns:w14="http://schemas.microsoft.com/office/word/2010/wordml" xmlns:w15="http://schemas.microsoft.com/office/word/2012/wordml" xmlns:w16cid="http://schemas.microsoft.com/office/word/2016/wordml/cid" xmlns:w16se="http://schemas.microsoft.com/office/word/2015/wordml/symex" xmlns:wpg="http://schemas.microsoft.com/office/word/2010/wordprocessingGroup" xmlns:wpi="http://schemas.microsoft.com/office/word/2010/wordprocessingInk" xmlns:wne="http://schemas.microsoft.com/office/word/2006/wordml" xmlns:wps="http://schemas.microsoft.com/office/word/2010/wordprocessingShape" mc:Ignorable="w14 w15 w16se w16cid wp14">
+<w15:commentsEx xmlns:wpc="http://schemas.microsoft.com/office/word/2010/wordprocessingCanvas" xmlns:mc="http://schemas.openxmlformats.org/markup-compatibility/2006" xmlns:o="urn:schemas-microsoft-com:office:office" xmlns:r="http://schemas.openxmlformats.org/officeDocument/2006/relationships" xmlns:m="http://schemas.openxmlformats.org/officeDocument/2006/math" xmlns:v="urn:schemas-microsoft-com:vml" xmlns:wp14="http://schemas.microsoft.com/office/word/2010/wordprocessingDrawing" xmlns:wp="http://schemas.openxmlformats.org/drawingml/2006/wordprocessingDrawing" xmlns:w10="urn:schemas-microsoft-com:office:word" xmlns:w="http://schemas.openxmlformats.org/wordprocessingml/2006/main" xmlns:w14="http://schemas.microsoft.com/office/word/2010/wordml" xmlns:w15="http://schemas.microsoft.com/office/word/2012/wordml" xmlns:wpg="http://schemas.microsoft.com/office/word/2010/wordprocessingGroup" xmlns:wpi="http://schemas.microsoft.com/office/word/2010/wordprocessingInk" xmlns:wne="http://schemas.microsoft.com/office/word/2006/wordml" xmlns:wps="http://schemas.microsoft.com/office/word/2010/wordprocessingShape" mc:Ignorable="w14 w15 wp14">
+  <w15:commentEx w15:paraId="74EE1444" w15:done="0"/>
+  <w15:commentEx w15:paraId="77C2AF24" w15:done="0"/>
+  <w15:commentEx w15:paraId="7F1ED16E" w15:done="0"/>
   <w15:commentEx w15:paraId="57A0B512" w15:done="0"/>
 </w15:commentsEx>
 </file>
@@ -15884,7 +15999,7 @@
 </file>
 
 <file path=word/endnotes.xml><?xml version="1.0" encoding="utf-8"?>
-<w:endnotes xmlns:wpc="http://schemas.microsoft.com/office/word/2010/wordprocessingCanvas" xmlns:cx="http://schemas.microsoft.com/office/drawing/2014/chartex" xmlns:cx1="http://schemas.microsoft.com/office/drawing/2015/9/8/chartex" xmlns:cx2="http://schemas.microsoft.com/office/drawing/2015/10/21/chartex" xmlns:cx3="http://schemas.microsoft.com/office/drawing/2016/5/9/chartex" xmlns:cx4="http://schemas.microsoft.com/office/drawing/2016/5/10/chartex" xmlns:cx5="http://schemas.microsoft.com/office/drawing/2016/5/11/chartex" xmlns:cx6="http://schemas.microsoft.com/office/drawing/2016/5/12/chartex" xmlns:cx7="http://schemas.microsoft.com/office/drawing/2016/5/13/chartex" xmlns:cx8="http://schemas.microsoft.com/office/drawing/2016/5/14/chartex" xmlns:mc="http://schemas.openxmlformats.org/markup-compatibility/2006" xmlns:aink="http://schemas.microsoft.com/office/drawing/2016/ink" xmlns:am3d="http://schemas.microsoft.com/office/drawing/2017/model3d" xmlns:o="urn:schemas-microsoft-com:office:office" xmlns:r="http://schemas.openxmlformats.org/officeDocument/2006/relationships" xmlns:m="http://schemas.openxmlformats.org/officeDocument/2006/math" xmlns:v="urn:schemas-microsoft-com:vml" xmlns:wp14="http://schemas.microsoft.com/office/word/2010/wordprocessingDrawing" xmlns:wp="http://schemas.openxmlformats.org/drawingml/2006/wordprocessingDrawing" xmlns:w10="urn:schemas-microsoft-com:office:word" xmlns:w="http://schemas.openxmlformats.org/wordprocessingml/2006/main" xmlns:w14="http://schemas.microsoft.com/office/word/2010/wordml" xmlns:w15="http://schemas.microsoft.com/office/word/2012/wordml" xmlns:w16cid="http://schemas.microsoft.com/office/word/2016/wordml/cid" xmlns:w16se="http://schemas.microsoft.com/office/word/2015/wordml/symex" xmlns:wpg="http://schemas.microsoft.com/office/word/2010/wordprocessingGroup" xmlns:wpi="http://schemas.microsoft.com/office/word/2010/wordprocessingInk" xmlns:wne="http://schemas.microsoft.com/office/word/2006/wordml" xmlns:wps="http://schemas.microsoft.com/office/word/2010/wordprocessingShape" mc:Ignorable="w14 w15 w16se w16cid wp14">
+<w:endnotes xmlns:wpc="http://schemas.microsoft.com/office/word/2010/wordprocessingCanvas" xmlns:mc="http://schemas.openxmlformats.org/markup-compatibility/2006" xmlns:o="urn:schemas-microsoft-com:office:office" xmlns:r="http://schemas.openxmlformats.org/officeDocument/2006/relationships" xmlns:m="http://schemas.openxmlformats.org/officeDocument/2006/math" xmlns:v="urn:schemas-microsoft-com:vml" xmlns:wp14="http://schemas.microsoft.com/office/word/2010/wordprocessingDrawing" xmlns:wp="http://schemas.openxmlformats.org/drawingml/2006/wordprocessingDrawing" xmlns:w10="urn:schemas-microsoft-com:office:word" xmlns:w="http://schemas.openxmlformats.org/wordprocessingml/2006/main" xmlns:w14="http://schemas.microsoft.com/office/word/2010/wordml" xmlns:w15="http://schemas.microsoft.com/office/word/2012/wordml" xmlns:wpg="http://schemas.microsoft.com/office/word/2010/wordprocessingGroup" xmlns:wpi="http://schemas.microsoft.com/office/word/2010/wordprocessingInk" xmlns:wne="http://schemas.microsoft.com/office/word/2006/wordml" xmlns:wps="http://schemas.microsoft.com/office/word/2010/wordprocessingShape" mc:Ignorable="w14 w15 wp14">
   <w:endnote w:type="separator" w:id="-1">
     <w:p>
       <w:pPr>
@@ -15909,7 +16024,7 @@
 </file>
 
 <file path=word/footer1.xml><?xml version="1.0" encoding="utf-8"?>
-<w:ftr xmlns:wpc="http://schemas.microsoft.com/office/word/2010/wordprocessingCanvas" xmlns:cx="http://schemas.microsoft.com/office/drawing/2014/chartex" xmlns:cx1="http://schemas.microsoft.com/office/drawing/2015/9/8/chartex" xmlns:cx2="http://schemas.microsoft.com/office/drawing/2015/10/21/chartex" xmlns:cx3="http://schemas.microsoft.com/office/drawing/2016/5/9/chartex" xmlns:cx4="http://schemas.microsoft.com/office/drawing/2016/5/10/chartex" xmlns:cx5="http://schemas.microsoft.com/office/drawing/2016/5/11/chartex" xmlns:cx6="http://schemas.microsoft.com/office/drawing/2016/5/12/chartex" xmlns:cx7="http://schemas.microsoft.com/office/drawing/2016/5/13/chartex" xmlns:cx8="http://schemas.microsoft.com/office/drawing/2016/5/14/chartex" xmlns:mc="http://schemas.openxmlformats.org/markup-compatibility/2006" xmlns:aink="http://schemas.microsoft.com/office/drawing/2016/ink" xmlns:am3d="http://schemas.microsoft.com/office/drawing/2017/model3d" xmlns:o="urn:schemas-microsoft-com:office:office" xmlns:r="http://schemas.openxmlformats.org/officeDocument/2006/relationships" xmlns:m="http://schemas.openxmlformats.org/officeDocument/2006/math" xmlns:v="urn:schemas-microsoft-com:vml" xmlns:wp14="http://schemas.microsoft.com/office/word/2010/wordprocessingDrawing" xmlns:wp="http://schemas.openxmlformats.org/drawingml/2006/wordprocessingDrawing" xmlns:w10="urn:schemas-microsoft-com:office:word" xmlns:w="http://schemas.openxmlformats.org/wordprocessingml/2006/main" xmlns:w14="http://schemas.microsoft.com/office/word/2010/wordml" xmlns:w15="http://schemas.microsoft.com/office/word/2012/wordml" xmlns:w16cid="http://schemas.microsoft.com/office/word/2016/wordml/cid" xmlns:w16se="http://schemas.microsoft.com/office/word/2015/wordml/symex" xmlns:wpg="http://schemas.microsoft.com/office/word/2010/wordprocessingGroup" xmlns:wpi="http://schemas.microsoft.com/office/word/2010/wordprocessingInk" xmlns:wne="http://schemas.microsoft.com/office/word/2006/wordml" xmlns:wps="http://schemas.microsoft.com/office/word/2010/wordprocessingShape" mc:Ignorable="w14 w15 w16se w16cid wp14">
+<w:ftr xmlns:wpc="http://schemas.microsoft.com/office/word/2010/wordprocessingCanvas" xmlns:mc="http://schemas.openxmlformats.org/markup-compatibility/2006" xmlns:o="urn:schemas-microsoft-com:office:office" xmlns:r="http://schemas.openxmlformats.org/officeDocument/2006/relationships" xmlns:m="http://schemas.openxmlformats.org/officeDocument/2006/math" xmlns:v="urn:schemas-microsoft-com:vml" xmlns:wp14="http://schemas.microsoft.com/office/word/2010/wordprocessingDrawing" xmlns:wp="http://schemas.openxmlformats.org/drawingml/2006/wordprocessingDrawing" xmlns:w10="urn:schemas-microsoft-com:office:word" xmlns:w="http://schemas.openxmlformats.org/wordprocessingml/2006/main" xmlns:w14="http://schemas.microsoft.com/office/word/2010/wordml" xmlns:w15="http://schemas.microsoft.com/office/word/2012/wordml" xmlns:wpg="http://schemas.microsoft.com/office/word/2010/wordprocessingGroup" xmlns:wpi="http://schemas.microsoft.com/office/word/2010/wordprocessingInk" xmlns:wne="http://schemas.microsoft.com/office/word/2006/wordml" xmlns:wps="http://schemas.microsoft.com/office/word/2010/wordprocessingShape" mc:Ignorable="w14 w15 wp14">
   <w:p>
     <w:pPr>
       <w:pStyle w:val="Footer"/>
@@ -15995,7 +16110,7 @@
             </wp:anchor>
           </w:drawing>
         </mc:Choice>
-        <mc:Fallback>
+        <mc:Fallback xmlns:w16se="http://schemas.microsoft.com/office/word/2015/wordml/symex" xmlns:w16cid="http://schemas.microsoft.com/office/word/2016/wordml/cid" xmlns:am3d="http://schemas.microsoft.com/office/drawing/2017/model3d" xmlns:aink="http://schemas.microsoft.com/office/drawing/2016/ink" xmlns:cx8="http://schemas.microsoft.com/office/drawing/2016/5/14/chartex" xmlns:cx7="http://schemas.microsoft.com/office/drawing/2016/5/13/chartex" xmlns:cx6="http://schemas.microsoft.com/office/drawing/2016/5/12/chartex" xmlns:cx5="http://schemas.microsoft.com/office/drawing/2016/5/11/chartex" xmlns:cx4="http://schemas.microsoft.com/office/drawing/2016/5/10/chartex" xmlns:cx3="http://schemas.microsoft.com/office/drawing/2016/5/9/chartex" xmlns:cx2="http://schemas.microsoft.com/office/drawing/2015/10/21/chartex" xmlns:cx1="http://schemas.microsoft.com/office/drawing/2015/9/8/chartex" xmlns:cx="http://schemas.microsoft.com/office/drawing/2014/chartex">
           <w:pict>
             <v:oval w14:anchorId="7A022378" id="Oval 5" o:spid="_x0000_s1026" style="position:absolute;margin-left:402.5pt;margin-top:-23.65pt;width:120.85pt;height:58.85pt;z-index:251647488;visibility:visible;mso-wrap-style:square;mso-width-percent:0;mso-height-percent:0;mso-wrap-distance-left:9pt;mso-wrap-distance-top:0;mso-wrap-distance-right:9pt;mso-wrap-distance-bottom:0;mso-position-horizontal:absolute;mso-position-horizontal-relative:text;mso-position-vertical:absolute;mso-position-vertical-relative:text;mso-width-percent:0;mso-height-percent:0;mso-width-relative:margin;mso-height-relative:margin;v-text-anchor:middle" o:gfxdata="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" fillcolor="white [3212]" stroked="f" strokeweight="1pt">
               <v:fill opacity="16448f"/>
@@ -16098,7 +16213,7 @@
 </file>
 
 <file path=word/footnotes.xml><?xml version="1.0" encoding="utf-8"?>
-<w:footnotes xmlns:wpc="http://schemas.microsoft.com/office/word/2010/wordprocessingCanvas" xmlns:cx="http://schemas.microsoft.com/office/drawing/2014/chartex" xmlns:cx1="http://schemas.microsoft.com/office/drawing/2015/9/8/chartex" xmlns:cx2="http://schemas.microsoft.com/office/drawing/2015/10/21/chartex" xmlns:cx3="http://schemas.microsoft.com/office/drawing/2016/5/9/chartex" xmlns:cx4="http://schemas.microsoft.com/office/drawing/2016/5/10/chartex" xmlns:cx5="http://schemas.microsoft.com/office/drawing/2016/5/11/chartex" xmlns:cx6="http://schemas.microsoft.com/office/drawing/2016/5/12/chartex" xmlns:cx7="http://schemas.microsoft.com/office/drawing/2016/5/13/chartex" xmlns:cx8="http://schemas.microsoft.com/office/drawing/2016/5/14/chartex" xmlns:mc="http://schemas.openxmlformats.org/markup-compatibility/2006" xmlns:aink="http://schemas.microsoft.com/office/drawing/2016/ink" xmlns:am3d="http://schemas.microsoft.com/office/drawing/2017/model3d" xmlns:o="urn:schemas-microsoft-com:office:office" xmlns:r="http://schemas.openxmlformats.org/officeDocument/2006/relationships" xmlns:m="http://schemas.openxmlformats.org/officeDocument/2006/math" xmlns:v="urn:schemas-microsoft-com:vml" xmlns:wp14="http://schemas.microsoft.com/office/word/2010/wordprocessingDrawing" xmlns:wp="http://schemas.openxmlformats.org/drawingml/2006/wordprocessingDrawing" xmlns:w10="urn:schemas-microsoft-com:office:word" xmlns:w="http://schemas.openxmlformats.org/wordprocessingml/2006/main" xmlns:w14="http://schemas.microsoft.com/office/word/2010/wordml" xmlns:w15="http://schemas.microsoft.com/office/word/2012/wordml" xmlns:w16cid="http://schemas.microsoft.com/office/word/2016/wordml/cid" xmlns:w16se="http://schemas.microsoft.com/office/word/2015/wordml/symex" xmlns:wpg="http://schemas.microsoft.com/office/word/2010/wordprocessingGroup" xmlns:wpi="http://schemas.microsoft.com/office/word/2010/wordprocessingInk" xmlns:wne="http://schemas.microsoft.com/office/word/2006/wordml" xmlns:wps="http://schemas.microsoft.com/office/word/2010/wordprocessingShape" mc:Ignorable="w14 w15 w16se w16cid wp14">
+<w:footnotes xmlns:wpc="http://schemas.microsoft.com/office/word/2010/wordprocessingCanvas" xmlns:mc="http://schemas.openxmlformats.org/markup-compatibility/2006" xmlns:o="urn:schemas-microsoft-com:office:office" xmlns:r="http://schemas.openxmlformats.org/officeDocument/2006/relationships" xmlns:m="http://schemas.openxmlformats.org/officeDocument/2006/math" xmlns:v="urn:schemas-microsoft-com:vml" xmlns:wp14="http://schemas.microsoft.com/office/word/2010/wordprocessingDrawing" xmlns:wp="http://schemas.openxmlformats.org/drawingml/2006/wordprocessingDrawing" xmlns:w10="urn:schemas-microsoft-com:office:word" xmlns:w="http://schemas.openxmlformats.org/wordprocessingml/2006/main" xmlns:w14="http://schemas.microsoft.com/office/word/2010/wordml" xmlns:w15="http://schemas.microsoft.com/office/word/2012/wordml" xmlns:wpg="http://schemas.microsoft.com/office/word/2010/wordprocessingGroup" xmlns:wpi="http://schemas.microsoft.com/office/word/2010/wordprocessingInk" xmlns:wne="http://schemas.microsoft.com/office/word/2006/wordml" xmlns:wps="http://schemas.microsoft.com/office/word/2010/wordprocessingShape" mc:Ignorable="w14 w15 wp14">
   <w:footnote w:type="separator" w:id="-1">
     <w:p>
       <w:pPr>
@@ -16123,7 +16238,7 @@
 </file>
 
 <file path=word/header1.xml><?xml version="1.0" encoding="utf-8"?>
-<w:hdr xmlns:wpc="http://schemas.microsoft.com/office/word/2010/wordprocessingCanvas" xmlns:cx="http://schemas.microsoft.com/office/drawing/2014/chartex" xmlns:cx1="http://schemas.microsoft.com/office/drawing/2015/9/8/chartex" xmlns:cx2="http://schemas.microsoft.com/office/drawing/2015/10/21/chartex" xmlns:cx3="http://schemas.microsoft.com/office/drawing/2016/5/9/chartex" xmlns:cx4="http://schemas.microsoft.com/office/drawing/2016/5/10/chartex" xmlns:cx5="http://schemas.microsoft.com/office/drawing/2016/5/11/chartex" xmlns:cx6="http://schemas.microsoft.com/office/drawing/2016/5/12/chartex" xmlns:cx7="http://schemas.microsoft.com/office/drawing/2016/5/13/chartex" xmlns:cx8="http://schemas.microsoft.com/office/drawing/2016/5/14/chartex" xmlns:mc="http://schemas.openxmlformats.org/markup-compatibility/2006" xmlns:aink="http://schemas.microsoft.com/office/drawing/2016/ink" xmlns:am3d="http://schemas.microsoft.com/office/drawing/2017/model3d" xmlns:o="urn:schemas-microsoft-com:office:office" xmlns:r="http://schemas.openxmlformats.org/officeDocument/2006/relationships" xmlns:m="http://schemas.openxmlformats.org/officeDocument/2006/math" xmlns:v="urn:schemas-microsoft-com:vml" xmlns:wp14="http://schemas.microsoft.com/office/word/2010/wordprocessingDrawing" xmlns:wp="http://schemas.openxmlformats.org/drawingml/2006/wordprocessingDrawing" xmlns:w10="urn:schemas-microsoft-com:office:word" xmlns:w="http://schemas.openxmlformats.org/wordprocessingml/2006/main" xmlns:w14="http://schemas.microsoft.com/office/word/2010/wordml" xmlns:w15="http://schemas.microsoft.com/office/word/2012/wordml" xmlns:w16cid="http://schemas.microsoft.com/office/word/2016/wordml/cid" xmlns:w16se="http://schemas.microsoft.com/office/word/2015/wordml/symex" xmlns:wpg="http://schemas.microsoft.com/office/word/2010/wordprocessingGroup" xmlns:wpi="http://schemas.microsoft.com/office/word/2010/wordprocessingInk" xmlns:wne="http://schemas.microsoft.com/office/word/2006/wordml" xmlns:wps="http://schemas.microsoft.com/office/word/2010/wordprocessingShape" mc:Ignorable="w14 w15 w16se w16cid wp14">
+<w:hdr xmlns:wpc="http://schemas.microsoft.com/office/word/2010/wordprocessingCanvas" xmlns:mc="http://schemas.openxmlformats.org/markup-compatibility/2006" xmlns:o="urn:schemas-microsoft-com:office:office" xmlns:r="http://schemas.openxmlformats.org/officeDocument/2006/relationships" xmlns:m="http://schemas.openxmlformats.org/officeDocument/2006/math" xmlns:v="urn:schemas-microsoft-com:vml" xmlns:wp14="http://schemas.microsoft.com/office/word/2010/wordprocessingDrawing" xmlns:wp="http://schemas.openxmlformats.org/drawingml/2006/wordprocessingDrawing" xmlns:w10="urn:schemas-microsoft-com:office:word" xmlns:w="http://schemas.openxmlformats.org/wordprocessingml/2006/main" xmlns:w14="http://schemas.microsoft.com/office/word/2010/wordml" xmlns:w15="http://schemas.microsoft.com/office/word/2012/wordml" xmlns:wpg="http://schemas.microsoft.com/office/word/2010/wordprocessingGroup" xmlns:wpi="http://schemas.microsoft.com/office/word/2010/wordprocessingInk" xmlns:wne="http://schemas.microsoft.com/office/word/2006/wordml" xmlns:wps="http://schemas.microsoft.com/office/word/2010/wordprocessingShape" mc:Ignorable="w14 w15 wp14">
   <w:sdt>
     <w:sdtPr>
       <w:id w:val="333109639"/>
@@ -16182,7 +16297,7 @@
             <w:rFonts w:ascii="Times New Roman" w:hAnsi="Times New Roman" w:cs="Times New Roman"/>
             <w:noProof/>
           </w:rPr>
-          <w:t>15</w:t>
+          <w:t>29</w:t>
         </w:r>
         <w:r>
           <w:rPr>
@@ -16203,7 +16318,7 @@
 </file>
 
 <file path=word/numbering.xml><?xml version="1.0" encoding="utf-8"?>
-<w:numbering xmlns:wpc="http://schemas.microsoft.com/office/word/2010/wordprocessingCanvas" xmlns:cx="http://schemas.microsoft.com/office/drawing/2014/chartex" xmlns:cx1="http://schemas.microsoft.com/office/drawing/2015/9/8/chartex" xmlns:cx2="http://schemas.microsoft.com/office/drawing/2015/10/21/chartex" xmlns:cx3="http://schemas.microsoft.com/office/drawing/2016/5/9/chartex" xmlns:cx4="http://schemas.microsoft.com/office/drawing/2016/5/10/chartex" xmlns:cx5="http://schemas.microsoft.com/office/drawing/2016/5/11/chartex" xmlns:cx6="http://schemas.microsoft.com/office/drawing/2016/5/12/chartex" xmlns:cx7="http://schemas.microsoft.com/office/drawing/2016/5/13/chartex" xmlns:cx8="http://schemas.microsoft.com/office/drawing/2016/5/14/chartex" xmlns:mc="http://schemas.openxmlformats.org/markup-compatibility/2006" xmlns:aink="http://schemas.microsoft.com/office/drawing/2016/ink" xmlns:am3d="http://schemas.microsoft.com/office/drawing/2017/model3d" xmlns:o="urn:schemas-microsoft-com:office:office" xmlns:r="http://schemas.openxmlformats.org/officeDocument/2006/relationships" xmlns:m="http://schemas.openxmlformats.org/officeDocument/2006/math" xmlns:v="urn:schemas-microsoft-com:vml" xmlns:wp14="http://schemas.microsoft.com/office/word/2010/wordprocessingDrawing" xmlns:wp="http://schemas.openxmlformats.org/drawingml/2006/wordprocessingDrawing" xmlns:w10="urn:schemas-microsoft-com:office:word" xmlns:w="http://schemas.openxmlformats.org/wordprocessingml/2006/main" xmlns:w14="http://schemas.microsoft.com/office/word/2010/wordml" xmlns:w15="http://schemas.microsoft.com/office/word/2012/wordml" xmlns:w16cid="http://schemas.microsoft.com/office/word/2016/wordml/cid" xmlns:w16se="http://schemas.microsoft.com/office/word/2015/wordml/symex" xmlns:wpg="http://schemas.microsoft.com/office/word/2010/wordprocessingGroup" xmlns:wpi="http://schemas.microsoft.com/office/word/2010/wordprocessingInk" xmlns:wne="http://schemas.microsoft.com/office/word/2006/wordml" xmlns:wps="http://schemas.microsoft.com/office/word/2010/wordprocessingShape" mc:Ignorable="w14 w15 w16se w16cid wp14">
+<w:numbering xmlns:wpc="http://schemas.microsoft.com/office/word/2010/wordprocessingCanvas" xmlns:mc="http://schemas.openxmlformats.org/markup-compatibility/2006" xmlns:o="urn:schemas-microsoft-com:office:office" xmlns:r="http://schemas.openxmlformats.org/officeDocument/2006/relationships" xmlns:m="http://schemas.openxmlformats.org/officeDocument/2006/math" xmlns:v="urn:schemas-microsoft-com:vml" xmlns:wp14="http://schemas.microsoft.com/office/word/2010/wordprocessingDrawing" xmlns:wp="http://schemas.openxmlformats.org/drawingml/2006/wordprocessingDrawing" xmlns:w10="urn:schemas-microsoft-com:office:word" xmlns:w="http://schemas.openxmlformats.org/wordprocessingml/2006/main" xmlns:w14="http://schemas.microsoft.com/office/word/2010/wordml" xmlns:w15="http://schemas.microsoft.com/office/word/2012/wordml" xmlns:wpg="http://schemas.microsoft.com/office/word/2010/wordprocessingGroup" xmlns:wpi="http://schemas.microsoft.com/office/word/2010/wordprocessingInk" xmlns:wne="http://schemas.microsoft.com/office/word/2006/wordml" xmlns:wps="http://schemas.microsoft.com/office/word/2010/wordprocessingShape" mc:Ignorable="w14 w15 wp14">
   <w:abstractNum w:abstractNumId="0" w15:restartNumberingAfterBreak="0">
     <w:nsid w:val="004C1BF5"/>
     <w:multiLevelType w:val="hybridMultilevel"/>
@@ -20333,7 +20448,7 @@
 </file>
 
 <file path=word/people.xml><?xml version="1.0" encoding="utf-8"?>
-<w15:people xmlns:wpc="http://schemas.microsoft.com/office/word/2010/wordprocessingCanvas" xmlns:cx="http://schemas.microsoft.com/office/drawing/2014/chartex" xmlns:cx1="http://schemas.microsoft.com/office/drawing/2015/9/8/chartex" xmlns:cx2="http://schemas.microsoft.com/office/drawing/2015/10/21/chartex" xmlns:cx3="http://schemas.microsoft.com/office/drawing/2016/5/9/chartex" xmlns:cx4="http://schemas.microsoft.com/office/drawing/2016/5/10/chartex" xmlns:cx5="http://schemas.microsoft.com/office/drawing/2016/5/11/chartex" xmlns:cx6="http://schemas.microsoft.com/office/drawing/2016/5/12/chartex" xmlns:cx7="http://schemas.microsoft.com/office/drawing/2016/5/13/chartex" xmlns:cx8="http://schemas.microsoft.com/office/drawing/2016/5/14/chartex" xmlns:mc="http://schemas.openxmlformats.org/markup-compatibility/2006" xmlns:aink="http://schemas.microsoft.com/office/drawing/2016/ink" xmlns:am3d="http://schemas.microsoft.com/office/drawing/2017/model3d" xmlns:o="urn:schemas-microsoft-com:office:office" xmlns:r="http://schemas.openxmlformats.org/officeDocument/2006/relationships" xmlns:m="http://schemas.openxmlformats.org/officeDocument/2006/math" xmlns:v="urn:schemas-microsoft-com:vml" xmlns:wp14="http://schemas.microsoft.com/office/word/2010/wordprocessingDrawing" xmlns:wp="http://schemas.openxmlformats.org/drawingml/2006/wordprocessingDrawing" xmlns:w10="urn:schemas-microsoft-com:office:word" xmlns:w="http://schemas.openxmlformats.org/wordprocessingml/2006/main" xmlns:w14="http://schemas.microsoft.com/office/word/2010/wordml" xmlns:w15="http://schemas.microsoft.com/office/word/2012/wordml" xmlns:w16cid="http://schemas.microsoft.com/office/word/2016/wordml/cid" xmlns:w16se="http://schemas.microsoft.com/office/word/2015/wordml/symex" xmlns:wpg="http://schemas.microsoft.com/office/word/2010/wordprocessingGroup" xmlns:wpi="http://schemas.microsoft.com/office/word/2010/wordprocessingInk" xmlns:wne="http://schemas.microsoft.com/office/word/2006/wordml" xmlns:wps="http://schemas.microsoft.com/office/word/2010/wordprocessingShape" mc:Ignorable="w14 w15 w16se w16cid wp14">
+<w15:people xmlns:wpc="http://schemas.microsoft.com/office/word/2010/wordprocessingCanvas" xmlns:mc="http://schemas.openxmlformats.org/markup-compatibility/2006" xmlns:o="urn:schemas-microsoft-com:office:office" xmlns:r="http://schemas.openxmlformats.org/officeDocument/2006/relationships" xmlns:m="http://schemas.openxmlformats.org/officeDocument/2006/math" xmlns:v="urn:schemas-microsoft-com:vml" xmlns:wp14="http://schemas.microsoft.com/office/word/2010/wordprocessingDrawing" xmlns:wp="http://schemas.openxmlformats.org/drawingml/2006/wordprocessingDrawing" xmlns:w10="urn:schemas-microsoft-com:office:word" xmlns:w="http://schemas.openxmlformats.org/wordprocessingml/2006/main" xmlns:w14="http://schemas.microsoft.com/office/word/2010/wordml" xmlns:w15="http://schemas.microsoft.com/office/word/2012/wordml" xmlns:wpg="http://schemas.microsoft.com/office/word/2010/wordprocessingGroup" xmlns:wpi="http://schemas.microsoft.com/office/word/2010/wordprocessingInk" xmlns:wne="http://schemas.microsoft.com/office/word/2006/wordml" xmlns:wps="http://schemas.microsoft.com/office/word/2010/wordprocessingShape" mc:Ignorable="w14 w15 wp14">
   <w15:person w15:author="DPLXuser">
     <w15:presenceInfo w15:providerId="None" w15:userId="DPLXuser"/>
   </w15:person>
@@ -20341,7 +20456,7 @@
 </file>
 
 <file path=word/styles.xml><?xml version="1.0" encoding="utf-8"?>
-<w:styles xmlns:mc="http://schemas.openxmlformats.org/markup-compatibility/2006" xmlns:r="http://schemas.openxmlformats.org/officeDocument/2006/relationships" xmlns:w="http://schemas.openxmlformats.org/wordprocessingml/2006/main" xmlns:w14="http://schemas.microsoft.com/office/word/2010/wordml" xmlns:w15="http://schemas.microsoft.com/office/word/2012/wordml" xmlns:w16cid="http://schemas.microsoft.com/office/word/2016/wordml/cid" xmlns:w16se="http://schemas.microsoft.com/office/word/2015/wordml/symex" mc:Ignorable="w14 w15 w16se w16cid">
+<w:styles xmlns:mc="http://schemas.openxmlformats.org/markup-compatibility/2006" xmlns:r="http://schemas.openxmlformats.org/officeDocument/2006/relationships" xmlns:w="http://schemas.openxmlformats.org/wordprocessingml/2006/main" xmlns:w14="http://schemas.microsoft.com/office/word/2010/wordml" xmlns:w15="http://schemas.microsoft.com/office/word/2012/wordml" mc:Ignorable="w14 w15">
   <w:docDefaults>
     <w:rPrDefault>
       <w:rPr>
@@ -20357,7 +20472,7 @@
       </w:pPr>
     </w:pPrDefault>
   </w:docDefaults>
-  <w:latentStyles w:defLockedState="0" w:defUIPriority="99" w:defSemiHidden="0" w:defUnhideWhenUsed="0" w:defQFormat="0" w:count="375">
+  <w:latentStyles w:defLockedState="0" w:defUIPriority="99" w:defSemiHidden="0" w:defUnhideWhenUsed="0" w:defQFormat="0" w:count="371">
     <w:lsdException w:name="Normal" w:uiPriority="0" w:qFormat="1"/>
     <w:lsdException w:name="heading 1" w:uiPriority="9" w:qFormat="1"/>
     <w:lsdException w:name="heading 2" w:semiHidden="1" w:uiPriority="9" w:unhideWhenUsed="1" w:qFormat="1"/>
@@ -20463,6 +20578,7 @@
     <w:lsdException w:name="HTML Sample" w:semiHidden="1" w:unhideWhenUsed="1"/>
     <w:lsdException w:name="HTML Typewriter" w:semiHidden="1" w:unhideWhenUsed="1"/>
     <w:lsdException w:name="HTML Variable" w:semiHidden="1" w:unhideWhenUsed="1"/>
+    <w:lsdException w:name="Normal Table" w:semiHidden="1" w:unhideWhenUsed="1"/>
     <w:lsdException w:name="annotation subject" w:semiHidden="1" w:unhideWhenUsed="1"/>
     <w:lsdException w:name="No List" w:semiHidden="1" w:unhideWhenUsed="1"/>
     <w:lsdException w:name="Outline List 1" w:semiHidden="1" w:unhideWhenUsed="1"/>
@@ -20506,8 +20622,10 @@
     <w:lsdException w:name="Table Elegant" w:semiHidden="1" w:unhideWhenUsed="1"/>
     <w:lsdException w:name="Table Professional" w:semiHidden="1" w:unhideWhenUsed="1"/>
     <w:lsdException w:name="Table Subtle 1" w:semiHidden="1" w:unhideWhenUsed="1"/>
+    <w:lsdException w:name="Table Subtle 2" w:semiHidden="1" w:unhideWhenUsed="1"/>
     <w:lsdException w:name="Table Web 1" w:semiHidden="1" w:unhideWhenUsed="1"/>
     <w:lsdException w:name="Table Web 2" w:semiHidden="1" w:unhideWhenUsed="1"/>
+    <w:lsdException w:name="Table Web 3" w:semiHidden="1" w:unhideWhenUsed="1"/>
     <w:lsdException w:name="Balloon Text" w:semiHidden="1" w:unhideWhenUsed="1"/>
     <w:lsdException w:name="Table Grid" w:uiPriority="39"/>
     <w:lsdException w:name="Table Theme" w:semiHidden="1" w:unhideWhenUsed="1"/>
@@ -20726,10 +20844,6 @@
     <w:lsdException w:name="List Table 5 Dark Accent 6" w:uiPriority="50"/>
     <w:lsdException w:name="List Table 6 Colorful Accent 6" w:uiPriority="51"/>
     <w:lsdException w:name="List Table 7 Colorful Accent 6" w:uiPriority="52"/>
-    <w:lsdException w:name="Mention" w:semiHidden="1" w:unhideWhenUsed="1"/>
-    <w:lsdException w:name="Smart Hyperlink" w:semiHidden="1" w:unhideWhenUsed="1"/>
-    <w:lsdException w:name="Hashtag" w:semiHidden="1" w:unhideWhenUsed="1"/>
-    <w:lsdException w:name="Unresolved Mention" w:semiHidden="1" w:unhideWhenUsed="1"/>
   </w:latentStyles>
   <w:style w:type="paragraph" w:default="1" w:styleId="Normal">
     <w:name w:val="Normal"/>
@@ -21364,7 +21478,7 @@
 </file>
 
 <file path=customXml/itemProps1.xml><?xml version="1.0" encoding="utf-8"?>
-<ds:datastoreItem xmlns:ds="http://schemas.openxmlformats.org/officeDocument/2006/customXml" ds:itemID="{F4A270CC-6BFD-4C85-B2EB-77247A8256E4}">
+<ds:datastoreItem xmlns:ds="http://schemas.openxmlformats.org/officeDocument/2006/customXml" ds:itemID="{708ED6B0-A3F9-4024-B53D-3C4E0C36DBD9}">
   <ds:schemaRefs>
     <ds:schemaRef ds:uri="http://schemas.openxmlformats.org/officeDocument/2006/bibliography"/>
   </ds:schemaRefs>

</xml_diff>